<commit_message>
added software design for groupproject
</commit_message>
<xml_diff>
--- a/Documentation/Portfolio/Readers guide.docx
+++ b/Documentation/Portfolio/Readers guide.docx
@@ -810,6 +810,14 @@
               <w:t xml:space="preserve"> (Group)</w:t>
             </w:r>
           </w:p>
+          <w:p>
+            <w:pPr>
+              <w:cnfStyle w:val="000000000000" w:firstRow="0" w:lastRow="0" w:firstColumn="0" w:lastColumn="0" w:oddVBand="0" w:evenVBand="0" w:oddHBand="0" w:evenHBand="0" w:firstRowFirstColumn="0" w:firstRowLastColumn="0" w:lastRowFirstColumn="0" w:lastRowLastColumn="0"/>
+            </w:pPr>
+            <w:r>
+              <w:t>Added Software Design (Group)</w:t>
+            </w:r>
+          </w:p>
         </w:tc>
         <w:tc>
           <w:tcPr>
@@ -5518,13 +5526,8 @@
       </w:hyperlink>
     </w:p>
     <w:p>
-      <w:proofErr w:type="spellStart"/>
-      <w:r>
-        <w:t>Jorn</w:t>
-      </w:r>
-      <w:proofErr w:type="spellEnd"/>
-      <w:r>
-        <w:t xml:space="preserve"> and I were mainly responsible for creating the web crawler and scraper. First, we created a crawler that will look by product name on a website for all existing URLs with that product name in them. Then we store those URLs in a small text file. Next, we are going to scrape these URLs. </w:t>
+      <w:r>
+        <w:t xml:space="preserve">Jorn and I were mainly responsible for creating the web crawler and scraper. First, we created a crawler that will look by product name on a website for all existing URLs with that product name in them. Then we store those URLs in a small text file. Next, we are going to scrape these URLs. </w:t>
       </w:r>
       <w:r>
         <w:t>W</w:t>
@@ -5551,8 +5554,35 @@
     </w:p>
     <w:p>
       <w:r>
-        <w:t>…</w:t>
-      </w:r>
+        <w:t xml:space="preserve">Together with my group we setup user stories. </w:t>
+      </w:r>
+      <w:r>
+        <w:t>To make it a little easier for ourselves, we created a concept diagram. From the EER we created an ERD, that way we could set up a database and that way we also know how to set up the ORM.</w:t>
+      </w:r>
+    </w:p>
+    <w:p>
+      <w:r>
+        <w:t xml:space="preserve">These diagrams/models and related information can be found in the software design document </w:t>
+      </w:r>
+      <w:r>
+        <w:t>in the Group project directory.</w:t>
+      </w:r>
+      <w:r>
+        <w:t xml:space="preserve"> This section is part of proving my proficiency at learning outcome 6: Requirements and Design</w:t>
+      </w:r>
+      <w:r>
+        <w:t xml:space="preserve"> and learning outcome 8: Professional.</w:t>
+      </w:r>
+    </w:p>
+    <w:p>
+      <w:hyperlink r:id="rId19" w:history="1">
+        <w:r>
+          <w:rPr>
+            <w:rStyle w:val="Hyperlink"/>
+          </w:rPr>
+          <w:t>View file</w:t>
+        </w:r>
+      </w:hyperlink>
     </w:p>
     <w:p>
       <w:pPr>
@@ -5572,7 +5602,7 @@
       </w:r>
     </w:p>
     <w:p>
-      <w:hyperlink r:id="rId19" w:history="1">
+      <w:hyperlink r:id="rId20" w:history="1">
         <w:r>
           <w:rPr>
             <w:rStyle w:val="Hyperlink"/>
@@ -5604,7 +5634,7 @@
                     <pic:cNvPicPr/>
                   </pic:nvPicPr>
                   <pic:blipFill>
-                    <a:blip r:embed="rId20"/>
+                    <a:blip r:embed="rId21"/>
                     <a:stretch>
                       <a:fillRect/>
                     </a:stretch>

</xml_diff>

<commit_message>
add bookmarks in learning outcomes
</commit_message>
<xml_diff>
--- a/Documentation/Portfolio/Readers guide.docx
+++ b/Documentation/Portfolio/Readers guide.docx
@@ -553,7 +553,7 @@
       <w:pPr>
         <w:pStyle w:val="Kop1"/>
       </w:pPr>
-      <w:bookmarkStart w:id="0" w:name="_Toc118375650"/>
+      <w:bookmarkStart w:id="0" w:name="_Toc118798636"/>
       <w:r>
         <w:lastRenderedPageBreak/>
         <w:t>Version control</w:t>
@@ -815,7 +815,18 @@
               <w:cnfStyle w:val="000000000000" w:firstRow="0" w:lastRow="0" w:firstColumn="0" w:lastColumn="0" w:oddVBand="0" w:evenVBand="0" w:oddHBand="0" w:evenHBand="0" w:firstRowFirstColumn="0" w:firstRowLastColumn="0" w:lastRowFirstColumn="0" w:lastRowLastColumn="0"/>
             </w:pPr>
             <w:r>
-              <w:t>Added Software Design (Group)</w:t>
+              <w:t xml:space="preserve">Added </w:t>
+            </w:r>
+            <w:hyperlink w:anchor="_Software_design_1" w:history="1">
+              <w:r>
+                <w:rPr>
+                  <w:rStyle w:val="Hyperlink"/>
+                </w:rPr>
+                <w:t>Software Design</w:t>
+              </w:r>
+            </w:hyperlink>
+            <w:r>
+              <w:t xml:space="preserve"> (Group)</w:t>
             </w:r>
           </w:p>
         </w:tc>
@@ -846,13 +857,81 @@
           </w:p>
         </w:tc>
       </w:tr>
+      <w:tr>
+        <w:tc>
+          <w:tcPr>
+            <w:cnfStyle w:val="001000000000" w:firstRow="0" w:lastRow="0" w:firstColumn="1" w:lastColumn="0" w:oddVBand="0" w:evenVBand="0" w:oddHBand="0" w:evenHBand="0" w:firstRowFirstColumn="0" w:firstRowLastColumn="0" w:lastRowFirstColumn="0" w:lastRowLastColumn="0"/>
+            <w:tcW w:w="988" w:type="dxa"/>
+          </w:tcPr>
+          <w:p>
+            <w:r>
+              <w:t>V0.4</w:t>
+            </w:r>
+          </w:p>
+        </w:tc>
+        <w:tc>
+          <w:tcPr>
+            <w:tcW w:w="4677" w:type="dxa"/>
+          </w:tcPr>
+          <w:p>
+            <w:pPr>
+              <w:cnfStyle w:val="000000000000" w:firstRow="0" w:lastRow="0" w:firstColumn="0" w:lastColumn="0" w:oddVBand="0" w:evenVBand="0" w:oddHBand="0" w:evenHBand="0" w:firstRowFirstColumn="0" w:firstRowLastColumn="0" w:lastRowFirstColumn="0" w:lastRowLastColumn="0"/>
+            </w:pPr>
+            <w:r>
+              <w:t xml:space="preserve">Added column in in </w:t>
+            </w:r>
+            <w:hyperlink w:anchor="_Learning_outcomes" w:history="1">
+              <w:r>
+                <w:rPr>
+                  <w:rStyle w:val="Hyperlink"/>
+                </w:rPr>
+                <w:t>learning outcomes</w:t>
+              </w:r>
+            </w:hyperlink>
+          </w:p>
+          <w:p>
+            <w:pPr>
+              <w:cnfStyle w:val="000000000000" w:firstRow="0" w:lastRow="0" w:firstColumn="0" w:lastColumn="0" w:oddVBand="0" w:evenVBand="0" w:oddHBand="0" w:evenHBand="0" w:firstRowFirstColumn="0" w:firstRowLastColumn="0" w:lastRowFirstColumn="0" w:lastRowLastColumn="0"/>
+            </w:pPr>
+            <w:r>
+              <w:t>Added page numbers</w:t>
+            </w:r>
+          </w:p>
+        </w:tc>
+        <w:tc>
+          <w:tcPr>
+            <w:tcW w:w="1985" w:type="dxa"/>
+          </w:tcPr>
+          <w:p>
+            <w:pPr>
+              <w:cnfStyle w:val="000000000000" w:firstRow="0" w:lastRow="0" w:firstColumn="0" w:lastColumn="0" w:oddVBand="0" w:evenVBand="0" w:oddHBand="0" w:evenHBand="0" w:firstRowFirstColumn="0" w:firstRowLastColumn="0" w:lastRowFirstColumn="0" w:lastRowLastColumn="0"/>
+            </w:pPr>
+            <w:r>
+              <w:t>Nick Welles</w:t>
+            </w:r>
+          </w:p>
+        </w:tc>
+        <w:tc>
+          <w:tcPr>
+            <w:tcW w:w="1412" w:type="dxa"/>
+          </w:tcPr>
+          <w:p>
+            <w:pPr>
+              <w:cnfStyle w:val="000000000000" w:firstRow="0" w:lastRow="0" w:firstColumn="0" w:lastColumn="0" w:oddVBand="0" w:evenVBand="0" w:oddHBand="0" w:evenHBand="0" w:firstRowFirstColumn="0" w:firstRowLastColumn="0" w:lastRowFirstColumn="0" w:lastRowLastColumn="0"/>
+            </w:pPr>
+            <w:r>
+              <w:t>8-11-2022</w:t>
+            </w:r>
+          </w:p>
+        </w:tc>
+      </w:tr>
     </w:tbl>
     <w:p/>
     <w:p>
       <w:pPr>
         <w:pStyle w:val="Kop1"/>
       </w:pPr>
-      <w:bookmarkStart w:id="1" w:name="_Toc118375651"/>
+      <w:bookmarkStart w:id="1" w:name="_Toc118798637"/>
       <w:r>
         <w:t>General information</w:t>
       </w:r>
@@ -924,7 +1003,7 @@
         <w:t xml:space="preserve"> </w:t>
       </w:r>
       <w:r>
-        <w:t>3</w:t>
+        <w:t>8</w:t>
       </w:r>
       <w:r>
         <w:rPr>
@@ -948,7 +1027,7 @@
         <w:t>Version: 0.</w:t>
       </w:r>
       <w:r>
-        <w:t>3</w:t>
+        <w:t>4</w:t>
       </w:r>
     </w:p>
     <w:p>
@@ -961,7 +1040,7 @@
         <w:br w:type="page"/>
       </w:r>
     </w:p>
-    <w:bookmarkStart w:id="2" w:name="_Toc118375652" w:displacedByCustomXml="next"/>
+    <w:bookmarkStart w:id="2" w:name="_Toc118798638" w:displacedByCustomXml="next"/>
     <w:sdt>
       <w:sdtPr>
         <w:rPr>
@@ -983,7 +1062,6 @@
         </w:rPr>
       </w:sdtEndPr>
       <w:sdtContent>
-        <w:bookmarkEnd w:id="2" w:displacedByCustomXml="prev"/>
         <w:p>
           <w:pPr>
             <w:pStyle w:val="Kop1"/>
@@ -991,6 +1069,7 @@
           <w:r>
             <w:t>Table of content</w:t>
           </w:r>
+          <w:bookmarkEnd w:id="2"/>
         </w:p>
         <w:p>
           <w:pPr>
@@ -1014,7 +1093,7 @@
           <w:r>
             <w:fldChar w:fldCharType="separate"/>
           </w:r>
-          <w:hyperlink w:anchor="_Toc118375650" w:history="1">
+          <w:hyperlink w:anchor="_Toc118798636" w:history="1">
             <w:r>
               <w:rPr>
                 <w:rStyle w:val="Hyperlink"/>
@@ -1056,7 +1135,7 @@
                 <w:noProof/>
                 <w:webHidden/>
               </w:rPr>
-              <w:instrText xml:space="preserve"> PAGEREF _Toc118375650 \h </w:instrText>
+              <w:instrText xml:space="preserve"> PAGEREF _Toc118798636 \h </w:instrText>
             </w:r>
             <w:r>
               <w:rPr>
@@ -1100,7 +1179,7 @@
               <w:lang w:val="nl-NL" w:eastAsia="nl-NL"/>
             </w:rPr>
           </w:pPr>
-          <w:hyperlink w:anchor="_Toc118375651" w:history="1">
+          <w:hyperlink w:anchor="_Toc118798637" w:history="1">
             <w:r>
               <w:rPr>
                 <w:rStyle w:val="Hyperlink"/>
@@ -1142,7 +1221,7 @@
                 <w:noProof/>
                 <w:webHidden/>
               </w:rPr>
-              <w:instrText xml:space="preserve"> PAGEREF _Toc118375651 \h </w:instrText>
+              <w:instrText xml:space="preserve"> PAGEREF _Toc118798637 \h </w:instrText>
             </w:r>
             <w:r>
               <w:rPr>
@@ -1186,7 +1265,7 @@
               <w:lang w:val="nl-NL" w:eastAsia="nl-NL"/>
             </w:rPr>
           </w:pPr>
-          <w:hyperlink w:anchor="_Toc118375652" w:history="1">
+          <w:hyperlink w:anchor="_Toc118798638" w:history="1">
             <w:r>
               <w:rPr>
                 <w:rStyle w:val="Hyperlink"/>
@@ -1207,7 +1286,7 @@
                 <w:rStyle w:val="Hyperlink"/>
                 <w:noProof/>
               </w:rPr>
-              <w:t>Inhoudsopgave</w:t>
+              <w:t>Table of content</w:t>
             </w:r>
             <w:r>
               <w:rPr>
@@ -1228,7 +1307,7 @@
                 <w:noProof/>
                 <w:webHidden/>
               </w:rPr>
-              <w:instrText xml:space="preserve"> PAGEREF _Toc118375652 \h </w:instrText>
+              <w:instrText xml:space="preserve"> PAGEREF _Toc118798638 \h </w:instrText>
             </w:r>
             <w:r>
               <w:rPr>
@@ -1272,7 +1351,7 @@
               <w:lang w:val="nl-NL" w:eastAsia="nl-NL"/>
             </w:rPr>
           </w:pPr>
-          <w:hyperlink w:anchor="_Toc118375653" w:history="1">
+          <w:hyperlink w:anchor="_Toc118798639" w:history="1">
             <w:r>
               <w:rPr>
                 <w:rStyle w:val="Hyperlink"/>
@@ -1314,7 +1393,7 @@
                 <w:noProof/>
                 <w:webHidden/>
               </w:rPr>
-              <w:instrText xml:space="preserve"> PAGEREF _Toc118375653 \h </w:instrText>
+              <w:instrText xml:space="preserve"> PAGEREF _Toc118798639 \h </w:instrText>
             </w:r>
             <w:r>
               <w:rPr>
@@ -1358,7 +1437,7 @@
               <w:lang w:val="nl-NL" w:eastAsia="nl-NL"/>
             </w:rPr>
           </w:pPr>
-          <w:hyperlink w:anchor="_Toc118375654" w:history="1">
+          <w:hyperlink w:anchor="_Toc118798640" w:history="1">
             <w:r>
               <w:rPr>
                 <w:rStyle w:val="Hyperlink"/>
@@ -1400,7 +1479,7 @@
                 <w:noProof/>
                 <w:webHidden/>
               </w:rPr>
-              <w:instrText xml:space="preserve"> PAGEREF _Toc118375654 \h </w:instrText>
+              <w:instrText xml:space="preserve"> PAGEREF _Toc118798640 \h </w:instrText>
             </w:r>
             <w:r>
               <w:rPr>
@@ -1444,7 +1523,7 @@
               <w:lang w:val="nl-NL" w:eastAsia="nl-NL"/>
             </w:rPr>
           </w:pPr>
-          <w:hyperlink w:anchor="_Toc118375655" w:history="1">
+          <w:hyperlink w:anchor="_Toc118798641" w:history="1">
             <w:r>
               <w:rPr>
                 <w:rStyle w:val="Hyperlink"/>
@@ -1486,7 +1565,7 @@
                 <w:noProof/>
                 <w:webHidden/>
               </w:rPr>
-              <w:instrText xml:space="preserve"> PAGEREF _Toc118375655 \h </w:instrText>
+              <w:instrText xml:space="preserve"> PAGEREF _Toc118798641 \h </w:instrText>
             </w:r>
             <w:r>
               <w:rPr>
@@ -1530,7 +1609,7 @@
               <w:lang w:val="nl-NL" w:eastAsia="nl-NL"/>
             </w:rPr>
           </w:pPr>
-          <w:hyperlink w:anchor="_Toc118375656" w:history="1">
+          <w:hyperlink w:anchor="_Toc118798642" w:history="1">
             <w:r>
               <w:rPr>
                 <w:rStyle w:val="Hyperlink"/>
@@ -1572,7 +1651,7 @@
                 <w:noProof/>
                 <w:webHidden/>
               </w:rPr>
-              <w:instrText xml:space="preserve"> PAGEREF _Toc118375656 \h </w:instrText>
+              <w:instrText xml:space="preserve"> PAGEREF _Toc118798642 \h </w:instrText>
             </w:r>
             <w:r>
               <w:rPr>
@@ -1616,7 +1695,7 @@
               <w:lang w:val="nl-NL" w:eastAsia="nl-NL"/>
             </w:rPr>
           </w:pPr>
-          <w:hyperlink w:anchor="_Toc118375657" w:history="1">
+          <w:hyperlink w:anchor="_Toc118798643" w:history="1">
             <w:r>
               <w:rPr>
                 <w:rStyle w:val="Hyperlink"/>
@@ -1658,7 +1737,7 @@
                 <w:noProof/>
                 <w:webHidden/>
               </w:rPr>
-              <w:instrText xml:space="preserve"> PAGEREF _Toc118375657 \h </w:instrText>
+              <w:instrText xml:space="preserve"> PAGEREF _Toc118798643 \h </w:instrText>
             </w:r>
             <w:r>
               <w:rPr>
@@ -1702,7 +1781,7 @@
               <w:lang w:val="nl-NL" w:eastAsia="nl-NL"/>
             </w:rPr>
           </w:pPr>
-          <w:hyperlink w:anchor="_Toc118375658" w:history="1">
+          <w:hyperlink w:anchor="_Toc118798644" w:history="1">
             <w:r>
               <w:rPr>
                 <w:rStyle w:val="Hyperlink"/>
@@ -1744,7 +1823,7 @@
                 <w:noProof/>
                 <w:webHidden/>
               </w:rPr>
-              <w:instrText xml:space="preserve"> PAGEREF _Toc118375658 \h </w:instrText>
+              <w:instrText xml:space="preserve"> PAGEREF _Toc118798644 \h </w:instrText>
             </w:r>
             <w:r>
               <w:rPr>
@@ -1788,7 +1867,7 @@
               <w:lang w:val="nl-NL" w:eastAsia="nl-NL"/>
             </w:rPr>
           </w:pPr>
-          <w:hyperlink w:anchor="_Toc118375659" w:history="1">
+          <w:hyperlink w:anchor="_Toc118798645" w:history="1">
             <w:r>
               <w:rPr>
                 <w:rStyle w:val="Hyperlink"/>
@@ -1830,7 +1909,7 @@
                 <w:noProof/>
                 <w:webHidden/>
               </w:rPr>
-              <w:instrText xml:space="preserve"> PAGEREF _Toc118375659 \h </w:instrText>
+              <w:instrText xml:space="preserve"> PAGEREF _Toc118798645 \h </w:instrText>
             </w:r>
             <w:r>
               <w:rPr>
@@ -1874,7 +1953,7 @@
               <w:lang w:val="nl-NL" w:eastAsia="nl-NL"/>
             </w:rPr>
           </w:pPr>
-          <w:hyperlink w:anchor="_Toc118375660" w:history="1">
+          <w:hyperlink w:anchor="_Toc118798646" w:history="1">
             <w:r>
               <w:rPr>
                 <w:rStyle w:val="Hyperlink"/>
@@ -1916,7 +1995,7 @@
                 <w:noProof/>
                 <w:webHidden/>
               </w:rPr>
-              <w:instrText xml:space="preserve"> PAGEREF _Toc118375660 \h </w:instrText>
+              <w:instrText xml:space="preserve"> PAGEREF _Toc118798646 \h </w:instrText>
             </w:r>
             <w:r>
               <w:rPr>
@@ -1960,7 +2039,7 @@
               <w:lang w:val="nl-NL" w:eastAsia="nl-NL"/>
             </w:rPr>
           </w:pPr>
-          <w:hyperlink w:anchor="_Toc118375661" w:history="1">
+          <w:hyperlink w:anchor="_Toc118798647" w:history="1">
             <w:r>
               <w:rPr>
                 <w:rStyle w:val="Hyperlink"/>
@@ -2002,7 +2081,7 @@
                 <w:noProof/>
                 <w:webHidden/>
               </w:rPr>
-              <w:instrText xml:space="preserve"> PAGEREF _Toc118375661 \h </w:instrText>
+              <w:instrText xml:space="preserve"> PAGEREF _Toc118798647 \h </w:instrText>
             </w:r>
             <w:r>
               <w:rPr>
@@ -2046,7 +2125,7 @@
               <w:lang w:val="nl-NL" w:eastAsia="nl-NL"/>
             </w:rPr>
           </w:pPr>
-          <w:hyperlink w:anchor="_Toc118375662" w:history="1">
+          <w:hyperlink w:anchor="_Toc118798648" w:history="1">
             <w:r>
               <w:rPr>
                 <w:rStyle w:val="Hyperlink"/>
@@ -2088,7 +2167,7 @@
                 <w:noProof/>
                 <w:webHidden/>
               </w:rPr>
-              <w:instrText xml:space="preserve"> PAGEREF _Toc118375662 \h </w:instrText>
+              <w:instrText xml:space="preserve"> PAGEREF _Toc118798648 \h </w:instrText>
             </w:r>
             <w:r>
               <w:rPr>
@@ -2132,7 +2211,7 @@
               <w:lang w:val="nl-NL" w:eastAsia="nl-NL"/>
             </w:rPr>
           </w:pPr>
-          <w:hyperlink w:anchor="_Toc118375663" w:history="1">
+          <w:hyperlink w:anchor="_Toc118798649" w:history="1">
             <w:r>
               <w:rPr>
                 <w:rStyle w:val="Hyperlink"/>
@@ -2174,7 +2253,7 @@
                 <w:noProof/>
                 <w:webHidden/>
               </w:rPr>
-              <w:instrText xml:space="preserve"> PAGEREF _Toc118375663 \h </w:instrText>
+              <w:instrText xml:space="preserve"> PAGEREF _Toc118798649 \h </w:instrText>
             </w:r>
             <w:r>
               <w:rPr>
@@ -2218,7 +2297,7 @@
               <w:lang w:val="nl-NL" w:eastAsia="nl-NL"/>
             </w:rPr>
           </w:pPr>
-          <w:hyperlink w:anchor="_Toc118375664" w:history="1">
+          <w:hyperlink w:anchor="_Toc118798650" w:history="1">
             <w:r>
               <w:rPr>
                 <w:rStyle w:val="Hyperlink"/>
@@ -2260,7 +2339,7 @@
                 <w:noProof/>
                 <w:webHidden/>
               </w:rPr>
-              <w:instrText xml:space="preserve"> PAGEREF _Toc118375664 \h </w:instrText>
+              <w:instrText xml:space="preserve"> PAGEREF _Toc118798650 \h </w:instrText>
             </w:r>
             <w:r>
               <w:rPr>
@@ -2304,7 +2383,7 @@
               <w:lang w:val="nl-NL" w:eastAsia="nl-NL"/>
             </w:rPr>
           </w:pPr>
-          <w:hyperlink w:anchor="_Toc118375665" w:history="1">
+          <w:hyperlink w:anchor="_Toc118798651" w:history="1">
             <w:r>
               <w:rPr>
                 <w:rStyle w:val="Hyperlink"/>
@@ -2346,7 +2425,7 @@
                 <w:noProof/>
                 <w:webHidden/>
               </w:rPr>
-              <w:instrText xml:space="preserve"> PAGEREF _Toc118375665 \h </w:instrText>
+              <w:instrText xml:space="preserve"> PAGEREF _Toc118798651 \h </w:instrText>
             </w:r>
             <w:r>
               <w:rPr>
@@ -2390,7 +2469,7 @@
               <w:lang w:val="nl-NL" w:eastAsia="nl-NL"/>
             </w:rPr>
           </w:pPr>
-          <w:hyperlink w:anchor="_Toc118375666" w:history="1">
+          <w:hyperlink w:anchor="_Toc118798652" w:history="1">
             <w:r>
               <w:rPr>
                 <w:rStyle w:val="Hyperlink"/>
@@ -2432,7 +2511,7 @@
                 <w:noProof/>
                 <w:webHidden/>
               </w:rPr>
-              <w:instrText xml:space="preserve"> PAGEREF _Toc118375666 \h </w:instrText>
+              <w:instrText xml:space="preserve"> PAGEREF _Toc118798652 \h </w:instrText>
             </w:r>
             <w:r>
               <w:rPr>
@@ -2476,7 +2555,7 @@
               <w:lang w:val="nl-NL" w:eastAsia="nl-NL"/>
             </w:rPr>
           </w:pPr>
-          <w:hyperlink w:anchor="_Toc118375667" w:history="1">
+          <w:hyperlink w:anchor="_Toc118798653" w:history="1">
             <w:r>
               <w:rPr>
                 <w:rStyle w:val="Hyperlink"/>
@@ -2518,7 +2597,7 @@
                 <w:noProof/>
                 <w:webHidden/>
               </w:rPr>
-              <w:instrText xml:space="preserve"> PAGEREF _Toc118375667 \h </w:instrText>
+              <w:instrText xml:space="preserve"> PAGEREF _Toc118798653 \h </w:instrText>
             </w:r>
             <w:r>
               <w:rPr>
@@ -2562,7 +2641,7 @@
               <w:lang w:val="nl-NL" w:eastAsia="nl-NL"/>
             </w:rPr>
           </w:pPr>
-          <w:hyperlink w:anchor="_Toc118375668" w:history="1">
+          <w:hyperlink w:anchor="_Toc118798654" w:history="1">
             <w:r>
               <w:rPr>
                 <w:rStyle w:val="Hyperlink"/>
@@ -2604,7 +2683,7 @@
                 <w:noProof/>
                 <w:webHidden/>
               </w:rPr>
-              <w:instrText xml:space="preserve"> PAGEREF _Toc118375668 \h </w:instrText>
+              <w:instrText xml:space="preserve"> PAGEREF _Toc118798654 \h </w:instrText>
             </w:r>
             <w:r>
               <w:rPr>
@@ -2648,7 +2727,7 @@
               <w:lang w:val="nl-NL" w:eastAsia="nl-NL"/>
             </w:rPr>
           </w:pPr>
-          <w:hyperlink w:anchor="_Toc118375669" w:history="1">
+          <w:hyperlink w:anchor="_Toc118798655" w:history="1">
             <w:r>
               <w:rPr>
                 <w:rStyle w:val="Hyperlink"/>
@@ -2690,7 +2769,7 @@
                 <w:noProof/>
                 <w:webHidden/>
               </w:rPr>
-              <w:instrText xml:space="preserve"> PAGEREF _Toc118375669 \h </w:instrText>
+              <w:instrText xml:space="preserve"> PAGEREF _Toc118798655 \h </w:instrText>
             </w:r>
             <w:r>
               <w:rPr>
@@ -2734,7 +2813,7 @@
               <w:lang w:val="nl-NL" w:eastAsia="nl-NL"/>
             </w:rPr>
           </w:pPr>
-          <w:hyperlink w:anchor="_Toc118375670" w:history="1">
+          <w:hyperlink w:anchor="_Toc118798656" w:history="1">
             <w:r>
               <w:rPr>
                 <w:rStyle w:val="Hyperlink"/>
@@ -2776,7 +2855,7 @@
                 <w:noProof/>
                 <w:webHidden/>
               </w:rPr>
-              <w:instrText xml:space="preserve"> PAGEREF _Toc118375670 \h </w:instrText>
+              <w:instrText xml:space="preserve"> PAGEREF _Toc118798656 \h </w:instrText>
             </w:r>
             <w:r>
               <w:rPr>
@@ -2820,7 +2899,7 @@
               <w:lang w:val="nl-NL" w:eastAsia="nl-NL"/>
             </w:rPr>
           </w:pPr>
-          <w:hyperlink w:anchor="_Toc118375671" w:history="1">
+          <w:hyperlink w:anchor="_Toc118798657" w:history="1">
             <w:r>
               <w:rPr>
                 <w:rStyle w:val="Hyperlink"/>
@@ -2862,7 +2941,7 @@
                 <w:noProof/>
                 <w:webHidden/>
               </w:rPr>
-              <w:instrText xml:space="preserve"> PAGEREF _Toc118375671 \h </w:instrText>
+              <w:instrText xml:space="preserve"> PAGEREF _Toc118798657 \h </w:instrText>
             </w:r>
             <w:r>
               <w:rPr>
@@ -2906,7 +2985,7 @@
               <w:lang w:val="nl-NL" w:eastAsia="nl-NL"/>
             </w:rPr>
           </w:pPr>
-          <w:hyperlink w:anchor="_Toc118375672" w:history="1">
+          <w:hyperlink w:anchor="_Toc118798658" w:history="1">
             <w:r>
               <w:rPr>
                 <w:rStyle w:val="Hyperlink"/>
@@ -2948,7 +3027,7 @@
                 <w:noProof/>
                 <w:webHidden/>
               </w:rPr>
-              <w:instrText xml:space="preserve"> PAGEREF _Toc118375672 \h </w:instrText>
+              <w:instrText xml:space="preserve"> PAGEREF _Toc118798658 \h </w:instrText>
             </w:r>
             <w:r>
               <w:rPr>
@@ -2992,7 +3071,7 @@
               <w:lang w:val="nl-NL" w:eastAsia="nl-NL"/>
             </w:rPr>
           </w:pPr>
-          <w:hyperlink w:anchor="_Toc118375673" w:history="1">
+          <w:hyperlink w:anchor="_Toc118798659" w:history="1">
             <w:r>
               <w:rPr>
                 <w:rStyle w:val="Hyperlink"/>
@@ -3034,7 +3113,7 @@
                 <w:noProof/>
                 <w:webHidden/>
               </w:rPr>
-              <w:instrText xml:space="preserve"> PAGEREF _Toc118375673 \h </w:instrText>
+              <w:instrText xml:space="preserve"> PAGEREF _Toc118798659 \h </w:instrText>
             </w:r>
             <w:r>
               <w:rPr>
@@ -3078,7 +3157,7 @@
               <w:lang w:val="nl-NL" w:eastAsia="nl-NL"/>
             </w:rPr>
           </w:pPr>
-          <w:hyperlink w:anchor="_Toc118375674" w:history="1">
+          <w:hyperlink w:anchor="_Toc118798660" w:history="1">
             <w:r>
               <w:rPr>
                 <w:rStyle w:val="Hyperlink"/>
@@ -3120,7 +3199,7 @@
                 <w:noProof/>
                 <w:webHidden/>
               </w:rPr>
-              <w:instrText xml:space="preserve"> PAGEREF _Toc118375674 \h </w:instrText>
+              <w:instrText xml:space="preserve"> PAGEREF _Toc118798660 \h </w:instrText>
             </w:r>
             <w:r>
               <w:rPr>
@@ -3164,7 +3243,7 @@
               <w:lang w:val="nl-NL" w:eastAsia="nl-NL"/>
             </w:rPr>
           </w:pPr>
-          <w:hyperlink w:anchor="_Toc118375675" w:history="1">
+          <w:hyperlink w:anchor="_Toc118798661" w:history="1">
             <w:r>
               <w:rPr>
                 <w:rStyle w:val="Hyperlink"/>
@@ -3206,7 +3285,7 @@
                 <w:noProof/>
                 <w:webHidden/>
               </w:rPr>
-              <w:instrText xml:space="preserve"> PAGEREF _Toc118375675 \h </w:instrText>
+              <w:instrText xml:space="preserve"> PAGEREF _Toc118798661 \h </w:instrText>
             </w:r>
             <w:r>
               <w:rPr>
@@ -3250,7 +3329,7 @@
               <w:lang w:val="nl-NL" w:eastAsia="nl-NL"/>
             </w:rPr>
           </w:pPr>
-          <w:hyperlink w:anchor="_Toc118375676" w:history="1">
+          <w:hyperlink w:anchor="_Toc118798662" w:history="1">
             <w:r>
               <w:rPr>
                 <w:rStyle w:val="Hyperlink"/>
@@ -3292,7 +3371,7 @@
                 <w:noProof/>
                 <w:webHidden/>
               </w:rPr>
-              <w:instrText xml:space="preserve"> PAGEREF _Toc118375676 \h </w:instrText>
+              <w:instrText xml:space="preserve"> PAGEREF _Toc118798662 \h </w:instrText>
             </w:r>
             <w:r>
               <w:rPr>
@@ -3336,7 +3415,7 @@
               <w:lang w:val="nl-NL" w:eastAsia="nl-NL"/>
             </w:rPr>
           </w:pPr>
-          <w:hyperlink w:anchor="_Toc118375677" w:history="1">
+          <w:hyperlink w:anchor="_Toc118798663" w:history="1">
             <w:r>
               <w:rPr>
                 <w:rStyle w:val="Hyperlink"/>
@@ -3378,7 +3457,7 @@
                 <w:noProof/>
                 <w:webHidden/>
               </w:rPr>
-              <w:instrText xml:space="preserve"> PAGEREF _Toc118375677 \h </w:instrText>
+              <w:instrText xml:space="preserve"> PAGEREF _Toc118798663 \h </w:instrText>
             </w:r>
             <w:r>
               <w:rPr>
@@ -3422,7 +3501,7 @@
               <w:lang w:val="nl-NL" w:eastAsia="nl-NL"/>
             </w:rPr>
           </w:pPr>
-          <w:hyperlink w:anchor="_Toc118375678" w:history="1">
+          <w:hyperlink w:anchor="_Toc118798664" w:history="1">
             <w:r>
               <w:rPr>
                 <w:rStyle w:val="Hyperlink"/>
@@ -3464,7 +3543,7 @@
                 <w:noProof/>
                 <w:webHidden/>
               </w:rPr>
-              <w:instrText xml:space="preserve"> PAGEREF _Toc118375678 \h </w:instrText>
+              <w:instrText xml:space="preserve"> PAGEREF _Toc118798664 \h </w:instrText>
             </w:r>
             <w:r>
               <w:rPr>
@@ -3508,7 +3587,7 @@
               <w:lang w:val="nl-NL" w:eastAsia="nl-NL"/>
             </w:rPr>
           </w:pPr>
-          <w:hyperlink w:anchor="_Toc118375679" w:history="1">
+          <w:hyperlink w:anchor="_Toc118798665" w:history="1">
             <w:r>
               <w:rPr>
                 <w:rStyle w:val="Hyperlink"/>
@@ -3550,7 +3629,7 @@
                 <w:noProof/>
                 <w:webHidden/>
               </w:rPr>
-              <w:instrText xml:space="preserve"> PAGEREF _Toc118375679 \h </w:instrText>
+              <w:instrText xml:space="preserve"> PAGEREF _Toc118798665 \h </w:instrText>
             </w:r>
             <w:r>
               <w:rPr>
@@ -3594,7 +3673,7 @@
               <w:lang w:val="nl-NL" w:eastAsia="nl-NL"/>
             </w:rPr>
           </w:pPr>
-          <w:hyperlink w:anchor="_Toc118375680" w:history="1">
+          <w:hyperlink w:anchor="_Toc118798666" w:history="1">
             <w:r>
               <w:rPr>
                 <w:rStyle w:val="Hyperlink"/>
@@ -3636,7 +3715,7 @@
                 <w:noProof/>
                 <w:webHidden/>
               </w:rPr>
-              <w:instrText xml:space="preserve"> PAGEREF _Toc118375680 \h </w:instrText>
+              <w:instrText xml:space="preserve"> PAGEREF _Toc118798666 \h </w:instrText>
             </w:r>
             <w:r>
               <w:rPr>
@@ -3680,7 +3759,7 @@
               <w:lang w:val="nl-NL" w:eastAsia="nl-NL"/>
             </w:rPr>
           </w:pPr>
-          <w:hyperlink w:anchor="_Toc118375681" w:history="1">
+          <w:hyperlink w:anchor="_Toc118798667" w:history="1">
             <w:r>
               <w:rPr>
                 <w:rStyle w:val="Hyperlink"/>
@@ -3722,7 +3801,7 @@
                 <w:noProof/>
                 <w:webHidden/>
               </w:rPr>
-              <w:instrText xml:space="preserve"> PAGEREF _Toc118375681 \h </w:instrText>
+              <w:instrText xml:space="preserve"> PAGEREF _Toc118798667 \h </w:instrText>
             </w:r>
             <w:r>
               <w:rPr>
@@ -3773,7 +3852,7 @@
       <w:pPr>
         <w:pStyle w:val="Kop1"/>
       </w:pPr>
-      <w:bookmarkStart w:id="3" w:name="_Toc118375653"/>
+      <w:bookmarkStart w:id="3" w:name="_Toc118798639"/>
       <w:r>
         <w:lastRenderedPageBreak/>
         <w:t>Introduction</w:t>
@@ -3792,23 +3871,27 @@
       <w:pPr>
         <w:pStyle w:val="Kop1"/>
       </w:pPr>
-      <w:bookmarkStart w:id="4" w:name="_Toc118375654"/>
+      <w:bookmarkStart w:id="4" w:name="_Learning_outcomes"/>
+      <w:bookmarkStart w:id="5" w:name="_Toc118798640"/>
+      <w:bookmarkEnd w:id="4"/>
       <w:r>
         <w:t>Learning outcomes</w:t>
       </w:r>
-      <w:bookmarkEnd w:id="4"/>
+      <w:bookmarkEnd w:id="5"/>
     </w:p>
     <w:tbl>
       <w:tblPr>
         <w:tblStyle w:val="Rastertabel1licht-Accent1"/>
-        <w:tblW w:w="0" w:type="auto"/>
+        <w:tblW w:w="10490" w:type="dxa"/>
+        <w:tblInd w:w="-714" w:type="dxa"/>
         <w:tblLook w:val="04A0" w:firstRow="1" w:lastRow="0" w:firstColumn="1" w:lastColumn="0" w:noHBand="0" w:noVBand="1"/>
       </w:tblPr>
       <w:tblGrid>
-        <w:gridCol w:w="421"/>
-        <w:gridCol w:w="1701"/>
-        <w:gridCol w:w="2551"/>
-        <w:gridCol w:w="4389"/>
+        <w:gridCol w:w="367"/>
+        <w:gridCol w:w="1618"/>
+        <w:gridCol w:w="2126"/>
+        <w:gridCol w:w="4111"/>
+        <w:gridCol w:w="2268"/>
       </w:tblGrid>
       <w:tr>
         <w:trPr>
@@ -3817,7 +3900,7 @@
         <w:tc>
           <w:tcPr>
             <w:cnfStyle w:val="001000000000" w:firstRow="0" w:lastRow="0" w:firstColumn="1" w:lastColumn="0" w:oddVBand="0" w:evenVBand="0" w:oddHBand="0" w:evenHBand="0" w:firstRowFirstColumn="0" w:firstRowLastColumn="0" w:lastRowFirstColumn="0" w:lastRowLastColumn="0"/>
-            <w:tcW w:w="421" w:type="dxa"/>
+            <w:tcW w:w="367" w:type="dxa"/>
           </w:tcPr>
           <w:p>
             <w:r>
@@ -3827,7 +3910,7 @@
         </w:tc>
         <w:tc>
           <w:tcPr>
-            <w:tcW w:w="1701" w:type="dxa"/>
+            <w:tcW w:w="1618" w:type="dxa"/>
           </w:tcPr>
           <w:p>
             <w:pPr>
@@ -3837,7 +3920,7 @@
         </w:tc>
         <w:tc>
           <w:tcPr>
-            <w:tcW w:w="2551" w:type="dxa"/>
+            <w:tcW w:w="2126" w:type="dxa"/>
           </w:tcPr>
           <w:p>
             <w:pPr>
@@ -3847,7 +3930,17 @@
         </w:tc>
         <w:tc>
           <w:tcPr>
-            <w:tcW w:w="4389" w:type="dxa"/>
+            <w:tcW w:w="4111" w:type="dxa"/>
+          </w:tcPr>
+          <w:p>
+            <w:pPr>
+              <w:cnfStyle w:val="100000000000" w:firstRow="1" w:lastRow="0" w:firstColumn="0" w:lastColumn="0" w:oddVBand="0" w:evenVBand="0" w:oddHBand="0" w:evenHBand="0" w:firstRowFirstColumn="0" w:firstRowLastColumn="0" w:lastRowFirstColumn="0" w:lastRowLastColumn="0"/>
+            </w:pPr>
+          </w:p>
+        </w:tc>
+        <w:tc>
+          <w:tcPr>
+            <w:tcW w:w="2268" w:type="dxa"/>
           </w:tcPr>
           <w:p>
             <w:pPr>
@@ -3860,7 +3953,7 @@
         <w:tc>
           <w:tcPr>
             <w:cnfStyle w:val="001000000000" w:firstRow="0" w:lastRow="0" w:firstColumn="1" w:lastColumn="0" w:oddVBand="0" w:evenVBand="0" w:oddHBand="0" w:evenHBand="0" w:firstRowFirstColumn="0" w:firstRowLastColumn="0" w:lastRowFirstColumn="0" w:lastRowLastColumn="0"/>
-            <w:tcW w:w="421" w:type="dxa"/>
+            <w:tcW w:w="367" w:type="dxa"/>
           </w:tcPr>
           <w:p>
             <w:r>
@@ -3870,7 +3963,7 @@
         </w:tc>
         <w:tc>
           <w:tcPr>
-            <w:tcW w:w="1701" w:type="dxa"/>
+            <w:tcW w:w="1618" w:type="dxa"/>
           </w:tcPr>
           <w:p>
             <w:pPr>
@@ -3883,7 +3976,7 @@
         </w:tc>
         <w:tc>
           <w:tcPr>
-            <w:tcW w:w="2551" w:type="dxa"/>
+            <w:tcW w:w="2126" w:type="dxa"/>
           </w:tcPr>
           <w:p>
             <w:pPr>
@@ -3916,7 +4009,7 @@
         </w:tc>
         <w:tc>
           <w:tcPr>
-            <w:tcW w:w="4389" w:type="dxa"/>
+            <w:tcW w:w="4111" w:type="dxa"/>
           </w:tcPr>
           <w:p>
             <w:pPr>
@@ -3950,14 +4043,78 @@
               <w:t>Full-stack</w:t>
             </w:r>
             <w:r>
-              <w:t xml:space="preserve">: You design and build a full stack application using a commonly accepted front end </w:t>
-            </w:r>
-            <w:r>
-              <w:t>JavaScript</w:t>
-            </w:r>
-            <w:r>
-              <w:t xml:space="preserve"> framework and back end application implementing relevant communication protocols, persistence of data by usage of ORM and addressing asynchronous communication issues.</w:t>
-            </w:r>
+              <w:t>: You design and build a full stack application using a commonly accepted front end JavaScript framework and back end application implementing relevant communication protocols, persistence of data by usage of ORM and addressing asynchronous communication issues.</w:t>
+            </w:r>
+          </w:p>
+        </w:tc>
+        <w:tc>
+          <w:tcPr>
+            <w:tcW w:w="2268" w:type="dxa"/>
+          </w:tcPr>
+          <w:p>
+            <w:pPr>
+              <w:cnfStyle w:val="000000000000" w:firstRow="0" w:lastRow="0" w:firstColumn="0" w:lastColumn="0" w:oddVBand="0" w:evenVBand="0" w:oddHBand="0" w:evenHBand="0" w:firstRowFirstColumn="0" w:firstRowLastColumn="0" w:lastRowFirstColumn="0" w:lastRowLastColumn="0"/>
+            </w:pPr>
+            <w:r>
+              <w:t>See</w:t>
+            </w:r>
+            <w:r>
+              <w:t>:</w:t>
+            </w:r>
+          </w:p>
+          <w:p>
+            <w:pPr>
+              <w:cnfStyle w:val="000000000000" w:firstRow="0" w:lastRow="0" w:firstColumn="0" w:lastColumn="0" w:oddVBand="0" w:evenVBand="0" w:oddHBand="0" w:evenHBand="0" w:firstRowFirstColumn="0" w:firstRowLastColumn="0" w:lastRowFirstColumn="0" w:lastRowLastColumn="0"/>
+            </w:pPr>
+            <w:hyperlink w:anchor="_UX_Design_1" w:history="1">
+              <w:r>
+                <w:rPr>
+                  <w:rStyle w:val="Hyperlink"/>
+                </w:rPr>
+                <w:t>UX Design</w:t>
+              </w:r>
+            </w:hyperlink>
+          </w:p>
+          <w:p>
+            <w:pPr>
+              <w:cnfStyle w:val="000000000000" w:firstRow="0" w:lastRow="0" w:firstColumn="0" w:lastColumn="0" w:oddVBand="0" w:evenVBand="0" w:oddHBand="0" w:evenHBand="0" w:firstRowFirstColumn="0" w:firstRowLastColumn="0" w:lastRowFirstColumn="0" w:lastRowLastColumn="0"/>
+            </w:pPr>
+          </w:p>
+          <w:p>
+            <w:pPr>
+              <w:cnfStyle w:val="000000000000" w:firstRow="0" w:lastRow="0" w:firstColumn="0" w:lastColumn="0" w:oddVBand="0" w:evenVBand="0" w:oddHBand="0" w:evenHBand="0" w:firstRowFirstColumn="0" w:firstRowLastColumn="0" w:lastRowFirstColumn="0" w:lastRowLastColumn="0"/>
+            </w:pPr>
+            <w:hyperlink w:anchor="_ORM" w:history="1">
+              <w:r>
+                <w:rPr>
+                  <w:rStyle w:val="Hyperlink"/>
+                </w:rPr>
+                <w:t>ORM</w:t>
+              </w:r>
+            </w:hyperlink>
+          </w:p>
+          <w:p>
+            <w:pPr>
+              <w:cnfStyle w:val="000000000000" w:firstRow="0" w:lastRow="0" w:firstColumn="0" w:lastColumn="0" w:oddVBand="0" w:evenVBand="0" w:oddHBand="0" w:evenHBand="0" w:firstRowFirstColumn="0" w:firstRowLastColumn="0" w:lastRowFirstColumn="0" w:lastRowLastColumn="0"/>
+            </w:pPr>
+          </w:p>
+          <w:p>
+            <w:pPr>
+              <w:cnfStyle w:val="000000000000" w:firstRow="0" w:lastRow="0" w:firstColumn="0" w:lastColumn="0" w:oddVBand="0" w:evenVBand="0" w:oddHBand="0" w:evenHBand="0" w:firstRowFirstColumn="0" w:firstRowLastColumn="0" w:lastRowFirstColumn="0" w:lastRowLastColumn="0"/>
+            </w:pPr>
+            <w:hyperlink w:anchor="_UX_Design" w:history="1">
+              <w:r>
+                <w:rPr>
+                  <w:rStyle w:val="Hyperlink"/>
+                </w:rPr>
+                <w:t>UX Design (group)</w:t>
+              </w:r>
+            </w:hyperlink>
+          </w:p>
+          <w:p>
+            <w:pPr>
+              <w:cnfStyle w:val="000000000000" w:firstRow="0" w:lastRow="0" w:firstColumn="0" w:lastColumn="0" w:oddVBand="0" w:evenVBand="0" w:oddHBand="0" w:evenHBand="0" w:firstRowFirstColumn="0" w:firstRowLastColumn="0" w:lastRowFirstColumn="0" w:lastRowLastColumn="0"/>
+            </w:pPr>
           </w:p>
         </w:tc>
       </w:tr>
@@ -3965,7 +4122,7 @@
         <w:tc>
           <w:tcPr>
             <w:cnfStyle w:val="001000000000" w:firstRow="0" w:lastRow="0" w:firstColumn="1" w:lastColumn="0" w:oddVBand="0" w:evenVBand="0" w:oddHBand="0" w:evenHBand="0" w:firstRowFirstColumn="0" w:firstRowLastColumn="0" w:lastRowFirstColumn="0" w:lastRowLastColumn="0"/>
-            <w:tcW w:w="421" w:type="dxa"/>
+            <w:tcW w:w="367" w:type="dxa"/>
           </w:tcPr>
           <w:p>
             <w:r>
@@ -3975,7 +4132,7 @@
         </w:tc>
         <w:tc>
           <w:tcPr>
-            <w:tcW w:w="1701" w:type="dxa"/>
+            <w:tcW w:w="1618" w:type="dxa"/>
           </w:tcPr>
           <w:p>
             <w:pPr>
@@ -3988,7 +4145,7 @@
         </w:tc>
         <w:tc>
           <w:tcPr>
-            <w:tcW w:w="2551" w:type="dxa"/>
+            <w:tcW w:w="2126" w:type="dxa"/>
           </w:tcPr>
           <w:p>
             <w:pPr>
@@ -4011,7 +4168,7 @@
         </w:tc>
         <w:tc>
           <w:tcPr>
-            <w:tcW w:w="4389" w:type="dxa"/>
+            <w:tcW w:w="4111" w:type="dxa"/>
           </w:tcPr>
           <w:p>
             <w:pPr>
@@ -4027,6 +4184,32 @@
             <w:r>
               <w:t>: Carry out, monitor and report on unit integration, regression and system tests, with attention for security and performance aspects, as well as applying static code analysis and code reviews.</w:t>
             </w:r>
+          </w:p>
+        </w:tc>
+        <w:tc>
+          <w:tcPr>
+            <w:tcW w:w="2268" w:type="dxa"/>
+          </w:tcPr>
+          <w:p>
+            <w:pPr>
+              <w:cnfStyle w:val="000000000000" w:firstRow="0" w:lastRow="0" w:firstColumn="0" w:lastColumn="0" w:oddVBand="0" w:evenVBand="0" w:oddHBand="0" w:evenHBand="0" w:firstRowFirstColumn="0" w:firstRowLastColumn="0" w:lastRowFirstColumn="0" w:lastRowLastColumn="0"/>
+            </w:pPr>
+            <w:r>
+              <w:t>See:</w:t>
+            </w:r>
+          </w:p>
+          <w:p>
+            <w:pPr>
+              <w:cnfStyle w:val="000000000000" w:firstRow="0" w:lastRow="0" w:firstColumn="0" w:lastColumn="0" w:oddVBand="0" w:evenVBand="0" w:oddHBand="0" w:evenHBand="0" w:firstRowFirstColumn="0" w:firstRowLastColumn="0" w:lastRowFirstColumn="0" w:lastRowLastColumn="0"/>
+            </w:pPr>
+            <w:hyperlink w:anchor="_Security" w:history="1">
+              <w:r>
+                <w:rPr>
+                  <w:rStyle w:val="Hyperlink"/>
+                </w:rPr>
+                <w:t>Security</w:t>
+              </w:r>
+            </w:hyperlink>
           </w:p>
         </w:tc>
       </w:tr>
@@ -4034,7 +4217,7 @@
         <w:tc>
           <w:tcPr>
             <w:cnfStyle w:val="001000000000" w:firstRow="0" w:lastRow="0" w:firstColumn="1" w:lastColumn="0" w:oddVBand="0" w:evenVBand="0" w:oddHBand="0" w:evenHBand="0" w:firstRowFirstColumn="0" w:firstRowLastColumn="0" w:lastRowFirstColumn="0" w:lastRowLastColumn="0"/>
-            <w:tcW w:w="421" w:type="dxa"/>
+            <w:tcW w:w="367" w:type="dxa"/>
           </w:tcPr>
           <w:p>
             <w:r>
@@ -4044,7 +4227,7 @@
         </w:tc>
         <w:tc>
           <w:tcPr>
-            <w:tcW w:w="1701" w:type="dxa"/>
+            <w:tcW w:w="1618" w:type="dxa"/>
           </w:tcPr>
           <w:p>
             <w:pPr>
@@ -4057,7 +4240,7 @@
         </w:tc>
         <w:tc>
           <w:tcPr>
-            <w:tcW w:w="2551" w:type="dxa"/>
+            <w:tcW w:w="2126" w:type="dxa"/>
           </w:tcPr>
           <w:p>
             <w:pPr>
@@ -4080,7 +4263,7 @@
         </w:tc>
         <w:tc>
           <w:tcPr>
-            <w:tcW w:w="4389" w:type="dxa"/>
+            <w:tcW w:w="4111" w:type="dxa"/>
           </w:tcPr>
           <w:p>
             <w:pPr>
@@ -4096,6 +4279,32 @@
             <w:r>
               <w:t>: You are aware of the most popular agile methods and their underlying agile principles. Your choice of a method is motivated and based on well-defined selection criteria and context analyses.</w:t>
             </w:r>
+          </w:p>
+        </w:tc>
+        <w:tc>
+          <w:tcPr>
+            <w:tcW w:w="2268" w:type="dxa"/>
+          </w:tcPr>
+          <w:p>
+            <w:pPr>
+              <w:cnfStyle w:val="000000000000" w:firstRow="0" w:lastRow="0" w:firstColumn="0" w:lastColumn="0" w:oddVBand="0" w:evenVBand="0" w:oddHBand="0" w:evenHBand="0" w:firstRowFirstColumn="0" w:firstRowLastColumn="0" w:lastRowFirstColumn="0" w:lastRowLastColumn="0"/>
+            </w:pPr>
+            <w:r>
+              <w:t>See:</w:t>
+            </w:r>
+          </w:p>
+          <w:p>
+            <w:pPr>
+              <w:cnfStyle w:val="000000000000" w:firstRow="0" w:lastRow="0" w:firstColumn="0" w:lastColumn="0" w:oddVBand="0" w:evenVBand="0" w:oddHBand="0" w:evenHBand="0" w:firstRowFirstColumn="0" w:firstRowLastColumn="0" w:lastRowFirstColumn="0" w:lastRowLastColumn="0"/>
+            </w:pPr>
+            <w:hyperlink w:anchor="_Agile" w:history="1">
+              <w:r>
+                <w:rPr>
+                  <w:rStyle w:val="Hyperlink"/>
+                </w:rPr>
+                <w:t>Agile</w:t>
+              </w:r>
+            </w:hyperlink>
           </w:p>
         </w:tc>
       </w:tr>
@@ -4103,7 +4312,7 @@
         <w:tc>
           <w:tcPr>
             <w:cnfStyle w:val="001000000000" w:firstRow="0" w:lastRow="0" w:firstColumn="1" w:lastColumn="0" w:oddVBand="0" w:evenVBand="0" w:oddHBand="0" w:evenHBand="0" w:firstRowFirstColumn="0" w:firstRowLastColumn="0" w:lastRowFirstColumn="0" w:lastRowLastColumn="0"/>
-            <w:tcW w:w="421" w:type="dxa"/>
+            <w:tcW w:w="367" w:type="dxa"/>
           </w:tcPr>
           <w:p>
             <w:r>
@@ -4113,7 +4322,7 @@
         </w:tc>
         <w:tc>
           <w:tcPr>
-            <w:tcW w:w="1701" w:type="dxa"/>
+            <w:tcW w:w="1618" w:type="dxa"/>
           </w:tcPr>
           <w:p>
             <w:pPr>
@@ -4126,7 +4335,7 @@
         </w:tc>
         <w:tc>
           <w:tcPr>
-            <w:tcW w:w="2551" w:type="dxa"/>
+            <w:tcW w:w="2126" w:type="dxa"/>
           </w:tcPr>
           <w:p>
             <w:pPr>
@@ -4149,7 +4358,7 @@
         </w:tc>
         <w:tc>
           <w:tcPr>
-            <w:tcW w:w="4389" w:type="dxa"/>
+            <w:tcW w:w="4111" w:type="dxa"/>
           </w:tcPr>
           <w:p>
             <w:pPr>
@@ -4165,6 +4374,20 @@
             <w:r>
               <w:t>: You design a release process and implement a continuous integration and deployment solution (using e.g. Gitlab CI and Docker).</w:t>
             </w:r>
+          </w:p>
+        </w:tc>
+        <w:tc>
+          <w:tcPr>
+            <w:tcW w:w="2268" w:type="dxa"/>
+          </w:tcPr>
+          <w:p>
+            <w:pPr>
+              <w:cnfStyle w:val="000000000000" w:firstRow="0" w:lastRow="0" w:firstColumn="0" w:lastColumn="0" w:oddVBand="0" w:evenVBand="0" w:oddHBand="0" w:evenHBand="0" w:firstRowFirstColumn="0" w:firstRowLastColumn="0" w:lastRowFirstColumn="0" w:lastRowLastColumn="0"/>
+              <w:rPr>
+                <w:b/>
+                <w:bCs/>
+              </w:rPr>
+            </w:pPr>
           </w:p>
         </w:tc>
       </w:tr>
@@ -4172,7 +4395,7 @@
         <w:tc>
           <w:tcPr>
             <w:cnfStyle w:val="001000000000" w:firstRow="0" w:lastRow="0" w:firstColumn="1" w:lastColumn="0" w:oddVBand="0" w:evenVBand="0" w:oddHBand="0" w:evenHBand="0" w:firstRowFirstColumn="0" w:firstRowLastColumn="0" w:lastRowFirstColumn="0" w:lastRowLastColumn="0"/>
-            <w:tcW w:w="421" w:type="dxa"/>
+            <w:tcW w:w="367" w:type="dxa"/>
           </w:tcPr>
           <w:p>
             <w:r>
@@ -4182,7 +4405,7 @@
         </w:tc>
         <w:tc>
           <w:tcPr>
-            <w:tcW w:w="1701" w:type="dxa"/>
+            <w:tcW w:w="1618" w:type="dxa"/>
           </w:tcPr>
           <w:p>
             <w:pPr>
@@ -4195,7 +4418,7 @@
         </w:tc>
         <w:tc>
           <w:tcPr>
-            <w:tcW w:w="2551" w:type="dxa"/>
+            <w:tcW w:w="2126" w:type="dxa"/>
           </w:tcPr>
           <w:p>
             <w:pPr>
@@ -4222,13 +4445,17 @@
               <w:t>take into account</w:t>
             </w:r>
             <w:r>
-              <w:t xml:space="preserve"> cultural differences between project stakeholders and ethical aspects in software development.</w:t>
+              <w:t xml:space="preserve"> cultural differences between project stakeholders and </w:t>
+            </w:r>
+            <w:r>
+              <w:lastRenderedPageBreak/>
+              <w:t>ethical aspects in software development.</w:t>
             </w:r>
           </w:p>
         </w:tc>
         <w:tc>
           <w:tcPr>
-            <w:tcW w:w="4389" w:type="dxa"/>
+            <w:tcW w:w="4111" w:type="dxa"/>
           </w:tcPr>
           <w:p>
             <w:pPr>
@@ -4239,6 +4466,7 @@
                 <w:b/>
                 <w:bCs/>
               </w:rPr>
+              <w:lastRenderedPageBreak/>
               <w:t>Recognize</w:t>
             </w:r>
             <w:r>
@@ -4259,16 +4487,11 @@
                 <w:b/>
                 <w:bCs/>
               </w:rPr>
+              <w:lastRenderedPageBreak/>
               <w:t>Take into account</w:t>
             </w:r>
             <w:r>
-              <w:t xml:space="preserve">: Adapt your communication, working, and </w:t>
-            </w:r>
-            <w:r>
-              <w:t>behaviour</w:t>
-            </w:r>
-            <w:r>
-              <w:t xml:space="preserve"> styles to reflect project stakeholders from different cultures;</w:t>
+              <w:t>: Adapt your communication, working, and behaviour styles to reflect project stakeholders from different cultures;</w:t>
             </w:r>
           </w:p>
           <w:p>
@@ -4281,9 +4504,22 @@
               <w:cnfStyle w:val="000000000000" w:firstRow="0" w:lastRow="0" w:firstColumn="0" w:lastColumn="0" w:oddVBand="0" w:evenVBand="0" w:oddHBand="0" w:evenHBand="0" w:firstRowFirstColumn="0" w:firstRowLastColumn="0" w:lastRowFirstColumn="0" w:lastRowLastColumn="0"/>
             </w:pPr>
             <w:r>
-              <w:lastRenderedPageBreak/>
               <w:t xml:space="preserve">Address one of the standard Programming Ethical Guidelines (e.g., ACM Code of Ethics and Professional Conduct) in your work.  </w:t>
             </w:r>
+          </w:p>
+        </w:tc>
+        <w:tc>
+          <w:tcPr>
+            <w:tcW w:w="2268" w:type="dxa"/>
+          </w:tcPr>
+          <w:p>
+            <w:pPr>
+              <w:cnfStyle w:val="000000000000" w:firstRow="0" w:lastRow="0" w:firstColumn="0" w:lastColumn="0" w:oddVBand="0" w:evenVBand="0" w:oddHBand="0" w:evenHBand="0" w:firstRowFirstColumn="0" w:firstRowLastColumn="0" w:lastRowFirstColumn="0" w:lastRowLastColumn="0"/>
+              <w:rPr>
+                <w:b/>
+                <w:bCs/>
+              </w:rPr>
+            </w:pPr>
           </w:p>
         </w:tc>
       </w:tr>
@@ -4291,18 +4527,17 @@
         <w:tc>
           <w:tcPr>
             <w:cnfStyle w:val="001000000000" w:firstRow="0" w:lastRow="0" w:firstColumn="1" w:lastColumn="0" w:oddVBand="0" w:evenVBand="0" w:oddHBand="0" w:evenHBand="0" w:firstRowFirstColumn="0" w:firstRowLastColumn="0" w:lastRowFirstColumn="0" w:lastRowLastColumn="0"/>
-            <w:tcW w:w="421" w:type="dxa"/>
+            <w:tcW w:w="367" w:type="dxa"/>
           </w:tcPr>
           <w:p>
             <w:r>
-              <w:lastRenderedPageBreak/>
               <w:t>6</w:t>
             </w:r>
           </w:p>
         </w:tc>
         <w:tc>
           <w:tcPr>
-            <w:tcW w:w="1701" w:type="dxa"/>
+            <w:tcW w:w="1618" w:type="dxa"/>
           </w:tcPr>
           <w:p>
             <w:pPr>
@@ -4315,20 +4550,14 @@
         </w:tc>
         <w:tc>
           <w:tcPr>
-            <w:tcW w:w="2551" w:type="dxa"/>
+            <w:tcW w:w="2126" w:type="dxa"/>
           </w:tcPr>
           <w:p>
             <w:pPr>
               <w:cnfStyle w:val="000000000000" w:firstRow="0" w:lastRow="0" w:firstColumn="0" w:lastColumn="0" w:oddVBand="0" w:evenVBand="0" w:oddHBand="0" w:evenHBand="0" w:firstRowFirstColumn="0" w:firstRowLastColumn="0" w:lastRowFirstColumn="0" w:lastRowLastColumn="0"/>
             </w:pPr>
             <w:r>
-              <w:t xml:space="preserve">You </w:t>
-            </w:r>
-            <w:r>
-              <w:t>analyse</w:t>
-            </w:r>
-            <w:r>
-              <w:t xml:space="preserve"> (non-functional) requirements, elaborate (architectural) designs and validate them using </w:t>
+              <w:t xml:space="preserve">You analyse (non-functional) requirements, elaborate (architectural) designs and validate them using </w:t>
             </w:r>
             <w:r>
               <w:rPr>
@@ -4344,7 +4573,7 @@
         </w:tc>
         <w:tc>
           <w:tcPr>
-            <w:tcW w:w="4389" w:type="dxa"/>
+            <w:tcW w:w="4111" w:type="dxa"/>
           </w:tcPr>
           <w:p>
             <w:pPr>
@@ -4360,6 +4589,68 @@
             <w:r>
               <w:t>: You apply user acceptance testing and stakeholder feedback to validate the quality of the requirements. You evaluate the quality of the design (e.g., by testing or prototyping) taking into account the formulated quality properties like security and performance.</w:t>
             </w:r>
+          </w:p>
+        </w:tc>
+        <w:tc>
+          <w:tcPr>
+            <w:tcW w:w="2268" w:type="dxa"/>
+          </w:tcPr>
+          <w:p>
+            <w:pPr>
+              <w:cnfStyle w:val="000000000000" w:firstRow="0" w:lastRow="0" w:firstColumn="0" w:lastColumn="0" w:oddVBand="0" w:evenVBand="0" w:oddHBand="0" w:evenHBand="0" w:firstRowFirstColumn="0" w:firstRowLastColumn="0" w:lastRowFirstColumn="0" w:lastRowLastColumn="0"/>
+            </w:pPr>
+            <w:r>
+              <w:t>See:</w:t>
+            </w:r>
+          </w:p>
+          <w:p>
+            <w:pPr>
+              <w:cnfStyle w:val="000000000000" w:firstRow="0" w:lastRow="0" w:firstColumn="0" w:lastColumn="0" w:oddVBand="0" w:evenVBand="0" w:oddHBand="0" w:evenHBand="0" w:firstRowFirstColumn="0" w:firstRowLastColumn="0" w:lastRowFirstColumn="0" w:lastRowLastColumn="0"/>
+            </w:pPr>
+            <w:hyperlink w:anchor="_Techstack" w:history="1">
+              <w:r>
+                <w:rPr>
+                  <w:rStyle w:val="Hyperlink"/>
+                </w:rPr>
+                <w:t>Techstack</w:t>
+              </w:r>
+            </w:hyperlink>
+          </w:p>
+          <w:p>
+            <w:pPr>
+              <w:cnfStyle w:val="000000000000" w:firstRow="0" w:lastRow="0" w:firstColumn="0" w:lastColumn="0" w:oddVBand="0" w:evenVBand="0" w:oddHBand="0" w:evenHBand="0" w:firstRowFirstColumn="0" w:firstRowLastColumn="0" w:lastRowFirstColumn="0" w:lastRowLastColumn="0"/>
+            </w:pPr>
+          </w:p>
+          <w:p>
+            <w:pPr>
+              <w:cnfStyle w:val="000000000000" w:firstRow="0" w:lastRow="0" w:firstColumn="0" w:lastColumn="0" w:oddVBand="0" w:evenVBand="0" w:oddHBand="0" w:evenHBand="0" w:firstRowFirstColumn="0" w:firstRowLastColumn="0" w:lastRowFirstColumn="0" w:lastRowLastColumn="0"/>
+            </w:pPr>
+            <w:hyperlink w:anchor="_Software_design" w:history="1">
+              <w:r>
+                <w:rPr>
+                  <w:rStyle w:val="Hyperlink"/>
+                </w:rPr>
+                <w:t>Software Design</w:t>
+              </w:r>
+            </w:hyperlink>
+          </w:p>
+          <w:p>
+            <w:pPr>
+              <w:cnfStyle w:val="000000000000" w:firstRow="0" w:lastRow="0" w:firstColumn="0" w:lastColumn="0" w:oddVBand="0" w:evenVBand="0" w:oddHBand="0" w:evenHBand="0" w:firstRowFirstColumn="0" w:firstRowLastColumn="0" w:lastRowFirstColumn="0" w:lastRowLastColumn="0"/>
+            </w:pPr>
+          </w:p>
+          <w:p>
+            <w:pPr>
+              <w:cnfStyle w:val="000000000000" w:firstRow="0" w:lastRow="0" w:firstColumn="0" w:lastColumn="0" w:oddVBand="0" w:evenVBand="0" w:oddHBand="0" w:evenHBand="0" w:firstRowFirstColumn="0" w:firstRowLastColumn="0" w:lastRowFirstColumn="0" w:lastRowLastColumn="0"/>
+            </w:pPr>
+            <w:hyperlink w:anchor="_Software_design_1" w:history="1">
+              <w:r>
+                <w:rPr>
+                  <w:rStyle w:val="Hyperlink"/>
+                </w:rPr>
+                <w:t>Software Design (group)</w:t>
+              </w:r>
+            </w:hyperlink>
           </w:p>
         </w:tc>
       </w:tr>
@@ -4367,7 +4658,7 @@
         <w:tc>
           <w:tcPr>
             <w:cnfStyle w:val="001000000000" w:firstRow="0" w:lastRow="0" w:firstColumn="1" w:lastColumn="0" w:oddVBand="0" w:evenVBand="0" w:oddHBand="0" w:evenHBand="0" w:firstRowFirstColumn="0" w:firstRowLastColumn="0" w:lastRowFirstColumn="0" w:lastRowLastColumn="0"/>
-            <w:tcW w:w="421" w:type="dxa"/>
+            <w:tcW w:w="367" w:type="dxa"/>
           </w:tcPr>
           <w:p>
             <w:r>
@@ -4377,7 +4668,7 @@
         </w:tc>
         <w:tc>
           <w:tcPr>
-            <w:tcW w:w="1701" w:type="dxa"/>
+            <w:tcW w:w="1618" w:type="dxa"/>
           </w:tcPr>
           <w:p>
             <w:pPr>
@@ -4390,20 +4681,14 @@
         </w:tc>
         <w:tc>
           <w:tcPr>
-            <w:tcW w:w="2551" w:type="dxa"/>
+            <w:tcW w:w="2126" w:type="dxa"/>
           </w:tcPr>
           <w:p>
             <w:pPr>
               <w:cnfStyle w:val="000000000000" w:firstRow="0" w:lastRow="0" w:firstColumn="0" w:lastColumn="0" w:oddVBand="0" w:evenVBand="0" w:oddHBand="0" w:evenHBand="0" w:firstRowFirstColumn="0" w:firstRowLastColumn="0" w:lastRowFirstColumn="0" w:lastRowLastColumn="0"/>
             </w:pPr>
             <w:r>
-              <w:t xml:space="preserve">You </w:t>
-            </w:r>
-            <w:r>
-              <w:t>analyse</w:t>
-            </w:r>
-            <w:r>
-              <w:t xml:space="preserve"> and describe </w:t>
+              <w:t xml:space="preserve">You analyse and describe </w:t>
             </w:r>
             <w:r>
               <w:rPr>
@@ -4429,7 +4714,7 @@
         </w:tc>
         <w:tc>
           <w:tcPr>
-            <w:tcW w:w="4389" w:type="dxa"/>
+            <w:tcW w:w="4111" w:type="dxa"/>
           </w:tcPr>
           <w:p>
             <w:pPr>
@@ -4481,6 +4766,32 @@
             <w:r>
               <w:t>Business processes needed for the success of your software development project (e.g., product release, market release, financial assurance).</w:t>
             </w:r>
+          </w:p>
+        </w:tc>
+        <w:tc>
+          <w:tcPr>
+            <w:tcW w:w="2268" w:type="dxa"/>
+          </w:tcPr>
+          <w:p>
+            <w:pPr>
+              <w:cnfStyle w:val="000000000000" w:firstRow="0" w:lastRow="0" w:firstColumn="0" w:lastColumn="0" w:oddVBand="0" w:evenVBand="0" w:oddHBand="0" w:evenHBand="0" w:firstRowFirstColumn="0" w:firstRowLastColumn="0" w:lastRowFirstColumn="0" w:lastRowLastColumn="0"/>
+            </w:pPr>
+            <w:r>
+              <w:t>See:</w:t>
+            </w:r>
+          </w:p>
+          <w:p>
+            <w:pPr>
+              <w:cnfStyle w:val="000000000000" w:firstRow="0" w:lastRow="0" w:firstColumn="0" w:lastColumn="0" w:oddVBand="0" w:evenVBand="0" w:oddHBand="0" w:evenHBand="0" w:firstRowFirstColumn="0" w:firstRowLastColumn="0" w:lastRowFirstColumn="0" w:lastRowLastColumn="0"/>
+            </w:pPr>
+            <w:hyperlink w:anchor="_Research" w:history="1">
+              <w:r>
+                <w:rPr>
+                  <w:rStyle w:val="Hyperlink"/>
+                </w:rPr>
+                <w:t>Research</w:t>
+              </w:r>
+            </w:hyperlink>
           </w:p>
         </w:tc>
       </w:tr>
@@ -4488,7 +4799,7 @@
         <w:tc>
           <w:tcPr>
             <w:cnfStyle w:val="001000000000" w:firstRow="0" w:lastRow="0" w:firstColumn="1" w:lastColumn="0" w:oddVBand="0" w:evenVBand="0" w:oddHBand="0" w:evenHBand="0" w:firstRowFirstColumn="0" w:firstRowLastColumn="0" w:lastRowFirstColumn="0" w:lastRowLastColumn="0"/>
-            <w:tcW w:w="421" w:type="dxa"/>
+            <w:tcW w:w="367" w:type="dxa"/>
           </w:tcPr>
           <w:p>
             <w:r>
@@ -4498,7 +4809,7 @@
         </w:tc>
         <w:tc>
           <w:tcPr>
-            <w:tcW w:w="1701" w:type="dxa"/>
+            <w:tcW w:w="1618" w:type="dxa"/>
           </w:tcPr>
           <w:p>
             <w:pPr>
@@ -4511,7 +4822,7 @@
         </w:tc>
         <w:tc>
           <w:tcPr>
-            <w:tcW w:w="2551" w:type="dxa"/>
+            <w:tcW w:w="2126" w:type="dxa"/>
           </w:tcPr>
           <w:p>
             <w:pPr>
@@ -4537,7 +4848,7 @@
         </w:tc>
         <w:tc>
           <w:tcPr>
-            <w:tcW w:w="4389" w:type="dxa"/>
+            <w:tcW w:w="4111" w:type="dxa"/>
           </w:tcPr>
           <w:p>
             <w:pPr>
@@ -4582,6 +4893,50 @@
             <w:r>
               <w:t>You choose and substantiate solutions for a given problem.</w:t>
             </w:r>
+          </w:p>
+        </w:tc>
+        <w:tc>
+          <w:tcPr>
+            <w:tcW w:w="2268" w:type="dxa"/>
+          </w:tcPr>
+          <w:p>
+            <w:pPr>
+              <w:cnfStyle w:val="000000000000" w:firstRow="0" w:lastRow="0" w:firstColumn="0" w:lastColumn="0" w:oddVBand="0" w:evenVBand="0" w:oddHBand="0" w:evenHBand="0" w:firstRowFirstColumn="0" w:firstRowLastColumn="0" w:lastRowFirstColumn="0" w:lastRowLastColumn="0"/>
+            </w:pPr>
+            <w:r>
+              <w:t>See:</w:t>
+            </w:r>
+          </w:p>
+          <w:p>
+            <w:pPr>
+              <w:cnfStyle w:val="000000000000" w:firstRow="0" w:lastRow="0" w:firstColumn="0" w:lastColumn="0" w:oddVBand="0" w:evenVBand="0" w:oddHBand="0" w:evenHBand="0" w:firstRowFirstColumn="0" w:firstRowLastColumn="0" w:lastRowFirstColumn="0" w:lastRowLastColumn="0"/>
+            </w:pPr>
+            <w:hyperlink w:anchor="_Security" w:history="1">
+              <w:r>
+                <w:rPr>
+                  <w:rStyle w:val="Hyperlink"/>
+                </w:rPr>
+                <w:t>Security</w:t>
+              </w:r>
+            </w:hyperlink>
+          </w:p>
+          <w:p>
+            <w:pPr>
+              <w:cnfStyle w:val="000000000000" w:firstRow="0" w:lastRow="0" w:firstColumn="0" w:lastColumn="0" w:oddVBand="0" w:evenVBand="0" w:oddHBand="0" w:evenHBand="0" w:firstRowFirstColumn="0" w:firstRowLastColumn="0" w:lastRowFirstColumn="0" w:lastRowLastColumn="0"/>
+            </w:pPr>
+          </w:p>
+          <w:p>
+            <w:pPr>
+              <w:cnfStyle w:val="000000000000" w:firstRow="0" w:lastRow="0" w:firstColumn="0" w:lastColumn="0" w:oddVBand="0" w:evenVBand="0" w:oddHBand="0" w:evenHBand="0" w:firstRowFirstColumn="0" w:firstRowLastColumn="0" w:lastRowFirstColumn="0" w:lastRowLastColumn="0"/>
+            </w:pPr>
+            <w:hyperlink w:anchor="_Software_design_1" w:history="1">
+              <w:r>
+                <w:rPr>
+                  <w:rStyle w:val="Hyperlink"/>
+                </w:rPr>
+                <w:t>Software Design (group)</w:t>
+              </w:r>
+            </w:hyperlink>
           </w:p>
         </w:tc>
       </w:tr>
@@ -4612,12 +4967,14 @@
       <w:pPr>
         <w:pStyle w:val="Kop1"/>
       </w:pPr>
-      <w:bookmarkStart w:id="5" w:name="_Toc118375655"/>
+      <w:bookmarkStart w:id="6" w:name="_Research"/>
+      <w:bookmarkStart w:id="7" w:name="_Toc118798641"/>
+      <w:bookmarkEnd w:id="6"/>
       <w:r>
         <w:lastRenderedPageBreak/>
         <w:t>Research</w:t>
       </w:r>
-      <w:bookmarkEnd w:id="5"/>
+      <w:bookmarkEnd w:id="7"/>
     </w:p>
     <w:p>
       <w:r>
@@ -4631,14 +4988,16 @@
       <w:pPr>
         <w:pStyle w:val="Kop2"/>
       </w:pPr>
+      <w:bookmarkStart w:id="8" w:name="_Security"/>
+      <w:bookmarkEnd w:id="8"/>
       <w:r>
         <w:t xml:space="preserve"> </w:t>
       </w:r>
-      <w:bookmarkStart w:id="6" w:name="_Toc118375656"/>
+      <w:bookmarkStart w:id="9" w:name="_Toc118798642"/>
       <w:r>
         <w:t>Security</w:t>
       </w:r>
-      <w:bookmarkEnd w:id="6"/>
+      <w:bookmarkEnd w:id="9"/>
     </w:p>
     <w:p>
       <w:r>
@@ -4651,31 +5010,6 @@
       </w:r>
       <w:r>
         <w:t>This research relates to learning outcomes 2 and 8: Software Quality and Professional.</w:t>
-      </w:r>
-    </w:p>
-    <w:p>
-      <w:hyperlink r:id="rId8" w:history="1">
-        <w:r>
-          <w:rPr>
-            <w:rStyle w:val="Hyperlink"/>
-          </w:rPr>
-          <w:t>View file</w:t>
-        </w:r>
-      </w:hyperlink>
-    </w:p>
-    <w:p>
-      <w:pPr>
-        <w:pStyle w:val="Kop2"/>
-      </w:pPr>
-      <w:bookmarkStart w:id="7" w:name="_Toc118375657"/>
-      <w:r>
-        <w:t>Agile</w:t>
-      </w:r>
-      <w:bookmarkEnd w:id="7"/>
-    </w:p>
-    <w:p>
-      <w:r>
-        <w:t>Software development is in many cases upheld by Agile practices. During this semester I have utilized an Agile method called Scrum for my individual project and my group project. Yet, there are numerous other Agile methods accessible to utilize and each has their own utilization cases and advantages. I have carried out some analysis into the meaning of Agile, the various methods that are accessible, and the way things are utilized by and by. This item demonstrates my capability at learning outcome 3: Agile method.</w:t>
       </w:r>
     </w:p>
     <w:p>
@@ -4692,41 +5026,20 @@
       <w:pPr>
         <w:pStyle w:val="Kop2"/>
       </w:pPr>
-      <w:bookmarkStart w:id="8" w:name="_Toc118375658"/>
-      <w:r>
-        <w:t>Techstack</w:t>
-      </w:r>
-      <w:bookmarkEnd w:id="8"/>
-    </w:p>
-    <w:p>
-      <w:r>
-        <w:t>Of course, a Web application does not spring up out of nowhere. For this, you use various languages to build the most complete application possible. Since we had a number of workshops concerning possible choices for a front-end and backend framework, I researched what would possibly be the best choice for a front-end framework, backend framework, in what database the data would be stored and possibly an API in between.</w:t>
-      </w:r>
-      <w:r>
-        <w:t xml:space="preserve"> </w:t>
-      </w:r>
-      <w:r>
-        <w:t xml:space="preserve">This product helps prove my proficiency at learning outcome </w:t>
-      </w:r>
-      <w:r>
-        <w:t>6</w:t>
-      </w:r>
-      <w:r>
-        <w:t xml:space="preserve">: </w:t>
-      </w:r>
-      <w:r>
-        <w:t>Requirements and design</w:t>
-      </w:r>
-      <w:r>
-        <w:t>.</w:t>
-      </w:r>
-    </w:p>
-    <w:p>
-      <w:pPr>
-        <w:rPr>
-          <w:rStyle w:val="Hyperlink"/>
-        </w:rPr>
-      </w:pPr>
+      <w:bookmarkStart w:id="10" w:name="_Agile"/>
+      <w:bookmarkStart w:id="11" w:name="_Toc118798643"/>
+      <w:bookmarkEnd w:id="10"/>
+      <w:r>
+        <w:t>Agile</w:t>
+      </w:r>
+      <w:bookmarkEnd w:id="11"/>
+    </w:p>
+    <w:p>
+      <w:r>
+        <w:t>Software development is in many cases upheld by Agile practices. During this semester I have utilized an Agile method called Scrum for my individual project and my group project. Yet, there are numerous other Agile methods accessible to utilize and each has their own utilization cases and advantages. I have carried out some analysis into the meaning of Agile, the various methods that are accessible, and the way things are utilized by and by. This item demonstrates my capability at learning outcome 3: Agile method.</w:t>
+      </w:r>
+    </w:p>
+    <w:p>
       <w:hyperlink r:id="rId10" w:history="1">
         <w:r>
           <w:rPr>
@@ -4738,30 +5051,38 @@
     </w:p>
     <w:p>
       <w:pPr>
-        <w:rPr>
-          <w:rStyle w:val="Hyperlink"/>
-        </w:rPr>
+        <w:pStyle w:val="Kop2"/>
       </w:pPr>
-      <w:r>
-        <w:rPr>
-          <w:rStyle w:val="Hyperlink"/>
-        </w:rPr>
-        <w:br w:type="page"/>
-      </w:r>
-    </w:p>
-    <w:p>
-      <w:pPr>
-        <w:pStyle w:val="Kop1"/>
-      </w:pPr>
-      <w:bookmarkStart w:id="9" w:name="_Toc118375659"/>
-      <w:r>
-        <w:lastRenderedPageBreak/>
-        <w:t>Individual project</w:t>
-      </w:r>
-      <w:r>
-        <w:t xml:space="preserve"> (Instruweb)</w:t>
-      </w:r>
-      <w:bookmarkEnd w:id="9"/>
+      <w:bookmarkStart w:id="12" w:name="_Techstack"/>
+      <w:bookmarkStart w:id="13" w:name="_Toc118798644"/>
+      <w:bookmarkEnd w:id="12"/>
+      <w:r>
+        <w:t>Techstack</w:t>
+      </w:r>
+      <w:bookmarkEnd w:id="13"/>
+    </w:p>
+    <w:p>
+      <w:r>
+        <w:t>Of course, a Web application does not spring up out of nowhere. For this, you use various languages to build the most complete application possible. Since we had a number of workshops concerning possible choices for a front-end and backend framework, I researched what would possibly be the best choice for a front-end framework, backend framework, in what database the data would be stored and possibly an API in between.</w:t>
+      </w:r>
+      <w:r>
+        <w:t xml:space="preserve"> </w:t>
+      </w:r>
+      <w:r>
+        <w:t xml:space="preserve">This product helps prove my proficiency at learning outcome </w:t>
+      </w:r>
+      <w:r>
+        <w:t>6</w:t>
+      </w:r>
+      <w:r>
+        <w:t xml:space="preserve">: </w:t>
+      </w:r>
+      <w:r>
+        <w:t>Requirements and design</w:t>
+      </w:r>
+      <w:r>
+        <w:t>.</w:t>
+      </w:r>
     </w:p>
     <w:p>
       <w:pPr>
@@ -4769,10 +5090,52 @@
           <w:rStyle w:val="Hyperlink"/>
         </w:rPr>
       </w:pPr>
+      <w:hyperlink r:id="rId11" w:history="1">
+        <w:r>
+          <w:rPr>
+            <w:rStyle w:val="Hyperlink"/>
+          </w:rPr>
+          <w:t>View file</w:t>
+        </w:r>
+      </w:hyperlink>
+    </w:p>
+    <w:p>
+      <w:pPr>
+        <w:rPr>
+          <w:rStyle w:val="Hyperlink"/>
+        </w:rPr>
+      </w:pPr>
+      <w:r>
+        <w:rPr>
+          <w:rStyle w:val="Hyperlink"/>
+        </w:rPr>
+        <w:br w:type="page"/>
+      </w:r>
+    </w:p>
+    <w:p>
+      <w:pPr>
+        <w:pStyle w:val="Kop1"/>
+      </w:pPr>
+      <w:bookmarkStart w:id="14" w:name="_Toc118798645"/>
+      <w:r>
+        <w:lastRenderedPageBreak/>
+        <w:t>Individual project</w:t>
+      </w:r>
+      <w:r>
+        <w:t xml:space="preserve"> (Instruweb)</w:t>
+      </w:r>
+      <w:bookmarkEnd w:id="14"/>
+    </w:p>
+    <w:p>
+      <w:pPr>
+        <w:rPr>
+          <w:rStyle w:val="Hyperlink"/>
+        </w:rPr>
+      </w:pPr>
       <w:r>
         <w:t xml:space="preserve">Inspired by: </w:t>
       </w:r>
-      <w:hyperlink r:id="rId11" w:history="1">
+      <w:hyperlink r:id="rId12" w:history="1">
         <w:proofErr w:type="spellStart"/>
         <w:r>
           <w:rPr>
@@ -4799,11 +5162,11 @@
       <w:pPr>
         <w:pStyle w:val="Kop2"/>
       </w:pPr>
-      <w:bookmarkStart w:id="10" w:name="_Toc118375660"/>
+      <w:bookmarkStart w:id="15" w:name="_Toc118798646"/>
       <w:r>
         <w:t>Description</w:t>
       </w:r>
-      <w:bookmarkEnd w:id="10"/>
+      <w:bookmarkEnd w:id="15"/>
     </w:p>
     <w:p>
       <w:r>
@@ -4850,7 +5213,7 @@
       </w:r>
     </w:p>
     <w:p>
-      <w:hyperlink r:id="rId12" w:history="1">
+      <w:hyperlink r:id="rId13" w:history="1">
         <w:r>
           <w:rPr>
             <w:rStyle w:val="Hyperlink"/>
@@ -4912,14 +5275,16 @@
       <w:pPr>
         <w:pStyle w:val="Kop2"/>
       </w:pPr>
-      <w:bookmarkStart w:id="11" w:name="_Toc118375661"/>
+      <w:bookmarkStart w:id="16" w:name="_Software_design"/>
+      <w:bookmarkStart w:id="17" w:name="_Toc118798647"/>
+      <w:bookmarkEnd w:id="16"/>
       <w:r>
         <w:t>Software d</w:t>
       </w:r>
       <w:r>
         <w:t>esign</w:t>
       </w:r>
-      <w:bookmarkEnd w:id="11"/>
+      <w:bookmarkEnd w:id="17"/>
     </w:p>
     <w:p>
       <w:r>
@@ -4946,7 +5311,7 @@
           <w:rStyle w:val="Hyperlink"/>
         </w:rPr>
       </w:pPr>
-      <w:hyperlink r:id="rId13" w:history="1">
+      <w:hyperlink r:id="rId14" w:history="1">
         <w:r>
           <w:rPr>
             <w:rStyle w:val="Hyperlink"/>
@@ -4959,14 +5324,16 @@
       <w:pPr>
         <w:pStyle w:val="Kop2"/>
       </w:pPr>
-      <w:bookmarkStart w:id="12" w:name="_Toc118375662"/>
-      <w:bookmarkStart w:id="13" w:name="UXDesign"/>
+      <w:bookmarkStart w:id="18" w:name="UXDesign"/>
+      <w:bookmarkStart w:id="19" w:name="_UX_Design_1"/>
+      <w:bookmarkStart w:id="20" w:name="_Toc118798648"/>
+      <w:bookmarkEnd w:id="19"/>
       <w:r>
         <w:t>UX Design</w:t>
       </w:r>
-      <w:bookmarkEnd w:id="12"/>
-    </w:p>
-    <w:bookmarkEnd w:id="13"/>
+      <w:bookmarkEnd w:id="20"/>
+    </w:p>
+    <w:bookmarkEnd w:id="18"/>
     <w:p>
       <w:r>
         <w:t>UX design is a field of work devoted to assisting a user with clearing their path through a digital process or product with insignificant exertion and greatest worth. Since the UX design field is consistently advancing and somewhat new, we could hold returning to this definition and changing it — users, their concerns, and how visual developers tackle them will change that rapidly.</w:t>
@@ -4996,7 +5363,7 @@
                     </pic:cNvPicPr>
                   </pic:nvPicPr>
                   <pic:blipFill>
-                    <a:blip r:embed="rId14" cstate="print">
+                    <a:blip r:embed="rId15" cstate="print">
                       <a:extLst>
                         <a:ext uri="{28A0092B-C50C-407E-A947-70E740481C1C}">
                           <a14:useLocalDpi xmlns:a14="http://schemas.microsoft.com/office/drawing/2010/main" val="0"/>
@@ -5060,7 +5427,7 @@
       </w:r>
     </w:p>
     <w:p>
-      <w:hyperlink r:id="rId15" w:history="1">
+      <w:hyperlink r:id="rId16" w:history="1">
         <w:r>
           <w:rPr>
             <w:rStyle w:val="Hyperlink"/>
@@ -5073,14 +5440,14 @@
       <w:pPr>
         <w:pStyle w:val="Kop2"/>
       </w:pPr>
-      <w:bookmarkStart w:id="14" w:name="_Toc118375663"/>
-      <w:bookmarkStart w:id="15" w:name="DataPersistence"/>
+      <w:bookmarkStart w:id="21" w:name="DataPersistence"/>
+      <w:bookmarkStart w:id="22" w:name="_Toc118798649"/>
       <w:r>
         <w:t>Data Persistence</w:t>
       </w:r>
-      <w:bookmarkEnd w:id="14"/>
-    </w:p>
-    <w:bookmarkEnd w:id="15"/>
+      <w:bookmarkEnd w:id="22"/>
+    </w:p>
+    <w:bookmarkEnd w:id="21"/>
     <w:p>
       <w:r>
         <w:t>Persistence in computer science is defined as ‘the characteristic of state that outlives the process that created it’.</w:t>
@@ -5099,11 +5466,13 @@
       <w:pPr>
         <w:pStyle w:val="Kop3"/>
       </w:pPr>
-      <w:bookmarkStart w:id="16" w:name="_Toc118375664"/>
+      <w:bookmarkStart w:id="23" w:name="_ORM"/>
+      <w:bookmarkStart w:id="24" w:name="_Toc118798650"/>
+      <w:bookmarkEnd w:id="23"/>
       <w:r>
         <w:t>ORM</w:t>
       </w:r>
-      <w:bookmarkEnd w:id="16"/>
+      <w:bookmarkEnd w:id="24"/>
     </w:p>
     <w:p>
       <w:r>
@@ -5335,7 +5704,7 @@
                     <pic:cNvPicPr/>
                   </pic:nvPicPr>
                   <pic:blipFill>
-                    <a:blip r:embed="rId16"/>
+                    <a:blip r:embed="rId17"/>
                     <a:stretch>
                       <a:fillRect/>
                     </a:stretch>
@@ -5365,11 +5734,11 @@
       <w:pPr>
         <w:pStyle w:val="Kop3"/>
       </w:pPr>
-      <w:bookmarkStart w:id="17" w:name="_Toc118375665"/>
+      <w:bookmarkStart w:id="25" w:name="_Toc118798651"/>
       <w:r>
         <w:t>Database</w:t>
       </w:r>
-      <w:bookmarkEnd w:id="17"/>
+      <w:bookmarkEnd w:id="25"/>
     </w:p>
     <w:p>
       <w:r>
@@ -5388,7 +5757,7 @@
       </w:r>
     </w:p>
     <w:p>
-      <w:hyperlink r:id="rId17" w:anchor="Database" w:history="1">
+      <w:hyperlink r:id="rId18" w:anchor="Database" w:history="1">
         <w:r>
           <w:rPr>
             <w:rStyle w:val="Hyperlink"/>
@@ -5401,14 +5770,14 @@
       <w:pPr>
         <w:pStyle w:val="Kop2"/>
       </w:pPr>
-      <w:bookmarkStart w:id="18" w:name="_Toc118375666"/>
+      <w:bookmarkStart w:id="26" w:name="_Toc118798652"/>
       <w:r>
         <w:t>Quality</w:t>
       </w:r>
       <w:r>
         <w:t xml:space="preserve"> Assurance</w:t>
       </w:r>
-      <w:bookmarkEnd w:id="18"/>
+      <w:bookmarkEnd w:id="26"/>
     </w:p>
     <w:p>
       <w:r>
@@ -5419,21 +5788,21 @@
       <w:pPr>
         <w:pStyle w:val="Kop2"/>
       </w:pPr>
-      <w:bookmarkStart w:id="19" w:name="_Toc118375667"/>
+      <w:bookmarkStart w:id="27" w:name="_Toc118798653"/>
       <w:r>
         <w:t>Software Release Management</w:t>
       </w:r>
-      <w:bookmarkEnd w:id="19"/>
+      <w:bookmarkEnd w:id="27"/>
     </w:p>
     <w:p>
       <w:pPr>
         <w:pStyle w:val="Kop3"/>
       </w:pPr>
-      <w:bookmarkStart w:id="20" w:name="_Toc118375668"/>
+      <w:bookmarkStart w:id="28" w:name="_Toc118798654"/>
       <w:r>
         <w:t>CI</w:t>
       </w:r>
-      <w:bookmarkEnd w:id="20"/>
+      <w:bookmarkEnd w:id="28"/>
     </w:p>
     <w:p>
       <w:r>
@@ -5444,11 +5813,11 @@
       <w:pPr>
         <w:pStyle w:val="Kop3"/>
       </w:pPr>
-      <w:bookmarkStart w:id="21" w:name="_Toc118375669"/>
+      <w:bookmarkStart w:id="29" w:name="_Toc118798655"/>
       <w:r>
         <w:t>CD</w:t>
       </w:r>
-      <w:bookmarkEnd w:id="21"/>
+      <w:bookmarkEnd w:id="29"/>
     </w:p>
     <w:p>
       <w:r>
@@ -5459,11 +5828,11 @@
       <w:pPr>
         <w:pStyle w:val="Kop1"/>
       </w:pPr>
-      <w:bookmarkStart w:id="22" w:name="_Toc118375670"/>
+      <w:bookmarkStart w:id="30" w:name="_Toc118798656"/>
       <w:r>
         <w:t>Group project (World of Content web- scraper/crawler)</w:t>
       </w:r>
-      <w:bookmarkEnd w:id="22"/>
+      <w:bookmarkEnd w:id="30"/>
     </w:p>
     <w:p>
       <w:r>
@@ -5516,7 +5885,7 @@
       </w:r>
     </w:p>
     <w:p>
-      <w:hyperlink r:id="rId18" w:history="1">
+      <w:hyperlink r:id="rId19" w:history="1">
         <w:r>
           <w:rPr>
             <w:rStyle w:val="Hyperlink"/>
@@ -5543,14 +5912,16 @@
       <w:pPr>
         <w:pStyle w:val="Kop2"/>
       </w:pPr>
-      <w:bookmarkStart w:id="23" w:name="_Toc118375671"/>
+      <w:bookmarkStart w:id="31" w:name="_Software_design_1"/>
+      <w:bookmarkStart w:id="32" w:name="_Toc118798657"/>
+      <w:bookmarkEnd w:id="31"/>
       <w:r>
         <w:t>Software d</w:t>
       </w:r>
       <w:r>
         <w:t>esign</w:t>
       </w:r>
-      <w:bookmarkEnd w:id="23"/>
+      <w:bookmarkEnd w:id="32"/>
     </w:p>
     <w:p>
       <w:r>
@@ -5575,7 +5946,7 @@
       </w:r>
     </w:p>
     <w:p>
-      <w:hyperlink r:id="rId19" w:history="1">
+      <w:hyperlink r:id="rId20" w:history="1">
         <w:r>
           <w:rPr>
             <w:rStyle w:val="Hyperlink"/>
@@ -5588,13 +5959,13 @@
       <w:pPr>
         <w:pStyle w:val="Kop2"/>
       </w:pPr>
-      <w:bookmarkStart w:id="24" w:name="_UX_Design"/>
-      <w:bookmarkStart w:id="25" w:name="_Toc118375672"/>
-      <w:bookmarkEnd w:id="24"/>
+      <w:bookmarkStart w:id="33" w:name="_UX_Design"/>
+      <w:bookmarkStart w:id="34" w:name="_Toc118798658"/>
+      <w:bookmarkEnd w:id="33"/>
       <w:r>
         <w:t>UX Design</w:t>
       </w:r>
-      <w:bookmarkEnd w:id="25"/>
+      <w:bookmarkEnd w:id="34"/>
     </w:p>
     <w:p>
       <w:r>
@@ -5602,7 +5973,7 @@
       </w:r>
     </w:p>
     <w:p>
-      <w:hyperlink r:id="rId20" w:history="1">
+      <w:hyperlink r:id="rId21" w:history="1">
         <w:r>
           <w:rPr>
             <w:rStyle w:val="Hyperlink"/>
@@ -5634,7 +6005,7 @@
                     <pic:cNvPicPr/>
                   </pic:nvPicPr>
                   <pic:blipFill>
-                    <a:blip r:embed="rId21"/>
+                    <a:blip r:embed="rId22"/>
                     <a:stretch>
                       <a:fillRect/>
                     </a:stretch>
@@ -5684,11 +6055,11 @@
       <w:pPr>
         <w:pStyle w:val="Kop2"/>
       </w:pPr>
-      <w:bookmarkStart w:id="26" w:name="_Toc118375673"/>
+      <w:bookmarkStart w:id="35" w:name="_Toc118798659"/>
       <w:r>
         <w:t>Data Persistence</w:t>
       </w:r>
-      <w:bookmarkEnd w:id="26"/>
+      <w:bookmarkEnd w:id="35"/>
     </w:p>
     <w:p>
       <w:r>
@@ -5699,11 +6070,11 @@
       <w:pPr>
         <w:pStyle w:val="Kop2"/>
       </w:pPr>
-      <w:bookmarkStart w:id="27" w:name="_Toc118375674"/>
+      <w:bookmarkStart w:id="36" w:name="_Toc118798660"/>
       <w:r>
         <w:t>Quality Assurance</w:t>
       </w:r>
-      <w:bookmarkEnd w:id="27"/>
+      <w:bookmarkEnd w:id="36"/>
     </w:p>
     <w:p>
       <w:r>
@@ -5714,21 +6085,21 @@
       <w:pPr>
         <w:pStyle w:val="Kop2"/>
       </w:pPr>
-      <w:bookmarkStart w:id="28" w:name="_Toc118375675"/>
+      <w:bookmarkStart w:id="37" w:name="_Toc118798661"/>
       <w:r>
         <w:t>Software Release Management</w:t>
       </w:r>
-      <w:bookmarkEnd w:id="28"/>
+      <w:bookmarkEnd w:id="37"/>
     </w:p>
     <w:p>
       <w:pPr>
         <w:pStyle w:val="Kop3"/>
       </w:pPr>
-      <w:bookmarkStart w:id="29" w:name="_Toc118375676"/>
+      <w:bookmarkStart w:id="38" w:name="_Toc118798662"/>
       <w:r>
         <w:t>CI</w:t>
       </w:r>
-      <w:bookmarkEnd w:id="29"/>
+      <w:bookmarkEnd w:id="38"/>
     </w:p>
     <w:p>
       <w:r>
@@ -5739,11 +6110,11 @@
       <w:pPr>
         <w:pStyle w:val="Kop3"/>
       </w:pPr>
-      <w:bookmarkStart w:id="30" w:name="_Toc118375677"/>
+      <w:bookmarkStart w:id="39" w:name="_Toc118798663"/>
       <w:r>
         <w:t>CD</w:t>
       </w:r>
-      <w:bookmarkEnd w:id="30"/>
+      <w:bookmarkEnd w:id="39"/>
     </w:p>
     <w:p>
       <w:r>
@@ -5754,21 +6125,21 @@
       <w:pPr>
         <w:pStyle w:val="Kop1"/>
       </w:pPr>
-      <w:bookmarkStart w:id="31" w:name="_Toc118375678"/>
+      <w:bookmarkStart w:id="40" w:name="_Toc118798664"/>
       <w:r>
         <w:t>Reflection</w:t>
       </w:r>
-      <w:bookmarkEnd w:id="31"/>
+      <w:bookmarkEnd w:id="40"/>
     </w:p>
     <w:p>
       <w:pPr>
         <w:pStyle w:val="Kop2"/>
       </w:pPr>
-      <w:bookmarkStart w:id="32" w:name="_Toc118375679"/>
+      <w:bookmarkStart w:id="41" w:name="_Toc118798665"/>
       <w:r>
         <w:t>What I have learned</w:t>
       </w:r>
-      <w:bookmarkEnd w:id="32"/>
+      <w:bookmarkEnd w:id="41"/>
     </w:p>
     <w:p>
       <w:r>
@@ -5779,11 +6150,11 @@
       <w:pPr>
         <w:pStyle w:val="Kop2"/>
       </w:pPr>
-      <w:bookmarkStart w:id="33" w:name="_Toc118375680"/>
+      <w:bookmarkStart w:id="42" w:name="_Toc118798666"/>
       <w:r>
         <w:t>What went well</w:t>
       </w:r>
-      <w:bookmarkEnd w:id="33"/>
+      <w:bookmarkEnd w:id="42"/>
     </w:p>
     <w:p>
       <w:r>
@@ -5794,12 +6165,12 @@
       <w:pPr>
         <w:pStyle w:val="Kop2"/>
       </w:pPr>
-      <w:bookmarkStart w:id="34" w:name="_Toc118375681"/>
+      <w:bookmarkStart w:id="43" w:name="_Toc118798667"/>
       <w:r>
         <w:lastRenderedPageBreak/>
         <w:t>What can be improved</w:t>
       </w:r>
-      <w:bookmarkEnd w:id="34"/>
+      <w:bookmarkEnd w:id="43"/>
     </w:p>
     <w:p>
       <w:r>
@@ -5807,6 +6178,7 @@
       </w:r>
     </w:p>
     <w:sectPr>
+      <w:footerReference w:type="default" r:id="rId23"/>
       <w:pgSz w:w="11906" w:h="16838"/>
       <w:pgMar w:top="1417" w:right="1417" w:bottom="1417" w:left="1417" w:header="708" w:footer="708" w:gutter="0"/>
       <w:pgNumType w:start="0"/>
@@ -5841,6 +6213,79 @@
     </w:p>
   </w:endnote>
 </w:endnotes>
+</file>
+
+<file path=word/footer1.xml><?xml version="1.0" encoding="utf-8"?>
+<w:ftr xmlns:wpc="http://schemas.microsoft.com/office/word/2010/wordprocessingCanvas" xmlns:cx="http://schemas.microsoft.com/office/drawing/2014/chartex" xmlns:cx1="http://schemas.microsoft.com/office/drawing/2015/9/8/chartex" xmlns:cx2="http://schemas.microsoft.com/office/drawing/2015/10/21/chartex" xmlns:cx3="http://schemas.microsoft.com/office/drawing/2016/5/9/chartex" xmlns:cx4="http://schemas.microsoft.com/office/drawing/2016/5/10/chartex" xmlns:cx5="http://schemas.microsoft.com/office/drawing/2016/5/11/chartex" xmlns:cx6="http://schemas.microsoft.com/office/drawing/2016/5/12/chartex" xmlns:cx7="http://schemas.microsoft.com/office/drawing/2016/5/13/chartex" xmlns:cx8="http://schemas.microsoft.com/office/drawing/2016/5/14/chartex" xmlns:mc="http://schemas.openxmlformats.org/markup-compatibility/2006" xmlns:aink="http://schemas.microsoft.com/office/drawing/2016/ink" xmlns:am3d="http://schemas.microsoft.com/office/drawing/2017/model3d" xmlns:o="urn:schemas-microsoft-com:office:office" xmlns:oel="http://schemas.microsoft.com/office/2019/extlst" xmlns:r="http://schemas.openxmlformats.org/officeDocument/2006/relationships" xmlns:m="http://schemas.openxmlformats.org/officeDocument/2006/math" xmlns:v="urn:schemas-microsoft-com:vml" xmlns:wp14="http://schemas.microsoft.com/office/word/2010/wordprocessingDrawing" xmlns:wp="http://schemas.openxmlformats.org/drawingml/2006/wordprocessingDrawing" xmlns:w10="urn:schemas-microsoft-com:office:word" xmlns:w="http://schemas.openxmlformats.org/wordprocessingml/2006/main" xmlns:w14="http://schemas.microsoft.com/office/word/2010/wordml" xmlns:w15="http://schemas.microsoft.com/office/word/2012/wordml" xmlns:w16cex="http://schemas.microsoft.com/office/word/2018/wordml/cex" xmlns:w16cid="http://schemas.microsoft.com/office/word/2016/wordml/cid" xmlns:w16="http://schemas.microsoft.com/office/word/2018/wordml" xmlns:w16sdtdh="http://schemas.microsoft.com/office/word/2020/wordml/sdtdatahash" xmlns:w16se="http://schemas.microsoft.com/office/word/2015/wordml/symex" xmlns:wpg="http://schemas.microsoft.com/office/word/2010/wordprocessingGroup" xmlns:wpi="http://schemas.microsoft.com/office/word/2010/wordprocessingInk" xmlns:wne="http://schemas.microsoft.com/office/word/2006/wordml" xmlns:wps="http://schemas.microsoft.com/office/word/2010/wordprocessingShape" mc:Ignorable="w14 w15 w16se w16cid w16 w16cex w16sdtdh wp14">
+  <w:p>
+    <w:pPr>
+      <w:pBdr>
+        <w:left w:val="single" w:sz="12" w:space="11" w:color="4472C4" w:themeColor="accent1"/>
+      </w:pBdr>
+      <w:tabs>
+        <w:tab w:val="left" w:pos="622"/>
+      </w:tabs>
+      <w:spacing w:after="0"/>
+      <w:rPr>
+        <w:rFonts w:asciiTheme="majorHAnsi" w:eastAsiaTheme="majorEastAsia" w:hAnsiTheme="majorHAnsi" w:cstheme="majorBidi"/>
+        <w:color w:val="2F5496" w:themeColor="accent1" w:themeShade="BF"/>
+        <w:sz w:val="26"/>
+        <w:szCs w:val="26"/>
+      </w:rPr>
+    </w:pPr>
+    <w:r>
+      <w:rPr>
+        <w:rFonts w:asciiTheme="majorHAnsi" w:eastAsiaTheme="majorEastAsia" w:hAnsiTheme="majorHAnsi" w:cstheme="majorBidi"/>
+        <w:color w:val="2F5496" w:themeColor="accent1" w:themeShade="BF"/>
+        <w:sz w:val="26"/>
+        <w:szCs w:val="26"/>
+      </w:rPr>
+      <w:fldChar w:fldCharType="begin"/>
+    </w:r>
+    <w:r>
+      <w:rPr>
+        <w:rFonts w:asciiTheme="majorHAnsi" w:eastAsiaTheme="majorEastAsia" w:hAnsiTheme="majorHAnsi" w:cstheme="majorBidi"/>
+        <w:color w:val="2F5496" w:themeColor="accent1" w:themeShade="BF"/>
+        <w:sz w:val="26"/>
+        <w:szCs w:val="26"/>
+      </w:rPr>
+      <w:instrText>PAGE   \* MERGEFORMAT</w:instrText>
+    </w:r>
+    <w:r>
+      <w:rPr>
+        <w:rFonts w:asciiTheme="majorHAnsi" w:eastAsiaTheme="majorEastAsia" w:hAnsiTheme="majorHAnsi" w:cstheme="majorBidi"/>
+        <w:color w:val="2F5496" w:themeColor="accent1" w:themeShade="BF"/>
+        <w:sz w:val="26"/>
+        <w:szCs w:val="26"/>
+      </w:rPr>
+      <w:fldChar w:fldCharType="separate"/>
+    </w:r>
+    <w:r>
+      <w:rPr>
+        <w:rFonts w:asciiTheme="majorHAnsi" w:eastAsiaTheme="majorEastAsia" w:hAnsiTheme="majorHAnsi" w:cstheme="majorBidi"/>
+        <w:color w:val="2F5496" w:themeColor="accent1" w:themeShade="BF"/>
+        <w:sz w:val="26"/>
+        <w:szCs w:val="26"/>
+        <w:lang w:val="nl-NL"/>
+      </w:rPr>
+      <w:t>2</w:t>
+    </w:r>
+    <w:r>
+      <w:rPr>
+        <w:rFonts w:asciiTheme="majorHAnsi" w:eastAsiaTheme="majorEastAsia" w:hAnsiTheme="majorHAnsi" w:cstheme="majorBidi"/>
+        <w:color w:val="2F5496" w:themeColor="accent1" w:themeShade="BF"/>
+        <w:sz w:val="26"/>
+        <w:szCs w:val="26"/>
+      </w:rPr>
+      <w:fldChar w:fldCharType="end"/>
+    </w:r>
+  </w:p>
+  <w:p>
+    <w:pPr>
+      <w:pStyle w:val="Voettekst"/>
+    </w:pPr>
+  </w:p>
+</w:ftr>
 </file>
 
 <file path=word/footnotes.xml><?xml version="1.0" encoding="utf-8"?>
@@ -7494,10 +7939,22 @@
 </CoverPageProperties>
 </file>
 
+<file path=customXml/item2.xml><?xml version="1.0" encoding="utf-8"?>
+<b:Sources xmlns:b="http://schemas.openxmlformats.org/officeDocument/2006/bibliography" xmlns="http://schemas.openxmlformats.org/officeDocument/2006/bibliography" SelectedStyle="\APASixthEditionOfficeOnline.xsl" StyleName="APA" Version="6"/>
+</file>
+
 <file path=customXml/itemProps1.xml><?xml version="1.0" encoding="utf-8"?>
 <ds:datastoreItem xmlns:ds="http://schemas.openxmlformats.org/officeDocument/2006/customXml" ds:itemID="{55AF091B-3C7A-41E3-B477-F2FDAA23CFDA}">
   <ds:schemaRefs>
     <ds:schemaRef ds:uri="http://schemas.microsoft.com/office/2006/coverPageProps"/>
   </ds:schemaRefs>
 </ds:datastoreItem>
+</file>
+
+<file path=customXml/itemProps2.xml><?xml version="1.0" encoding="utf-8"?>
+<ds:datastoreItem xmlns:ds="http://schemas.openxmlformats.org/officeDocument/2006/customXml" ds:itemID="{9909ABBE-F6F0-4043-A423-EFF6392F8C15}">
+  <ds:schemaRefs>
+    <ds:schemaRef ds:uri="http://schemas.openxmlformats.org/officeDocument/2006/bibliography"/>
+  </ds:schemaRefs>
+</ds:datastoreItem>
 </file>
</xml_diff>

<commit_message>
updated software achritecture. added explaination for async functions.
</commit_message>
<xml_diff>
--- a/Documentation/Portfolio/Readers guide.docx
+++ b/Documentation/Portfolio/Readers guide.docx
@@ -553,7 +553,7 @@
       <w:pPr>
         <w:pStyle w:val="Kop1"/>
       </w:pPr>
-      <w:bookmarkStart w:id="0" w:name="_Toc119499987"/>
+      <w:bookmarkStart w:id="0" w:name="_Toc120714912"/>
       <w:r>
         <w:lastRenderedPageBreak/>
         <w:t>Version control</w:t>
@@ -1001,13 +1001,174 @@
           </w:p>
         </w:tc>
       </w:tr>
+      <w:tr>
+        <w:tc>
+          <w:tcPr>
+            <w:cnfStyle w:val="001000000000" w:firstRow="0" w:lastRow="0" w:firstColumn="1" w:lastColumn="0" w:oddVBand="0" w:evenVBand="0" w:oddHBand="0" w:evenHBand="0" w:firstRowFirstColumn="0" w:firstRowLastColumn="0" w:lastRowFirstColumn="0" w:lastRowLastColumn="0"/>
+            <w:tcW w:w="988" w:type="dxa"/>
+          </w:tcPr>
+          <w:p>
+            <w:r>
+              <w:t>V0.6</w:t>
+            </w:r>
+          </w:p>
+        </w:tc>
+        <w:tc>
+          <w:tcPr>
+            <w:tcW w:w="4677" w:type="dxa"/>
+          </w:tcPr>
+          <w:p>
+            <w:pPr>
+              <w:tabs>
+                <w:tab w:val="left" w:pos="1035"/>
+              </w:tabs>
+              <w:cnfStyle w:val="000000000000" w:firstRow="0" w:lastRow="0" w:firstColumn="0" w:lastColumn="0" w:oddVBand="0" w:evenVBand="0" w:oddHBand="0" w:evenHBand="0" w:firstRowFirstColumn="0" w:firstRowLastColumn="0" w:lastRowFirstColumn="0" w:lastRowLastColumn="0"/>
+            </w:pPr>
+            <w:r>
+              <w:t xml:space="preserve">Added </w:t>
+            </w:r>
+            <w:hyperlink w:anchor="_Quality_Assurance" w:history="1">
+              <w:r>
+                <w:rPr>
+                  <w:rStyle w:val="Hyperlink"/>
+                </w:rPr>
+                <w:t>Quality Assurance</w:t>
+              </w:r>
+            </w:hyperlink>
+          </w:p>
+        </w:tc>
+        <w:tc>
+          <w:tcPr>
+            <w:tcW w:w="1985" w:type="dxa"/>
+          </w:tcPr>
+          <w:p>
+            <w:pPr>
+              <w:cnfStyle w:val="000000000000" w:firstRow="0" w:lastRow="0" w:firstColumn="0" w:lastColumn="0" w:oddVBand="0" w:evenVBand="0" w:oddHBand="0" w:evenHBand="0" w:firstRowFirstColumn="0" w:firstRowLastColumn="0" w:lastRowFirstColumn="0" w:lastRowLastColumn="0"/>
+            </w:pPr>
+            <w:r>
+              <w:t>Nick Welles</w:t>
+            </w:r>
+          </w:p>
+        </w:tc>
+        <w:tc>
+          <w:tcPr>
+            <w:tcW w:w="1412" w:type="dxa"/>
+          </w:tcPr>
+          <w:p>
+            <w:pPr>
+              <w:cnfStyle w:val="000000000000" w:firstRow="0" w:lastRow="0" w:firstColumn="0" w:lastColumn="0" w:oddVBand="0" w:evenVBand="0" w:oddHBand="0" w:evenHBand="0" w:firstRowFirstColumn="0" w:firstRowLastColumn="0" w:lastRowFirstColumn="0" w:lastRowLastColumn="0"/>
+            </w:pPr>
+            <w:r>
+              <w:t>29-11-2022</w:t>
+            </w:r>
+          </w:p>
+        </w:tc>
+      </w:tr>
+      <w:tr>
+        <w:tc>
+          <w:tcPr>
+            <w:cnfStyle w:val="001000000000" w:firstRow="0" w:lastRow="0" w:firstColumn="1" w:lastColumn="0" w:oddVBand="0" w:evenVBand="0" w:oddHBand="0" w:evenHBand="0" w:firstRowFirstColumn="0" w:firstRowLastColumn="0" w:lastRowFirstColumn="0" w:lastRowLastColumn="0"/>
+            <w:tcW w:w="988" w:type="dxa"/>
+          </w:tcPr>
+          <w:p>
+            <w:r>
+              <w:t>V0.7</w:t>
+            </w:r>
+          </w:p>
+        </w:tc>
+        <w:tc>
+          <w:tcPr>
+            <w:tcW w:w="4677" w:type="dxa"/>
+          </w:tcPr>
+          <w:p>
+            <w:pPr>
+              <w:tabs>
+                <w:tab w:val="left" w:pos="1035"/>
+              </w:tabs>
+              <w:cnfStyle w:val="000000000000" w:firstRow="0" w:lastRow="0" w:firstColumn="0" w:lastColumn="0" w:oddVBand="0" w:evenVBand="0" w:oddHBand="0" w:evenHBand="0" w:firstRowFirstColumn="0" w:firstRowLastColumn="0" w:lastRowFirstColumn="0" w:lastRowLastColumn="0"/>
+            </w:pPr>
+            <w:r>
+              <w:t xml:space="preserve">Updated </w:t>
+            </w:r>
+            <w:hyperlink w:anchor="_Software_design" w:history="1">
+              <w:r>
+                <w:rPr>
+                  <w:rStyle w:val="Hyperlink"/>
+                </w:rPr>
+                <w:t>Software Design</w:t>
+              </w:r>
+            </w:hyperlink>
+            <w:r>
+              <w:t>:</w:t>
+            </w:r>
+          </w:p>
+          <w:p>
+            <w:pPr>
+              <w:pStyle w:val="Lijstalinea"/>
+              <w:numPr>
+                <w:ilvl w:val="0"/>
+                <w:numId w:val="3"/>
+              </w:numPr>
+              <w:tabs>
+                <w:tab w:val="left" w:pos="1035"/>
+              </w:tabs>
+              <w:cnfStyle w:val="000000000000" w:firstRow="0" w:lastRow="0" w:firstColumn="0" w:lastColumn="0" w:oddVBand="0" w:evenVBand="0" w:oddHBand="0" w:evenHBand="0" w:firstRowFirstColumn="0" w:firstRowLastColumn="0" w:lastRowFirstColumn="0" w:lastRowLastColumn="0"/>
+            </w:pPr>
+            <w:r>
+              <w:t>Added asynchronous functionality</w:t>
+            </w:r>
+          </w:p>
+          <w:p>
+            <w:pPr>
+              <w:pStyle w:val="Lijstalinea"/>
+              <w:numPr>
+                <w:ilvl w:val="0"/>
+                <w:numId w:val="3"/>
+              </w:numPr>
+              <w:tabs>
+                <w:tab w:val="left" w:pos="1035"/>
+              </w:tabs>
+              <w:cnfStyle w:val="000000000000" w:firstRow="0" w:lastRow="0" w:firstColumn="0" w:lastColumn="0" w:oddVBand="0" w:evenVBand="0" w:oddHBand="0" w:evenHBand="0" w:firstRowFirstColumn="0" w:firstRowLastColumn="0" w:lastRowFirstColumn="0" w:lastRowLastColumn="0"/>
+            </w:pPr>
+            <w:r>
+              <w:t>Changed Software Architecture</w:t>
+            </w:r>
+          </w:p>
+        </w:tc>
+        <w:tc>
+          <w:tcPr>
+            <w:tcW w:w="1985" w:type="dxa"/>
+          </w:tcPr>
+          <w:p>
+            <w:pPr>
+              <w:cnfStyle w:val="000000000000" w:firstRow="0" w:lastRow="0" w:firstColumn="0" w:lastColumn="0" w:oddVBand="0" w:evenVBand="0" w:oddHBand="0" w:evenHBand="0" w:firstRowFirstColumn="0" w:firstRowLastColumn="0" w:lastRowFirstColumn="0" w:lastRowLastColumn="0"/>
+            </w:pPr>
+            <w:r>
+              <w:t>Nick Welles</w:t>
+            </w:r>
+          </w:p>
+        </w:tc>
+        <w:tc>
+          <w:tcPr>
+            <w:tcW w:w="1412" w:type="dxa"/>
+          </w:tcPr>
+          <w:p>
+            <w:pPr>
+              <w:cnfStyle w:val="000000000000" w:firstRow="0" w:lastRow="0" w:firstColumn="0" w:lastColumn="0" w:oddVBand="0" w:evenVBand="0" w:oddHBand="0" w:evenHBand="0" w:firstRowFirstColumn="0" w:firstRowLastColumn="0" w:lastRowFirstColumn="0" w:lastRowLastColumn="0"/>
+            </w:pPr>
+            <w:r>
+              <w:t>30-11-2022</w:t>
+            </w:r>
+          </w:p>
+        </w:tc>
+      </w:tr>
     </w:tbl>
     <w:p/>
     <w:p>
       <w:pPr>
         <w:pStyle w:val="Kop1"/>
       </w:pPr>
-      <w:bookmarkStart w:id="1" w:name="_Toc119499988"/>
+      <w:bookmarkStart w:id="1" w:name="_Toc120714913"/>
       <w:r>
         <w:t>General information</w:t>
       </w:r>
@@ -1079,7 +1240,7 @@
         <w:t xml:space="preserve"> </w:t>
       </w:r>
       <w:r>
-        <w:t>16</w:t>
+        <w:t>30</w:t>
       </w:r>
       <w:r>
         <w:rPr>
@@ -1103,7 +1264,7 @@
         <w:t>Version: 0.</w:t>
       </w:r>
       <w:r>
-        <w:t>5</w:t>
+        <w:t>7</w:t>
       </w:r>
     </w:p>
     <w:p>
@@ -1116,7 +1277,7 @@
         <w:br w:type="page"/>
       </w:r>
     </w:p>
-    <w:bookmarkStart w:id="2" w:name="_Toc119499989" w:displacedByCustomXml="next"/>
+    <w:bookmarkStart w:id="2" w:name="_Toc120714914" w:displacedByCustomXml="next"/>
     <w:sdt>
       <w:sdtPr>
         <w:rPr>
@@ -1169,7 +1330,7 @@
           <w:r>
             <w:fldChar w:fldCharType="separate"/>
           </w:r>
-          <w:hyperlink w:anchor="_Toc119499987" w:history="1">
+          <w:hyperlink w:anchor="_Toc120714912" w:history="1">
             <w:r>
               <w:rPr>
                 <w:rStyle w:val="Hyperlink"/>
@@ -1211,7 +1372,7 @@
                 <w:noProof/>
                 <w:webHidden/>
               </w:rPr>
-              <w:instrText xml:space="preserve"> PAGEREF _Toc119499987 \h </w:instrText>
+              <w:instrText xml:space="preserve"> PAGEREF _Toc120714912 \h </w:instrText>
             </w:r>
             <w:r>
               <w:rPr>
@@ -1255,7 +1416,7 @@
               <w:lang w:val="nl-NL" w:eastAsia="nl-NL"/>
             </w:rPr>
           </w:pPr>
-          <w:hyperlink w:anchor="_Toc119499988" w:history="1">
+          <w:hyperlink w:anchor="_Toc120714913" w:history="1">
             <w:r>
               <w:rPr>
                 <w:rStyle w:val="Hyperlink"/>
@@ -1297,7 +1458,7 @@
                 <w:noProof/>
                 <w:webHidden/>
               </w:rPr>
-              <w:instrText xml:space="preserve"> PAGEREF _Toc119499988 \h </w:instrText>
+              <w:instrText xml:space="preserve"> PAGEREF _Toc120714913 \h </w:instrText>
             </w:r>
             <w:r>
               <w:rPr>
@@ -1341,7 +1502,7 @@
               <w:lang w:val="nl-NL" w:eastAsia="nl-NL"/>
             </w:rPr>
           </w:pPr>
-          <w:hyperlink w:anchor="_Toc119499989" w:history="1">
+          <w:hyperlink w:anchor="_Toc120714914" w:history="1">
             <w:r>
               <w:rPr>
                 <w:rStyle w:val="Hyperlink"/>
@@ -1383,7 +1544,7 @@
                 <w:noProof/>
                 <w:webHidden/>
               </w:rPr>
-              <w:instrText xml:space="preserve"> PAGEREF _Toc119499989 \h </w:instrText>
+              <w:instrText xml:space="preserve"> PAGEREF _Toc120714914 \h </w:instrText>
             </w:r>
             <w:r>
               <w:rPr>
@@ -1427,7 +1588,7 @@
               <w:lang w:val="nl-NL" w:eastAsia="nl-NL"/>
             </w:rPr>
           </w:pPr>
-          <w:hyperlink w:anchor="_Toc119499990" w:history="1">
+          <w:hyperlink w:anchor="_Toc120714915" w:history="1">
             <w:r>
               <w:rPr>
                 <w:rStyle w:val="Hyperlink"/>
@@ -1469,7 +1630,7 @@
                 <w:noProof/>
                 <w:webHidden/>
               </w:rPr>
-              <w:instrText xml:space="preserve"> PAGEREF _Toc119499990 \h </w:instrText>
+              <w:instrText xml:space="preserve"> PAGEREF _Toc120714915 \h </w:instrText>
             </w:r>
             <w:r>
               <w:rPr>
@@ -1513,7 +1674,7 @@
               <w:lang w:val="nl-NL" w:eastAsia="nl-NL"/>
             </w:rPr>
           </w:pPr>
-          <w:hyperlink w:anchor="_Toc119499991" w:history="1">
+          <w:hyperlink w:anchor="_Toc120714916" w:history="1">
             <w:r>
               <w:rPr>
                 <w:rStyle w:val="Hyperlink"/>
@@ -1555,7 +1716,7 @@
                 <w:noProof/>
                 <w:webHidden/>
               </w:rPr>
-              <w:instrText xml:space="preserve"> PAGEREF _Toc119499991 \h </w:instrText>
+              <w:instrText xml:space="preserve"> PAGEREF _Toc120714916 \h </w:instrText>
             </w:r>
             <w:r>
               <w:rPr>
@@ -1599,7 +1760,7 @@
               <w:lang w:val="nl-NL" w:eastAsia="nl-NL"/>
             </w:rPr>
           </w:pPr>
-          <w:hyperlink w:anchor="_Toc119499992" w:history="1">
+          <w:hyperlink w:anchor="_Toc120714917" w:history="1">
             <w:r>
               <w:rPr>
                 <w:rStyle w:val="Hyperlink"/>
@@ -1641,7 +1802,7 @@
                 <w:noProof/>
                 <w:webHidden/>
               </w:rPr>
-              <w:instrText xml:space="preserve"> PAGEREF _Toc119499992 \h </w:instrText>
+              <w:instrText xml:space="preserve"> PAGEREF _Toc120714917 \h </w:instrText>
             </w:r>
             <w:r>
               <w:rPr>
@@ -1685,7 +1846,7 @@
               <w:lang w:val="nl-NL" w:eastAsia="nl-NL"/>
             </w:rPr>
           </w:pPr>
-          <w:hyperlink w:anchor="_Toc119499993" w:history="1">
+          <w:hyperlink w:anchor="_Toc120714918" w:history="1">
             <w:r>
               <w:rPr>
                 <w:rStyle w:val="Hyperlink"/>
@@ -1727,7 +1888,7 @@
                 <w:noProof/>
                 <w:webHidden/>
               </w:rPr>
-              <w:instrText xml:space="preserve"> PAGEREF _Toc119499993 \h </w:instrText>
+              <w:instrText xml:space="preserve"> PAGEREF _Toc120714918 \h </w:instrText>
             </w:r>
             <w:r>
               <w:rPr>
@@ -1771,7 +1932,7 @@
               <w:lang w:val="nl-NL" w:eastAsia="nl-NL"/>
             </w:rPr>
           </w:pPr>
-          <w:hyperlink w:anchor="_Toc119499994" w:history="1">
+          <w:hyperlink w:anchor="_Toc120714919" w:history="1">
             <w:r>
               <w:rPr>
                 <w:rStyle w:val="Hyperlink"/>
@@ -1813,7 +1974,7 @@
                 <w:noProof/>
                 <w:webHidden/>
               </w:rPr>
-              <w:instrText xml:space="preserve"> PAGEREF _Toc119499994 \h </w:instrText>
+              <w:instrText xml:space="preserve"> PAGEREF _Toc120714919 \h </w:instrText>
             </w:r>
             <w:r>
               <w:rPr>
@@ -1857,7 +2018,7 @@
               <w:lang w:val="nl-NL" w:eastAsia="nl-NL"/>
             </w:rPr>
           </w:pPr>
-          <w:hyperlink w:anchor="_Toc119499995" w:history="1">
+          <w:hyperlink w:anchor="_Toc120714920" w:history="1">
             <w:r>
               <w:rPr>
                 <w:rStyle w:val="Hyperlink"/>
@@ -1899,7 +2060,7 @@
                 <w:noProof/>
                 <w:webHidden/>
               </w:rPr>
-              <w:instrText xml:space="preserve"> PAGEREF _Toc119499995 \h </w:instrText>
+              <w:instrText xml:space="preserve"> PAGEREF _Toc120714920 \h </w:instrText>
             </w:r>
             <w:r>
               <w:rPr>
@@ -1943,7 +2104,7 @@
               <w:lang w:val="nl-NL" w:eastAsia="nl-NL"/>
             </w:rPr>
           </w:pPr>
-          <w:hyperlink w:anchor="_Toc119499996" w:history="1">
+          <w:hyperlink w:anchor="_Toc120714921" w:history="1">
             <w:r>
               <w:rPr>
                 <w:rStyle w:val="Hyperlink"/>
@@ -1985,7 +2146,7 @@
                 <w:noProof/>
                 <w:webHidden/>
               </w:rPr>
-              <w:instrText xml:space="preserve"> PAGEREF _Toc119499996 \h </w:instrText>
+              <w:instrText xml:space="preserve"> PAGEREF _Toc120714921 \h </w:instrText>
             </w:r>
             <w:r>
               <w:rPr>
@@ -2029,7 +2190,7 @@
               <w:lang w:val="nl-NL" w:eastAsia="nl-NL"/>
             </w:rPr>
           </w:pPr>
-          <w:hyperlink w:anchor="_Toc119499997" w:history="1">
+          <w:hyperlink w:anchor="_Toc120714922" w:history="1">
             <w:r>
               <w:rPr>
                 <w:rStyle w:val="Hyperlink"/>
@@ -2071,7 +2232,7 @@
                 <w:noProof/>
                 <w:webHidden/>
               </w:rPr>
-              <w:instrText xml:space="preserve"> PAGEREF _Toc119499997 \h </w:instrText>
+              <w:instrText xml:space="preserve"> PAGEREF _Toc120714922 \h </w:instrText>
             </w:r>
             <w:r>
               <w:rPr>
@@ -2115,7 +2276,7 @@
               <w:lang w:val="nl-NL" w:eastAsia="nl-NL"/>
             </w:rPr>
           </w:pPr>
-          <w:hyperlink w:anchor="_Toc119499998" w:history="1">
+          <w:hyperlink w:anchor="_Toc120714923" w:history="1">
             <w:r>
               <w:rPr>
                 <w:rStyle w:val="Hyperlink"/>
@@ -2157,7 +2318,7 @@
                 <w:noProof/>
                 <w:webHidden/>
               </w:rPr>
-              <w:instrText xml:space="preserve"> PAGEREF _Toc119499998 \h </w:instrText>
+              <w:instrText xml:space="preserve"> PAGEREF _Toc120714923 \h </w:instrText>
             </w:r>
             <w:r>
               <w:rPr>
@@ -2201,7 +2362,7 @@
               <w:lang w:val="nl-NL" w:eastAsia="nl-NL"/>
             </w:rPr>
           </w:pPr>
-          <w:hyperlink w:anchor="_Toc119499999" w:history="1">
+          <w:hyperlink w:anchor="_Toc120714924" w:history="1">
             <w:r>
               <w:rPr>
                 <w:rStyle w:val="Hyperlink"/>
@@ -2243,7 +2404,7 @@
                 <w:noProof/>
                 <w:webHidden/>
               </w:rPr>
-              <w:instrText xml:space="preserve"> PAGEREF _Toc119499999 \h </w:instrText>
+              <w:instrText xml:space="preserve"> PAGEREF _Toc120714924 \h </w:instrText>
             </w:r>
             <w:r>
               <w:rPr>
@@ -2287,7 +2448,7 @@
               <w:lang w:val="nl-NL" w:eastAsia="nl-NL"/>
             </w:rPr>
           </w:pPr>
-          <w:hyperlink w:anchor="_Toc119500000" w:history="1">
+          <w:hyperlink w:anchor="_Toc120714925" w:history="1">
             <w:r>
               <w:rPr>
                 <w:rStyle w:val="Hyperlink"/>
@@ -2329,7 +2490,7 @@
                 <w:noProof/>
                 <w:webHidden/>
               </w:rPr>
-              <w:instrText xml:space="preserve"> PAGEREF _Toc119500000 \h </w:instrText>
+              <w:instrText xml:space="preserve"> PAGEREF _Toc120714925 \h </w:instrText>
             </w:r>
             <w:r>
               <w:rPr>
@@ -2373,7 +2534,7 @@
               <w:lang w:val="nl-NL" w:eastAsia="nl-NL"/>
             </w:rPr>
           </w:pPr>
-          <w:hyperlink w:anchor="_Toc119500001" w:history="1">
+          <w:hyperlink w:anchor="_Toc120714926" w:history="1">
             <w:r>
               <w:rPr>
                 <w:rStyle w:val="Hyperlink"/>
@@ -2415,7 +2576,7 @@
                 <w:noProof/>
                 <w:webHidden/>
               </w:rPr>
-              <w:instrText xml:space="preserve"> PAGEREF _Toc119500001 \h </w:instrText>
+              <w:instrText xml:space="preserve"> PAGEREF _Toc120714926 \h </w:instrText>
             </w:r>
             <w:r>
               <w:rPr>
@@ -2459,7 +2620,7 @@
               <w:lang w:val="nl-NL" w:eastAsia="nl-NL"/>
             </w:rPr>
           </w:pPr>
-          <w:hyperlink w:anchor="_Toc119500002" w:history="1">
+          <w:hyperlink w:anchor="_Toc120714927" w:history="1">
             <w:r>
               <w:rPr>
                 <w:rStyle w:val="Hyperlink"/>
@@ -2501,7 +2662,7 @@
                 <w:noProof/>
                 <w:webHidden/>
               </w:rPr>
-              <w:instrText xml:space="preserve"> PAGEREF _Toc119500002 \h </w:instrText>
+              <w:instrText xml:space="preserve"> PAGEREF _Toc120714927 \h </w:instrText>
             </w:r>
             <w:r>
               <w:rPr>
@@ -2545,7 +2706,7 @@
               <w:lang w:val="nl-NL" w:eastAsia="nl-NL"/>
             </w:rPr>
           </w:pPr>
-          <w:hyperlink w:anchor="_Toc119500003" w:history="1">
+          <w:hyperlink w:anchor="_Toc120714928" w:history="1">
             <w:r>
               <w:rPr>
                 <w:rStyle w:val="Hyperlink"/>
@@ -2587,7 +2748,7 @@
                 <w:noProof/>
                 <w:webHidden/>
               </w:rPr>
-              <w:instrText xml:space="preserve"> PAGEREF _Toc119500003 \h </w:instrText>
+              <w:instrText xml:space="preserve"> PAGEREF _Toc120714928 \h </w:instrText>
             </w:r>
             <w:r>
               <w:rPr>
@@ -2631,7 +2792,7 @@
               <w:lang w:val="nl-NL" w:eastAsia="nl-NL"/>
             </w:rPr>
           </w:pPr>
-          <w:hyperlink w:anchor="_Toc119500004" w:history="1">
+          <w:hyperlink w:anchor="_Toc120714929" w:history="1">
             <w:r>
               <w:rPr>
                 <w:rStyle w:val="Hyperlink"/>
@@ -2673,7 +2834,7 @@
                 <w:noProof/>
                 <w:webHidden/>
               </w:rPr>
-              <w:instrText xml:space="preserve"> PAGEREF _Toc119500004 \h </w:instrText>
+              <w:instrText xml:space="preserve"> PAGEREF _Toc120714929 \h </w:instrText>
             </w:r>
             <w:r>
               <w:rPr>
@@ -2717,7 +2878,7 @@
               <w:lang w:val="nl-NL" w:eastAsia="nl-NL"/>
             </w:rPr>
           </w:pPr>
-          <w:hyperlink w:anchor="_Toc119500005" w:history="1">
+          <w:hyperlink w:anchor="_Toc120714930" w:history="1">
             <w:r>
               <w:rPr>
                 <w:rStyle w:val="Hyperlink"/>
@@ -2759,7 +2920,7 @@
                 <w:noProof/>
                 <w:webHidden/>
               </w:rPr>
-              <w:instrText xml:space="preserve"> PAGEREF _Toc119500005 \h </w:instrText>
+              <w:instrText xml:space="preserve"> PAGEREF _Toc120714930 \h </w:instrText>
             </w:r>
             <w:r>
               <w:rPr>
@@ -2779,7 +2940,7 @@
                 <w:noProof/>
                 <w:webHidden/>
               </w:rPr>
-              <w:t>8</w:t>
+              <w:t>9</w:t>
             </w:r>
             <w:r>
               <w:rPr>
@@ -2803,7 +2964,7 @@
               <w:lang w:val="nl-NL" w:eastAsia="nl-NL"/>
             </w:rPr>
           </w:pPr>
-          <w:hyperlink w:anchor="_Toc119500006" w:history="1">
+          <w:hyperlink w:anchor="_Toc120714931" w:history="1">
             <w:r>
               <w:rPr>
                 <w:rStyle w:val="Hyperlink"/>
@@ -2845,7 +3006,7 @@
                 <w:noProof/>
                 <w:webHidden/>
               </w:rPr>
-              <w:instrText xml:space="preserve"> PAGEREF _Toc119500006 \h </w:instrText>
+              <w:instrText xml:space="preserve"> PAGEREF _Toc120714931 \h </w:instrText>
             </w:r>
             <w:r>
               <w:rPr>
@@ -2865,7 +3026,7 @@
                 <w:noProof/>
                 <w:webHidden/>
               </w:rPr>
-              <w:t>8</w:t>
+              <w:t>9</w:t>
             </w:r>
             <w:r>
               <w:rPr>
@@ -2889,7 +3050,7 @@
               <w:lang w:val="nl-NL" w:eastAsia="nl-NL"/>
             </w:rPr>
           </w:pPr>
-          <w:hyperlink w:anchor="_Toc119500007" w:history="1">
+          <w:hyperlink w:anchor="_Toc120714932" w:history="1">
             <w:r>
               <w:rPr>
                 <w:rStyle w:val="Hyperlink"/>
@@ -2931,7 +3092,7 @@
                 <w:noProof/>
                 <w:webHidden/>
               </w:rPr>
-              <w:instrText xml:space="preserve"> PAGEREF _Toc119500007 \h </w:instrText>
+              <w:instrText xml:space="preserve"> PAGEREF _Toc120714932 \h </w:instrText>
             </w:r>
             <w:r>
               <w:rPr>
@@ -2951,7 +3112,7 @@
                 <w:noProof/>
                 <w:webHidden/>
               </w:rPr>
-              <w:t>9</w:t>
+              <w:t>10</w:t>
             </w:r>
             <w:r>
               <w:rPr>
@@ -2975,7 +3136,7 @@
               <w:lang w:val="nl-NL" w:eastAsia="nl-NL"/>
             </w:rPr>
           </w:pPr>
-          <w:hyperlink w:anchor="_Toc119500008" w:history="1">
+          <w:hyperlink w:anchor="_Toc120714933" w:history="1">
             <w:r>
               <w:rPr>
                 <w:rStyle w:val="Hyperlink"/>
@@ -3017,7 +3178,7 @@
                 <w:noProof/>
                 <w:webHidden/>
               </w:rPr>
-              <w:instrText xml:space="preserve"> PAGEREF _Toc119500008 \h </w:instrText>
+              <w:instrText xml:space="preserve"> PAGEREF _Toc120714933 \h </w:instrText>
             </w:r>
             <w:r>
               <w:rPr>
@@ -3037,7 +3198,7 @@
                 <w:noProof/>
                 <w:webHidden/>
               </w:rPr>
-              <w:t>9</w:t>
+              <w:t>10</w:t>
             </w:r>
             <w:r>
               <w:rPr>
@@ -3061,7 +3222,7 @@
               <w:lang w:val="nl-NL" w:eastAsia="nl-NL"/>
             </w:rPr>
           </w:pPr>
-          <w:hyperlink w:anchor="_Toc119500009" w:history="1">
+          <w:hyperlink w:anchor="_Toc120714934" w:history="1">
             <w:r>
               <w:rPr>
                 <w:rStyle w:val="Hyperlink"/>
@@ -3103,7 +3264,7 @@
                 <w:noProof/>
                 <w:webHidden/>
               </w:rPr>
-              <w:instrText xml:space="preserve"> PAGEREF _Toc119500009 \h </w:instrText>
+              <w:instrText xml:space="preserve"> PAGEREF _Toc120714934 \h </w:instrText>
             </w:r>
             <w:r>
               <w:rPr>
@@ -3123,7 +3284,7 @@
                 <w:noProof/>
                 <w:webHidden/>
               </w:rPr>
-              <w:t>10</w:t>
+              <w:t>11</w:t>
             </w:r>
             <w:r>
               <w:rPr>
@@ -3147,7 +3308,7 @@
               <w:lang w:val="nl-NL" w:eastAsia="nl-NL"/>
             </w:rPr>
           </w:pPr>
-          <w:hyperlink w:anchor="_Toc119500010" w:history="1">
+          <w:hyperlink w:anchor="_Toc120714935" w:history="1">
             <w:r>
               <w:rPr>
                 <w:rStyle w:val="Hyperlink"/>
@@ -3189,7 +3350,7 @@
                 <w:noProof/>
                 <w:webHidden/>
               </w:rPr>
-              <w:instrText xml:space="preserve"> PAGEREF _Toc119500010 \h </w:instrText>
+              <w:instrText xml:space="preserve"> PAGEREF _Toc120714935 \h </w:instrText>
             </w:r>
             <w:r>
               <w:rPr>
@@ -3209,7 +3370,7 @@
                 <w:noProof/>
                 <w:webHidden/>
               </w:rPr>
-              <w:t>10</w:t>
+              <w:t>11</w:t>
             </w:r>
             <w:r>
               <w:rPr>
@@ -3233,7 +3394,7 @@
               <w:lang w:val="nl-NL" w:eastAsia="nl-NL"/>
             </w:rPr>
           </w:pPr>
-          <w:hyperlink w:anchor="_Toc119500011" w:history="1">
+          <w:hyperlink w:anchor="_Toc120714936" w:history="1">
             <w:r>
               <w:rPr>
                 <w:rStyle w:val="Hyperlink"/>
@@ -3275,7 +3436,7 @@
                 <w:noProof/>
                 <w:webHidden/>
               </w:rPr>
-              <w:instrText xml:space="preserve"> PAGEREF _Toc119500011 \h </w:instrText>
+              <w:instrText xml:space="preserve"> PAGEREF _Toc120714936 \h </w:instrText>
             </w:r>
             <w:r>
               <w:rPr>
@@ -3295,7 +3456,7 @@
                 <w:noProof/>
                 <w:webHidden/>
               </w:rPr>
-              <w:t>11</w:t>
+              <w:t>12</w:t>
             </w:r>
             <w:r>
               <w:rPr>
@@ -3319,7 +3480,7 @@
               <w:lang w:val="nl-NL" w:eastAsia="nl-NL"/>
             </w:rPr>
           </w:pPr>
-          <w:hyperlink w:anchor="_Toc119500012" w:history="1">
+          <w:hyperlink w:anchor="_Toc120714937" w:history="1">
             <w:r>
               <w:rPr>
                 <w:rStyle w:val="Hyperlink"/>
@@ -3361,7 +3522,7 @@
                 <w:noProof/>
                 <w:webHidden/>
               </w:rPr>
-              <w:instrText xml:space="preserve"> PAGEREF _Toc119500012 \h </w:instrText>
+              <w:instrText xml:space="preserve"> PAGEREF _Toc120714937 \h </w:instrText>
             </w:r>
             <w:r>
               <w:rPr>
@@ -3381,7 +3542,7 @@
                 <w:noProof/>
                 <w:webHidden/>
               </w:rPr>
-              <w:t>11</w:t>
+              <w:t>12</w:t>
             </w:r>
             <w:r>
               <w:rPr>
@@ -3405,7 +3566,7 @@
               <w:lang w:val="nl-NL" w:eastAsia="nl-NL"/>
             </w:rPr>
           </w:pPr>
-          <w:hyperlink w:anchor="_Toc119500013" w:history="1">
+          <w:hyperlink w:anchor="_Toc120714938" w:history="1">
             <w:r>
               <w:rPr>
                 <w:rStyle w:val="Hyperlink"/>
@@ -3447,7 +3608,7 @@
                 <w:noProof/>
                 <w:webHidden/>
               </w:rPr>
-              <w:instrText xml:space="preserve"> PAGEREF _Toc119500013 \h </w:instrText>
+              <w:instrText xml:space="preserve"> PAGEREF _Toc120714938 \h </w:instrText>
             </w:r>
             <w:r>
               <w:rPr>
@@ -3467,7 +3628,7 @@
                 <w:noProof/>
                 <w:webHidden/>
               </w:rPr>
-              <w:t>11</w:t>
+              <w:t>12</w:t>
             </w:r>
             <w:r>
               <w:rPr>
@@ -3491,7 +3652,7 @@
               <w:lang w:val="nl-NL" w:eastAsia="nl-NL"/>
             </w:rPr>
           </w:pPr>
-          <w:hyperlink w:anchor="_Toc119500014" w:history="1">
+          <w:hyperlink w:anchor="_Toc120714939" w:history="1">
             <w:r>
               <w:rPr>
                 <w:rStyle w:val="Hyperlink"/>
@@ -3533,7 +3694,7 @@
                 <w:noProof/>
                 <w:webHidden/>
               </w:rPr>
-              <w:instrText xml:space="preserve"> PAGEREF _Toc119500014 \h </w:instrText>
+              <w:instrText xml:space="preserve"> PAGEREF _Toc120714939 \h </w:instrText>
             </w:r>
             <w:r>
               <w:rPr>
@@ -3553,7 +3714,7 @@
                 <w:noProof/>
                 <w:webHidden/>
               </w:rPr>
-              <w:t>11</w:t>
+              <w:t>12</w:t>
             </w:r>
             <w:r>
               <w:rPr>
@@ -3577,7 +3738,7 @@
               <w:lang w:val="nl-NL" w:eastAsia="nl-NL"/>
             </w:rPr>
           </w:pPr>
-          <w:hyperlink w:anchor="_Toc119500015" w:history="1">
+          <w:hyperlink w:anchor="_Toc120714940" w:history="1">
             <w:r>
               <w:rPr>
                 <w:rStyle w:val="Hyperlink"/>
@@ -3619,7 +3780,7 @@
                 <w:noProof/>
                 <w:webHidden/>
               </w:rPr>
-              <w:instrText xml:space="preserve"> PAGEREF _Toc119500015 \h </w:instrText>
+              <w:instrText xml:space="preserve"> PAGEREF _Toc120714940 \h </w:instrText>
             </w:r>
             <w:r>
               <w:rPr>
@@ -3639,7 +3800,7 @@
                 <w:noProof/>
                 <w:webHidden/>
               </w:rPr>
-              <w:t>11</w:t>
+              <w:t>12</w:t>
             </w:r>
             <w:r>
               <w:rPr>
@@ -3663,7 +3824,7 @@
               <w:lang w:val="nl-NL" w:eastAsia="nl-NL"/>
             </w:rPr>
           </w:pPr>
-          <w:hyperlink w:anchor="_Toc119500016" w:history="1">
+          <w:hyperlink w:anchor="_Toc120714941" w:history="1">
             <w:r>
               <w:rPr>
                 <w:rStyle w:val="Hyperlink"/>
@@ -3705,7 +3866,7 @@
                 <w:noProof/>
                 <w:webHidden/>
               </w:rPr>
-              <w:instrText xml:space="preserve"> PAGEREF _Toc119500016 \h </w:instrText>
+              <w:instrText xml:space="preserve"> PAGEREF _Toc120714941 \h </w:instrText>
             </w:r>
             <w:r>
               <w:rPr>
@@ -3725,7 +3886,7 @@
                 <w:noProof/>
                 <w:webHidden/>
               </w:rPr>
-              <w:t>11</w:t>
+              <w:t>12</w:t>
             </w:r>
             <w:r>
               <w:rPr>
@@ -3749,7 +3910,7 @@
               <w:lang w:val="nl-NL" w:eastAsia="nl-NL"/>
             </w:rPr>
           </w:pPr>
-          <w:hyperlink w:anchor="_Toc119500017" w:history="1">
+          <w:hyperlink w:anchor="_Toc120714942" w:history="1">
             <w:r>
               <w:rPr>
                 <w:rStyle w:val="Hyperlink"/>
@@ -3791,7 +3952,7 @@
                 <w:noProof/>
                 <w:webHidden/>
               </w:rPr>
-              <w:instrText xml:space="preserve"> PAGEREF _Toc119500017 \h </w:instrText>
+              <w:instrText xml:space="preserve"> PAGEREF _Toc120714942 \h </w:instrText>
             </w:r>
             <w:r>
               <w:rPr>
@@ -3811,7 +3972,7 @@
                 <w:noProof/>
                 <w:webHidden/>
               </w:rPr>
-              <w:t>11</w:t>
+              <w:t>12</w:t>
             </w:r>
             <w:r>
               <w:rPr>
@@ -3835,7 +3996,7 @@
               <w:lang w:val="nl-NL" w:eastAsia="nl-NL"/>
             </w:rPr>
           </w:pPr>
-          <w:hyperlink w:anchor="_Toc119500018" w:history="1">
+          <w:hyperlink w:anchor="_Toc120714943" w:history="1">
             <w:r>
               <w:rPr>
                 <w:rStyle w:val="Hyperlink"/>
@@ -3877,7 +4038,7 @@
                 <w:noProof/>
                 <w:webHidden/>
               </w:rPr>
-              <w:instrText xml:space="preserve"> PAGEREF _Toc119500018 \h </w:instrText>
+              <w:instrText xml:space="preserve"> PAGEREF _Toc120714943 \h </w:instrText>
             </w:r>
             <w:r>
               <w:rPr>
@@ -3897,7 +4058,7 @@
                 <w:noProof/>
                 <w:webHidden/>
               </w:rPr>
-              <w:t>11</w:t>
+              <w:t>12</w:t>
             </w:r>
             <w:r>
               <w:rPr>
@@ -3921,7 +4082,7 @@
               <w:lang w:val="nl-NL" w:eastAsia="nl-NL"/>
             </w:rPr>
           </w:pPr>
-          <w:hyperlink w:anchor="_Toc119500019" w:history="1">
+          <w:hyperlink w:anchor="_Toc120714944" w:history="1">
             <w:r>
               <w:rPr>
                 <w:rStyle w:val="Hyperlink"/>
@@ -3963,7 +4124,7 @@
                 <w:noProof/>
                 <w:webHidden/>
               </w:rPr>
-              <w:instrText xml:space="preserve"> PAGEREF _Toc119500019 \h </w:instrText>
+              <w:instrText xml:space="preserve"> PAGEREF _Toc120714944 \h </w:instrText>
             </w:r>
             <w:r>
               <w:rPr>
@@ -3983,7 +4144,7 @@
                 <w:noProof/>
                 <w:webHidden/>
               </w:rPr>
-              <w:t>11</w:t>
+              <w:t>12</w:t>
             </w:r>
             <w:r>
               <w:rPr>
@@ -4014,7 +4175,7 @@
       <w:pPr>
         <w:pStyle w:val="Kop1"/>
       </w:pPr>
-      <w:bookmarkStart w:id="3" w:name="_Toc119499990"/>
+      <w:bookmarkStart w:id="3" w:name="_Toc120714915"/>
       <w:r>
         <w:lastRenderedPageBreak/>
         <w:t>Introduction</w:t>
@@ -4034,7 +4195,7 @@
         <w:pStyle w:val="Kop1"/>
       </w:pPr>
       <w:bookmarkStart w:id="4" w:name="_Learning_outcomes"/>
-      <w:bookmarkStart w:id="5" w:name="_Toc119499991"/>
+      <w:bookmarkStart w:id="5" w:name="_Toc120714916"/>
       <w:bookmarkEnd w:id="4"/>
       <w:r>
         <w:t>Learning outcomes</w:t>
@@ -4227,6 +4388,9 @@
           <w:p>
             <w:pPr>
               <w:cnfStyle w:val="000000000000" w:firstRow="0" w:lastRow="0" w:firstColumn="0" w:lastColumn="0" w:oddVBand="0" w:evenVBand="0" w:oddHBand="0" w:evenHBand="0" w:firstRowFirstColumn="0" w:firstRowLastColumn="0" w:lastRowFirstColumn="0" w:lastRowLastColumn="0"/>
+              <w:rPr>
+                <w:rStyle w:val="Hyperlink"/>
+              </w:rPr>
             </w:pPr>
             <w:hyperlink w:anchor="_UX_Design_1" w:history="1">
               <w:r>
@@ -4245,6 +4409,9 @@
           <w:p>
             <w:pPr>
               <w:cnfStyle w:val="000000000000" w:firstRow="0" w:lastRow="0" w:firstColumn="0" w:lastColumn="0" w:oddVBand="0" w:evenVBand="0" w:oddHBand="0" w:evenHBand="0" w:firstRowFirstColumn="0" w:firstRowLastColumn="0" w:lastRowFirstColumn="0" w:lastRowLastColumn="0"/>
+              <w:rPr>
+                <w:rStyle w:val="Hyperlink"/>
+              </w:rPr>
             </w:pPr>
             <w:hyperlink w:anchor="_ORM" w:history="1">
               <w:r>
@@ -4263,6 +4430,9 @@
           <w:p>
             <w:pPr>
               <w:cnfStyle w:val="000000000000" w:firstRow="0" w:lastRow="0" w:firstColumn="0" w:lastColumn="0" w:oddVBand="0" w:evenVBand="0" w:oddHBand="0" w:evenHBand="0" w:firstRowFirstColumn="0" w:firstRowLastColumn="0" w:lastRowFirstColumn="0" w:lastRowLastColumn="0"/>
+              <w:rPr>
+                <w:rStyle w:val="Hyperlink"/>
+              </w:rPr>
             </w:pPr>
             <w:hyperlink w:anchor="_UX_Design" w:history="1">
               <w:r>
@@ -4278,6 +4448,19 @@
               <w:cnfStyle w:val="000000000000" w:firstRow="0" w:lastRow="0" w:firstColumn="0" w:lastColumn="0" w:oddVBand="0" w:evenVBand="0" w:oddHBand="0" w:evenHBand="0" w:firstRowFirstColumn="0" w:firstRowLastColumn="0" w:lastRowFirstColumn="0" w:lastRowLastColumn="0"/>
             </w:pPr>
           </w:p>
+          <w:p>
+            <w:pPr>
+              <w:cnfStyle w:val="000000000000" w:firstRow="0" w:lastRow="0" w:firstColumn="0" w:lastColumn="0" w:oddVBand="0" w:evenVBand="0" w:oddHBand="0" w:evenHBand="0" w:firstRowFirstColumn="0" w:firstRowLastColumn="0" w:lastRowFirstColumn="0" w:lastRowLastColumn="0"/>
+            </w:pPr>
+            <w:hyperlink w:anchor="_Software_design" w:history="1">
+              <w:r>
+                <w:rPr>
+                  <w:rStyle w:val="Hyperlink"/>
+                </w:rPr>
+                <w:t>Software Design</w:t>
+              </w:r>
+            </w:hyperlink>
+          </w:p>
         </w:tc>
       </w:tr>
       <w:tr>
@@ -4363,6 +4546,9 @@
           <w:p>
             <w:pPr>
               <w:cnfStyle w:val="000000000000" w:firstRow="0" w:lastRow="0" w:firstColumn="0" w:lastColumn="0" w:oddVBand="0" w:evenVBand="0" w:oddHBand="0" w:evenHBand="0" w:firstRowFirstColumn="0" w:firstRowLastColumn="0" w:lastRowFirstColumn="0" w:lastRowLastColumn="0"/>
+              <w:rPr>
+                <w:rStyle w:val="Hyperlink"/>
+              </w:rPr>
             </w:pPr>
             <w:hyperlink w:anchor="_Security" w:history="1">
               <w:r>
@@ -4373,6 +4559,31 @@
               </w:r>
             </w:hyperlink>
           </w:p>
+          <w:p>
+            <w:pPr>
+              <w:cnfStyle w:val="000000000000" w:firstRow="0" w:lastRow="0" w:firstColumn="0" w:lastColumn="0" w:oddVBand="0" w:evenVBand="0" w:oddHBand="0" w:evenHBand="0" w:firstRowFirstColumn="0" w:firstRowLastColumn="0" w:lastRowFirstColumn="0" w:lastRowLastColumn="0"/>
+              <w:rPr>
+                <w:rStyle w:val="Hyperlink"/>
+              </w:rPr>
+            </w:pPr>
+          </w:p>
+          <w:p>
+            <w:pPr>
+              <w:cnfStyle w:val="000000000000" w:firstRow="0" w:lastRow="0" w:firstColumn="0" w:lastColumn="0" w:oddVBand="0" w:evenVBand="0" w:oddHBand="0" w:evenHBand="0" w:firstRowFirstColumn="0" w:firstRowLastColumn="0" w:lastRowFirstColumn="0" w:lastRowLastColumn="0"/>
+              <w:rPr>
+                <w:color w:val="0563C1" w:themeColor="hyperlink"/>
+                <w:u w:val="single"/>
+              </w:rPr>
+            </w:pPr>
+            <w:hyperlink w:anchor="_Quality_Assurance" w:history="1">
+              <w:r>
+                <w:rPr>
+                  <w:rStyle w:val="Hyperlink"/>
+                </w:rPr>
+                <w:t>Quality Assurance</w:t>
+              </w:r>
+            </w:hyperlink>
+          </w:p>
         </w:tc>
       </w:tr>
       <w:tr>
@@ -4780,6 +4991,9 @@
           <w:p>
             <w:pPr>
               <w:cnfStyle w:val="000000000000" w:firstRow="0" w:lastRow="0" w:firstColumn="0" w:lastColumn="0" w:oddVBand="0" w:evenVBand="0" w:oddHBand="0" w:evenHBand="0" w:firstRowFirstColumn="0" w:firstRowLastColumn="0" w:lastRowFirstColumn="0" w:lastRowLastColumn="0"/>
+              <w:rPr>
+                <w:rStyle w:val="Hyperlink"/>
+              </w:rPr>
             </w:pPr>
             <w:hyperlink w:anchor="_Techstack" w:history="1">
               <w:r>
@@ -4798,6 +5012,9 @@
           <w:p>
             <w:pPr>
               <w:cnfStyle w:val="000000000000" w:firstRow="0" w:lastRow="0" w:firstColumn="0" w:lastColumn="0" w:oddVBand="0" w:evenVBand="0" w:oddHBand="0" w:evenHBand="0" w:firstRowFirstColumn="0" w:firstRowLastColumn="0" w:lastRowFirstColumn="0" w:lastRowLastColumn="0"/>
+              <w:rPr>
+                <w:rStyle w:val="Hyperlink"/>
+              </w:rPr>
             </w:pPr>
             <w:hyperlink w:anchor="_Software_design" w:history="1">
               <w:r>
@@ -5142,7 +5359,7 @@
         <w:pStyle w:val="Kop1"/>
       </w:pPr>
       <w:bookmarkStart w:id="6" w:name="_Research"/>
-      <w:bookmarkStart w:id="7" w:name="_Toc119499992"/>
+      <w:bookmarkStart w:id="7" w:name="_Toc120714917"/>
       <w:bookmarkEnd w:id="6"/>
       <w:r>
         <w:lastRenderedPageBreak/>
@@ -5167,7 +5384,7 @@
       <w:r>
         <w:t xml:space="preserve"> </w:t>
       </w:r>
-      <w:bookmarkStart w:id="9" w:name="_Toc119499993"/>
+      <w:bookmarkStart w:id="9" w:name="_Toc120714918"/>
       <w:r>
         <w:t>Security</w:t>
       </w:r>
@@ -5201,7 +5418,7 @@
         <w:pStyle w:val="Kop2"/>
       </w:pPr>
       <w:bookmarkStart w:id="10" w:name="_Agile"/>
-      <w:bookmarkStart w:id="11" w:name="_Toc119499994"/>
+      <w:bookmarkStart w:id="11" w:name="_Toc120714919"/>
       <w:bookmarkEnd w:id="10"/>
       <w:r>
         <w:t>Agile</w:t>
@@ -5228,7 +5445,7 @@
         <w:pStyle w:val="Kop2"/>
       </w:pPr>
       <w:bookmarkStart w:id="12" w:name="_Techstack"/>
-      <w:bookmarkStart w:id="13" w:name="_Toc119499995"/>
+      <w:bookmarkStart w:id="13" w:name="_Toc120714920"/>
       <w:bookmarkEnd w:id="12"/>
       <w:r>
         <w:t>Techstack</w:t>
@@ -5282,7 +5499,7 @@
         </w:rPr>
       </w:pPr>
       <w:bookmarkStart w:id="14" w:name="_Business_Process"/>
-      <w:bookmarkStart w:id="15" w:name="_Toc119499996"/>
+      <w:bookmarkStart w:id="15" w:name="_Toc120714921"/>
       <w:bookmarkEnd w:id="14"/>
       <w:r>
         <w:rPr>
@@ -5295,13 +5512,7 @@
     </w:p>
     <w:p>
       <w:r>
-        <w:t xml:space="preserve">In </w:t>
-      </w:r>
-      <w:r>
-        <w:t>this section</w:t>
-      </w:r>
-      <w:r>
-        <w:t>, I examined business processes and how they are applied in software engineering. I also created an example of a business process.</w:t>
+        <w:t>In this section, I examined business processes and how they are applied in software engineering. I also created an example of a business process.</w:t>
       </w:r>
     </w:p>
     <w:p>
@@ -5336,7 +5547,7 @@
       <w:pPr>
         <w:pStyle w:val="Kop1"/>
       </w:pPr>
-      <w:bookmarkStart w:id="16" w:name="_Toc119499997"/>
+      <w:bookmarkStart w:id="16" w:name="_Toc120714922"/>
       <w:r>
         <w:lastRenderedPageBreak/>
         <w:t>Individual project</w:t>
@@ -5382,7 +5593,7 @@
       <w:pPr>
         <w:pStyle w:val="Kop2"/>
       </w:pPr>
-      <w:bookmarkStart w:id="17" w:name="_Toc119499998"/>
+      <w:bookmarkStart w:id="17" w:name="_Toc120714923"/>
       <w:r>
         <w:t>Description</w:t>
       </w:r>
@@ -5496,7 +5707,7 @@
         <w:pStyle w:val="Kop2"/>
       </w:pPr>
       <w:bookmarkStart w:id="18" w:name="_Software_design"/>
-      <w:bookmarkStart w:id="19" w:name="_Toc119499999"/>
+      <w:bookmarkStart w:id="19" w:name="_Toc120714924"/>
       <w:bookmarkEnd w:id="18"/>
       <w:r>
         <w:t>Software d</w:t>
@@ -5546,7 +5757,7 @@
       </w:pPr>
       <w:bookmarkStart w:id="20" w:name="_UX_Design_1"/>
       <w:bookmarkStart w:id="21" w:name="UXDesign"/>
-      <w:bookmarkStart w:id="22" w:name="_Toc119500000"/>
+      <w:bookmarkStart w:id="22" w:name="_Toc120714925"/>
       <w:bookmarkEnd w:id="20"/>
       <w:r>
         <w:t>UX Design</w:t>
@@ -5661,7 +5872,7 @@
         <w:pStyle w:val="Kop2"/>
       </w:pPr>
       <w:bookmarkStart w:id="23" w:name="DataPersistence"/>
-      <w:bookmarkStart w:id="24" w:name="_Toc119500001"/>
+      <w:bookmarkStart w:id="24" w:name="_Toc120714926"/>
       <w:r>
         <w:t>Data Persistence</w:t>
       </w:r>
@@ -5687,7 +5898,7 @@
         <w:pStyle w:val="Kop3"/>
       </w:pPr>
       <w:bookmarkStart w:id="25" w:name="_ORM"/>
-      <w:bookmarkStart w:id="26" w:name="_Toc119500002"/>
+      <w:bookmarkStart w:id="26" w:name="_Toc120714927"/>
       <w:bookmarkEnd w:id="25"/>
       <w:r>
         <w:t>ORM</w:t>
@@ -5954,7 +6165,7 @@
       <w:pPr>
         <w:pStyle w:val="Kop3"/>
       </w:pPr>
-      <w:bookmarkStart w:id="27" w:name="_Toc119500003"/>
+      <w:bookmarkStart w:id="27" w:name="_Toc120714928"/>
       <w:r>
         <w:t>Database</w:t>
       </w:r>
@@ -5990,51 +6201,183 @@
       <w:pPr>
         <w:pStyle w:val="Kop2"/>
       </w:pPr>
-      <w:bookmarkStart w:id="28" w:name="_Toc119500004"/>
+      <w:bookmarkStart w:id="28" w:name="_Quality_Assurance"/>
+      <w:bookmarkStart w:id="29" w:name="_Toc120714929"/>
+      <w:bookmarkEnd w:id="28"/>
       <w:r>
         <w:t>Quality</w:t>
       </w:r>
       <w:r>
         <w:t xml:space="preserve"> Assurance</w:t>
       </w:r>
-      <w:bookmarkEnd w:id="28"/>
-    </w:p>
-    <w:p>
-      <w:r>
-        <w:t>…</w:t>
-      </w:r>
+      <w:bookmarkEnd w:id="29"/>
+    </w:p>
+    <w:p>
+      <w:r>
+        <w:t xml:space="preserve">To ensure that the software I wrote for my individual project was actually reliable, I wrote a number of </w:t>
+      </w:r>
+      <w:r>
+        <w:t>integration</w:t>
+      </w:r>
+      <w:r>
+        <w:t xml:space="preserve"> tests. Both for the front-end application and the backend application.</w:t>
+      </w:r>
+    </w:p>
+    <w:p>
+      <w:r>
+        <w:t>Regarding the front-end, it is more to see if the components in Angular are actually created with certain content on the pages. For the backend, it is more testing the application with mock data and whether it can then find and pass the data. This is where the HTTP endpoints are tested for.</w:t>
+      </w:r>
+    </w:p>
+    <w:p>
+      <w:r>
+        <w:t>In the front-end, I used Karma testing, which comes with Angular.</w:t>
+      </w:r>
+      <w:r>
+        <w:br/>
+      </w:r>
+      <w:r>
+        <w:t xml:space="preserve">In the backend, I used </w:t>
+      </w:r>
+      <w:proofErr w:type="spellStart"/>
+      <w:r>
+        <w:t>Quarkus</w:t>
+      </w:r>
+      <w:proofErr w:type="spellEnd"/>
+      <w:r>
+        <w:t xml:space="preserve"> Tests. With this you can easily test the services and endpoints.</w:t>
+      </w:r>
+    </w:p>
+    <w:p>
+      <w:r>
+        <w:t xml:space="preserve">Because with Angular there is a test file in each component. so to give an example I have linked to the </w:t>
+      </w:r>
+      <w:r>
+        <w:t>file of the user component.</w:t>
+      </w:r>
+    </w:p>
+    <w:p>
+      <w:hyperlink r:id="rId20" w:history="1">
+        <w:r>
+          <w:rPr>
+            <w:rStyle w:val="Hyperlink"/>
+          </w:rPr>
+          <w:t>View front-end user component test file</w:t>
+        </w:r>
+      </w:hyperlink>
+    </w:p>
+    <w:p>
+      <w:r>
+        <w:lastRenderedPageBreak/>
+        <w:t xml:space="preserve">For the backend, I linked to the file directory where all resources and services are tested. The image below shows a </w:t>
+      </w:r>
+      <w:r>
+        <w:t xml:space="preserve">test </w:t>
+      </w:r>
+      <w:r>
+        <w:t>example of creating a product.</w:t>
+      </w:r>
+    </w:p>
+    <w:p>
+      <w:r>
+        <w:drawing>
+          <wp:inline distT="0" distB="0" distL="0" distR="0" wp14:anchorId="071F58BC" wp14:editId="6258B493">
+            <wp:extent cx="5019110" cy="3609975"/>
+            <wp:effectExtent l="0" t="0" r="0" b="0"/>
+            <wp:docPr id="5" name="Afbeelding 5" descr="Afbeelding met tekst&#10;&#10;Automatisch gegenereerde beschrijving"/>
+            <wp:cNvGraphicFramePr>
+              <a:graphicFrameLocks xmlns:a="http://schemas.openxmlformats.org/drawingml/2006/main" noChangeAspect="1"/>
+            </wp:cNvGraphicFramePr>
+            <a:graphic xmlns:a="http://schemas.openxmlformats.org/drawingml/2006/main">
+              <a:graphicData uri="http://schemas.openxmlformats.org/drawingml/2006/picture">
+                <pic:pic xmlns:pic="http://schemas.openxmlformats.org/drawingml/2006/picture">
+                  <pic:nvPicPr>
+                    <pic:cNvPr id="5" name="Afbeelding 5" descr="Afbeelding met tekst&#10;&#10;Automatisch gegenereerde beschrijving"/>
+                    <pic:cNvPicPr/>
+                  </pic:nvPicPr>
+                  <pic:blipFill>
+                    <a:blip r:embed="rId21"/>
+                    <a:stretch>
+                      <a:fillRect/>
+                    </a:stretch>
+                  </pic:blipFill>
+                  <pic:spPr>
+                    <a:xfrm>
+                      <a:off x="0" y="0"/>
+                      <a:ext cx="5024810" cy="3614075"/>
+                    </a:xfrm>
+                    <a:prstGeom prst="rect">
+                      <a:avLst/>
+                    </a:prstGeom>
+                  </pic:spPr>
+                </pic:pic>
+              </a:graphicData>
+            </a:graphic>
+          </wp:inline>
+        </w:drawing>
+      </w:r>
+    </w:p>
+    <w:p>
+      <w:r>
+        <w:t>Here I create a mock-product with some data.</w:t>
+      </w:r>
+      <w:r>
+        <w:br/>
+      </w:r>
+      <w:r>
+        <w:t>From the given() function I will test an HTTP endpoint with which I pass the mock-product as JSON body in the request. When the complete endpoint is executed, I expect a status code 201 from it. That is the code indicating that a new object has been created.</w:t>
+      </w:r>
+    </w:p>
+    <w:p>
+      <w:r>
+        <w:t xml:space="preserve">Together with these test I also made a few security tests. These can be found </w:t>
+      </w:r>
+      <w:hyperlink r:id="rId22" w:history="1">
+        <w:r>
+          <w:rPr>
+            <w:rStyle w:val="Hyperlink"/>
+          </w:rPr>
+          <w:t>here</w:t>
+        </w:r>
+      </w:hyperlink>
+      <w:r>
+        <w:t xml:space="preserve">. </w:t>
+      </w:r>
+    </w:p>
+    <w:p>
+      <w:hyperlink r:id="rId23" w:history="1">
+        <w:r>
+          <w:rPr>
+            <w:rStyle w:val="Hyperlink"/>
+          </w:rPr>
+          <w:t>View backend test files</w:t>
+        </w:r>
+      </w:hyperlink>
     </w:p>
     <w:p>
       <w:pPr>
         <w:pStyle w:val="Kop2"/>
       </w:pPr>
-      <w:bookmarkStart w:id="29" w:name="_Toc119500005"/>
+      <w:bookmarkStart w:id="30" w:name="_Toc120714930"/>
       <w:r>
         <w:t>Software Release Management</w:t>
       </w:r>
-      <w:bookmarkEnd w:id="29"/>
+      <w:bookmarkEnd w:id="30"/>
     </w:p>
     <w:p>
       <w:pPr>
         <w:pStyle w:val="Kop3"/>
       </w:pPr>
-      <w:bookmarkStart w:id="30" w:name="_CI"/>
-      <w:bookmarkStart w:id="31" w:name="_Toc119500006"/>
-      <w:bookmarkEnd w:id="30"/>
+      <w:bookmarkStart w:id="31" w:name="_CI"/>
+      <w:bookmarkStart w:id="32" w:name="_Toc120714931"/>
+      <w:bookmarkEnd w:id="31"/>
       <w:r>
         <w:t>CI</w:t>
       </w:r>
-      <w:bookmarkEnd w:id="31"/>
-    </w:p>
-    <w:p>
-      <w:r>
-        <w:t xml:space="preserve">To ensure that the software is easy to test, I applied CI. To do this, I used </w:t>
-      </w:r>
-      <w:r>
-        <w:t>GitHub</w:t>
-      </w:r>
-      <w:r>
-        <w:t xml:space="preserve"> Actions. This is a free tool that you can use to do CI/CD. I created a workflow for this that every time a push is made to the </w:t>
+      <w:bookmarkEnd w:id="32"/>
+    </w:p>
+    <w:p>
+      <w:r>
+        <w:t xml:space="preserve">To ensure that the software is easy to test, I applied CI. To do this, I used GitHub Actions. This is a free tool that you can use to do CI/CD. I created a workflow for this that every time a push is made to the </w:t>
       </w:r>
       <w:r>
         <w:t>main</w:t>
@@ -6074,7 +6417,7 @@
                     <pic:cNvPicPr/>
                   </pic:nvPicPr>
                   <pic:blipFill>
-                    <a:blip r:embed="rId20"/>
+                    <a:blip r:embed="rId24"/>
                     <a:stretch>
                       <a:fillRect/>
                     </a:stretch>
@@ -6096,7 +6439,7 @@
       </w:r>
     </w:p>
     <w:p>
-      <w:hyperlink r:id="rId21" w:history="1">
+      <w:hyperlink r:id="rId25" w:history="1">
         <w:r>
           <w:rPr>
             <w:rStyle w:val="Hyperlink"/>
@@ -6106,7 +6449,7 @@
       </w:hyperlink>
     </w:p>
     <w:p>
-      <w:hyperlink r:id="rId22" w:history="1">
+      <w:hyperlink r:id="rId26" w:history="1">
         <w:r>
           <w:rPr>
             <w:rStyle w:val="Hyperlink"/>
@@ -6119,11 +6462,11 @@
       <w:pPr>
         <w:pStyle w:val="Kop3"/>
       </w:pPr>
-      <w:bookmarkStart w:id="32" w:name="_Toc119500007"/>
+      <w:bookmarkStart w:id="33" w:name="_Toc120714932"/>
       <w:r>
         <w:t>CD</w:t>
       </w:r>
-      <w:bookmarkEnd w:id="32"/>
+      <w:bookmarkEnd w:id="33"/>
     </w:p>
     <w:p>
       <w:r>
@@ -6134,11 +6477,11 @@
       <w:pPr>
         <w:pStyle w:val="Kop1"/>
       </w:pPr>
-      <w:bookmarkStart w:id="33" w:name="_Toc119500008"/>
+      <w:bookmarkStart w:id="34" w:name="_Toc120714933"/>
       <w:r>
         <w:t>Group project (World of Content web- scraper/crawler)</w:t>
       </w:r>
-      <w:bookmarkEnd w:id="33"/>
+      <w:bookmarkEnd w:id="34"/>
     </w:p>
     <w:p>
       <w:r>
@@ -6187,7 +6530,7 @@
       </w:r>
     </w:p>
     <w:p>
-      <w:hyperlink r:id="rId23" w:history="1">
+      <w:hyperlink r:id="rId27" w:history="1">
         <w:r>
           <w:rPr>
             <w:rStyle w:val="Hyperlink"/>
@@ -6218,16 +6561,16 @@
       <w:pPr>
         <w:pStyle w:val="Kop2"/>
       </w:pPr>
-      <w:bookmarkStart w:id="34" w:name="_Software_design_1"/>
-      <w:bookmarkStart w:id="35" w:name="_Toc119500009"/>
-      <w:bookmarkEnd w:id="34"/>
+      <w:bookmarkStart w:id="35" w:name="_Software_design_1"/>
+      <w:bookmarkStart w:id="36" w:name="_Toc120714934"/>
+      <w:bookmarkEnd w:id="35"/>
       <w:r>
         <w:t>Software d</w:t>
       </w:r>
       <w:r>
         <w:t>esign</w:t>
       </w:r>
-      <w:bookmarkEnd w:id="35"/>
+      <w:bookmarkEnd w:id="36"/>
     </w:p>
     <w:p>
       <w:r>
@@ -6252,7 +6595,7 @@
       </w:r>
     </w:p>
     <w:p>
-      <w:hyperlink r:id="rId24" w:history="1">
+      <w:hyperlink r:id="rId28" w:history="1">
         <w:r>
           <w:rPr>
             <w:rStyle w:val="Hyperlink"/>
@@ -6265,13 +6608,13 @@
       <w:pPr>
         <w:pStyle w:val="Kop2"/>
       </w:pPr>
-      <w:bookmarkStart w:id="36" w:name="_UX_Design"/>
-      <w:bookmarkStart w:id="37" w:name="_Toc119500010"/>
-      <w:bookmarkEnd w:id="36"/>
+      <w:bookmarkStart w:id="37" w:name="_UX_Design"/>
+      <w:bookmarkStart w:id="38" w:name="_Toc120714935"/>
+      <w:bookmarkEnd w:id="37"/>
       <w:r>
         <w:t>UX Design</w:t>
       </w:r>
-      <w:bookmarkEnd w:id="37"/>
+      <w:bookmarkEnd w:id="38"/>
     </w:p>
     <w:p>
       <w:r>
@@ -6279,7 +6622,7 @@
       </w:r>
     </w:p>
     <w:p>
-      <w:hyperlink r:id="rId25" w:history="1">
+      <w:hyperlink r:id="rId29" w:history="1">
         <w:r>
           <w:rPr>
             <w:rStyle w:val="Hyperlink"/>
@@ -6310,7 +6653,7 @@
                     <pic:cNvPicPr/>
                   </pic:nvPicPr>
                   <pic:blipFill>
-                    <a:blip r:embed="rId26"/>
+                    <a:blip r:embed="rId30"/>
                     <a:stretch>
                       <a:fillRect/>
                     </a:stretch>
@@ -6360,12 +6703,12 @@
       <w:pPr>
         <w:pStyle w:val="Kop2"/>
       </w:pPr>
-      <w:bookmarkStart w:id="38" w:name="_Toc119500011"/>
+      <w:bookmarkStart w:id="39" w:name="_Toc120714936"/>
       <w:r>
         <w:lastRenderedPageBreak/>
         <w:t>Data Persistence</w:t>
       </w:r>
-      <w:bookmarkEnd w:id="38"/>
+      <w:bookmarkEnd w:id="39"/>
     </w:p>
     <w:p>
       <w:r>
@@ -6376,11 +6719,11 @@
       <w:pPr>
         <w:pStyle w:val="Kop2"/>
       </w:pPr>
-      <w:bookmarkStart w:id="39" w:name="_Toc119500012"/>
+      <w:bookmarkStart w:id="40" w:name="_Toc120714937"/>
       <w:r>
         <w:t>Quality Assurance</w:t>
       </w:r>
-      <w:bookmarkEnd w:id="39"/>
+      <w:bookmarkEnd w:id="40"/>
     </w:p>
     <w:p>
       <w:r>
@@ -6391,21 +6734,21 @@
       <w:pPr>
         <w:pStyle w:val="Kop2"/>
       </w:pPr>
-      <w:bookmarkStart w:id="40" w:name="_Toc119500013"/>
+      <w:bookmarkStart w:id="41" w:name="_Toc120714938"/>
       <w:r>
         <w:t>Software Release Management</w:t>
       </w:r>
-      <w:bookmarkEnd w:id="40"/>
+      <w:bookmarkEnd w:id="41"/>
     </w:p>
     <w:p>
       <w:pPr>
         <w:pStyle w:val="Kop3"/>
       </w:pPr>
-      <w:bookmarkStart w:id="41" w:name="_Toc119500014"/>
+      <w:bookmarkStart w:id="42" w:name="_Toc120714939"/>
       <w:r>
         <w:t>CI</w:t>
       </w:r>
-      <w:bookmarkEnd w:id="41"/>
+      <w:bookmarkEnd w:id="42"/>
     </w:p>
     <w:p>
       <w:r>
@@ -6416,11 +6759,11 @@
       <w:pPr>
         <w:pStyle w:val="Kop3"/>
       </w:pPr>
-      <w:bookmarkStart w:id="42" w:name="_Toc119500015"/>
+      <w:bookmarkStart w:id="43" w:name="_Toc120714940"/>
       <w:r>
         <w:t>CD</w:t>
       </w:r>
-      <w:bookmarkEnd w:id="42"/>
+      <w:bookmarkEnd w:id="43"/>
     </w:p>
     <w:p>
       <w:r>
@@ -6431,21 +6774,21 @@
       <w:pPr>
         <w:pStyle w:val="Kop1"/>
       </w:pPr>
-      <w:bookmarkStart w:id="43" w:name="_Toc119500016"/>
+      <w:bookmarkStart w:id="44" w:name="_Toc120714941"/>
       <w:r>
         <w:t>Reflection</w:t>
       </w:r>
-      <w:bookmarkEnd w:id="43"/>
+      <w:bookmarkEnd w:id="44"/>
     </w:p>
     <w:p>
       <w:pPr>
         <w:pStyle w:val="Kop2"/>
       </w:pPr>
-      <w:bookmarkStart w:id="44" w:name="_Toc119500017"/>
+      <w:bookmarkStart w:id="45" w:name="_Toc120714942"/>
       <w:r>
         <w:t>What I have learned</w:t>
       </w:r>
-      <w:bookmarkEnd w:id="44"/>
+      <w:bookmarkEnd w:id="45"/>
     </w:p>
     <w:p>
       <w:r>
@@ -6456,11 +6799,11 @@
       <w:pPr>
         <w:pStyle w:val="Kop2"/>
       </w:pPr>
-      <w:bookmarkStart w:id="45" w:name="_Toc119500018"/>
+      <w:bookmarkStart w:id="46" w:name="_Toc120714943"/>
       <w:r>
         <w:t>What went well</w:t>
       </w:r>
-      <w:bookmarkEnd w:id="45"/>
+      <w:bookmarkEnd w:id="46"/>
     </w:p>
     <w:p>
       <w:r>
@@ -6471,11 +6814,11 @@
       <w:pPr>
         <w:pStyle w:val="Kop2"/>
       </w:pPr>
-      <w:bookmarkStart w:id="46" w:name="_Toc119500019"/>
+      <w:bookmarkStart w:id="47" w:name="_Toc120714944"/>
       <w:r>
         <w:t>What can be improved</w:t>
       </w:r>
-      <w:bookmarkEnd w:id="46"/>
+      <w:bookmarkEnd w:id="47"/>
     </w:p>
     <w:p>
       <w:r>
@@ -6483,7 +6826,7 @@
       </w:r>
     </w:p>
     <w:sectPr>
-      <w:footerReference w:type="default" r:id="rId27"/>
+      <w:footerReference w:type="default" r:id="rId31"/>
       <w:pgSz w:w="11906" w:h="16838"/>
       <w:pgMar w:top="1417" w:right="1417" w:bottom="1417" w:left="1417" w:header="708" w:footer="708" w:gutter="0"/>
       <w:pgNumType w:start="0"/>
@@ -6719,6 +7062,119 @@
     </w:lvl>
   </w:abstractNum>
   <w:abstractNum w:abstractNumId="1" w15:restartNumberingAfterBreak="0">
+    <w:nsid w:val="125A286E"/>
+    <w:multiLevelType w:val="hybridMultilevel"/>
+    <w:tmpl w:val="3F0AC78A"/>
+    <w:lvl w:ilvl="0" w:tplc="A3A8D6C8">
+      <w:start w:val="29"/>
+      <w:numFmt w:val="bullet"/>
+      <w:lvlText w:val="-"/>
+      <w:lvlJc w:val="left"/>
+      <w:pPr>
+        <w:ind w:left="720" w:hanging="360"/>
+      </w:pPr>
+      <w:rPr>
+        <w:rFonts w:ascii="Calibri" w:eastAsiaTheme="minorHAnsi" w:hAnsi="Calibri" w:cs="Calibri" w:hint="default"/>
+      </w:rPr>
+    </w:lvl>
+    <w:lvl w:ilvl="1" w:tplc="04130003" w:tentative="1">
+      <w:start w:val="1"/>
+      <w:numFmt w:val="bullet"/>
+      <w:lvlText w:val="o"/>
+      <w:lvlJc w:val="left"/>
+      <w:pPr>
+        <w:ind w:left="1440" w:hanging="360"/>
+      </w:pPr>
+      <w:rPr>
+        <w:rFonts w:ascii="Courier New" w:hAnsi="Courier New" w:cs="Courier New" w:hint="default"/>
+      </w:rPr>
+    </w:lvl>
+    <w:lvl w:ilvl="2" w:tplc="04130005" w:tentative="1">
+      <w:start w:val="1"/>
+      <w:numFmt w:val="bullet"/>
+      <w:lvlText w:val=""/>
+      <w:lvlJc w:val="left"/>
+      <w:pPr>
+        <w:ind w:left="2160" w:hanging="360"/>
+      </w:pPr>
+      <w:rPr>
+        <w:rFonts w:ascii="Wingdings" w:hAnsi="Wingdings" w:hint="default"/>
+      </w:rPr>
+    </w:lvl>
+    <w:lvl w:ilvl="3" w:tplc="04130001" w:tentative="1">
+      <w:start w:val="1"/>
+      <w:numFmt w:val="bullet"/>
+      <w:lvlText w:val=""/>
+      <w:lvlJc w:val="left"/>
+      <w:pPr>
+        <w:ind w:left="2880" w:hanging="360"/>
+      </w:pPr>
+      <w:rPr>
+        <w:rFonts w:ascii="Symbol" w:hAnsi="Symbol" w:hint="default"/>
+      </w:rPr>
+    </w:lvl>
+    <w:lvl w:ilvl="4" w:tplc="04130003" w:tentative="1">
+      <w:start w:val="1"/>
+      <w:numFmt w:val="bullet"/>
+      <w:lvlText w:val="o"/>
+      <w:lvlJc w:val="left"/>
+      <w:pPr>
+        <w:ind w:left="3600" w:hanging="360"/>
+      </w:pPr>
+      <w:rPr>
+        <w:rFonts w:ascii="Courier New" w:hAnsi="Courier New" w:cs="Courier New" w:hint="default"/>
+      </w:rPr>
+    </w:lvl>
+    <w:lvl w:ilvl="5" w:tplc="04130005" w:tentative="1">
+      <w:start w:val="1"/>
+      <w:numFmt w:val="bullet"/>
+      <w:lvlText w:val=""/>
+      <w:lvlJc w:val="left"/>
+      <w:pPr>
+        <w:ind w:left="4320" w:hanging="360"/>
+      </w:pPr>
+      <w:rPr>
+        <w:rFonts w:ascii="Wingdings" w:hAnsi="Wingdings" w:hint="default"/>
+      </w:rPr>
+    </w:lvl>
+    <w:lvl w:ilvl="6" w:tplc="04130001" w:tentative="1">
+      <w:start w:val="1"/>
+      <w:numFmt w:val="bullet"/>
+      <w:lvlText w:val=""/>
+      <w:lvlJc w:val="left"/>
+      <w:pPr>
+        <w:ind w:left="5040" w:hanging="360"/>
+      </w:pPr>
+      <w:rPr>
+        <w:rFonts w:ascii="Symbol" w:hAnsi="Symbol" w:hint="default"/>
+      </w:rPr>
+    </w:lvl>
+    <w:lvl w:ilvl="7" w:tplc="04130003" w:tentative="1">
+      <w:start w:val="1"/>
+      <w:numFmt w:val="bullet"/>
+      <w:lvlText w:val="o"/>
+      <w:lvlJc w:val="left"/>
+      <w:pPr>
+        <w:ind w:left="5760" w:hanging="360"/>
+      </w:pPr>
+      <w:rPr>
+        <w:rFonts w:ascii="Courier New" w:hAnsi="Courier New" w:cs="Courier New" w:hint="default"/>
+      </w:rPr>
+    </w:lvl>
+    <w:lvl w:ilvl="8" w:tplc="04130005" w:tentative="1">
+      <w:start w:val="1"/>
+      <w:numFmt w:val="bullet"/>
+      <w:lvlText w:val=""/>
+      <w:lvlJc w:val="left"/>
+      <w:pPr>
+        <w:ind w:left="6480" w:hanging="360"/>
+      </w:pPr>
+      <w:rPr>
+        <w:rFonts w:ascii="Wingdings" w:hAnsi="Wingdings" w:hint="default"/>
+      </w:rPr>
+    </w:lvl>
+  </w:abstractNum>
+  <w:abstractNum w:abstractNumId="2" w15:restartNumberingAfterBreak="0">
     <w:nsid w:val="61607CEC"/>
     <w:multiLevelType w:val="hybridMultilevel"/>
     <w:tmpl w:val="7C4AB64A"/>
@@ -6832,10 +7288,13 @@
     </w:lvl>
   </w:abstractNum>
   <w:num w:numId="1" w16cid:durableId="687022094">
-    <w:abstractNumId w:val="1"/>
+    <w:abstractNumId w:val="2"/>
   </w:num>
   <w:num w:numId="2" w16cid:durableId="225772534">
     <w:abstractNumId w:val="0"/>
+  </w:num>
+  <w:num w:numId="3" w16cid:durableId="558444428">
+    <w:abstractNumId w:val="1"/>
   </w:num>
 </w:numbering>
 </file>

</xml_diff>

<commit_message>
added research for software testing
</commit_message>
<xml_diff>
--- a/Documentation/Portfolio/Readers guide.docx
+++ b/Documentation/Portfolio/Readers guide.docx
@@ -553,7 +553,7 @@
       <w:pPr>
         <w:pStyle w:val="Kop1"/>
       </w:pPr>
-      <w:bookmarkStart w:id="0" w:name="_Toc121129628"/>
+      <w:bookmarkStart w:id="0" w:name="_Toc121313337"/>
       <w:r>
         <w:lastRenderedPageBreak/>
         <w:t>Version control</w:t>
@@ -1294,13 +1294,76 @@
           </w:p>
         </w:tc>
       </w:tr>
+      <w:tr>
+        <w:tc>
+          <w:tcPr>
+            <w:cnfStyle w:val="001000000000" w:firstRow="0" w:lastRow="0" w:firstColumn="1" w:lastColumn="0" w:oddVBand="0" w:evenVBand="0" w:oddHBand="0" w:evenHBand="0" w:firstRowFirstColumn="0" w:firstRowLastColumn="0" w:lastRowFirstColumn="0" w:lastRowLastColumn="0"/>
+            <w:tcW w:w="988" w:type="dxa"/>
+          </w:tcPr>
+          <w:p>
+            <w:r>
+              <w:t>V0.8</w:t>
+            </w:r>
+          </w:p>
+        </w:tc>
+        <w:tc>
+          <w:tcPr>
+            <w:tcW w:w="4677" w:type="dxa"/>
+          </w:tcPr>
+          <w:p>
+            <w:pPr>
+              <w:tabs>
+                <w:tab w:val="left" w:pos="1035"/>
+              </w:tabs>
+              <w:cnfStyle w:val="000000000000" w:firstRow="0" w:lastRow="0" w:firstColumn="0" w:lastColumn="0" w:oddVBand="0" w:evenVBand="0" w:oddHBand="0" w:evenHBand="0" w:firstRowFirstColumn="0" w:firstRowLastColumn="0" w:lastRowFirstColumn="0" w:lastRowLastColumn="0"/>
+            </w:pPr>
+            <w:r>
+              <w:t xml:space="preserve">Added </w:t>
+            </w:r>
+            <w:hyperlink r:id="rId10" w:history="1">
+              <w:r>
+                <w:rPr>
+                  <w:rStyle w:val="Hyperlink"/>
+                </w:rPr>
+                <w:t>Software tests</w:t>
+              </w:r>
+            </w:hyperlink>
+          </w:p>
+        </w:tc>
+        <w:tc>
+          <w:tcPr>
+            <w:tcW w:w="1985" w:type="dxa"/>
+          </w:tcPr>
+          <w:p>
+            <w:pPr>
+              <w:cnfStyle w:val="000000000000" w:firstRow="0" w:lastRow="0" w:firstColumn="0" w:lastColumn="0" w:oddVBand="0" w:evenVBand="0" w:oddHBand="0" w:evenHBand="0" w:firstRowFirstColumn="0" w:firstRowLastColumn="0" w:lastRowFirstColumn="0" w:lastRowLastColumn="0"/>
+            </w:pPr>
+            <w:r>
+              <w:t>Nick Welles</w:t>
+            </w:r>
+          </w:p>
+        </w:tc>
+        <w:tc>
+          <w:tcPr>
+            <w:tcW w:w="1412" w:type="dxa"/>
+          </w:tcPr>
+          <w:p>
+            <w:pPr>
+              <w:cnfStyle w:val="000000000000" w:firstRow="0" w:lastRow="0" w:firstColumn="0" w:lastColumn="0" w:oddVBand="0" w:evenVBand="0" w:oddHBand="0" w:evenHBand="0" w:firstRowFirstColumn="0" w:firstRowLastColumn="0" w:lastRowFirstColumn="0" w:lastRowLastColumn="0"/>
+            </w:pPr>
+            <w:r>
+              <w:t>7-12-2022</w:t>
+            </w:r>
+          </w:p>
+        </w:tc>
+      </w:tr>
     </w:tbl>
     <w:p/>
     <w:p>
       <w:pPr>
         <w:pStyle w:val="Kop1"/>
       </w:pPr>
-      <w:bookmarkStart w:id="1" w:name="_Toc121129629"/>
+      <w:bookmarkStart w:id="1" w:name="_Toc121313338"/>
       <w:r>
         <w:t>General information</w:t>
       </w:r>
@@ -1366,7 +1429,10 @@
         <w:t xml:space="preserve">Date: </w:t>
       </w:r>
       <w:r>
-        <w:t>December 5</w:t>
+        <w:t xml:space="preserve">December </w:t>
+      </w:r>
+      <w:r>
+        <w:t>7</w:t>
       </w:r>
       <w:r>
         <w:rPr>
@@ -1390,7 +1456,7 @@
         <w:t>Version: 0.</w:t>
       </w:r>
       <w:r>
-        <w:t>7</w:t>
+        <w:t>8</w:t>
       </w:r>
     </w:p>
     <w:p>
@@ -1403,7 +1469,7 @@
         <w:br w:type="page"/>
       </w:r>
     </w:p>
-    <w:bookmarkStart w:id="2" w:name="_Toc121129630" w:displacedByCustomXml="next"/>
+    <w:bookmarkStart w:id="2" w:name="_Toc121313339" w:displacedByCustomXml="next"/>
     <w:sdt>
       <w:sdtPr>
         <w:rPr>
@@ -1456,7 +1522,7 @@
           <w:r>
             <w:fldChar w:fldCharType="separate"/>
           </w:r>
-          <w:hyperlink w:anchor="_Toc121129628" w:history="1">
+          <w:hyperlink w:anchor="_Toc121313337" w:history="1">
             <w:r>
               <w:rPr>
                 <w:rStyle w:val="Hyperlink"/>
@@ -1498,7 +1564,7 @@
                 <w:noProof/>
                 <w:webHidden/>
               </w:rPr>
-              <w:instrText xml:space="preserve"> PAGEREF _Toc121129628 \h </w:instrText>
+              <w:instrText xml:space="preserve"> PAGEREF _Toc121313337 \h </w:instrText>
             </w:r>
             <w:r>
               <w:rPr>
@@ -1542,7 +1608,7 @@
               <w:lang w:val="nl-NL" w:eastAsia="nl-NL"/>
             </w:rPr>
           </w:pPr>
-          <w:hyperlink w:anchor="_Toc121129629" w:history="1">
+          <w:hyperlink w:anchor="_Toc121313338" w:history="1">
             <w:r>
               <w:rPr>
                 <w:rStyle w:val="Hyperlink"/>
@@ -1584,7 +1650,7 @@
                 <w:noProof/>
                 <w:webHidden/>
               </w:rPr>
-              <w:instrText xml:space="preserve"> PAGEREF _Toc121129629 \h </w:instrText>
+              <w:instrText xml:space="preserve"> PAGEREF _Toc121313338 \h </w:instrText>
             </w:r>
             <w:r>
               <w:rPr>
@@ -1628,7 +1694,7 @@
               <w:lang w:val="nl-NL" w:eastAsia="nl-NL"/>
             </w:rPr>
           </w:pPr>
-          <w:hyperlink w:anchor="_Toc121129630" w:history="1">
+          <w:hyperlink w:anchor="_Toc121313339" w:history="1">
             <w:r>
               <w:rPr>
                 <w:rStyle w:val="Hyperlink"/>
@@ -1670,7 +1736,7 @@
                 <w:noProof/>
                 <w:webHidden/>
               </w:rPr>
-              <w:instrText xml:space="preserve"> PAGEREF _Toc121129630 \h </w:instrText>
+              <w:instrText xml:space="preserve"> PAGEREF _Toc121313339 \h </w:instrText>
             </w:r>
             <w:r>
               <w:rPr>
@@ -1714,7 +1780,7 @@
               <w:lang w:val="nl-NL" w:eastAsia="nl-NL"/>
             </w:rPr>
           </w:pPr>
-          <w:hyperlink w:anchor="_Toc121129631" w:history="1">
+          <w:hyperlink w:anchor="_Toc121313340" w:history="1">
             <w:r>
               <w:rPr>
                 <w:rStyle w:val="Hyperlink"/>
@@ -1756,7 +1822,7 @@
                 <w:noProof/>
                 <w:webHidden/>
               </w:rPr>
-              <w:instrText xml:space="preserve"> PAGEREF _Toc121129631 \h </w:instrText>
+              <w:instrText xml:space="preserve"> PAGEREF _Toc121313340 \h </w:instrText>
             </w:r>
             <w:r>
               <w:rPr>
@@ -1800,7 +1866,7 @@
               <w:lang w:val="nl-NL" w:eastAsia="nl-NL"/>
             </w:rPr>
           </w:pPr>
-          <w:hyperlink w:anchor="_Toc121129632" w:history="1">
+          <w:hyperlink w:anchor="_Toc121313341" w:history="1">
             <w:r>
               <w:rPr>
                 <w:rStyle w:val="Hyperlink"/>
@@ -1842,7 +1908,7 @@
                 <w:noProof/>
                 <w:webHidden/>
               </w:rPr>
-              <w:instrText xml:space="preserve"> PAGEREF _Toc121129632 \h </w:instrText>
+              <w:instrText xml:space="preserve"> PAGEREF _Toc121313341 \h </w:instrText>
             </w:r>
             <w:r>
               <w:rPr>
@@ -1886,7 +1952,7 @@
               <w:lang w:val="nl-NL" w:eastAsia="nl-NL"/>
             </w:rPr>
           </w:pPr>
-          <w:hyperlink w:anchor="_Toc121129633" w:history="1">
+          <w:hyperlink w:anchor="_Toc121313342" w:history="1">
             <w:r>
               <w:rPr>
                 <w:rStyle w:val="Hyperlink"/>
@@ -1928,7 +1994,7 @@
                 <w:noProof/>
                 <w:webHidden/>
               </w:rPr>
-              <w:instrText xml:space="preserve"> PAGEREF _Toc121129633 \h </w:instrText>
+              <w:instrText xml:space="preserve"> PAGEREF _Toc121313342 \h </w:instrText>
             </w:r>
             <w:r>
               <w:rPr>
@@ -1972,7 +2038,7 @@
               <w:lang w:val="nl-NL" w:eastAsia="nl-NL"/>
             </w:rPr>
           </w:pPr>
-          <w:hyperlink w:anchor="_Toc121129634" w:history="1">
+          <w:hyperlink w:anchor="_Toc121313343" w:history="1">
             <w:r>
               <w:rPr>
                 <w:rStyle w:val="Hyperlink"/>
@@ -2014,7 +2080,7 @@
                 <w:noProof/>
                 <w:webHidden/>
               </w:rPr>
-              <w:instrText xml:space="preserve"> PAGEREF _Toc121129634 \h </w:instrText>
+              <w:instrText xml:space="preserve"> PAGEREF _Toc121313343 \h </w:instrText>
             </w:r>
             <w:r>
               <w:rPr>
@@ -2058,7 +2124,7 @@
               <w:lang w:val="nl-NL" w:eastAsia="nl-NL"/>
             </w:rPr>
           </w:pPr>
-          <w:hyperlink w:anchor="_Toc121129635" w:history="1">
+          <w:hyperlink w:anchor="_Toc121313344" w:history="1">
             <w:r>
               <w:rPr>
                 <w:rStyle w:val="Hyperlink"/>
@@ -2100,7 +2166,7 @@
                 <w:noProof/>
                 <w:webHidden/>
               </w:rPr>
-              <w:instrText xml:space="preserve"> PAGEREF _Toc121129635 \h </w:instrText>
+              <w:instrText xml:space="preserve"> PAGEREF _Toc121313344 \h </w:instrText>
             </w:r>
             <w:r>
               <w:rPr>
@@ -2144,7 +2210,7 @@
               <w:lang w:val="nl-NL" w:eastAsia="nl-NL"/>
             </w:rPr>
           </w:pPr>
-          <w:hyperlink w:anchor="_Toc121129636" w:history="1">
+          <w:hyperlink w:anchor="_Toc121313345" w:history="1">
             <w:r>
               <w:rPr>
                 <w:rStyle w:val="Hyperlink"/>
@@ -2186,7 +2252,7 @@
                 <w:noProof/>
                 <w:webHidden/>
               </w:rPr>
-              <w:instrText xml:space="preserve"> PAGEREF _Toc121129636 \h </w:instrText>
+              <w:instrText xml:space="preserve"> PAGEREF _Toc121313345 \h </w:instrText>
             </w:r>
             <w:r>
               <w:rPr>
@@ -2230,7 +2296,7 @@
               <w:lang w:val="nl-NL" w:eastAsia="nl-NL"/>
             </w:rPr>
           </w:pPr>
-          <w:hyperlink w:anchor="_Toc121129637" w:history="1">
+          <w:hyperlink w:anchor="_Toc121313346" w:history="1">
             <w:r>
               <w:rPr>
                 <w:rStyle w:val="Hyperlink"/>
@@ -2272,7 +2338,7 @@
                 <w:noProof/>
                 <w:webHidden/>
               </w:rPr>
-              <w:instrText xml:space="preserve"> PAGEREF _Toc121129637 \h </w:instrText>
+              <w:instrText xml:space="preserve"> PAGEREF _Toc121313346 \h </w:instrText>
             </w:r>
             <w:r>
               <w:rPr>
@@ -2316,7 +2382,7 @@
               <w:lang w:val="nl-NL" w:eastAsia="nl-NL"/>
             </w:rPr>
           </w:pPr>
-          <w:hyperlink w:anchor="_Toc121129638" w:history="1">
+          <w:hyperlink w:anchor="_Toc121313347" w:history="1">
             <w:r>
               <w:rPr>
                 <w:rStyle w:val="Hyperlink"/>
@@ -2358,7 +2424,7 @@
                 <w:noProof/>
                 <w:webHidden/>
               </w:rPr>
-              <w:instrText xml:space="preserve"> PAGEREF _Toc121129638 \h </w:instrText>
+              <w:instrText xml:space="preserve"> PAGEREF _Toc121313347 \h </w:instrText>
             </w:r>
             <w:r>
               <w:rPr>
@@ -2402,7 +2468,7 @@
               <w:lang w:val="nl-NL" w:eastAsia="nl-NL"/>
             </w:rPr>
           </w:pPr>
-          <w:hyperlink w:anchor="_Toc121129639" w:history="1">
+          <w:hyperlink w:anchor="_Toc121313348" w:history="1">
             <w:r>
               <w:rPr>
                 <w:rStyle w:val="Hyperlink"/>
@@ -2444,7 +2510,7 @@
                 <w:noProof/>
                 <w:webHidden/>
               </w:rPr>
-              <w:instrText xml:space="preserve"> PAGEREF _Toc121129639 \h </w:instrText>
+              <w:instrText xml:space="preserve"> PAGEREF _Toc121313348 \h </w:instrText>
             </w:r>
             <w:r>
               <w:rPr>
@@ -2488,7 +2554,7 @@
               <w:lang w:val="nl-NL" w:eastAsia="nl-NL"/>
             </w:rPr>
           </w:pPr>
-          <w:hyperlink w:anchor="_Toc121129640" w:history="1">
+          <w:hyperlink w:anchor="_Toc121313349" w:history="1">
             <w:r>
               <w:rPr>
                 <w:rStyle w:val="Hyperlink"/>
@@ -2530,7 +2596,7 @@
                 <w:noProof/>
                 <w:webHidden/>
               </w:rPr>
-              <w:instrText xml:space="preserve"> PAGEREF _Toc121129640 \h </w:instrText>
+              <w:instrText xml:space="preserve"> PAGEREF _Toc121313349 \h </w:instrText>
             </w:r>
             <w:r>
               <w:rPr>
@@ -2574,7 +2640,7 @@
               <w:lang w:val="nl-NL" w:eastAsia="nl-NL"/>
             </w:rPr>
           </w:pPr>
-          <w:hyperlink w:anchor="_Toc121129641" w:history="1">
+          <w:hyperlink w:anchor="_Toc121313350" w:history="1">
             <w:r>
               <w:rPr>
                 <w:rStyle w:val="Hyperlink"/>
@@ -2616,7 +2682,7 @@
                 <w:noProof/>
                 <w:webHidden/>
               </w:rPr>
-              <w:instrText xml:space="preserve"> PAGEREF _Toc121129641 \h </w:instrText>
+              <w:instrText xml:space="preserve"> PAGEREF _Toc121313350 \h </w:instrText>
             </w:r>
             <w:r>
               <w:rPr>
@@ -2660,7 +2726,7 @@
               <w:lang w:val="nl-NL" w:eastAsia="nl-NL"/>
             </w:rPr>
           </w:pPr>
-          <w:hyperlink w:anchor="_Toc121129642" w:history="1">
+          <w:hyperlink w:anchor="_Toc121313351" w:history="1">
             <w:r>
               <w:rPr>
                 <w:rStyle w:val="Hyperlink"/>
@@ -2702,7 +2768,7 @@
                 <w:noProof/>
                 <w:webHidden/>
               </w:rPr>
-              <w:instrText xml:space="preserve"> PAGEREF _Toc121129642 \h </w:instrText>
+              <w:instrText xml:space="preserve"> PAGEREF _Toc121313351 \h </w:instrText>
             </w:r>
             <w:r>
               <w:rPr>
@@ -2746,7 +2812,7 @@
               <w:lang w:val="nl-NL" w:eastAsia="nl-NL"/>
             </w:rPr>
           </w:pPr>
-          <w:hyperlink w:anchor="_Toc121129643" w:history="1">
+          <w:hyperlink w:anchor="_Toc121313352" w:history="1">
             <w:r>
               <w:rPr>
                 <w:rStyle w:val="Hyperlink"/>
@@ -2788,7 +2854,7 @@
                 <w:noProof/>
                 <w:webHidden/>
               </w:rPr>
-              <w:instrText xml:space="preserve"> PAGEREF _Toc121129643 \h </w:instrText>
+              <w:instrText xml:space="preserve"> PAGEREF _Toc121313352 \h </w:instrText>
             </w:r>
             <w:r>
               <w:rPr>
@@ -2832,7 +2898,7 @@
               <w:lang w:val="nl-NL" w:eastAsia="nl-NL"/>
             </w:rPr>
           </w:pPr>
-          <w:hyperlink w:anchor="_Toc121129644" w:history="1">
+          <w:hyperlink w:anchor="_Toc121313353" w:history="1">
             <w:r>
               <w:rPr>
                 <w:rStyle w:val="Hyperlink"/>
@@ -2874,7 +2940,7 @@
                 <w:noProof/>
                 <w:webHidden/>
               </w:rPr>
-              <w:instrText xml:space="preserve"> PAGEREF _Toc121129644 \h </w:instrText>
+              <w:instrText xml:space="preserve"> PAGEREF _Toc121313353 \h </w:instrText>
             </w:r>
             <w:r>
               <w:rPr>
@@ -2918,7 +2984,7 @@
               <w:lang w:val="nl-NL" w:eastAsia="nl-NL"/>
             </w:rPr>
           </w:pPr>
-          <w:hyperlink w:anchor="_Toc121129645" w:history="1">
+          <w:hyperlink w:anchor="_Toc121313354" w:history="1">
             <w:r>
               <w:rPr>
                 <w:rStyle w:val="Hyperlink"/>
@@ -2960,7 +3026,7 @@
                 <w:noProof/>
                 <w:webHidden/>
               </w:rPr>
-              <w:instrText xml:space="preserve"> PAGEREF _Toc121129645 \h </w:instrText>
+              <w:instrText xml:space="preserve"> PAGEREF _Toc121313354 \h </w:instrText>
             </w:r>
             <w:r>
               <w:rPr>
@@ -3004,7 +3070,7 @@
               <w:lang w:val="nl-NL" w:eastAsia="nl-NL"/>
             </w:rPr>
           </w:pPr>
-          <w:hyperlink w:anchor="_Toc121129646" w:history="1">
+          <w:hyperlink w:anchor="_Toc121313355" w:history="1">
             <w:r>
               <w:rPr>
                 <w:rStyle w:val="Hyperlink"/>
@@ -3046,7 +3112,7 @@
                 <w:noProof/>
                 <w:webHidden/>
               </w:rPr>
-              <w:instrText xml:space="preserve"> PAGEREF _Toc121129646 \h </w:instrText>
+              <w:instrText xml:space="preserve"> PAGEREF _Toc121313355 \h </w:instrText>
             </w:r>
             <w:r>
               <w:rPr>
@@ -3090,7 +3156,7 @@
               <w:lang w:val="nl-NL" w:eastAsia="nl-NL"/>
             </w:rPr>
           </w:pPr>
-          <w:hyperlink w:anchor="_Toc121129647" w:history="1">
+          <w:hyperlink w:anchor="_Toc121313356" w:history="1">
             <w:r>
               <w:rPr>
                 <w:rStyle w:val="Hyperlink"/>
@@ -3132,7 +3198,7 @@
                 <w:noProof/>
                 <w:webHidden/>
               </w:rPr>
-              <w:instrText xml:space="preserve"> PAGEREF _Toc121129647 \h </w:instrText>
+              <w:instrText xml:space="preserve"> PAGEREF _Toc121313356 \h </w:instrText>
             </w:r>
             <w:r>
               <w:rPr>
@@ -3176,7 +3242,7 @@
               <w:lang w:val="nl-NL" w:eastAsia="nl-NL"/>
             </w:rPr>
           </w:pPr>
-          <w:hyperlink w:anchor="_Toc121129648" w:history="1">
+          <w:hyperlink w:anchor="_Toc121313357" w:history="1">
             <w:r>
               <w:rPr>
                 <w:rStyle w:val="Hyperlink"/>
@@ -3218,7 +3284,7 @@
                 <w:noProof/>
                 <w:webHidden/>
               </w:rPr>
-              <w:instrText xml:space="preserve"> PAGEREF _Toc121129648 \h </w:instrText>
+              <w:instrText xml:space="preserve"> PAGEREF _Toc121313357 \h </w:instrText>
             </w:r>
             <w:r>
               <w:rPr>
@@ -3262,7 +3328,7 @@
               <w:lang w:val="nl-NL" w:eastAsia="nl-NL"/>
             </w:rPr>
           </w:pPr>
-          <w:hyperlink w:anchor="_Toc121129649" w:history="1">
+          <w:hyperlink w:anchor="_Toc121313358" w:history="1">
             <w:r>
               <w:rPr>
                 <w:rStyle w:val="Hyperlink"/>
@@ -3304,7 +3370,7 @@
                 <w:noProof/>
                 <w:webHidden/>
               </w:rPr>
-              <w:instrText xml:space="preserve"> PAGEREF _Toc121129649 \h </w:instrText>
+              <w:instrText xml:space="preserve"> PAGEREF _Toc121313358 \h </w:instrText>
             </w:r>
             <w:r>
               <w:rPr>
@@ -3348,7 +3414,7 @@
               <w:lang w:val="nl-NL" w:eastAsia="nl-NL"/>
             </w:rPr>
           </w:pPr>
-          <w:hyperlink w:anchor="_Toc121129650" w:history="1">
+          <w:hyperlink w:anchor="_Toc121313359" w:history="1">
             <w:r>
               <w:rPr>
                 <w:rStyle w:val="Hyperlink"/>
@@ -3390,7 +3456,7 @@
                 <w:noProof/>
                 <w:webHidden/>
               </w:rPr>
-              <w:instrText xml:space="preserve"> PAGEREF _Toc121129650 \h </w:instrText>
+              <w:instrText xml:space="preserve"> PAGEREF _Toc121313359 \h </w:instrText>
             </w:r>
             <w:r>
               <w:rPr>
@@ -3434,7 +3500,7 @@
               <w:lang w:val="nl-NL" w:eastAsia="nl-NL"/>
             </w:rPr>
           </w:pPr>
-          <w:hyperlink w:anchor="_Toc121129651" w:history="1">
+          <w:hyperlink w:anchor="_Toc121313360" w:history="1">
             <w:r>
               <w:rPr>
                 <w:rStyle w:val="Hyperlink"/>
@@ -3476,7 +3542,7 @@
                 <w:noProof/>
                 <w:webHidden/>
               </w:rPr>
-              <w:instrText xml:space="preserve"> PAGEREF _Toc121129651 \h </w:instrText>
+              <w:instrText xml:space="preserve"> PAGEREF _Toc121313360 \h </w:instrText>
             </w:r>
             <w:r>
               <w:rPr>
@@ -3520,7 +3586,7 @@
               <w:lang w:val="nl-NL" w:eastAsia="nl-NL"/>
             </w:rPr>
           </w:pPr>
-          <w:hyperlink w:anchor="_Toc121129652" w:history="1">
+          <w:hyperlink w:anchor="_Toc121313361" w:history="1">
             <w:r>
               <w:rPr>
                 <w:rStyle w:val="Hyperlink"/>
@@ -3562,7 +3628,7 @@
                 <w:noProof/>
                 <w:webHidden/>
               </w:rPr>
-              <w:instrText xml:space="preserve"> PAGEREF _Toc121129652 \h </w:instrText>
+              <w:instrText xml:space="preserve"> PAGEREF _Toc121313361 \h </w:instrText>
             </w:r>
             <w:r>
               <w:rPr>
@@ -3606,7 +3672,7 @@
               <w:lang w:val="nl-NL" w:eastAsia="nl-NL"/>
             </w:rPr>
           </w:pPr>
-          <w:hyperlink w:anchor="_Toc121129653" w:history="1">
+          <w:hyperlink w:anchor="_Toc121313362" w:history="1">
             <w:r>
               <w:rPr>
                 <w:rStyle w:val="Hyperlink"/>
@@ -3648,7 +3714,7 @@
                 <w:noProof/>
                 <w:webHidden/>
               </w:rPr>
-              <w:instrText xml:space="preserve"> PAGEREF _Toc121129653 \h </w:instrText>
+              <w:instrText xml:space="preserve"> PAGEREF _Toc121313362 \h </w:instrText>
             </w:r>
             <w:r>
               <w:rPr>
@@ -3692,7 +3758,7 @@
               <w:lang w:val="nl-NL" w:eastAsia="nl-NL"/>
             </w:rPr>
           </w:pPr>
-          <w:hyperlink w:anchor="_Toc121129654" w:history="1">
+          <w:hyperlink w:anchor="_Toc121313363" w:history="1">
             <w:r>
               <w:rPr>
                 <w:rStyle w:val="Hyperlink"/>
@@ -3734,7 +3800,7 @@
                 <w:noProof/>
                 <w:webHidden/>
               </w:rPr>
-              <w:instrText xml:space="preserve"> PAGEREF _Toc121129654 \h </w:instrText>
+              <w:instrText xml:space="preserve"> PAGEREF _Toc121313363 \h </w:instrText>
             </w:r>
             <w:r>
               <w:rPr>
@@ -3778,7 +3844,7 @@
               <w:lang w:val="nl-NL" w:eastAsia="nl-NL"/>
             </w:rPr>
           </w:pPr>
-          <w:hyperlink w:anchor="_Toc121129655" w:history="1">
+          <w:hyperlink w:anchor="_Toc121313364" w:history="1">
             <w:r>
               <w:rPr>
                 <w:rStyle w:val="Hyperlink"/>
@@ -3820,7 +3886,7 @@
                 <w:noProof/>
                 <w:webHidden/>
               </w:rPr>
-              <w:instrText xml:space="preserve"> PAGEREF _Toc121129655 \h </w:instrText>
+              <w:instrText xml:space="preserve"> PAGEREF _Toc121313364 \h </w:instrText>
             </w:r>
             <w:r>
               <w:rPr>
@@ -3864,7 +3930,7 @@
               <w:lang w:val="nl-NL" w:eastAsia="nl-NL"/>
             </w:rPr>
           </w:pPr>
-          <w:hyperlink w:anchor="_Toc121129656" w:history="1">
+          <w:hyperlink w:anchor="_Toc121313365" w:history="1">
             <w:r>
               <w:rPr>
                 <w:rStyle w:val="Hyperlink"/>
@@ -3906,7 +3972,7 @@
                 <w:noProof/>
                 <w:webHidden/>
               </w:rPr>
-              <w:instrText xml:space="preserve"> PAGEREF _Toc121129656 \h </w:instrText>
+              <w:instrText xml:space="preserve"> PAGEREF _Toc121313365 \h </w:instrText>
             </w:r>
             <w:r>
               <w:rPr>
@@ -3957,7 +4023,7 @@
       <w:pPr>
         <w:pStyle w:val="Kop1"/>
       </w:pPr>
-      <w:bookmarkStart w:id="3" w:name="_Toc121129631"/>
+      <w:bookmarkStart w:id="3" w:name="_Toc121313340"/>
       <w:r>
         <w:lastRenderedPageBreak/>
         <w:t>Introduction</w:t>
@@ -3977,7 +4043,7 @@
         <w:pStyle w:val="Kop1"/>
       </w:pPr>
       <w:bookmarkStart w:id="4" w:name="_Learning_outcomes"/>
-      <w:bookmarkStart w:id="5" w:name="_Toc121129632"/>
+      <w:bookmarkStart w:id="5" w:name="_Toc121313341"/>
       <w:bookmarkEnd w:id="4"/>
       <w:r>
         <w:t>Learning outcomes</w:t>
@@ -4600,13 +4666,7 @@
                 <w:rPr>
                   <w:rStyle w:val="Hyperlink"/>
                 </w:rPr>
-                <w:t>C</w:t>
-              </w:r>
-              <w:r>
-                <w:rPr>
-                  <w:rStyle w:val="Hyperlink"/>
-                </w:rPr>
-                <w:t>I</w:t>
+                <w:t>CI</w:t>
               </w:r>
             </w:hyperlink>
           </w:p>
@@ -5215,7 +5275,7 @@
         <w:pStyle w:val="Kop1"/>
       </w:pPr>
       <w:bookmarkStart w:id="6" w:name="_Research"/>
-      <w:bookmarkStart w:id="7" w:name="_Toc121129633"/>
+      <w:bookmarkStart w:id="7" w:name="_Toc121313342"/>
       <w:bookmarkEnd w:id="6"/>
       <w:r>
         <w:lastRenderedPageBreak/>
@@ -5240,7 +5300,7 @@
       <w:r>
         <w:t xml:space="preserve"> </w:t>
       </w:r>
-      <w:bookmarkStart w:id="9" w:name="_Toc121129634"/>
+      <w:bookmarkStart w:id="9" w:name="_Toc121313343"/>
       <w:r>
         <w:t>Security</w:t>
       </w:r>
@@ -5257,45 +5317,6 @@
       </w:r>
       <w:r>
         <w:t>This research relates to learning outcomes 2 and 8: Software Quality and Professional.</w:t>
-      </w:r>
-    </w:p>
-    <w:p>
-      <w:hyperlink r:id="rId10" w:history="1">
-        <w:r>
-          <w:rPr>
-            <w:rStyle w:val="Hyperlink"/>
-          </w:rPr>
-          <w:t>View file</w:t>
-        </w:r>
-      </w:hyperlink>
-    </w:p>
-    <w:p>
-      <w:pPr>
-        <w:pStyle w:val="Kop2"/>
-      </w:pPr>
-      <w:bookmarkStart w:id="10" w:name="_Agile"/>
-      <w:bookmarkStart w:id="11" w:name="_Toc121129635"/>
-      <w:bookmarkEnd w:id="10"/>
-      <w:r>
-        <w:t>Agile</w:t>
-      </w:r>
-      <w:bookmarkEnd w:id="11"/>
-    </w:p>
-    <w:p>
-      <w:r>
-        <w:t xml:space="preserve">Software development is </w:t>
-      </w:r>
-      <w:r>
-        <w:t>i</w:t>
-      </w:r>
-      <w:r>
-        <w:t xml:space="preserve">n many cases upheld by Agile practices. During this semester I have utilized an Agile method called Scrum for my individual project and my group project. </w:t>
-      </w:r>
-      <w:r>
-        <w:t xml:space="preserve">I also used the story mapping method to map out all the user stories that I made for my individual project. </w:t>
-      </w:r>
-      <w:r>
-        <w:t>Yet, there are numerous other Agile methods accessible to utilize and each has their own utilization cases and advantages. I have carried out some analysis into the meaning of Agile, the various methods that are accessible, and the way things are utilized by and by. This item demonstrates my capability at learning outcome 3: Agile method.</w:t>
       </w:r>
     </w:p>
     <w:p>
@@ -5312,43 +5333,32 @@
       <w:pPr>
         <w:pStyle w:val="Kop2"/>
       </w:pPr>
-      <w:bookmarkStart w:id="12" w:name="_Techstack"/>
-      <w:bookmarkStart w:id="13" w:name="_Toc121129636"/>
-      <w:bookmarkEnd w:id="12"/>
-      <w:r>
-        <w:t>Techstack</w:t>
-      </w:r>
-      <w:bookmarkEnd w:id="13"/>
-    </w:p>
-    <w:p>
-      <w:r>
-        <w:t>Of course, a Web application does not spring up out of nowhere. For this, you use various languages to build the most complete application possible. Since we had a number of workshops concerning possible choices for a front-end and backend framework, I researched what would possibly be the best choice for a front-end framework, backend framework, in what database the data would be stored and possibly an API in between.</w:t>
-      </w:r>
-      <w:r>
-        <w:t xml:space="preserve"> </w:t>
-      </w:r>
-      <w:r>
-        <w:t xml:space="preserve">This product helps prove my proficiency at learning outcome </w:t>
-      </w:r>
-      <w:r>
-        <w:t>6</w:t>
-      </w:r>
-      <w:r>
-        <w:t xml:space="preserve">: </w:t>
-      </w:r>
-      <w:r>
-        <w:t>Requirements and design</w:t>
-      </w:r>
-      <w:r>
-        <w:t>.</w:t>
-      </w:r>
-    </w:p>
-    <w:p>
-      <w:pPr>
-        <w:rPr>
-          <w:rStyle w:val="Hyperlink"/>
-        </w:rPr>
-      </w:pPr>
+      <w:bookmarkStart w:id="10" w:name="_Agile"/>
+      <w:bookmarkStart w:id="11" w:name="_Toc121313344"/>
+      <w:bookmarkEnd w:id="10"/>
+      <w:r>
+        <w:t>Agile</w:t>
+      </w:r>
+      <w:bookmarkEnd w:id="11"/>
+    </w:p>
+    <w:p>
+      <w:r>
+        <w:t xml:space="preserve">Software development is </w:t>
+      </w:r>
+      <w:r>
+        <w:t>i</w:t>
+      </w:r>
+      <w:r>
+        <w:t xml:space="preserve">n many cases upheld by Agile practices. During this semester I have utilized an Agile method called Scrum for my individual project and my group project. </w:t>
+      </w:r>
+      <w:r>
+        <w:t xml:space="preserve">I also used the story mapping method to map out all the user stories that I made for my individual project. </w:t>
+      </w:r>
+      <w:r>
+        <w:t>Yet, there are numerous other Agile methods accessible to utilize and each has their own utilization cases and advantages. I have carried out some analysis into the meaning of Agile, the various methods that are accessible, and the way things are utilized by and by. This item demonstrates my capability at learning outcome 3: Agile method.</w:t>
+      </w:r>
+    </w:p>
+    <w:p>
       <w:hyperlink r:id="rId12" w:history="1">
         <w:r>
           <w:rPr>
@@ -5361,34 +5371,44 @@
     <w:p>
       <w:pPr>
         <w:pStyle w:val="Kop2"/>
+      </w:pPr>
+      <w:bookmarkStart w:id="12" w:name="_Techstack"/>
+      <w:bookmarkStart w:id="13" w:name="_Toc121313345"/>
+      <w:bookmarkEnd w:id="12"/>
+      <w:r>
+        <w:t>Techstack</w:t>
+      </w:r>
+      <w:bookmarkEnd w:id="13"/>
+    </w:p>
+    <w:p>
+      <w:r>
+        <w:t>Of course, a Web application does not spring up out of nowhere. For this, you use various languages to build the most complete application possible. Since we had a number of workshops concerning possible choices for a front-end and backend framework, I researched what would possibly be the best choice for a front-end framework, backend framework, in what database the data would be stored and possibly an API in between.</w:t>
+      </w:r>
+      <w:r>
+        <w:t xml:space="preserve"> </w:t>
+      </w:r>
+      <w:r>
+        <w:t xml:space="preserve">This product helps prove my proficiency at learning outcome </w:t>
+      </w:r>
+      <w:r>
+        <w:t>6</w:t>
+      </w:r>
+      <w:r>
+        <w:t xml:space="preserve">: </w:t>
+      </w:r>
+      <w:r>
+        <w:t>Requirements and design</w:t>
+      </w:r>
+      <w:r>
+        <w:t>.</w:t>
+      </w:r>
+    </w:p>
+    <w:p>
+      <w:pPr>
         <w:rPr>
           <w:rStyle w:val="Hyperlink"/>
-          <w:u w:val="none"/>
         </w:rPr>
       </w:pPr>
-      <w:bookmarkStart w:id="14" w:name="_Business_Process"/>
-      <w:bookmarkStart w:id="15" w:name="_Toc121129637"/>
-      <w:bookmarkEnd w:id="14"/>
-      <w:r>
-        <w:rPr>
-          <w:rStyle w:val="Hyperlink"/>
-          <w:u w:val="none"/>
-        </w:rPr>
-        <w:t>Business Process</w:t>
-      </w:r>
-      <w:bookmarkEnd w:id="15"/>
-    </w:p>
-    <w:p>
-      <w:r>
-        <w:t>In this section, I examined business processes and how they are applied in software engineering. I also created an example of a business process.</w:t>
-      </w:r>
-    </w:p>
-    <w:p>
-      <w:r>
-        <w:t>In addition, I worked out my own business process here. This is the business process of my individual project.</w:t>
-      </w:r>
-    </w:p>
-    <w:p>
       <w:hyperlink r:id="rId13" w:history="1">
         <w:r>
           <w:rPr>
@@ -5400,30 +5420,43 @@
     </w:p>
     <w:p>
       <w:pPr>
+        <w:pStyle w:val="Kop2"/>
         <w:rPr>
           <w:rStyle w:val="Hyperlink"/>
+          <w:u w:val="none"/>
         </w:rPr>
       </w:pPr>
+      <w:bookmarkStart w:id="14" w:name="_Business_Process"/>
+      <w:bookmarkStart w:id="15" w:name="_Toc121313346"/>
+      <w:bookmarkEnd w:id="14"/>
       <w:r>
         <w:rPr>
           <w:rStyle w:val="Hyperlink"/>
+          <w:u w:val="none"/>
         </w:rPr>
-        <w:br w:type="page"/>
-      </w:r>
-    </w:p>
-    <w:p>
-      <w:pPr>
-        <w:pStyle w:val="Kop1"/>
-      </w:pPr>
-      <w:bookmarkStart w:id="16" w:name="_Toc121129638"/>
-      <w:r>
-        <w:lastRenderedPageBreak/>
-        <w:t>Individual project</w:t>
-      </w:r>
-      <w:r>
-        <w:t xml:space="preserve"> (Instruweb)</w:t>
-      </w:r>
-      <w:bookmarkEnd w:id="16"/>
+        <w:t>Business Process</w:t>
+      </w:r>
+      <w:bookmarkEnd w:id="15"/>
+    </w:p>
+    <w:p>
+      <w:r>
+        <w:t>In this section, I examined business processes and how they are applied in software engineering. I also created an example of a business process.</w:t>
+      </w:r>
+    </w:p>
+    <w:p>
+      <w:r>
+        <w:t>In addition, I worked out my own business process here. This is the business process of my individual project.</w:t>
+      </w:r>
+    </w:p>
+    <w:p>
+      <w:hyperlink r:id="rId14" w:history="1">
+        <w:r>
+          <w:rPr>
+            <w:rStyle w:val="Hyperlink"/>
+          </w:rPr>
+          <w:t>View file</w:t>
+        </w:r>
+      </w:hyperlink>
     </w:p>
     <w:p>
       <w:pPr>
@@ -5432,9 +5465,36 @@
         </w:rPr>
       </w:pPr>
       <w:r>
+        <w:rPr>
+          <w:rStyle w:val="Hyperlink"/>
+        </w:rPr>
+        <w:br w:type="page"/>
+      </w:r>
+    </w:p>
+    <w:p>
+      <w:pPr>
+        <w:pStyle w:val="Kop1"/>
+      </w:pPr>
+      <w:bookmarkStart w:id="16" w:name="_Toc121313347"/>
+      <w:r>
+        <w:lastRenderedPageBreak/>
+        <w:t>Individual project</w:t>
+      </w:r>
+      <w:r>
+        <w:t xml:space="preserve"> (Instruweb)</w:t>
+      </w:r>
+      <w:bookmarkEnd w:id="16"/>
+    </w:p>
+    <w:p>
+      <w:pPr>
+        <w:rPr>
+          <w:rStyle w:val="Hyperlink"/>
+        </w:rPr>
+      </w:pPr>
+      <w:r>
         <w:t xml:space="preserve">Inspired by: </w:t>
       </w:r>
-      <w:hyperlink r:id="rId14" w:history="1">
+      <w:hyperlink r:id="rId15" w:history="1">
         <w:proofErr w:type="spellStart"/>
         <w:r>
           <w:rPr>
@@ -5461,7 +5521,7 @@
       <w:pPr>
         <w:pStyle w:val="Kop2"/>
       </w:pPr>
-      <w:bookmarkStart w:id="17" w:name="_Toc121129639"/>
+      <w:bookmarkStart w:id="17" w:name="_Toc121313348"/>
       <w:r>
         <w:t>Description</w:t>
       </w:r>
@@ -5512,7 +5572,7 @@
       </w:r>
     </w:p>
     <w:p>
-      <w:hyperlink r:id="rId15" w:history="1">
+      <w:hyperlink r:id="rId16" w:history="1">
         <w:r>
           <w:rPr>
             <w:rStyle w:val="Hyperlink"/>
@@ -5575,7 +5635,7 @@
         <w:pStyle w:val="Kop2"/>
       </w:pPr>
       <w:bookmarkStart w:id="18" w:name="_Software_design"/>
-      <w:bookmarkStart w:id="19" w:name="_Toc121129640"/>
+      <w:bookmarkStart w:id="19" w:name="_Toc121313349"/>
       <w:bookmarkEnd w:id="18"/>
       <w:r>
         <w:t>Software d</w:t>
@@ -5610,7 +5670,7 @@
           <w:rStyle w:val="Hyperlink"/>
         </w:rPr>
       </w:pPr>
-      <w:hyperlink r:id="rId16" w:history="1">
+      <w:hyperlink r:id="rId17" w:history="1">
         <w:r>
           <w:rPr>
             <w:rStyle w:val="Hyperlink"/>
@@ -5625,7 +5685,7 @@
       </w:pPr>
       <w:bookmarkStart w:id="20" w:name="_UX_Design_1"/>
       <w:bookmarkStart w:id="21" w:name="UXDesign"/>
-      <w:bookmarkStart w:id="22" w:name="_Toc121129641"/>
+      <w:bookmarkStart w:id="22" w:name="_Toc121313350"/>
       <w:bookmarkEnd w:id="20"/>
       <w:r>
         <w:t>UX Design</w:t>
@@ -5662,7 +5722,7 @@
                     </pic:cNvPicPr>
                   </pic:nvPicPr>
                   <pic:blipFill>
-                    <a:blip r:embed="rId17" cstate="print">
+                    <a:blip r:embed="rId18" cstate="print">
                       <a:extLst>
                         <a:ext uri="{28A0092B-C50C-407E-A947-70E740481C1C}">
                           <a14:useLocalDpi xmlns:a14="http://schemas.microsoft.com/office/drawing/2010/main" val="0"/>
@@ -5731,7 +5791,7 @@
       </w:r>
     </w:p>
     <w:p>
-      <w:hyperlink r:id="rId18" w:history="1">
+      <w:hyperlink r:id="rId19" w:history="1">
         <w:r>
           <w:rPr>
             <w:rStyle w:val="Hyperlink"/>
@@ -5745,7 +5805,7 @@
         <w:pStyle w:val="Kop2"/>
       </w:pPr>
       <w:bookmarkStart w:id="23" w:name="DataPersistence"/>
-      <w:bookmarkStart w:id="24" w:name="_Toc121129642"/>
+      <w:bookmarkStart w:id="24" w:name="_Toc121313351"/>
       <w:r>
         <w:t>Data Persistence</w:t>
       </w:r>
@@ -5771,7 +5831,7 @@
         <w:pStyle w:val="Kop3"/>
       </w:pPr>
       <w:bookmarkStart w:id="25" w:name="_ORM"/>
-      <w:bookmarkStart w:id="26" w:name="_Toc121129643"/>
+      <w:bookmarkStart w:id="26" w:name="_Toc121313352"/>
       <w:bookmarkEnd w:id="25"/>
       <w:r>
         <w:t>ORM</w:t>
@@ -6008,7 +6068,7 @@
                     <pic:cNvPicPr/>
                   </pic:nvPicPr>
                   <pic:blipFill>
-                    <a:blip r:embed="rId19"/>
+                    <a:blip r:embed="rId20"/>
                     <a:stretch>
                       <a:fillRect/>
                     </a:stretch>
@@ -6038,7 +6098,7 @@
       <w:pPr>
         <w:pStyle w:val="Kop3"/>
       </w:pPr>
-      <w:bookmarkStart w:id="27" w:name="_Toc121129644"/>
+      <w:bookmarkStart w:id="27" w:name="_Toc121313353"/>
       <w:r>
         <w:t>Database</w:t>
       </w:r>
@@ -6061,7 +6121,7 @@
       </w:r>
     </w:p>
     <w:p>
-      <w:hyperlink r:id="rId20" w:anchor="Database" w:history="1">
+      <w:hyperlink r:id="rId21" w:anchor="Database" w:history="1">
         <w:r>
           <w:rPr>
             <w:rStyle w:val="Hyperlink"/>
@@ -6075,7 +6135,7 @@
         <w:pStyle w:val="Kop2"/>
       </w:pPr>
       <w:bookmarkStart w:id="28" w:name="_Quality_Assurance"/>
-      <w:bookmarkStart w:id="29" w:name="_Toc121129645"/>
+      <w:bookmarkStart w:id="29" w:name="_Toc121313354"/>
       <w:bookmarkEnd w:id="28"/>
       <w:r>
         <w:t>Quality</w:t>
@@ -6087,6 +6147,21 @@
     </w:p>
     <w:p>
       <w:r>
+        <w:t>To understand exactly what is meant by quality assurance, I first researched many types of software testing methodologies. I worked this all out in a research paper. Eventually I did not apply them all, but I did find out for myself which ones were applicable to my project.</w:t>
+      </w:r>
+    </w:p>
+    <w:p>
+      <w:hyperlink r:id="rId22" w:history="1">
+        <w:r>
+          <w:rPr>
+            <w:rStyle w:val="Hyperlink"/>
+          </w:rPr>
+          <w:t>View Software tests file</w:t>
+        </w:r>
+      </w:hyperlink>
+    </w:p>
+    <w:p>
+      <w:r>
         <w:t>To ensure that the software I wrote for my individual project was actually reliable, I wrote a number of integration tests. Both for the front-end application and the backend application.</w:t>
       </w:r>
     </w:p>
@@ -6097,6 +6172,7 @@
     </w:p>
     <w:p>
       <w:r>
+        <w:lastRenderedPageBreak/>
         <w:t>In the front-end, I used Karma testing, which comes with Angular.</w:t>
       </w:r>
       <w:r>
@@ -6121,7 +6197,7 @@
       </w:r>
     </w:p>
     <w:p>
-      <w:hyperlink r:id="rId21" w:history="1">
+      <w:hyperlink r:id="rId23" w:history="1">
         <w:r>
           <w:rPr>
             <w:rStyle w:val="Hyperlink"/>
@@ -6132,7 +6208,6 @@
     </w:p>
     <w:p>
       <w:r>
-        <w:lastRenderedPageBreak/>
         <w:t xml:space="preserve">For the backend, I linked to the file directory where all resources and services are tested. The image below shows a </w:t>
       </w:r>
       <w:r>
@@ -6163,7 +6238,7 @@
                     <pic:cNvPicPr/>
                   </pic:nvPicPr>
                   <pic:blipFill>
-                    <a:blip r:embed="rId22"/>
+                    <a:blip r:embed="rId24"/>
                     <a:stretch>
                       <a:fillRect/>
                     </a:stretch>
@@ -6197,7 +6272,7 @@
       <w:r>
         <w:t xml:space="preserve">Together with these test I also made a few security tests. These can be found </w:t>
       </w:r>
-      <w:hyperlink r:id="rId23" w:history="1">
+      <w:hyperlink r:id="rId25" w:history="1">
         <w:r>
           <w:rPr>
             <w:rStyle w:val="Hyperlink"/>
@@ -6210,7 +6285,7 @@
       </w:r>
     </w:p>
     <w:p>
-      <w:hyperlink r:id="rId24" w:history="1">
+      <w:hyperlink r:id="rId26" w:history="1">
         <w:r>
           <w:rPr>
             <w:rStyle w:val="Hyperlink"/>
@@ -6223,7 +6298,7 @@
       <w:pPr>
         <w:pStyle w:val="Kop2"/>
       </w:pPr>
-      <w:bookmarkStart w:id="30" w:name="_Toc121129646"/>
+      <w:bookmarkStart w:id="30" w:name="_Toc121313355"/>
       <w:r>
         <w:t>Software Release Management</w:t>
       </w:r>
@@ -6234,7 +6309,7 @@
         <w:pStyle w:val="Kop3"/>
       </w:pPr>
       <w:bookmarkStart w:id="31" w:name="_CI"/>
-      <w:bookmarkStart w:id="32" w:name="_Toc121129647"/>
+      <w:bookmarkStart w:id="32" w:name="_Toc121313356"/>
       <w:bookmarkEnd w:id="31"/>
       <w:r>
         <w:t>CI</w:t>
@@ -6283,7 +6358,7 @@
                     <pic:cNvPicPr/>
                   </pic:nvPicPr>
                   <pic:blipFill>
-                    <a:blip r:embed="rId25"/>
+                    <a:blip r:embed="rId27"/>
                     <a:stretch>
                       <a:fillRect/>
                     </a:stretch>
@@ -6305,7 +6380,7 @@
       </w:r>
     </w:p>
     <w:p>
-      <w:hyperlink r:id="rId26" w:history="1">
+      <w:hyperlink r:id="rId28" w:history="1">
         <w:r>
           <w:rPr>
             <w:rStyle w:val="Hyperlink"/>
@@ -6315,7 +6390,7 @@
       </w:hyperlink>
     </w:p>
     <w:p>
-      <w:hyperlink r:id="rId27" w:history="1">
+      <w:hyperlink r:id="rId29" w:history="1">
         <w:r>
           <w:rPr>
             <w:rStyle w:val="Hyperlink"/>
@@ -6329,7 +6404,7 @@
         <w:pStyle w:val="Kop3"/>
       </w:pPr>
       <w:bookmarkStart w:id="33" w:name="_CD"/>
-      <w:bookmarkStart w:id="34" w:name="_Toc121129648"/>
+      <w:bookmarkStart w:id="34" w:name="_Toc121313357"/>
       <w:bookmarkEnd w:id="33"/>
       <w:r>
         <w:t>CD</w:t>
@@ -6343,13 +6418,7 @@
     </w:p>
     <w:p>
       <w:r>
-        <w:t xml:space="preserve">My front-end application is deployed to Google Firebase after a fully approved merge </w:t>
-      </w:r>
-      <w:r>
-        <w:t xml:space="preserve">and push </w:t>
-      </w:r>
-      <w:r>
-        <w:t xml:space="preserve">between the development and main branches. For this, I have an </w:t>
+        <w:t xml:space="preserve">My front-end application is deployed to Google Firebase after a fully approved merge and push between the development and main branches. For this, I have an </w:t>
       </w:r>
       <w:proofErr w:type="spellStart"/>
       <w:r>
@@ -6381,7 +6450,7 @@
                     <pic:cNvPicPr/>
                   </pic:nvPicPr>
                   <pic:blipFill>
-                    <a:blip r:embed="rId28"/>
+                    <a:blip r:embed="rId30"/>
                     <a:stretch>
                       <a:fillRect/>
                     </a:stretch>
@@ -6404,7 +6473,7 @@
       <w:r>
         <w:t xml:space="preserve">The deployed application can be found on </w:t>
       </w:r>
-      <w:hyperlink r:id="rId29" w:history="1">
+      <w:hyperlink r:id="rId31" w:history="1">
         <w:r>
           <w:rPr>
             <w:rStyle w:val="Hyperlink"/>
@@ -6417,7 +6486,7 @@
       </w:r>
     </w:p>
     <w:p>
-      <w:hyperlink r:id="rId30" w:history="1">
+      <w:hyperlink r:id="rId32" w:history="1">
         <w:r>
           <w:rPr>
             <w:rStyle w:val="Hyperlink"/>
@@ -6431,7 +6500,7 @@
         <w:pStyle w:val="Kop1"/>
       </w:pPr>
       <w:bookmarkStart w:id="35" w:name="_Group_project_(World"/>
-      <w:bookmarkStart w:id="36" w:name="_Toc121129649"/>
+      <w:bookmarkStart w:id="36" w:name="_Toc121313358"/>
       <w:bookmarkEnd w:id="35"/>
       <w:r>
         <w:lastRenderedPageBreak/>
@@ -6486,7 +6555,7 @@
       </w:r>
     </w:p>
     <w:p>
-      <w:hyperlink r:id="rId31" w:history="1">
+      <w:hyperlink r:id="rId33" w:history="1">
         <w:r>
           <w:rPr>
             <w:rStyle w:val="Hyperlink"/>
@@ -6514,7 +6583,7 @@
         <w:pStyle w:val="Kop2"/>
       </w:pPr>
       <w:bookmarkStart w:id="37" w:name="_Software_design_1"/>
-      <w:bookmarkStart w:id="38" w:name="_Toc121129650"/>
+      <w:bookmarkStart w:id="38" w:name="_Toc121313359"/>
       <w:bookmarkEnd w:id="37"/>
       <w:r>
         <w:t>Software d</w:t>
@@ -6547,7 +6616,7 @@
       </w:r>
     </w:p>
     <w:p>
-      <w:hyperlink r:id="rId32" w:history="1">
+      <w:hyperlink r:id="rId34" w:history="1">
         <w:r>
           <w:rPr>
             <w:rStyle w:val="Hyperlink"/>
@@ -6561,7 +6630,7 @@
         <w:pStyle w:val="Kop2"/>
       </w:pPr>
       <w:bookmarkStart w:id="39" w:name="_UX_Design"/>
-      <w:bookmarkStart w:id="40" w:name="_Toc121129651"/>
+      <w:bookmarkStart w:id="40" w:name="_Toc121313360"/>
       <w:bookmarkEnd w:id="39"/>
       <w:r>
         <w:t>UX Design</w:t>
@@ -6574,7 +6643,7 @@
       </w:r>
     </w:p>
     <w:p>
-      <w:hyperlink r:id="rId33" w:history="1">
+      <w:hyperlink r:id="rId35" w:history="1">
         <w:r>
           <w:rPr>
             <w:rStyle w:val="Hyperlink"/>
@@ -6606,7 +6675,7 @@
                     <pic:cNvPicPr/>
                   </pic:nvPicPr>
                   <pic:blipFill>
-                    <a:blip r:embed="rId34"/>
+                    <a:blip r:embed="rId36"/>
                     <a:stretch>
                       <a:fillRect/>
                     </a:stretch>
@@ -6657,7 +6726,7 @@
         <w:pStyle w:val="Kop2"/>
       </w:pPr>
       <w:bookmarkStart w:id="41" w:name="_My_contribution"/>
-      <w:bookmarkStart w:id="42" w:name="_Toc121129652"/>
+      <w:bookmarkStart w:id="42" w:name="_Toc121313361"/>
       <w:bookmarkEnd w:id="41"/>
       <w:r>
         <w:t>My contribution</w:t>
@@ -6690,19 +6759,11 @@
       </w:r>
       <w:proofErr w:type="spellEnd"/>
       <w:r>
-        <w:t xml:space="preserve"> was compared with the data that is on the website of one of the retailers (e.g. Jumbo, AH etc)</w:t>
-      </w:r>
-      <w:r>
-        <w:t>.</w:t>
+        <w:t xml:space="preserve"> was compared with the data that is on the website of one of the retailers (e.g. Jumbo, AH etc).</w:t>
       </w:r>
       <w:r>
         <w:br/>
-      </w:r>
-      <w:r>
-        <w:t xml:space="preserve">To accomplish this we created two scripts in Python (version 3.10). By using </w:t>
-      </w:r>
-      <w:r>
-        <w:t xml:space="preserve">the </w:t>
+        <w:t xml:space="preserve">To accomplish this we created two scripts in Python (version 3.10). By using the </w:t>
       </w:r>
       <w:proofErr w:type="spellStart"/>
       <w:r>
@@ -6710,13 +6771,7 @@
       </w:r>
       <w:proofErr w:type="spellEnd"/>
       <w:r>
-        <w:t xml:space="preserve"> </w:t>
-      </w:r>
-      <w:r>
-        <w:t xml:space="preserve">library </w:t>
-      </w:r>
-      <w:r>
-        <w:t xml:space="preserve">we can enter a URL and then start crawling for URLs throughout the website. We use these URLs to start retrieving the data when a product is located in the URL. We retrieve these products from our database which consists of data we got from </w:t>
+        <w:t xml:space="preserve"> library we can enter a URL and then start crawling for URLs throughout the website. We use these URLs to start retrieving the data when a product is located in the URL. We retrieve these products from our database which consists of data we got from </w:t>
       </w:r>
       <w:proofErr w:type="spellStart"/>
       <w:r>
@@ -6762,7 +6817,7 @@
                     <pic:cNvPicPr/>
                   </pic:nvPicPr>
                   <pic:blipFill>
-                    <a:blip r:embed="rId35"/>
+                    <a:blip r:embed="rId37"/>
                     <a:stretch>
                       <a:fillRect/>
                     </a:stretch>
@@ -6817,7 +6872,7 @@
                     <pic:cNvPicPr/>
                   </pic:nvPicPr>
                   <pic:blipFill>
-                    <a:blip r:embed="rId36"/>
+                    <a:blip r:embed="rId38"/>
                     <a:stretch>
                       <a:fillRect/>
                     </a:stretch>
@@ -6854,7 +6909,7 @@
       </w:r>
     </w:p>
     <w:p>
-      <w:hyperlink r:id="rId37" w:anchor="L241" w:history="1">
+      <w:hyperlink r:id="rId39" w:anchor="L241" w:history="1">
         <w:r>
           <w:rPr>
             <w:rStyle w:val="Hyperlink"/>
@@ -6867,7 +6922,7 @@
       <w:pPr>
         <w:pStyle w:val="Kop1"/>
       </w:pPr>
-      <w:bookmarkStart w:id="43" w:name="_Toc121129653"/>
+      <w:bookmarkStart w:id="43" w:name="_Toc121313362"/>
       <w:r>
         <w:lastRenderedPageBreak/>
         <w:t>Reflection</w:t>
@@ -6878,7 +6933,7 @@
       <w:pPr>
         <w:pStyle w:val="Kop2"/>
       </w:pPr>
-      <w:bookmarkStart w:id="44" w:name="_Toc121129654"/>
+      <w:bookmarkStart w:id="44" w:name="_Toc121313363"/>
       <w:r>
         <w:t>What I have learned</w:t>
       </w:r>
@@ -6893,7 +6948,7 @@
       <w:pPr>
         <w:pStyle w:val="Kop2"/>
       </w:pPr>
-      <w:bookmarkStart w:id="45" w:name="_Toc121129655"/>
+      <w:bookmarkStart w:id="45" w:name="_Toc121313364"/>
       <w:r>
         <w:t>What went well</w:t>
       </w:r>
@@ -6908,7 +6963,7 @@
       <w:pPr>
         <w:pStyle w:val="Kop2"/>
       </w:pPr>
-      <w:bookmarkStart w:id="46" w:name="_Toc121129656"/>
+      <w:bookmarkStart w:id="46" w:name="_Toc121313365"/>
       <w:r>
         <w:t>What can be improved</w:t>
       </w:r>
@@ -6920,7 +6975,7 @@
       </w:r>
     </w:p>
     <w:sectPr>
-      <w:footerReference w:type="default" r:id="rId38"/>
+      <w:footerReference w:type="default" r:id="rId40"/>
       <w:pgSz w:w="11906" w:h="16838"/>
       <w:pgMar w:top="1417" w:right="1417" w:bottom="1417" w:left="1417" w:header="708" w:footer="708" w:gutter="0"/>
       <w:pgNumType w:start="0"/>

</xml_diff>

<commit_message>
added research to cultural differences and ethics. updated software tests & readers guide
</commit_message>
<xml_diff>
--- a/Documentation/Portfolio/Readers guide.docx
+++ b/Documentation/Portfolio/Readers guide.docx
@@ -553,7 +553,7 @@
       <w:pPr>
         <w:pStyle w:val="Kop1"/>
       </w:pPr>
-      <w:bookmarkStart w:id="0" w:name="_Toc121313337"/>
+      <w:bookmarkStart w:id="0" w:name="_Toc121402072"/>
       <w:r>
         <w:lastRenderedPageBreak/>
         <w:t>Version control</w:t>
@@ -1302,7 +1302,10 @@
           </w:tcPr>
           <w:p>
             <w:r>
-              <w:t>V0.8</w:t>
+              <w:t>V0.</w:t>
+            </w:r>
+            <w:r>
+              <w:t>7.1</w:t>
             </w:r>
           </w:p>
         </w:tc>
@@ -1357,13 +1360,130 @@
           </w:p>
         </w:tc>
       </w:tr>
+      <w:tr>
+        <w:tc>
+          <w:tcPr>
+            <w:cnfStyle w:val="001000000000" w:firstRow="0" w:lastRow="0" w:firstColumn="1" w:lastColumn="0" w:oddVBand="0" w:evenVBand="0" w:oddHBand="0" w:evenHBand="0" w:firstRowFirstColumn="0" w:firstRowLastColumn="0" w:lastRowFirstColumn="0" w:lastRowLastColumn="0"/>
+            <w:tcW w:w="988" w:type="dxa"/>
+          </w:tcPr>
+          <w:p>
+            <w:r>
+              <w:t>V0.8</w:t>
+            </w:r>
+          </w:p>
+        </w:tc>
+        <w:tc>
+          <w:tcPr>
+            <w:tcW w:w="4677" w:type="dxa"/>
+          </w:tcPr>
+          <w:p>
+            <w:pPr>
+              <w:tabs>
+                <w:tab w:val="left" w:pos="1035"/>
+              </w:tabs>
+              <w:cnfStyle w:val="000000000000" w:firstRow="0" w:lastRow="0" w:firstColumn="0" w:lastColumn="0" w:oddVBand="0" w:evenVBand="0" w:oddHBand="0" w:evenHBand="0" w:firstRowFirstColumn="0" w:firstRowLastColumn="0" w:lastRowFirstColumn="0" w:lastRowLastColumn="0"/>
+            </w:pPr>
+            <w:r>
+              <w:t xml:space="preserve">Added </w:t>
+            </w:r>
+            <w:hyperlink w:anchor="_Cultural_differences_and" w:history="1">
+              <w:r>
+                <w:rPr>
+                  <w:rStyle w:val="Hyperlink"/>
+                </w:rPr>
+                <w:t>Cultural differences and ethics</w:t>
+              </w:r>
+            </w:hyperlink>
+          </w:p>
+          <w:p>
+            <w:pPr>
+              <w:tabs>
+                <w:tab w:val="left" w:pos="1035"/>
+              </w:tabs>
+              <w:cnfStyle w:val="000000000000" w:firstRow="0" w:lastRow="0" w:firstColumn="0" w:lastColumn="0" w:oddVBand="0" w:evenVBand="0" w:oddHBand="0" w:evenHBand="0" w:firstRowFirstColumn="0" w:firstRowLastColumn="0" w:lastRowFirstColumn="0" w:lastRowLastColumn="0"/>
+            </w:pPr>
+            <w:r>
+              <w:t xml:space="preserve">Updated </w:t>
+            </w:r>
+            <w:hyperlink r:id="rId11" w:history="1">
+              <w:r>
+                <w:rPr>
+                  <w:rStyle w:val="Hyperlink"/>
+                </w:rPr>
+                <w:t>Software tests</w:t>
+              </w:r>
+            </w:hyperlink>
+          </w:p>
+          <w:p>
+            <w:pPr>
+              <w:pStyle w:val="Lijstalinea"/>
+              <w:numPr>
+                <w:ilvl w:val="0"/>
+                <w:numId w:val="3"/>
+              </w:numPr>
+              <w:tabs>
+                <w:tab w:val="left" w:pos="1035"/>
+              </w:tabs>
+              <w:cnfStyle w:val="000000000000" w:firstRow="0" w:lastRow="0" w:firstColumn="0" w:lastColumn="0" w:oddVBand="0" w:evenVBand="0" w:oddHBand="0" w:evenHBand="0" w:firstRowFirstColumn="0" w:firstRowLastColumn="0" w:lastRowFirstColumn="0" w:lastRowLastColumn="0"/>
+            </w:pPr>
+            <w:r>
+              <w:t>Added End to end testing</w:t>
+            </w:r>
+          </w:p>
+          <w:p>
+            <w:pPr>
+              <w:tabs>
+                <w:tab w:val="left" w:pos="1035"/>
+              </w:tabs>
+              <w:cnfStyle w:val="000000000000" w:firstRow="0" w:lastRow="0" w:firstColumn="0" w:lastColumn="0" w:oddVBand="0" w:evenVBand="0" w:oddHBand="0" w:evenHBand="0" w:firstRowFirstColumn="0" w:firstRowLastColumn="0" w:lastRowFirstColumn="0" w:lastRowLastColumn="0"/>
+            </w:pPr>
+            <w:r>
+              <w:t xml:space="preserve">Updated </w:t>
+            </w:r>
+            <w:hyperlink w:anchor="_My_contribution" w:history="1">
+              <w:r>
+                <w:rPr>
+                  <w:rStyle w:val="Hyperlink"/>
+                </w:rPr>
+                <w:t>My contribution</w:t>
+              </w:r>
+            </w:hyperlink>
+          </w:p>
+        </w:tc>
+        <w:tc>
+          <w:tcPr>
+            <w:tcW w:w="1985" w:type="dxa"/>
+          </w:tcPr>
+          <w:p>
+            <w:pPr>
+              <w:cnfStyle w:val="000000000000" w:firstRow="0" w:lastRow="0" w:firstColumn="0" w:lastColumn="0" w:oddVBand="0" w:evenVBand="0" w:oddHBand="0" w:evenHBand="0" w:firstRowFirstColumn="0" w:firstRowLastColumn="0" w:lastRowFirstColumn="0" w:lastRowLastColumn="0"/>
+            </w:pPr>
+            <w:r>
+              <w:t>Nick Welles</w:t>
+            </w:r>
+          </w:p>
+        </w:tc>
+        <w:tc>
+          <w:tcPr>
+            <w:tcW w:w="1412" w:type="dxa"/>
+          </w:tcPr>
+          <w:p>
+            <w:pPr>
+              <w:cnfStyle w:val="000000000000" w:firstRow="0" w:lastRow="0" w:firstColumn="0" w:lastColumn="0" w:oddVBand="0" w:evenVBand="0" w:oddHBand="0" w:evenHBand="0" w:firstRowFirstColumn="0" w:firstRowLastColumn="0" w:lastRowFirstColumn="0" w:lastRowLastColumn="0"/>
+            </w:pPr>
+            <w:r>
+              <w:t>8-12-2022</w:t>
+            </w:r>
+          </w:p>
+        </w:tc>
+      </w:tr>
     </w:tbl>
     <w:p/>
     <w:p>
       <w:pPr>
         <w:pStyle w:val="Kop1"/>
       </w:pPr>
-      <w:bookmarkStart w:id="1" w:name="_Toc121313338"/>
+      <w:bookmarkStart w:id="1" w:name="_Toc121402073"/>
       <w:r>
         <w:t>General information</w:t>
       </w:r>
@@ -1432,7 +1552,7 @@
         <w:t xml:space="preserve">December </w:t>
       </w:r>
       <w:r>
-        <w:t>7</w:t>
+        <w:t>8</w:t>
       </w:r>
       <w:r>
         <w:rPr>
@@ -1469,7 +1589,7 @@
         <w:br w:type="page"/>
       </w:r>
     </w:p>
-    <w:bookmarkStart w:id="2" w:name="_Toc121313339" w:displacedByCustomXml="next"/>
+    <w:bookmarkStart w:id="2" w:name="_Toc121402074" w:displacedByCustomXml="next"/>
     <w:sdt>
       <w:sdtPr>
         <w:rPr>
@@ -1522,7 +1642,7 @@
           <w:r>
             <w:fldChar w:fldCharType="separate"/>
           </w:r>
-          <w:hyperlink w:anchor="_Toc121313337" w:history="1">
+          <w:hyperlink w:anchor="_Toc121402072" w:history="1">
             <w:r>
               <w:rPr>
                 <w:rStyle w:val="Hyperlink"/>
@@ -1564,7 +1684,7 @@
                 <w:noProof/>
                 <w:webHidden/>
               </w:rPr>
-              <w:instrText xml:space="preserve"> PAGEREF _Toc121313337 \h </w:instrText>
+              <w:instrText xml:space="preserve"> PAGEREF _Toc121402072 \h </w:instrText>
             </w:r>
             <w:r>
               <w:rPr>
@@ -1608,7 +1728,7 @@
               <w:lang w:val="nl-NL" w:eastAsia="nl-NL"/>
             </w:rPr>
           </w:pPr>
-          <w:hyperlink w:anchor="_Toc121313338" w:history="1">
+          <w:hyperlink w:anchor="_Toc121402073" w:history="1">
             <w:r>
               <w:rPr>
                 <w:rStyle w:val="Hyperlink"/>
@@ -1650,7 +1770,7 @@
                 <w:noProof/>
                 <w:webHidden/>
               </w:rPr>
-              <w:instrText xml:space="preserve"> PAGEREF _Toc121313338 \h </w:instrText>
+              <w:instrText xml:space="preserve"> PAGEREF _Toc121402073 \h </w:instrText>
             </w:r>
             <w:r>
               <w:rPr>
@@ -1694,7 +1814,7 @@
               <w:lang w:val="nl-NL" w:eastAsia="nl-NL"/>
             </w:rPr>
           </w:pPr>
-          <w:hyperlink w:anchor="_Toc121313339" w:history="1">
+          <w:hyperlink w:anchor="_Toc121402074" w:history="1">
             <w:r>
               <w:rPr>
                 <w:rStyle w:val="Hyperlink"/>
@@ -1736,7 +1856,7 @@
                 <w:noProof/>
                 <w:webHidden/>
               </w:rPr>
-              <w:instrText xml:space="preserve"> PAGEREF _Toc121313339 \h </w:instrText>
+              <w:instrText xml:space="preserve"> PAGEREF _Toc121402074 \h </w:instrText>
             </w:r>
             <w:r>
               <w:rPr>
@@ -1780,7 +1900,7 @@
               <w:lang w:val="nl-NL" w:eastAsia="nl-NL"/>
             </w:rPr>
           </w:pPr>
-          <w:hyperlink w:anchor="_Toc121313340" w:history="1">
+          <w:hyperlink w:anchor="_Toc121402075" w:history="1">
             <w:r>
               <w:rPr>
                 <w:rStyle w:val="Hyperlink"/>
@@ -1822,7 +1942,7 @@
                 <w:noProof/>
                 <w:webHidden/>
               </w:rPr>
-              <w:instrText xml:space="preserve"> PAGEREF _Toc121313340 \h </w:instrText>
+              <w:instrText xml:space="preserve"> PAGEREF _Toc121402075 \h </w:instrText>
             </w:r>
             <w:r>
               <w:rPr>
@@ -1866,7 +1986,7 @@
               <w:lang w:val="nl-NL" w:eastAsia="nl-NL"/>
             </w:rPr>
           </w:pPr>
-          <w:hyperlink w:anchor="_Toc121313341" w:history="1">
+          <w:hyperlink w:anchor="_Toc121402076" w:history="1">
             <w:r>
               <w:rPr>
                 <w:rStyle w:val="Hyperlink"/>
@@ -1908,7 +2028,7 @@
                 <w:noProof/>
                 <w:webHidden/>
               </w:rPr>
-              <w:instrText xml:space="preserve"> PAGEREF _Toc121313341 \h </w:instrText>
+              <w:instrText xml:space="preserve"> PAGEREF _Toc121402076 \h </w:instrText>
             </w:r>
             <w:r>
               <w:rPr>
@@ -1952,7 +2072,7 @@
               <w:lang w:val="nl-NL" w:eastAsia="nl-NL"/>
             </w:rPr>
           </w:pPr>
-          <w:hyperlink w:anchor="_Toc121313342" w:history="1">
+          <w:hyperlink w:anchor="_Toc121402077" w:history="1">
             <w:r>
               <w:rPr>
                 <w:rStyle w:val="Hyperlink"/>
@@ -1994,7 +2114,7 @@
                 <w:noProof/>
                 <w:webHidden/>
               </w:rPr>
-              <w:instrText xml:space="preserve"> PAGEREF _Toc121313342 \h </w:instrText>
+              <w:instrText xml:space="preserve"> PAGEREF _Toc121402077 \h </w:instrText>
             </w:r>
             <w:r>
               <w:rPr>
@@ -2038,7 +2158,7 @@
               <w:lang w:val="nl-NL" w:eastAsia="nl-NL"/>
             </w:rPr>
           </w:pPr>
-          <w:hyperlink w:anchor="_Toc121313343" w:history="1">
+          <w:hyperlink w:anchor="_Toc121402078" w:history="1">
             <w:r>
               <w:rPr>
                 <w:rStyle w:val="Hyperlink"/>
@@ -2080,7 +2200,7 @@
                 <w:noProof/>
                 <w:webHidden/>
               </w:rPr>
-              <w:instrText xml:space="preserve"> PAGEREF _Toc121313343 \h </w:instrText>
+              <w:instrText xml:space="preserve"> PAGEREF _Toc121402078 \h </w:instrText>
             </w:r>
             <w:r>
               <w:rPr>
@@ -2124,7 +2244,7 @@
               <w:lang w:val="nl-NL" w:eastAsia="nl-NL"/>
             </w:rPr>
           </w:pPr>
-          <w:hyperlink w:anchor="_Toc121313344" w:history="1">
+          <w:hyperlink w:anchor="_Toc121402079" w:history="1">
             <w:r>
               <w:rPr>
                 <w:rStyle w:val="Hyperlink"/>
@@ -2166,7 +2286,7 @@
                 <w:noProof/>
                 <w:webHidden/>
               </w:rPr>
-              <w:instrText xml:space="preserve"> PAGEREF _Toc121313344 \h </w:instrText>
+              <w:instrText xml:space="preserve"> PAGEREF _Toc121402079 \h </w:instrText>
             </w:r>
             <w:r>
               <w:rPr>
@@ -2210,7 +2330,7 @@
               <w:lang w:val="nl-NL" w:eastAsia="nl-NL"/>
             </w:rPr>
           </w:pPr>
-          <w:hyperlink w:anchor="_Toc121313345" w:history="1">
+          <w:hyperlink w:anchor="_Toc121402080" w:history="1">
             <w:r>
               <w:rPr>
                 <w:rStyle w:val="Hyperlink"/>
@@ -2252,7 +2372,7 @@
                 <w:noProof/>
                 <w:webHidden/>
               </w:rPr>
-              <w:instrText xml:space="preserve"> PAGEREF _Toc121313345 \h </w:instrText>
+              <w:instrText xml:space="preserve"> PAGEREF _Toc121402080 \h </w:instrText>
             </w:r>
             <w:r>
               <w:rPr>
@@ -2296,7 +2416,7 @@
               <w:lang w:val="nl-NL" w:eastAsia="nl-NL"/>
             </w:rPr>
           </w:pPr>
-          <w:hyperlink w:anchor="_Toc121313346" w:history="1">
+          <w:hyperlink w:anchor="_Toc121402081" w:history="1">
             <w:r>
               <w:rPr>
                 <w:rStyle w:val="Hyperlink"/>
@@ -2338,7 +2458,7 @@
                 <w:noProof/>
                 <w:webHidden/>
               </w:rPr>
-              <w:instrText xml:space="preserve"> PAGEREF _Toc121313346 \h </w:instrText>
+              <w:instrText xml:space="preserve"> PAGEREF _Toc121402081 \h </w:instrText>
             </w:r>
             <w:r>
               <w:rPr>
@@ -2359,6 +2479,92 @@
                 <w:webHidden/>
               </w:rPr>
               <w:t>5</w:t>
+            </w:r>
+            <w:r>
+              <w:rPr>
+                <w:noProof/>
+                <w:webHidden/>
+              </w:rPr>
+              <w:fldChar w:fldCharType="end"/>
+            </w:r>
+          </w:hyperlink>
+        </w:p>
+        <w:p>
+          <w:pPr>
+            <w:pStyle w:val="Inhopg2"/>
+            <w:tabs>
+              <w:tab w:val="left" w:pos="880"/>
+              <w:tab w:val="right" w:leader="dot" w:pos="9062"/>
+            </w:tabs>
+            <w:rPr>
+              <w:rFonts w:eastAsiaTheme="minorEastAsia"/>
+              <w:noProof/>
+              <w:lang w:val="nl-NL" w:eastAsia="nl-NL"/>
+            </w:rPr>
+          </w:pPr>
+          <w:hyperlink w:anchor="_Toc121402082" w:history="1">
+            <w:r>
+              <w:rPr>
+                <w:rStyle w:val="Hyperlink"/>
+                <w:noProof/>
+              </w:rPr>
+              <w:t>6.5</w:t>
+            </w:r>
+            <w:r>
+              <w:rPr>
+                <w:rFonts w:eastAsiaTheme="minorEastAsia"/>
+                <w:noProof/>
+                <w:lang w:val="nl-NL" w:eastAsia="nl-NL"/>
+              </w:rPr>
+              <w:tab/>
+            </w:r>
+            <w:r>
+              <w:rPr>
+                <w:rStyle w:val="Hyperlink"/>
+                <w:noProof/>
+              </w:rPr>
+              <w:t>Cultural differences and ethics</w:t>
+            </w:r>
+            <w:r>
+              <w:rPr>
+                <w:noProof/>
+                <w:webHidden/>
+              </w:rPr>
+              <w:tab/>
+            </w:r>
+            <w:r>
+              <w:rPr>
+                <w:noProof/>
+                <w:webHidden/>
+              </w:rPr>
+              <w:fldChar w:fldCharType="begin"/>
+            </w:r>
+            <w:r>
+              <w:rPr>
+                <w:noProof/>
+                <w:webHidden/>
+              </w:rPr>
+              <w:instrText xml:space="preserve"> PAGEREF _Toc121402082 \h </w:instrText>
+            </w:r>
+            <w:r>
+              <w:rPr>
+                <w:noProof/>
+                <w:webHidden/>
+              </w:rPr>
+            </w:r>
+            <w:r>
+              <w:rPr>
+                <w:noProof/>
+                <w:webHidden/>
+              </w:rPr>
+              <w:fldChar w:fldCharType="separate"/>
+            </w:r>
+            <w:r>
+              <w:rPr>
+                <w:noProof/>
+                <w:webHidden/>
+              </w:rPr>
+              <w:t>6</w:t>
             </w:r>
             <w:r>
               <w:rPr>
@@ -2382,7 +2588,7 @@
               <w:lang w:val="nl-NL" w:eastAsia="nl-NL"/>
             </w:rPr>
           </w:pPr>
-          <w:hyperlink w:anchor="_Toc121313347" w:history="1">
+          <w:hyperlink w:anchor="_Toc121402083" w:history="1">
             <w:r>
               <w:rPr>
                 <w:rStyle w:val="Hyperlink"/>
@@ -2424,7 +2630,7 @@
                 <w:noProof/>
                 <w:webHidden/>
               </w:rPr>
-              <w:instrText xml:space="preserve"> PAGEREF _Toc121313347 \h </w:instrText>
+              <w:instrText xml:space="preserve"> PAGEREF _Toc121402083 \h </w:instrText>
             </w:r>
             <w:r>
               <w:rPr>
@@ -2468,7 +2674,7 @@
               <w:lang w:val="nl-NL" w:eastAsia="nl-NL"/>
             </w:rPr>
           </w:pPr>
-          <w:hyperlink w:anchor="_Toc121313348" w:history="1">
+          <w:hyperlink w:anchor="_Toc121402084" w:history="1">
             <w:r>
               <w:rPr>
                 <w:rStyle w:val="Hyperlink"/>
@@ -2510,7 +2716,7 @@
                 <w:noProof/>
                 <w:webHidden/>
               </w:rPr>
-              <w:instrText xml:space="preserve"> PAGEREF _Toc121313348 \h </w:instrText>
+              <w:instrText xml:space="preserve"> PAGEREF _Toc121402084 \h </w:instrText>
             </w:r>
             <w:r>
               <w:rPr>
@@ -2554,7 +2760,7 @@
               <w:lang w:val="nl-NL" w:eastAsia="nl-NL"/>
             </w:rPr>
           </w:pPr>
-          <w:hyperlink w:anchor="_Toc121313349" w:history="1">
+          <w:hyperlink w:anchor="_Toc121402085" w:history="1">
             <w:r>
               <w:rPr>
                 <w:rStyle w:val="Hyperlink"/>
@@ -2596,7 +2802,7 @@
                 <w:noProof/>
                 <w:webHidden/>
               </w:rPr>
-              <w:instrText xml:space="preserve"> PAGEREF _Toc121313349 \h </w:instrText>
+              <w:instrText xml:space="preserve"> PAGEREF _Toc121402085 \h </w:instrText>
             </w:r>
             <w:r>
               <w:rPr>
@@ -2640,7 +2846,7 @@
               <w:lang w:val="nl-NL" w:eastAsia="nl-NL"/>
             </w:rPr>
           </w:pPr>
-          <w:hyperlink w:anchor="_Toc121313350" w:history="1">
+          <w:hyperlink w:anchor="_Toc121402086" w:history="1">
             <w:r>
               <w:rPr>
                 <w:rStyle w:val="Hyperlink"/>
@@ -2682,7 +2888,7 @@
                 <w:noProof/>
                 <w:webHidden/>
               </w:rPr>
-              <w:instrText xml:space="preserve"> PAGEREF _Toc121313350 \h </w:instrText>
+              <w:instrText xml:space="preserve"> PAGEREF _Toc121402086 \h </w:instrText>
             </w:r>
             <w:r>
               <w:rPr>
@@ -2702,7 +2908,7 @@
                 <w:noProof/>
                 <w:webHidden/>
               </w:rPr>
-              <w:t>6</w:t>
+              <w:t>7</w:t>
             </w:r>
             <w:r>
               <w:rPr>
@@ -2726,7 +2932,7 @@
               <w:lang w:val="nl-NL" w:eastAsia="nl-NL"/>
             </w:rPr>
           </w:pPr>
-          <w:hyperlink w:anchor="_Toc121313351" w:history="1">
+          <w:hyperlink w:anchor="_Toc121402087" w:history="1">
             <w:r>
               <w:rPr>
                 <w:rStyle w:val="Hyperlink"/>
@@ -2768,7 +2974,7 @@
                 <w:noProof/>
                 <w:webHidden/>
               </w:rPr>
-              <w:instrText xml:space="preserve"> PAGEREF _Toc121313351 \h </w:instrText>
+              <w:instrText xml:space="preserve"> PAGEREF _Toc121402087 \h </w:instrText>
             </w:r>
             <w:r>
               <w:rPr>
@@ -2812,7 +3018,7 @@
               <w:lang w:val="nl-NL" w:eastAsia="nl-NL"/>
             </w:rPr>
           </w:pPr>
-          <w:hyperlink w:anchor="_Toc121313352" w:history="1">
+          <w:hyperlink w:anchor="_Toc121402088" w:history="1">
             <w:r>
               <w:rPr>
                 <w:rStyle w:val="Hyperlink"/>
@@ -2854,7 +3060,7 @@
                 <w:noProof/>
                 <w:webHidden/>
               </w:rPr>
-              <w:instrText xml:space="preserve"> PAGEREF _Toc121313352 \h </w:instrText>
+              <w:instrText xml:space="preserve"> PAGEREF _Toc121402088 \h </w:instrText>
             </w:r>
             <w:r>
               <w:rPr>
@@ -2898,7 +3104,7 @@
               <w:lang w:val="nl-NL" w:eastAsia="nl-NL"/>
             </w:rPr>
           </w:pPr>
-          <w:hyperlink w:anchor="_Toc121313353" w:history="1">
+          <w:hyperlink w:anchor="_Toc121402089" w:history="1">
             <w:r>
               <w:rPr>
                 <w:rStyle w:val="Hyperlink"/>
@@ -2940,7 +3146,7 @@
                 <w:noProof/>
                 <w:webHidden/>
               </w:rPr>
-              <w:instrText xml:space="preserve"> PAGEREF _Toc121313353 \h </w:instrText>
+              <w:instrText xml:space="preserve"> PAGEREF _Toc121402089 \h </w:instrText>
             </w:r>
             <w:r>
               <w:rPr>
@@ -2984,7 +3190,7 @@
               <w:lang w:val="nl-NL" w:eastAsia="nl-NL"/>
             </w:rPr>
           </w:pPr>
-          <w:hyperlink w:anchor="_Toc121313354" w:history="1">
+          <w:hyperlink w:anchor="_Toc121402090" w:history="1">
             <w:r>
               <w:rPr>
                 <w:rStyle w:val="Hyperlink"/>
@@ -3026,7 +3232,7 @@
                 <w:noProof/>
                 <w:webHidden/>
               </w:rPr>
-              <w:instrText xml:space="preserve"> PAGEREF _Toc121313354 \h </w:instrText>
+              <w:instrText xml:space="preserve"> PAGEREF _Toc121402090 \h </w:instrText>
             </w:r>
             <w:r>
               <w:rPr>
@@ -3070,7 +3276,7 @@
               <w:lang w:val="nl-NL" w:eastAsia="nl-NL"/>
             </w:rPr>
           </w:pPr>
-          <w:hyperlink w:anchor="_Toc121313355" w:history="1">
+          <w:hyperlink w:anchor="_Toc121402091" w:history="1">
             <w:r>
               <w:rPr>
                 <w:rStyle w:val="Hyperlink"/>
@@ -3112,7 +3318,7 @@
                 <w:noProof/>
                 <w:webHidden/>
               </w:rPr>
-              <w:instrText xml:space="preserve"> PAGEREF _Toc121313355 \h </w:instrText>
+              <w:instrText xml:space="preserve"> PAGEREF _Toc121402091 \h </w:instrText>
             </w:r>
             <w:r>
               <w:rPr>
@@ -3132,7 +3338,7 @@
                 <w:noProof/>
                 <w:webHidden/>
               </w:rPr>
-              <w:t>9</w:t>
+              <w:t>10</w:t>
             </w:r>
             <w:r>
               <w:rPr>
@@ -3156,7 +3362,7 @@
               <w:lang w:val="nl-NL" w:eastAsia="nl-NL"/>
             </w:rPr>
           </w:pPr>
-          <w:hyperlink w:anchor="_Toc121313356" w:history="1">
+          <w:hyperlink w:anchor="_Toc121402092" w:history="1">
             <w:r>
               <w:rPr>
                 <w:rStyle w:val="Hyperlink"/>
@@ -3198,7 +3404,7 @@
                 <w:noProof/>
                 <w:webHidden/>
               </w:rPr>
-              <w:instrText xml:space="preserve"> PAGEREF _Toc121313356 \h </w:instrText>
+              <w:instrText xml:space="preserve"> PAGEREF _Toc121402092 \h </w:instrText>
             </w:r>
             <w:r>
               <w:rPr>
@@ -3218,7 +3424,7 @@
                 <w:noProof/>
                 <w:webHidden/>
               </w:rPr>
-              <w:t>9</w:t>
+              <w:t>10</w:t>
             </w:r>
             <w:r>
               <w:rPr>
@@ -3242,7 +3448,7 @@
               <w:lang w:val="nl-NL" w:eastAsia="nl-NL"/>
             </w:rPr>
           </w:pPr>
-          <w:hyperlink w:anchor="_Toc121313357" w:history="1">
+          <w:hyperlink w:anchor="_Toc121402093" w:history="1">
             <w:r>
               <w:rPr>
                 <w:rStyle w:val="Hyperlink"/>
@@ -3284,7 +3490,7 @@
                 <w:noProof/>
                 <w:webHidden/>
               </w:rPr>
-              <w:instrText xml:space="preserve"> PAGEREF _Toc121313357 \h </w:instrText>
+              <w:instrText xml:space="preserve"> PAGEREF _Toc121402093 \h </w:instrText>
             </w:r>
             <w:r>
               <w:rPr>
@@ -3328,7 +3534,7 @@
               <w:lang w:val="nl-NL" w:eastAsia="nl-NL"/>
             </w:rPr>
           </w:pPr>
-          <w:hyperlink w:anchor="_Toc121313358" w:history="1">
+          <w:hyperlink w:anchor="_Toc121402094" w:history="1">
             <w:r>
               <w:rPr>
                 <w:rStyle w:val="Hyperlink"/>
@@ -3370,7 +3576,7 @@
                 <w:noProof/>
                 <w:webHidden/>
               </w:rPr>
-              <w:instrText xml:space="preserve"> PAGEREF _Toc121313358 \h </w:instrText>
+              <w:instrText xml:space="preserve"> PAGEREF _Toc121402094 \h </w:instrText>
             </w:r>
             <w:r>
               <w:rPr>
@@ -3414,7 +3620,7 @@
               <w:lang w:val="nl-NL" w:eastAsia="nl-NL"/>
             </w:rPr>
           </w:pPr>
-          <w:hyperlink w:anchor="_Toc121313359" w:history="1">
+          <w:hyperlink w:anchor="_Toc121402095" w:history="1">
             <w:r>
               <w:rPr>
                 <w:rStyle w:val="Hyperlink"/>
@@ -3456,7 +3662,7 @@
                 <w:noProof/>
                 <w:webHidden/>
               </w:rPr>
-              <w:instrText xml:space="preserve"> PAGEREF _Toc121313359 \h </w:instrText>
+              <w:instrText xml:space="preserve"> PAGEREF _Toc121402095 \h </w:instrText>
             </w:r>
             <w:r>
               <w:rPr>
@@ -3476,7 +3682,7 @@
                 <w:noProof/>
                 <w:webHidden/>
               </w:rPr>
-              <w:t>11</w:t>
+              <w:t>12</w:t>
             </w:r>
             <w:r>
               <w:rPr>
@@ -3500,7 +3706,7 @@
               <w:lang w:val="nl-NL" w:eastAsia="nl-NL"/>
             </w:rPr>
           </w:pPr>
-          <w:hyperlink w:anchor="_Toc121313360" w:history="1">
+          <w:hyperlink w:anchor="_Toc121402096" w:history="1">
             <w:r>
               <w:rPr>
                 <w:rStyle w:val="Hyperlink"/>
@@ -3542,7 +3748,7 @@
                 <w:noProof/>
                 <w:webHidden/>
               </w:rPr>
-              <w:instrText xml:space="preserve"> PAGEREF _Toc121313360 \h </w:instrText>
+              <w:instrText xml:space="preserve"> PAGEREF _Toc121402096 \h </w:instrText>
             </w:r>
             <w:r>
               <w:rPr>
@@ -3562,7 +3768,7 @@
                 <w:noProof/>
                 <w:webHidden/>
               </w:rPr>
-              <w:t>11</w:t>
+              <w:t>12</w:t>
             </w:r>
             <w:r>
               <w:rPr>
@@ -3586,7 +3792,7 @@
               <w:lang w:val="nl-NL" w:eastAsia="nl-NL"/>
             </w:rPr>
           </w:pPr>
-          <w:hyperlink w:anchor="_Toc121313361" w:history="1">
+          <w:hyperlink w:anchor="_Toc121402097" w:history="1">
             <w:r>
               <w:rPr>
                 <w:rStyle w:val="Hyperlink"/>
@@ -3628,7 +3834,7 @@
                 <w:noProof/>
                 <w:webHidden/>
               </w:rPr>
-              <w:instrText xml:space="preserve"> PAGEREF _Toc121313361 \h </w:instrText>
+              <w:instrText xml:space="preserve"> PAGEREF _Toc121402097 \h </w:instrText>
             </w:r>
             <w:r>
               <w:rPr>
@@ -3672,7 +3878,7 @@
               <w:lang w:val="nl-NL" w:eastAsia="nl-NL"/>
             </w:rPr>
           </w:pPr>
-          <w:hyperlink w:anchor="_Toc121313362" w:history="1">
+          <w:hyperlink w:anchor="_Toc121402098" w:history="1">
             <w:r>
               <w:rPr>
                 <w:rStyle w:val="Hyperlink"/>
@@ -3714,7 +3920,7 @@
                 <w:noProof/>
                 <w:webHidden/>
               </w:rPr>
-              <w:instrText xml:space="preserve"> PAGEREF _Toc121313362 \h </w:instrText>
+              <w:instrText xml:space="preserve"> PAGEREF _Toc121402098 \h </w:instrText>
             </w:r>
             <w:r>
               <w:rPr>
@@ -3758,7 +3964,7 @@
               <w:lang w:val="nl-NL" w:eastAsia="nl-NL"/>
             </w:rPr>
           </w:pPr>
-          <w:hyperlink w:anchor="_Toc121313363" w:history="1">
+          <w:hyperlink w:anchor="_Toc121402099" w:history="1">
             <w:r>
               <w:rPr>
                 <w:rStyle w:val="Hyperlink"/>
@@ -3800,7 +4006,7 @@
                 <w:noProof/>
                 <w:webHidden/>
               </w:rPr>
-              <w:instrText xml:space="preserve"> PAGEREF _Toc121313363 \h </w:instrText>
+              <w:instrText xml:space="preserve"> PAGEREF _Toc121402099 \h </w:instrText>
             </w:r>
             <w:r>
               <w:rPr>
@@ -3844,7 +4050,7 @@
               <w:lang w:val="nl-NL" w:eastAsia="nl-NL"/>
             </w:rPr>
           </w:pPr>
-          <w:hyperlink w:anchor="_Toc121313364" w:history="1">
+          <w:hyperlink w:anchor="_Toc121402100" w:history="1">
             <w:r>
               <w:rPr>
                 <w:rStyle w:val="Hyperlink"/>
@@ -3886,7 +4092,7 @@
                 <w:noProof/>
                 <w:webHidden/>
               </w:rPr>
-              <w:instrText xml:space="preserve"> PAGEREF _Toc121313364 \h </w:instrText>
+              <w:instrText xml:space="preserve"> PAGEREF _Toc121402100 \h </w:instrText>
             </w:r>
             <w:r>
               <w:rPr>
@@ -3930,7 +4136,7 @@
               <w:lang w:val="nl-NL" w:eastAsia="nl-NL"/>
             </w:rPr>
           </w:pPr>
-          <w:hyperlink w:anchor="_Toc121313365" w:history="1">
+          <w:hyperlink w:anchor="_Toc121402101" w:history="1">
             <w:r>
               <w:rPr>
                 <w:rStyle w:val="Hyperlink"/>
@@ -3972,7 +4178,7 @@
                 <w:noProof/>
                 <w:webHidden/>
               </w:rPr>
-              <w:instrText xml:space="preserve"> PAGEREF _Toc121313365 \h </w:instrText>
+              <w:instrText xml:space="preserve"> PAGEREF _Toc121402101 \h </w:instrText>
             </w:r>
             <w:r>
               <w:rPr>
@@ -4023,7 +4229,7 @@
       <w:pPr>
         <w:pStyle w:val="Kop1"/>
       </w:pPr>
-      <w:bookmarkStart w:id="3" w:name="_Toc121313340"/>
+      <w:bookmarkStart w:id="3" w:name="_Toc121402075"/>
       <w:r>
         <w:lastRenderedPageBreak/>
         <w:t>Introduction</w:t>
@@ -4043,7 +4249,7 @@
         <w:pStyle w:val="Kop1"/>
       </w:pPr>
       <w:bookmarkStart w:id="4" w:name="_Learning_outcomes"/>
-      <w:bookmarkStart w:id="5" w:name="_Toc121313341"/>
+      <w:bookmarkStart w:id="5" w:name="_Toc121402076"/>
       <w:bookmarkEnd w:id="4"/>
       <w:r>
         <w:t>Learning outcomes</w:t>
@@ -4816,11 +5022,24 @@
           <w:p>
             <w:pPr>
               <w:cnfStyle w:val="000000000000" w:firstRow="0" w:lastRow="0" w:firstColumn="0" w:lastColumn="0" w:oddVBand="0" w:evenVBand="0" w:oddHBand="0" w:evenHBand="0" w:firstRowFirstColumn="0" w:firstRowLastColumn="0" w:lastRowFirstColumn="0" w:lastRowLastColumn="0"/>
-              <w:rPr>
-                <w:b/>
-                <w:bCs/>
-              </w:rPr>
-            </w:pPr>
+            </w:pPr>
+            <w:r>
+              <w:lastRenderedPageBreak/>
+              <w:t>See:</w:t>
+            </w:r>
+          </w:p>
+          <w:p>
+            <w:pPr>
+              <w:cnfStyle w:val="000000000000" w:firstRow="0" w:lastRow="0" w:firstColumn="0" w:lastColumn="0" w:oddVBand="0" w:evenVBand="0" w:oddHBand="0" w:evenHBand="0" w:firstRowFirstColumn="0" w:firstRowLastColumn="0" w:lastRowFirstColumn="0" w:lastRowLastColumn="0"/>
+            </w:pPr>
+            <w:hyperlink w:anchor="_Cultural_differences_and" w:history="1">
+              <w:r>
+                <w:rPr>
+                  <w:rStyle w:val="Hyperlink"/>
+                </w:rPr>
+                <w:t>Cultural differences and ethics</w:t>
+              </w:r>
+            </w:hyperlink>
           </w:p>
         </w:tc>
       </w:tr>
@@ -5275,7 +5494,7 @@
         <w:pStyle w:val="Kop1"/>
       </w:pPr>
       <w:bookmarkStart w:id="6" w:name="_Research"/>
-      <w:bookmarkStart w:id="7" w:name="_Toc121313342"/>
+      <w:bookmarkStart w:id="7" w:name="_Toc121402077"/>
       <w:bookmarkEnd w:id="6"/>
       <w:r>
         <w:lastRenderedPageBreak/>
@@ -5300,7 +5519,7 @@
       <w:r>
         <w:t xml:space="preserve"> </w:t>
       </w:r>
-      <w:bookmarkStart w:id="9" w:name="_Toc121313343"/>
+      <w:bookmarkStart w:id="9" w:name="_Toc121402078"/>
       <w:r>
         <w:t>Security</w:t>
       </w:r>
@@ -5317,45 +5536,6 @@
       </w:r>
       <w:r>
         <w:t>This research relates to learning outcomes 2 and 8: Software Quality and Professional.</w:t>
-      </w:r>
-    </w:p>
-    <w:p>
-      <w:hyperlink r:id="rId11" w:history="1">
-        <w:r>
-          <w:rPr>
-            <w:rStyle w:val="Hyperlink"/>
-          </w:rPr>
-          <w:t>View file</w:t>
-        </w:r>
-      </w:hyperlink>
-    </w:p>
-    <w:p>
-      <w:pPr>
-        <w:pStyle w:val="Kop2"/>
-      </w:pPr>
-      <w:bookmarkStart w:id="10" w:name="_Agile"/>
-      <w:bookmarkStart w:id="11" w:name="_Toc121313344"/>
-      <w:bookmarkEnd w:id="10"/>
-      <w:r>
-        <w:t>Agile</w:t>
-      </w:r>
-      <w:bookmarkEnd w:id="11"/>
-    </w:p>
-    <w:p>
-      <w:r>
-        <w:t xml:space="preserve">Software development is </w:t>
-      </w:r>
-      <w:r>
-        <w:t>i</w:t>
-      </w:r>
-      <w:r>
-        <w:t xml:space="preserve">n many cases upheld by Agile practices. During this semester I have utilized an Agile method called Scrum for my individual project and my group project. </w:t>
-      </w:r>
-      <w:r>
-        <w:t xml:space="preserve">I also used the story mapping method to map out all the user stories that I made for my individual project. </w:t>
-      </w:r>
-      <w:r>
-        <w:t>Yet, there are numerous other Agile methods accessible to utilize and each has their own utilization cases and advantages. I have carried out some analysis into the meaning of Agile, the various methods that are accessible, and the way things are utilized by and by. This item demonstrates my capability at learning outcome 3: Agile method.</w:t>
       </w:r>
     </w:p>
     <w:p>
@@ -5372,43 +5552,32 @@
       <w:pPr>
         <w:pStyle w:val="Kop2"/>
       </w:pPr>
-      <w:bookmarkStart w:id="12" w:name="_Techstack"/>
-      <w:bookmarkStart w:id="13" w:name="_Toc121313345"/>
-      <w:bookmarkEnd w:id="12"/>
-      <w:r>
-        <w:t>Techstack</w:t>
-      </w:r>
-      <w:bookmarkEnd w:id="13"/>
-    </w:p>
-    <w:p>
-      <w:r>
-        <w:t>Of course, a Web application does not spring up out of nowhere. For this, you use various languages to build the most complete application possible. Since we had a number of workshops concerning possible choices for a front-end and backend framework, I researched what would possibly be the best choice for a front-end framework, backend framework, in what database the data would be stored and possibly an API in between.</w:t>
-      </w:r>
-      <w:r>
-        <w:t xml:space="preserve"> </w:t>
-      </w:r>
-      <w:r>
-        <w:t xml:space="preserve">This product helps prove my proficiency at learning outcome </w:t>
-      </w:r>
-      <w:r>
-        <w:t>6</w:t>
-      </w:r>
-      <w:r>
-        <w:t xml:space="preserve">: </w:t>
-      </w:r>
-      <w:r>
-        <w:t>Requirements and design</w:t>
-      </w:r>
-      <w:r>
-        <w:t>.</w:t>
-      </w:r>
-    </w:p>
-    <w:p>
-      <w:pPr>
-        <w:rPr>
-          <w:rStyle w:val="Hyperlink"/>
-        </w:rPr>
-      </w:pPr>
+      <w:bookmarkStart w:id="10" w:name="_Agile"/>
+      <w:bookmarkStart w:id="11" w:name="_Toc121402079"/>
+      <w:bookmarkEnd w:id="10"/>
+      <w:r>
+        <w:t>Agile</w:t>
+      </w:r>
+      <w:bookmarkEnd w:id="11"/>
+    </w:p>
+    <w:p>
+      <w:r>
+        <w:t xml:space="preserve">Software development is </w:t>
+      </w:r>
+      <w:r>
+        <w:t>i</w:t>
+      </w:r>
+      <w:r>
+        <w:t xml:space="preserve">n many cases upheld by Agile practices. During this semester I have utilized an Agile method called Scrum for my individual project and my group project. </w:t>
+      </w:r>
+      <w:r>
+        <w:t xml:space="preserve">I also used the story mapping method to map out all the user stories that I made for my individual project. </w:t>
+      </w:r>
+      <w:r>
+        <w:t>Yet, there are numerous other Agile methods accessible to utilize and each has their own utilization cases and advantages. I have carried out some analysis into the meaning of Agile, the various methods that are accessible, and the way things are utilized by and by. This item demonstrates my capability at learning outcome 3: Agile method.</w:t>
+      </w:r>
+    </w:p>
+    <w:p>
       <w:hyperlink r:id="rId13" w:history="1">
         <w:r>
           <w:rPr>
@@ -5421,34 +5590,44 @@
     <w:p>
       <w:pPr>
         <w:pStyle w:val="Kop2"/>
+      </w:pPr>
+      <w:bookmarkStart w:id="12" w:name="_Techstack"/>
+      <w:bookmarkStart w:id="13" w:name="_Toc121402080"/>
+      <w:bookmarkEnd w:id="12"/>
+      <w:r>
+        <w:t>Techstack</w:t>
+      </w:r>
+      <w:bookmarkEnd w:id="13"/>
+    </w:p>
+    <w:p>
+      <w:r>
+        <w:t>Of course, a Web application does not spring up out of nowhere. For this, you use various languages to build the most complete application possible. Since we had a number of workshops concerning possible choices for a front-end and backend framework, I researched what would possibly be the best choice for a front-end framework, backend framework, in what database the data would be stored and possibly an API in between.</w:t>
+      </w:r>
+      <w:r>
+        <w:t xml:space="preserve"> </w:t>
+      </w:r>
+      <w:r>
+        <w:t xml:space="preserve">This product helps prove my proficiency at learning outcome </w:t>
+      </w:r>
+      <w:r>
+        <w:t>6</w:t>
+      </w:r>
+      <w:r>
+        <w:t xml:space="preserve">: </w:t>
+      </w:r>
+      <w:r>
+        <w:t>Requirements and design</w:t>
+      </w:r>
+      <w:r>
+        <w:t>.</w:t>
+      </w:r>
+    </w:p>
+    <w:p>
+      <w:pPr>
         <w:rPr>
           <w:rStyle w:val="Hyperlink"/>
-          <w:u w:val="none"/>
         </w:rPr>
       </w:pPr>
-      <w:bookmarkStart w:id="14" w:name="_Business_Process"/>
-      <w:bookmarkStart w:id="15" w:name="_Toc121313346"/>
-      <w:bookmarkEnd w:id="14"/>
-      <w:r>
-        <w:rPr>
-          <w:rStyle w:val="Hyperlink"/>
-          <w:u w:val="none"/>
-        </w:rPr>
-        <w:t>Business Process</w:t>
-      </w:r>
-      <w:bookmarkEnd w:id="15"/>
-    </w:p>
-    <w:p>
-      <w:r>
-        <w:t>In this section, I examined business processes and how they are applied in software engineering. I also created an example of a business process.</w:t>
-      </w:r>
-    </w:p>
-    <w:p>
-      <w:r>
-        <w:t>In addition, I worked out my own business process here. This is the business process of my individual project.</w:t>
-      </w:r>
-    </w:p>
-    <w:p>
       <w:hyperlink r:id="rId14" w:history="1">
         <w:r>
           <w:rPr>
@@ -5460,30 +5639,25 @@
     </w:p>
     <w:p>
       <w:pPr>
-        <w:rPr>
-          <w:rStyle w:val="Hyperlink"/>
-        </w:rPr>
+        <w:pStyle w:val="Kop2"/>
       </w:pPr>
-      <w:r>
-        <w:rPr>
-          <w:rStyle w:val="Hyperlink"/>
-        </w:rPr>
-        <w:br w:type="page"/>
-      </w:r>
-    </w:p>
-    <w:p>
-      <w:pPr>
-        <w:pStyle w:val="Kop1"/>
-      </w:pPr>
-      <w:bookmarkStart w:id="16" w:name="_Toc121313347"/>
-      <w:r>
-        <w:lastRenderedPageBreak/>
-        <w:t>Individual project</w:t>
-      </w:r>
-      <w:r>
-        <w:t xml:space="preserve"> (Instruweb)</w:t>
-      </w:r>
-      <w:bookmarkEnd w:id="16"/>
+      <w:bookmarkStart w:id="14" w:name="_Business_Process"/>
+      <w:bookmarkStart w:id="15" w:name="_Toc121402081"/>
+      <w:bookmarkEnd w:id="14"/>
+      <w:r>
+        <w:t>Business Process</w:t>
+      </w:r>
+      <w:bookmarkEnd w:id="15"/>
+    </w:p>
+    <w:p>
+      <w:r>
+        <w:t>In this section, I examined business processes and how they are applied in software engineering. I also created an example of a business process.</w:t>
+      </w:r>
+    </w:p>
+    <w:p>
+      <w:r>
+        <w:t>In addition, I worked out my own business process here. This is the business process of my individual project.</w:t>
+      </w:r>
     </w:p>
     <w:p>
       <w:pPr>
@@ -5491,10 +5665,86 @@
           <w:rStyle w:val="Hyperlink"/>
         </w:rPr>
       </w:pPr>
+      <w:hyperlink r:id="rId15" w:history="1">
+        <w:r>
+          <w:rPr>
+            <w:rStyle w:val="Hyperlink"/>
+          </w:rPr>
+          <w:t>View file</w:t>
+        </w:r>
+      </w:hyperlink>
+    </w:p>
+    <w:p/>
+    <w:p>
+      <w:pPr>
+        <w:pStyle w:val="Kop2"/>
+      </w:pPr>
+      <w:bookmarkStart w:id="16" w:name="_Cultural_differences_and"/>
+      <w:bookmarkStart w:id="17" w:name="_Toc121402082"/>
+      <w:bookmarkEnd w:id="16"/>
+      <w:r>
+        <w:lastRenderedPageBreak/>
+        <w:t>Cultural differences and ethics</w:t>
+      </w:r>
+      <w:bookmarkEnd w:id="17"/>
+    </w:p>
+    <w:p>
+      <w:pPr>
+        <w:rPr>
+          <w:rStyle w:val="Hyperlink"/>
+          <w:color w:val="auto"/>
+          <w:u w:val="none"/>
+        </w:rPr>
+      </w:pPr>
+      <w:r>
+        <w:rPr>
+          <w:rStyle w:val="Hyperlink"/>
+          <w:color w:val="auto"/>
+          <w:u w:val="none"/>
+        </w:rPr>
+        <w:t>In this section I examined the definition about cultural differences and ethics in general, and in software engineering. I also gave my own experience regarding the two.</w:t>
+      </w:r>
+    </w:p>
+    <w:p>
+      <w:pPr>
+        <w:rPr>
+          <w:rStyle w:val="Hyperlink"/>
+          <w:color w:val="auto"/>
+          <w:u w:val="none"/>
+        </w:rPr>
+      </w:pPr>
+      <w:hyperlink r:id="rId16" w:history="1">
+        <w:r>
+          <w:rPr>
+            <w:rStyle w:val="Hyperlink"/>
+          </w:rPr>
+          <w:t>View file</w:t>
+        </w:r>
+      </w:hyperlink>
+    </w:p>
+    <w:p>
+      <w:pPr>
+        <w:pStyle w:val="Kop1"/>
+      </w:pPr>
+      <w:bookmarkStart w:id="18" w:name="_Toc121402083"/>
+      <w:r>
+        <w:t>Individual project</w:t>
+      </w:r>
+      <w:r>
+        <w:t xml:space="preserve"> (Instruweb)</w:t>
+      </w:r>
+      <w:bookmarkEnd w:id="18"/>
+    </w:p>
+    <w:p>
+      <w:pPr>
+        <w:rPr>
+          <w:rStyle w:val="Hyperlink"/>
+        </w:rPr>
+      </w:pPr>
       <w:r>
         <w:t xml:space="preserve">Inspired by: </w:t>
       </w:r>
-      <w:hyperlink r:id="rId15" w:history="1">
+      <w:hyperlink r:id="rId17" w:history="1">
         <w:proofErr w:type="spellStart"/>
         <w:r>
           <w:rPr>
@@ -5521,11 +5771,11 @@
       <w:pPr>
         <w:pStyle w:val="Kop2"/>
       </w:pPr>
-      <w:bookmarkStart w:id="17" w:name="_Toc121313348"/>
+      <w:bookmarkStart w:id="19" w:name="_Toc121402084"/>
       <w:r>
         <w:t>Description</w:t>
       </w:r>
-      <w:bookmarkEnd w:id="17"/>
+      <w:bookmarkEnd w:id="19"/>
     </w:p>
     <w:p>
       <w:r>
@@ -5572,7 +5822,7 @@
       </w:r>
     </w:p>
     <w:p>
-      <w:hyperlink r:id="rId16" w:history="1">
+      <w:hyperlink r:id="rId18" w:history="1">
         <w:r>
           <w:rPr>
             <w:rStyle w:val="Hyperlink"/>
@@ -5634,16 +5884,16 @@
       <w:pPr>
         <w:pStyle w:val="Kop2"/>
       </w:pPr>
-      <w:bookmarkStart w:id="18" w:name="_Software_design"/>
-      <w:bookmarkStart w:id="19" w:name="_Toc121313349"/>
-      <w:bookmarkEnd w:id="18"/>
+      <w:bookmarkStart w:id="20" w:name="_Software_design"/>
+      <w:bookmarkStart w:id="21" w:name="_Toc121402085"/>
+      <w:bookmarkEnd w:id="20"/>
       <w:r>
         <w:t>Software d</w:t>
       </w:r>
       <w:r>
         <w:t>esign</w:t>
       </w:r>
-      <w:bookmarkEnd w:id="19"/>
+      <w:bookmarkEnd w:id="21"/>
     </w:p>
     <w:p>
       <w:r>
@@ -5670,7 +5920,7 @@
           <w:rStyle w:val="Hyperlink"/>
         </w:rPr>
       </w:pPr>
-      <w:hyperlink r:id="rId17" w:history="1">
+      <w:hyperlink r:id="rId19" w:history="1">
         <w:r>
           <w:rPr>
             <w:rStyle w:val="Hyperlink"/>
@@ -5683,16 +5933,17 @@
       <w:pPr>
         <w:pStyle w:val="Kop2"/>
       </w:pPr>
-      <w:bookmarkStart w:id="20" w:name="_UX_Design_1"/>
-      <w:bookmarkStart w:id="21" w:name="UXDesign"/>
-      <w:bookmarkStart w:id="22" w:name="_Toc121313350"/>
-      <w:bookmarkEnd w:id="20"/>
-      <w:r>
+      <w:bookmarkStart w:id="22" w:name="_UX_Design_1"/>
+      <w:bookmarkStart w:id="23" w:name="UXDesign"/>
+      <w:bookmarkStart w:id="24" w:name="_Toc121402086"/>
+      <w:bookmarkEnd w:id="22"/>
+      <w:r>
+        <w:lastRenderedPageBreak/>
         <w:t>UX Design</w:t>
       </w:r>
-      <w:bookmarkEnd w:id="22"/>
-    </w:p>
-    <w:bookmarkEnd w:id="21"/>
+      <w:bookmarkEnd w:id="24"/>
+    </w:p>
+    <w:bookmarkEnd w:id="23"/>
     <w:p>
       <w:r>
         <w:t>UX design is a field of work devoted to assisting a user with clearing their path through a digital process or product with insignificant exertion and greatest worth. Since the UX design field is consistently advancing and somewhat new, we could hold returning to this definition and changing it — users, their concerns, and how visual developers tackle them will change that rapidly.</w:t>
@@ -5703,7 +5954,6 @@
         <w:rPr>
           <w:noProof/>
         </w:rPr>
-        <w:lastRenderedPageBreak/>
         <w:drawing>
           <wp:inline distT="0" distB="0" distL="0" distR="0" wp14:anchorId="79756A5B" wp14:editId="7F45A1BC">
             <wp:extent cx="5760720" cy="2564130"/>
@@ -5722,7 +5972,7 @@
                     </pic:cNvPicPr>
                   </pic:nvPicPr>
                   <pic:blipFill>
-                    <a:blip r:embed="rId18" cstate="print">
+                    <a:blip r:embed="rId20" cstate="print">
                       <a:extLst>
                         <a:ext uri="{28A0092B-C50C-407E-A947-70E740481C1C}">
                           <a14:useLocalDpi xmlns:a14="http://schemas.microsoft.com/office/drawing/2010/main" val="0"/>
@@ -5791,7 +6041,7 @@
       </w:r>
     </w:p>
     <w:p>
-      <w:hyperlink r:id="rId19" w:history="1">
+      <w:hyperlink r:id="rId21" w:history="1">
         <w:r>
           <w:rPr>
             <w:rStyle w:val="Hyperlink"/>
@@ -5804,14 +6054,14 @@
       <w:pPr>
         <w:pStyle w:val="Kop2"/>
       </w:pPr>
-      <w:bookmarkStart w:id="23" w:name="DataPersistence"/>
-      <w:bookmarkStart w:id="24" w:name="_Toc121313351"/>
+      <w:bookmarkStart w:id="25" w:name="DataPersistence"/>
+      <w:bookmarkStart w:id="26" w:name="_Toc121402087"/>
       <w:r>
         <w:t>Data Persistence</w:t>
       </w:r>
-      <w:bookmarkEnd w:id="24"/>
-    </w:p>
-    <w:bookmarkEnd w:id="23"/>
+      <w:bookmarkEnd w:id="26"/>
+    </w:p>
+    <w:bookmarkEnd w:id="25"/>
     <w:p>
       <w:r>
         <w:t>Persistence in computer science is defined as ‘the characteristic of state that outlives the process that created it’.</w:t>
@@ -5830,13 +6080,13 @@
       <w:pPr>
         <w:pStyle w:val="Kop3"/>
       </w:pPr>
-      <w:bookmarkStart w:id="25" w:name="_ORM"/>
-      <w:bookmarkStart w:id="26" w:name="_Toc121313352"/>
-      <w:bookmarkEnd w:id="25"/>
+      <w:bookmarkStart w:id="27" w:name="_ORM"/>
+      <w:bookmarkStart w:id="28" w:name="_Toc121402088"/>
+      <w:bookmarkEnd w:id="27"/>
       <w:r>
         <w:t>ORM</w:t>
       </w:r>
-      <w:bookmarkEnd w:id="26"/>
+      <w:bookmarkEnd w:id="28"/>
     </w:p>
     <w:p>
       <w:r>
@@ -5909,6 +6159,7 @@
           <w:szCs w:val="20"/>
           <w:lang w:eastAsia="nl-NL"/>
         </w:rPr>
+        <w:lastRenderedPageBreak/>
         <w:t>@ApplicationScoped</w:t>
       </w:r>
       <w:r>
@@ -6051,7 +6302,6 @@
         <w:rPr>
           <w:noProof/>
         </w:rPr>
-        <w:lastRenderedPageBreak/>
         <w:drawing>
           <wp:inline distT="0" distB="0" distL="0" distR="0" wp14:anchorId="12CBD65A" wp14:editId="4AAE36F6">
             <wp:extent cx="3869531" cy="4286250"/>
@@ -6068,7 +6318,7 @@
                     <pic:cNvPicPr/>
                   </pic:nvPicPr>
                   <pic:blipFill>
-                    <a:blip r:embed="rId20"/>
+                    <a:blip r:embed="rId22"/>
                     <a:stretch>
                       <a:fillRect/>
                     </a:stretch>
@@ -6098,11 +6348,11 @@
       <w:pPr>
         <w:pStyle w:val="Kop3"/>
       </w:pPr>
-      <w:bookmarkStart w:id="27" w:name="_Toc121313353"/>
+      <w:bookmarkStart w:id="29" w:name="_Toc121402089"/>
       <w:r>
         <w:t>Database</w:t>
       </w:r>
-      <w:bookmarkEnd w:id="27"/>
+      <w:bookmarkEnd w:id="29"/>
     </w:p>
     <w:p>
       <w:r>
@@ -6121,7 +6371,7 @@
       </w:r>
     </w:p>
     <w:p>
-      <w:hyperlink r:id="rId21" w:anchor="Database" w:history="1">
+      <w:hyperlink r:id="rId23" w:anchor="Database" w:history="1">
         <w:r>
           <w:rPr>
             <w:rStyle w:val="Hyperlink"/>
@@ -6134,16 +6384,16 @@
       <w:pPr>
         <w:pStyle w:val="Kop2"/>
       </w:pPr>
-      <w:bookmarkStart w:id="28" w:name="_Quality_Assurance"/>
-      <w:bookmarkStart w:id="29" w:name="_Toc121313354"/>
-      <w:bookmarkEnd w:id="28"/>
+      <w:bookmarkStart w:id="30" w:name="_Quality_Assurance"/>
+      <w:bookmarkStart w:id="31" w:name="_Toc121402090"/>
+      <w:bookmarkEnd w:id="30"/>
       <w:r>
         <w:t>Quality</w:t>
       </w:r>
       <w:r>
         <w:t xml:space="preserve"> Assurance</w:t>
       </w:r>
-      <w:bookmarkEnd w:id="29"/>
+      <w:bookmarkEnd w:id="31"/>
     </w:p>
     <w:p>
       <w:r>
@@ -6151,7 +6401,7 @@
       </w:r>
     </w:p>
     <w:p>
-      <w:hyperlink r:id="rId22" w:history="1">
+      <w:hyperlink r:id="rId24" w:history="1">
         <w:r>
           <w:rPr>
             <w:rStyle w:val="Hyperlink"/>
@@ -6162,6 +6412,7 @@
     </w:p>
     <w:p>
       <w:r>
+        <w:lastRenderedPageBreak/>
         <w:t>To ensure that the software I wrote for my individual project was actually reliable, I wrote a number of integration tests. Both for the front-end application and the backend application.</w:t>
       </w:r>
     </w:p>
@@ -6172,7 +6423,6 @@
     </w:p>
     <w:p>
       <w:r>
-        <w:lastRenderedPageBreak/>
         <w:t>In the front-end, I used Karma testing, which comes with Angular.</w:t>
       </w:r>
       <w:r>
@@ -6197,7 +6447,7 @@
       </w:r>
     </w:p>
     <w:p>
-      <w:hyperlink r:id="rId23" w:history="1">
+      <w:hyperlink r:id="rId25" w:history="1">
         <w:r>
           <w:rPr>
             <w:rStyle w:val="Hyperlink"/>
@@ -6238,7 +6488,7 @@
                     <pic:cNvPicPr/>
                   </pic:nvPicPr>
                   <pic:blipFill>
-                    <a:blip r:embed="rId24"/>
+                    <a:blip r:embed="rId26"/>
                     <a:stretch>
                       <a:fillRect/>
                     </a:stretch>
@@ -6272,7 +6522,7 @@
       <w:r>
         <w:t xml:space="preserve">Together with these test I also made a few security tests. These can be found </w:t>
       </w:r>
-      <w:hyperlink r:id="rId25" w:history="1">
+      <w:hyperlink r:id="rId27" w:history="1">
         <w:r>
           <w:rPr>
             <w:rStyle w:val="Hyperlink"/>
@@ -6285,7 +6535,12 @@
       </w:r>
     </w:p>
     <w:p>
-      <w:hyperlink r:id="rId26" w:history="1">
+      <w:pPr>
+        <w:rPr>
+          <w:rStyle w:val="Hyperlink"/>
+        </w:rPr>
+      </w:pPr>
+      <w:hyperlink r:id="rId28" w:history="1">
         <w:r>
           <w:rPr>
             <w:rStyle w:val="Hyperlink"/>
@@ -6294,27 +6549,29 @@
         </w:r>
       </w:hyperlink>
     </w:p>
+    <w:p/>
     <w:p>
       <w:pPr>
         <w:pStyle w:val="Kop2"/>
       </w:pPr>
-      <w:bookmarkStart w:id="30" w:name="_Toc121313355"/>
-      <w:r>
+      <w:bookmarkStart w:id="32" w:name="_Toc121402091"/>
+      <w:r>
+        <w:lastRenderedPageBreak/>
         <w:t>Software Release Management</w:t>
       </w:r>
-      <w:bookmarkEnd w:id="30"/>
+      <w:bookmarkEnd w:id="32"/>
     </w:p>
     <w:p>
       <w:pPr>
         <w:pStyle w:val="Kop3"/>
       </w:pPr>
-      <w:bookmarkStart w:id="31" w:name="_CI"/>
-      <w:bookmarkStart w:id="32" w:name="_Toc121313356"/>
-      <w:bookmarkEnd w:id="31"/>
+      <w:bookmarkStart w:id="33" w:name="_CI"/>
+      <w:bookmarkStart w:id="34" w:name="_Toc121402092"/>
+      <w:bookmarkEnd w:id="33"/>
       <w:r>
         <w:t>CI</w:t>
       </w:r>
-      <w:bookmarkEnd w:id="32"/>
+      <w:bookmarkEnd w:id="34"/>
     </w:p>
     <w:p>
       <w:r>
@@ -6341,7 +6598,6 @@
         <w:rPr>
           <w:noProof/>
         </w:rPr>
-        <w:lastRenderedPageBreak/>
         <w:drawing>
           <wp:inline distT="0" distB="0" distL="0" distR="0" wp14:anchorId="66223E97" wp14:editId="65AB114F">
             <wp:extent cx="5760720" cy="2773045"/>
@@ -6358,7 +6614,7 @@
                     <pic:cNvPicPr/>
                   </pic:nvPicPr>
                   <pic:blipFill>
-                    <a:blip r:embed="rId27"/>
+                    <a:blip r:embed="rId29"/>
                     <a:stretch>
                       <a:fillRect/>
                     </a:stretch>
@@ -6380,7 +6636,7 @@
       </w:r>
     </w:p>
     <w:p>
-      <w:hyperlink r:id="rId28" w:history="1">
+      <w:hyperlink r:id="rId30" w:history="1">
         <w:r>
           <w:rPr>
             <w:rStyle w:val="Hyperlink"/>
@@ -6390,7 +6646,7 @@
       </w:hyperlink>
     </w:p>
     <w:p>
-      <w:hyperlink r:id="rId29" w:history="1">
+      <w:hyperlink r:id="rId31" w:history="1">
         <w:r>
           <w:rPr>
             <w:rStyle w:val="Hyperlink"/>
@@ -6403,13 +6659,13 @@
       <w:pPr>
         <w:pStyle w:val="Kop3"/>
       </w:pPr>
-      <w:bookmarkStart w:id="33" w:name="_CD"/>
-      <w:bookmarkStart w:id="34" w:name="_Toc121313357"/>
-      <w:bookmarkEnd w:id="33"/>
+      <w:bookmarkStart w:id="35" w:name="_CD"/>
+      <w:bookmarkStart w:id="36" w:name="_Toc121402093"/>
+      <w:bookmarkEnd w:id="35"/>
       <w:r>
         <w:t>CD</w:t>
       </w:r>
-      <w:bookmarkEnd w:id="34"/>
+      <w:bookmarkEnd w:id="36"/>
     </w:p>
     <w:p>
       <w:r>
@@ -6434,6 +6690,7 @@
         <w:rPr>
           <w:noProof/>
         </w:rPr>
+        <w:lastRenderedPageBreak/>
         <w:drawing>
           <wp:inline distT="0" distB="0" distL="0" distR="0" wp14:anchorId="50FD74C4" wp14:editId="113CD5F2">
             <wp:extent cx="5760720" cy="3037205"/>
@@ -6450,7 +6707,7 @@
                     <pic:cNvPicPr/>
                   </pic:nvPicPr>
                   <pic:blipFill>
-                    <a:blip r:embed="rId30"/>
+                    <a:blip r:embed="rId32"/>
                     <a:stretch>
                       <a:fillRect/>
                     </a:stretch>
@@ -6473,7 +6730,7 @@
       <w:r>
         <w:t xml:space="preserve">The deployed application can be found on </w:t>
       </w:r>
-      <w:hyperlink r:id="rId31" w:history="1">
+      <w:hyperlink r:id="rId33" w:history="1">
         <w:r>
           <w:rPr>
             <w:rStyle w:val="Hyperlink"/>
@@ -6486,7 +6743,7 @@
       </w:r>
     </w:p>
     <w:p>
-      <w:hyperlink r:id="rId32" w:history="1">
+      <w:hyperlink r:id="rId34" w:history="1">
         <w:r>
           <w:rPr>
             <w:rStyle w:val="Hyperlink"/>
@@ -6499,14 +6756,13 @@
       <w:pPr>
         <w:pStyle w:val="Kop1"/>
       </w:pPr>
-      <w:bookmarkStart w:id="35" w:name="_Group_project_(World"/>
-      <w:bookmarkStart w:id="36" w:name="_Toc121313358"/>
-      <w:bookmarkEnd w:id="35"/>
-      <w:r>
-        <w:lastRenderedPageBreak/>
+      <w:bookmarkStart w:id="37" w:name="_Group_project_(World"/>
+      <w:bookmarkStart w:id="38" w:name="_Toc121402094"/>
+      <w:bookmarkEnd w:id="37"/>
+      <w:r>
         <w:t>Group project (World of Content web- scraper/crawler)</w:t>
       </w:r>
-      <w:bookmarkEnd w:id="36"/>
+      <w:bookmarkEnd w:id="38"/>
     </w:p>
     <w:p>
       <w:r>
@@ -6555,7 +6811,7 @@
       </w:r>
     </w:p>
     <w:p>
-      <w:hyperlink r:id="rId33" w:history="1">
+      <w:hyperlink r:id="rId35" w:history="1">
         <w:r>
           <w:rPr>
             <w:rStyle w:val="Hyperlink"/>
@@ -6582,16 +6838,17 @@
       <w:pPr>
         <w:pStyle w:val="Kop2"/>
       </w:pPr>
-      <w:bookmarkStart w:id="37" w:name="_Software_design_1"/>
-      <w:bookmarkStart w:id="38" w:name="_Toc121313359"/>
-      <w:bookmarkEnd w:id="37"/>
-      <w:r>
+      <w:bookmarkStart w:id="39" w:name="_Software_design_1"/>
+      <w:bookmarkStart w:id="40" w:name="_Toc121402095"/>
+      <w:bookmarkEnd w:id="39"/>
+      <w:r>
+        <w:lastRenderedPageBreak/>
         <w:t>Software d</w:t>
       </w:r>
       <w:r>
         <w:t>esign</w:t>
       </w:r>
-      <w:bookmarkEnd w:id="38"/>
+      <w:bookmarkEnd w:id="40"/>
     </w:p>
     <w:p>
       <w:r>
@@ -6616,7 +6873,7 @@
       </w:r>
     </w:p>
     <w:p>
-      <w:hyperlink r:id="rId34" w:history="1">
+      <w:hyperlink r:id="rId36" w:history="1">
         <w:r>
           <w:rPr>
             <w:rStyle w:val="Hyperlink"/>
@@ -6629,13 +6886,13 @@
       <w:pPr>
         <w:pStyle w:val="Kop2"/>
       </w:pPr>
-      <w:bookmarkStart w:id="39" w:name="_UX_Design"/>
-      <w:bookmarkStart w:id="40" w:name="_Toc121313360"/>
-      <w:bookmarkEnd w:id="39"/>
+      <w:bookmarkStart w:id="41" w:name="_UX_Design"/>
+      <w:bookmarkStart w:id="42" w:name="_Toc121402096"/>
+      <w:bookmarkEnd w:id="41"/>
       <w:r>
         <w:t>UX Design</w:t>
       </w:r>
-      <w:bookmarkEnd w:id="40"/>
+      <w:bookmarkEnd w:id="42"/>
     </w:p>
     <w:p>
       <w:r>
@@ -6643,7 +6900,7 @@
       </w:r>
     </w:p>
     <w:p>
-      <w:hyperlink r:id="rId35" w:history="1">
+      <w:hyperlink r:id="rId37" w:history="1">
         <w:r>
           <w:rPr>
             <w:rStyle w:val="Hyperlink"/>
@@ -6658,12 +6915,11 @@
         <w:rPr>
           <w:noProof/>
         </w:rPr>
-        <w:lastRenderedPageBreak/>
         <w:drawing>
-          <wp:inline distT="0" distB="0" distL="0" distR="0" wp14:anchorId="256EBA75" wp14:editId="4BD1A173">
-            <wp:extent cx="5760720" cy="3759835"/>
+          <wp:inline distT="0" distB="0" distL="0" distR="0" wp14:anchorId="5BE6339B" wp14:editId="0B51EE71">
+            <wp:extent cx="4029075" cy="2062503"/>
             <wp:effectExtent l="0" t="0" r="0" b="0"/>
-            <wp:docPr id="4" name="Afbeelding 4"/>
+            <wp:docPr id="11" name="Afbeelding 11"/>
             <wp:cNvGraphicFramePr>
               <a:graphicFrameLocks xmlns:a="http://schemas.openxmlformats.org/drawingml/2006/main" noChangeAspect="1"/>
             </wp:cNvGraphicFramePr>
@@ -6675,7 +6931,7 @@
                     <pic:cNvPicPr/>
                   </pic:nvPicPr>
                   <pic:blipFill>
-                    <a:blip r:embed="rId36"/>
+                    <a:blip r:embed="rId38"/>
                     <a:stretch>
                       <a:fillRect/>
                     </a:stretch>
@@ -6683,7 +6939,7 @@
                   <pic:spPr>
                     <a:xfrm>
                       <a:off x="0" y="0"/>
-                      <a:ext cx="5760720" cy="3759835"/>
+                      <a:ext cx="4103379" cy="2100539"/>
                     </a:xfrm>
                     <a:prstGeom prst="rect">
                       <a:avLst/>
@@ -6725,13 +6981,13 @@
       <w:pPr>
         <w:pStyle w:val="Kop2"/>
       </w:pPr>
-      <w:bookmarkStart w:id="41" w:name="_My_contribution"/>
-      <w:bookmarkStart w:id="42" w:name="_Toc121313361"/>
-      <w:bookmarkEnd w:id="41"/>
+      <w:bookmarkStart w:id="43" w:name="_My_contribution"/>
+      <w:bookmarkStart w:id="44" w:name="_Toc121402097"/>
+      <w:bookmarkEnd w:id="43"/>
       <w:r>
         <w:t>My contribution</w:t>
       </w:r>
-      <w:bookmarkEnd w:id="42"/>
+      <w:bookmarkEnd w:id="44"/>
     </w:p>
     <w:p>
       <w:r>
@@ -6784,23 +7040,114 @@
     </w:p>
     <w:p>
       <w:r>
-        <w:t>I'm most proud of the feature that goes to see if a product in the database is also located in one of the URLs the crawler found.</w:t>
-      </w:r>
-      <w:r>
-        <w:t xml:space="preserve"> The function is very big, and yes, it should be divided in multiple functions, but in our case that would destroy the flow of the script.</w:t>
-      </w:r>
-    </w:p>
-    <w:p>
-      <w:r>
-        <w:t>In the picture below is a small portion of the function which I will explain.</w:t>
-      </w:r>
-    </w:p>
-    <w:p>
+        <w:t xml:space="preserve">Together with </w:t>
+      </w:r>
+      <w:proofErr w:type="spellStart"/>
+      <w:r>
+        <w:t>Jorn</w:t>
+      </w:r>
+      <w:proofErr w:type="spellEnd"/>
+      <w:r>
+        <w:t xml:space="preserve"> we made a business process diagram of the complete scraper seen in the image below. More of these flows and designs can be found in the documentation repository of our group project.</w:t>
+      </w:r>
+    </w:p>
+    <w:p>
+      <w:hyperlink r:id="rId39" w:history="1">
+        <w:r>
+          <w:rPr>
+            <w:rStyle w:val="Hyperlink"/>
+          </w:rPr>
+          <w:t>View repository</w:t>
+        </w:r>
+      </w:hyperlink>
+    </w:p>
+    <w:p>
+      <w:pPr>
+        <w:ind w:left="-993"/>
+      </w:pPr>
       <w:r>
         <w:rPr>
           <w:noProof/>
         </w:rPr>
         <w:lastRenderedPageBreak/>
+        <w:drawing>
+          <wp:inline distT="0" distB="0" distL="0" distR="0" wp14:anchorId="10F28841" wp14:editId="3EEEC0D8">
+            <wp:extent cx="7067188" cy="3733800"/>
+            <wp:effectExtent l="0" t="0" r="635" b="0"/>
+            <wp:docPr id="9" name="Afbeelding 9"/>
+            <wp:cNvGraphicFramePr>
+              <a:graphicFrameLocks xmlns:a="http://schemas.openxmlformats.org/drawingml/2006/main" noChangeAspect="1"/>
+            </wp:cNvGraphicFramePr>
+            <a:graphic xmlns:a="http://schemas.openxmlformats.org/drawingml/2006/main">
+              <a:graphicData uri="http://schemas.openxmlformats.org/drawingml/2006/picture">
+                <pic:pic xmlns:pic="http://schemas.openxmlformats.org/drawingml/2006/picture">
+                  <pic:nvPicPr>
+                    <pic:cNvPr id="0" name="Picture 1"/>
+                    <pic:cNvPicPr>
+                      <a:picLocks noChangeAspect="1" noChangeArrowheads="1"/>
+                    </pic:cNvPicPr>
+                  </pic:nvPicPr>
+                  <pic:blipFill>
+                    <a:blip r:embed="rId40" cstate="print">
+                      <a:extLst>
+                        <a:ext uri="{28A0092B-C50C-407E-A947-70E740481C1C}">
+                          <a14:useLocalDpi xmlns:a14="http://schemas.microsoft.com/office/drawing/2010/main" val="0"/>
+                        </a:ext>
+                      </a:extLst>
+                    </a:blip>
+                    <a:srcRect/>
+                    <a:stretch>
+                      <a:fillRect/>
+                    </a:stretch>
+                  </pic:blipFill>
+                  <pic:spPr bwMode="auto">
+                    <a:xfrm>
+                      <a:off x="0" y="0"/>
+                      <a:ext cx="7076995" cy="3738982"/>
+                    </a:xfrm>
+                    <a:prstGeom prst="rect">
+                      <a:avLst/>
+                    </a:prstGeom>
+                    <a:noFill/>
+                    <a:ln>
+                      <a:noFill/>
+                    </a:ln>
+                  </pic:spPr>
+                </pic:pic>
+              </a:graphicData>
+            </a:graphic>
+          </wp:inline>
+        </w:drawing>
+      </w:r>
+    </w:p>
+    <w:p>
+      <w:hyperlink r:id="rId41" w:history="1">
+        <w:r>
+          <w:rPr>
+            <w:rStyle w:val="Hyperlink"/>
+          </w:rPr>
+          <w:t>View image in full size</w:t>
+        </w:r>
+      </w:hyperlink>
+    </w:p>
+    <w:p>
+      <w:r>
+        <w:t>I'm most proud of the feature that goes to see if a product in the database is also located in one of the URLs the crawler found.</w:t>
+      </w:r>
+      <w:r>
+        <w:t xml:space="preserve"> The function is very big, and yes, it should be divided in multiple functions, but in our case that would destroy the flow of the script.</w:t>
+      </w:r>
+    </w:p>
+    <w:p>
+      <w:r>
+        <w:t>In the picture below is a small portion of the function which I will explain.</w:t>
+      </w:r>
+    </w:p>
+    <w:p>
+      <w:r>
+        <w:rPr>
+          <w:noProof/>
+        </w:rPr>
         <w:drawing>
           <wp:inline distT="0" distB="0" distL="0" distR="0" wp14:anchorId="41EA5499" wp14:editId="2284C9FB">
             <wp:extent cx="4838700" cy="3456214"/>
@@ -6817,7 +7164,7 @@
                     <pic:cNvPicPr/>
                   </pic:nvPicPr>
                   <pic:blipFill>
-                    <a:blip r:embed="rId37"/>
+                    <a:blip r:embed="rId42"/>
                     <a:stretch>
                       <a:fillRect/>
                     </a:stretch>
@@ -6840,6 +7187,7 @@
     </w:p>
     <w:p>
       <w:r>
+        <w:lastRenderedPageBreak/>
         <w:t xml:space="preserve">This part of the function checks if the product which I got from the database already has a URL, if so, the comparer (which compares the data from the database with the page, written by </w:t>
       </w:r>
       <w:proofErr w:type="spellStart"/>
@@ -6872,7 +7220,7 @@
                     <pic:cNvPicPr/>
                   </pic:nvPicPr>
                   <pic:blipFill>
-                    <a:blip r:embed="rId38"/>
+                    <a:blip r:embed="rId43"/>
                     <a:stretch>
                       <a:fillRect/>
                     </a:stretch>
@@ -6909,7 +7257,7 @@
       </w:r>
     </w:p>
     <w:p>
-      <w:hyperlink r:id="rId39" w:anchor="L241" w:history="1">
+      <w:hyperlink r:id="rId44" w:anchor="L241" w:history="1">
         <w:r>
           <w:rPr>
             <w:rStyle w:val="Hyperlink"/>
@@ -6922,22 +7270,21 @@
       <w:pPr>
         <w:pStyle w:val="Kop1"/>
       </w:pPr>
-      <w:bookmarkStart w:id="43" w:name="_Toc121313362"/>
-      <w:r>
-        <w:lastRenderedPageBreak/>
+      <w:bookmarkStart w:id="45" w:name="_Toc121402098"/>
+      <w:r>
         <w:t>Reflection</w:t>
       </w:r>
-      <w:bookmarkEnd w:id="43"/>
+      <w:bookmarkEnd w:id="45"/>
     </w:p>
     <w:p>
       <w:pPr>
         <w:pStyle w:val="Kop2"/>
       </w:pPr>
-      <w:bookmarkStart w:id="44" w:name="_Toc121313363"/>
+      <w:bookmarkStart w:id="46" w:name="_Toc121402099"/>
       <w:r>
         <w:t>What I have learned</w:t>
       </w:r>
-      <w:bookmarkEnd w:id="44"/>
+      <w:bookmarkEnd w:id="46"/>
     </w:p>
     <w:p>
       <w:r>
@@ -6948,11 +7295,11 @@
       <w:pPr>
         <w:pStyle w:val="Kop2"/>
       </w:pPr>
-      <w:bookmarkStart w:id="45" w:name="_Toc121313364"/>
+      <w:bookmarkStart w:id="47" w:name="_Toc121402100"/>
       <w:r>
         <w:t>What went well</w:t>
       </w:r>
-      <w:bookmarkEnd w:id="45"/>
+      <w:bookmarkEnd w:id="47"/>
     </w:p>
     <w:p>
       <w:r>
@@ -6963,11 +7310,11 @@
       <w:pPr>
         <w:pStyle w:val="Kop2"/>
       </w:pPr>
-      <w:bookmarkStart w:id="46" w:name="_Toc121313365"/>
+      <w:bookmarkStart w:id="48" w:name="_Toc121402101"/>
       <w:r>
         <w:t>What can be improved</w:t>
       </w:r>
-      <w:bookmarkEnd w:id="46"/>
+      <w:bookmarkEnd w:id="48"/>
     </w:p>
     <w:p>
       <w:r>
@@ -6975,7 +7322,7 @@
       </w:r>
     </w:p>
     <w:sectPr>
-      <w:footerReference w:type="default" r:id="rId40"/>
+      <w:footerReference w:type="default" r:id="rId45"/>
       <w:pgSz w:w="11906" w:h="16838"/>
       <w:pgMar w:top="1417" w:right="1417" w:bottom="1417" w:left="1417" w:header="708" w:footer="708" w:gutter="0"/>
       <w:pgNumType w:start="0"/>

</xml_diff>

<commit_message>
update software tests and software design
</commit_message>
<xml_diff>
--- a/Documentation/Portfolio/Readers guide.docx
+++ b/Documentation/Portfolio/Readers guide.docx
@@ -553,7 +553,7 @@
       <w:pPr>
         <w:pStyle w:val="Kop1"/>
       </w:pPr>
-      <w:bookmarkStart w:id="0" w:name="_Toc121402072"/>
+      <w:bookmarkStart w:id="0" w:name="_Toc121823797"/>
       <w:r>
         <w:lastRenderedPageBreak/>
         <w:t>Version control</w:t>
@@ -1477,13 +1477,185 @@
           </w:p>
         </w:tc>
       </w:tr>
+      <w:tr>
+        <w:tc>
+          <w:tcPr>
+            <w:cnfStyle w:val="001000000000" w:firstRow="0" w:lastRow="0" w:firstColumn="1" w:lastColumn="0" w:oddVBand="0" w:evenVBand="0" w:oddHBand="0" w:evenHBand="0" w:firstRowFirstColumn="0" w:firstRowLastColumn="0" w:lastRowFirstColumn="0" w:lastRowLastColumn="0"/>
+            <w:tcW w:w="988" w:type="dxa"/>
+          </w:tcPr>
+          <w:p>
+            <w:r>
+              <w:t>V0.8.1</w:t>
+            </w:r>
+          </w:p>
+        </w:tc>
+        <w:tc>
+          <w:tcPr>
+            <w:tcW w:w="4677" w:type="dxa"/>
+          </w:tcPr>
+          <w:p>
+            <w:pPr>
+              <w:tabs>
+                <w:tab w:val="left" w:pos="1035"/>
+              </w:tabs>
+              <w:cnfStyle w:val="000000000000" w:firstRow="0" w:lastRow="0" w:firstColumn="0" w:lastColumn="0" w:oddVBand="0" w:evenVBand="0" w:oddHBand="0" w:evenHBand="0" w:firstRowFirstColumn="0" w:firstRowLastColumn="0" w:lastRowFirstColumn="0" w:lastRowLastColumn="0"/>
+            </w:pPr>
+            <w:r>
+              <w:t>Added Reflection of outcomes</w:t>
+            </w:r>
+          </w:p>
+          <w:p>
+            <w:pPr>
+              <w:tabs>
+                <w:tab w:val="left" w:pos="1035"/>
+              </w:tabs>
+              <w:cnfStyle w:val="000000000000" w:firstRow="0" w:lastRow="0" w:firstColumn="0" w:lastColumn="0" w:oddVBand="0" w:evenVBand="0" w:oddHBand="0" w:evenHBand="0" w:firstRowFirstColumn="0" w:firstRowLastColumn="0" w:lastRowFirstColumn="0" w:lastRowLastColumn="0"/>
+            </w:pPr>
+            <w:r>
+              <w:t xml:space="preserve">Updated </w:t>
+            </w:r>
+            <w:hyperlink w:anchor="_Software_design" w:history="1">
+              <w:r>
+                <w:rPr>
+                  <w:rStyle w:val="Hyperlink"/>
+                </w:rPr>
+                <w:t>Software Design</w:t>
+              </w:r>
+            </w:hyperlink>
+            <w:r>
+              <w:t>:</w:t>
+            </w:r>
+          </w:p>
+          <w:p>
+            <w:pPr>
+              <w:pStyle w:val="Lijstalinea"/>
+              <w:numPr>
+                <w:ilvl w:val="0"/>
+                <w:numId w:val="3"/>
+              </w:numPr>
+              <w:tabs>
+                <w:tab w:val="left" w:pos="1035"/>
+              </w:tabs>
+              <w:cnfStyle w:val="000000000000" w:firstRow="0" w:lastRow="0" w:firstColumn="0" w:lastColumn="0" w:oddVBand="0" w:evenVBand="0" w:oddHBand="0" w:evenHBand="0" w:firstRowFirstColumn="0" w:firstRowLastColumn="0" w:lastRowFirstColumn="0" w:lastRowLastColumn="0"/>
+            </w:pPr>
+            <w:r>
+              <w:t>Added Messaging and events</w:t>
+            </w:r>
+          </w:p>
+        </w:tc>
+        <w:tc>
+          <w:tcPr>
+            <w:tcW w:w="1985" w:type="dxa"/>
+          </w:tcPr>
+          <w:p>
+            <w:pPr>
+              <w:cnfStyle w:val="000000000000" w:firstRow="0" w:lastRow="0" w:firstColumn="0" w:lastColumn="0" w:oddVBand="0" w:evenVBand="0" w:oddHBand="0" w:evenHBand="0" w:firstRowFirstColumn="0" w:firstRowLastColumn="0" w:lastRowFirstColumn="0" w:lastRowLastColumn="0"/>
+            </w:pPr>
+            <w:r>
+              <w:t>Nick Welles</w:t>
+            </w:r>
+          </w:p>
+        </w:tc>
+        <w:tc>
+          <w:tcPr>
+            <w:tcW w:w="1412" w:type="dxa"/>
+          </w:tcPr>
+          <w:p>
+            <w:pPr>
+              <w:cnfStyle w:val="000000000000" w:firstRow="0" w:lastRow="0" w:firstColumn="0" w:lastColumn="0" w:oddVBand="0" w:evenVBand="0" w:oddHBand="0" w:evenHBand="0" w:firstRowFirstColumn="0" w:firstRowLastColumn="0" w:lastRowFirstColumn="0" w:lastRowLastColumn="0"/>
+            </w:pPr>
+            <w:r>
+              <w:t>13-12-2022</w:t>
+            </w:r>
+          </w:p>
+        </w:tc>
+      </w:tr>
+      <w:tr>
+        <w:tc>
+          <w:tcPr>
+            <w:cnfStyle w:val="001000000000" w:firstRow="0" w:lastRow="0" w:firstColumn="1" w:lastColumn="0" w:oddVBand="0" w:evenVBand="0" w:oddHBand="0" w:evenHBand="0" w:firstRowFirstColumn="0" w:firstRowLastColumn="0" w:lastRowFirstColumn="0" w:lastRowLastColumn="0"/>
+            <w:tcW w:w="988" w:type="dxa"/>
+          </w:tcPr>
+          <w:p>
+            <w:r>
+              <w:t>V0.8.2</w:t>
+            </w:r>
+          </w:p>
+        </w:tc>
+        <w:tc>
+          <w:tcPr>
+            <w:tcW w:w="4677" w:type="dxa"/>
+          </w:tcPr>
+          <w:p>
+            <w:pPr>
+              <w:tabs>
+                <w:tab w:val="left" w:pos="1035"/>
+              </w:tabs>
+              <w:cnfStyle w:val="000000000000" w:firstRow="0" w:lastRow="0" w:firstColumn="0" w:lastColumn="0" w:oddVBand="0" w:evenVBand="0" w:oddHBand="0" w:evenHBand="0" w:firstRowFirstColumn="0" w:firstRowLastColumn="0" w:lastRowFirstColumn="0" w:lastRowLastColumn="0"/>
+            </w:pPr>
+            <w:r>
+              <w:t xml:space="preserve">Updated </w:t>
+            </w:r>
+            <w:hyperlink r:id="rId12" w:history="1">
+              <w:r>
+                <w:rPr>
+                  <w:rStyle w:val="Hyperlink"/>
+                </w:rPr>
+                <w:t>Software tests</w:t>
+              </w:r>
+            </w:hyperlink>
+          </w:p>
+          <w:p>
+            <w:pPr>
+              <w:pStyle w:val="Lijstalinea"/>
+              <w:numPr>
+                <w:ilvl w:val="0"/>
+                <w:numId w:val="3"/>
+              </w:numPr>
+              <w:tabs>
+                <w:tab w:val="left" w:pos="1035"/>
+              </w:tabs>
+              <w:cnfStyle w:val="000000000000" w:firstRow="0" w:lastRow="0" w:firstColumn="0" w:lastColumn="0" w:oddVBand="0" w:evenVBand="0" w:oddHBand="0" w:evenHBand="0" w:firstRowFirstColumn="0" w:firstRowLastColumn="0" w:lastRowFirstColumn="0" w:lastRowLastColumn="0"/>
+            </w:pPr>
+            <w:r>
+              <w:t>Added important tests for my project</w:t>
+            </w:r>
+          </w:p>
+        </w:tc>
+        <w:tc>
+          <w:tcPr>
+            <w:tcW w:w="1985" w:type="dxa"/>
+          </w:tcPr>
+          <w:p>
+            <w:pPr>
+              <w:cnfStyle w:val="000000000000" w:firstRow="0" w:lastRow="0" w:firstColumn="0" w:lastColumn="0" w:oddVBand="0" w:evenVBand="0" w:oddHBand="0" w:evenHBand="0" w:firstRowFirstColumn="0" w:firstRowLastColumn="0" w:lastRowFirstColumn="0" w:lastRowLastColumn="0"/>
+            </w:pPr>
+            <w:r>
+              <w:t>Nick Welles</w:t>
+            </w:r>
+          </w:p>
+        </w:tc>
+        <w:tc>
+          <w:tcPr>
+            <w:tcW w:w="1412" w:type="dxa"/>
+          </w:tcPr>
+          <w:p>
+            <w:pPr>
+              <w:cnfStyle w:val="000000000000" w:firstRow="0" w:lastRow="0" w:firstColumn="0" w:lastColumn="0" w:oddVBand="0" w:evenVBand="0" w:oddHBand="0" w:evenHBand="0" w:firstRowFirstColumn="0" w:firstRowLastColumn="0" w:lastRowFirstColumn="0" w:lastRowLastColumn="0"/>
+            </w:pPr>
+            <w:r>
+              <w:t>14-12-2022</w:t>
+            </w:r>
+          </w:p>
+        </w:tc>
+      </w:tr>
     </w:tbl>
     <w:p/>
     <w:p>
       <w:pPr>
         <w:pStyle w:val="Kop1"/>
       </w:pPr>
-      <w:bookmarkStart w:id="1" w:name="_Toc121402073"/>
+      <w:bookmarkStart w:id="1" w:name="_Toc121823798"/>
       <w:r>
         <w:t>General information</w:t>
       </w:r>
@@ -1552,7 +1724,10 @@
         <w:t xml:space="preserve">December </w:t>
       </w:r>
       <w:r>
-        <w:t>8</w:t>
+        <w:t>1</w:t>
+      </w:r>
+      <w:r>
+        <w:t>4</w:t>
       </w:r>
       <w:r>
         <w:rPr>
@@ -1578,6 +1753,12 @@
       <w:r>
         <w:t>8</w:t>
       </w:r>
+      <w:r>
+        <w:t>.</w:t>
+      </w:r>
+      <w:r>
+        <w:t>2</w:t>
+      </w:r>
     </w:p>
     <w:p>
       <w:r>
@@ -1589,7 +1770,7 @@
         <w:br w:type="page"/>
       </w:r>
     </w:p>
-    <w:bookmarkStart w:id="2" w:name="_Toc121402074" w:displacedByCustomXml="next"/>
+    <w:bookmarkStart w:id="2" w:name="_Toc121823799" w:displacedByCustomXml="next"/>
     <w:sdt>
       <w:sdtPr>
         <w:rPr>
@@ -1642,7 +1823,7 @@
           <w:r>
             <w:fldChar w:fldCharType="separate"/>
           </w:r>
-          <w:hyperlink w:anchor="_Toc121402072" w:history="1">
+          <w:hyperlink w:anchor="_Toc121823797" w:history="1">
             <w:r>
               <w:rPr>
                 <w:rStyle w:val="Hyperlink"/>
@@ -1684,7 +1865,7 @@
                 <w:noProof/>
                 <w:webHidden/>
               </w:rPr>
-              <w:instrText xml:space="preserve"> PAGEREF _Toc121402072 \h </w:instrText>
+              <w:instrText xml:space="preserve"> PAGEREF _Toc121823797 \h </w:instrText>
             </w:r>
             <w:r>
               <w:rPr>
@@ -1728,7 +1909,7 @@
               <w:lang w:val="nl-NL" w:eastAsia="nl-NL"/>
             </w:rPr>
           </w:pPr>
-          <w:hyperlink w:anchor="_Toc121402073" w:history="1">
+          <w:hyperlink w:anchor="_Toc121823798" w:history="1">
             <w:r>
               <w:rPr>
                 <w:rStyle w:val="Hyperlink"/>
@@ -1770,7 +1951,7 @@
                 <w:noProof/>
                 <w:webHidden/>
               </w:rPr>
-              <w:instrText xml:space="preserve"> PAGEREF _Toc121402073 \h </w:instrText>
+              <w:instrText xml:space="preserve"> PAGEREF _Toc121823798 \h </w:instrText>
             </w:r>
             <w:r>
               <w:rPr>
@@ -1814,7 +1995,7 @@
               <w:lang w:val="nl-NL" w:eastAsia="nl-NL"/>
             </w:rPr>
           </w:pPr>
-          <w:hyperlink w:anchor="_Toc121402074" w:history="1">
+          <w:hyperlink w:anchor="_Toc121823799" w:history="1">
             <w:r>
               <w:rPr>
                 <w:rStyle w:val="Hyperlink"/>
@@ -1856,7 +2037,7 @@
                 <w:noProof/>
                 <w:webHidden/>
               </w:rPr>
-              <w:instrText xml:space="preserve"> PAGEREF _Toc121402074 \h </w:instrText>
+              <w:instrText xml:space="preserve"> PAGEREF _Toc121823799 \h </w:instrText>
             </w:r>
             <w:r>
               <w:rPr>
@@ -1900,7 +2081,7 @@
               <w:lang w:val="nl-NL" w:eastAsia="nl-NL"/>
             </w:rPr>
           </w:pPr>
-          <w:hyperlink w:anchor="_Toc121402075" w:history="1">
+          <w:hyperlink w:anchor="_Toc121823800" w:history="1">
             <w:r>
               <w:rPr>
                 <w:rStyle w:val="Hyperlink"/>
@@ -1942,7 +2123,7 @@
                 <w:noProof/>
                 <w:webHidden/>
               </w:rPr>
-              <w:instrText xml:space="preserve"> PAGEREF _Toc121402075 \h </w:instrText>
+              <w:instrText xml:space="preserve"> PAGEREF _Toc121823800 \h </w:instrText>
             </w:r>
             <w:r>
               <w:rPr>
@@ -1986,7 +2167,7 @@
               <w:lang w:val="nl-NL" w:eastAsia="nl-NL"/>
             </w:rPr>
           </w:pPr>
-          <w:hyperlink w:anchor="_Toc121402076" w:history="1">
+          <w:hyperlink w:anchor="_Toc121823801" w:history="1">
             <w:r>
               <w:rPr>
                 <w:rStyle w:val="Hyperlink"/>
@@ -2028,7 +2209,7 @@
                 <w:noProof/>
                 <w:webHidden/>
               </w:rPr>
-              <w:instrText xml:space="preserve"> PAGEREF _Toc121402076 \h </w:instrText>
+              <w:instrText xml:space="preserve"> PAGEREF _Toc121823801 \h </w:instrText>
             </w:r>
             <w:r>
               <w:rPr>
@@ -2072,7 +2253,7 @@
               <w:lang w:val="nl-NL" w:eastAsia="nl-NL"/>
             </w:rPr>
           </w:pPr>
-          <w:hyperlink w:anchor="_Toc121402077" w:history="1">
+          <w:hyperlink w:anchor="_Toc121823802" w:history="1">
             <w:r>
               <w:rPr>
                 <w:rStyle w:val="Hyperlink"/>
@@ -2114,7 +2295,7 @@
                 <w:noProof/>
                 <w:webHidden/>
               </w:rPr>
-              <w:instrText xml:space="preserve"> PAGEREF _Toc121402077 \h </w:instrText>
+              <w:instrText xml:space="preserve"> PAGEREF _Toc121823802 \h </w:instrText>
             </w:r>
             <w:r>
               <w:rPr>
@@ -2158,7 +2339,7 @@
               <w:lang w:val="nl-NL" w:eastAsia="nl-NL"/>
             </w:rPr>
           </w:pPr>
-          <w:hyperlink w:anchor="_Toc121402078" w:history="1">
+          <w:hyperlink w:anchor="_Toc121823803" w:history="1">
             <w:r>
               <w:rPr>
                 <w:rStyle w:val="Hyperlink"/>
@@ -2200,7 +2381,7 @@
                 <w:noProof/>
                 <w:webHidden/>
               </w:rPr>
-              <w:instrText xml:space="preserve"> PAGEREF _Toc121402078 \h </w:instrText>
+              <w:instrText xml:space="preserve"> PAGEREF _Toc121823803 \h </w:instrText>
             </w:r>
             <w:r>
               <w:rPr>
@@ -2244,7 +2425,7 @@
               <w:lang w:val="nl-NL" w:eastAsia="nl-NL"/>
             </w:rPr>
           </w:pPr>
-          <w:hyperlink w:anchor="_Toc121402079" w:history="1">
+          <w:hyperlink w:anchor="_Toc121823804" w:history="1">
             <w:r>
               <w:rPr>
                 <w:rStyle w:val="Hyperlink"/>
@@ -2286,7 +2467,7 @@
                 <w:noProof/>
                 <w:webHidden/>
               </w:rPr>
-              <w:instrText xml:space="preserve"> PAGEREF _Toc121402079 \h </w:instrText>
+              <w:instrText xml:space="preserve"> PAGEREF _Toc121823804 \h </w:instrText>
             </w:r>
             <w:r>
               <w:rPr>
@@ -2330,7 +2511,7 @@
               <w:lang w:val="nl-NL" w:eastAsia="nl-NL"/>
             </w:rPr>
           </w:pPr>
-          <w:hyperlink w:anchor="_Toc121402080" w:history="1">
+          <w:hyperlink w:anchor="_Toc121823805" w:history="1">
             <w:r>
               <w:rPr>
                 <w:rStyle w:val="Hyperlink"/>
@@ -2372,7 +2553,7 @@
                 <w:noProof/>
                 <w:webHidden/>
               </w:rPr>
-              <w:instrText xml:space="preserve"> PAGEREF _Toc121402080 \h </w:instrText>
+              <w:instrText xml:space="preserve"> PAGEREF _Toc121823805 \h </w:instrText>
             </w:r>
             <w:r>
               <w:rPr>
@@ -2416,7 +2597,7 @@
               <w:lang w:val="nl-NL" w:eastAsia="nl-NL"/>
             </w:rPr>
           </w:pPr>
-          <w:hyperlink w:anchor="_Toc121402081" w:history="1">
+          <w:hyperlink w:anchor="_Toc121823806" w:history="1">
             <w:r>
               <w:rPr>
                 <w:rStyle w:val="Hyperlink"/>
@@ -2458,7 +2639,7 @@
                 <w:noProof/>
                 <w:webHidden/>
               </w:rPr>
-              <w:instrText xml:space="preserve"> PAGEREF _Toc121402081 \h </w:instrText>
+              <w:instrText xml:space="preserve"> PAGEREF _Toc121823806 \h </w:instrText>
             </w:r>
             <w:r>
               <w:rPr>
@@ -2502,7 +2683,7 @@
               <w:lang w:val="nl-NL" w:eastAsia="nl-NL"/>
             </w:rPr>
           </w:pPr>
-          <w:hyperlink w:anchor="_Toc121402082" w:history="1">
+          <w:hyperlink w:anchor="_Toc121823807" w:history="1">
             <w:r>
               <w:rPr>
                 <w:rStyle w:val="Hyperlink"/>
@@ -2544,7 +2725,7 @@
                 <w:noProof/>
                 <w:webHidden/>
               </w:rPr>
-              <w:instrText xml:space="preserve"> PAGEREF _Toc121402082 \h </w:instrText>
+              <w:instrText xml:space="preserve"> PAGEREF _Toc121823807 \h </w:instrText>
             </w:r>
             <w:r>
               <w:rPr>
@@ -2588,7 +2769,7 @@
               <w:lang w:val="nl-NL" w:eastAsia="nl-NL"/>
             </w:rPr>
           </w:pPr>
-          <w:hyperlink w:anchor="_Toc121402083" w:history="1">
+          <w:hyperlink w:anchor="_Toc121823808" w:history="1">
             <w:r>
               <w:rPr>
                 <w:rStyle w:val="Hyperlink"/>
@@ -2630,7 +2811,7 @@
                 <w:noProof/>
                 <w:webHidden/>
               </w:rPr>
-              <w:instrText xml:space="preserve"> PAGEREF _Toc121402083 \h </w:instrText>
+              <w:instrText xml:space="preserve"> PAGEREF _Toc121823808 \h </w:instrText>
             </w:r>
             <w:r>
               <w:rPr>
@@ -2674,7 +2855,7 @@
               <w:lang w:val="nl-NL" w:eastAsia="nl-NL"/>
             </w:rPr>
           </w:pPr>
-          <w:hyperlink w:anchor="_Toc121402084" w:history="1">
+          <w:hyperlink w:anchor="_Toc121823809" w:history="1">
             <w:r>
               <w:rPr>
                 <w:rStyle w:val="Hyperlink"/>
@@ -2716,7 +2897,7 @@
                 <w:noProof/>
                 <w:webHidden/>
               </w:rPr>
-              <w:instrText xml:space="preserve"> PAGEREF _Toc121402084 \h </w:instrText>
+              <w:instrText xml:space="preserve"> PAGEREF _Toc121823809 \h </w:instrText>
             </w:r>
             <w:r>
               <w:rPr>
@@ -2760,7 +2941,7 @@
               <w:lang w:val="nl-NL" w:eastAsia="nl-NL"/>
             </w:rPr>
           </w:pPr>
-          <w:hyperlink w:anchor="_Toc121402085" w:history="1">
+          <w:hyperlink w:anchor="_Toc121823810" w:history="1">
             <w:r>
               <w:rPr>
                 <w:rStyle w:val="Hyperlink"/>
@@ -2802,7 +2983,7 @@
                 <w:noProof/>
                 <w:webHidden/>
               </w:rPr>
-              <w:instrText xml:space="preserve"> PAGEREF _Toc121402085 \h </w:instrText>
+              <w:instrText xml:space="preserve"> PAGEREF _Toc121823810 \h </w:instrText>
             </w:r>
             <w:r>
               <w:rPr>
@@ -2846,7 +3027,7 @@
               <w:lang w:val="nl-NL" w:eastAsia="nl-NL"/>
             </w:rPr>
           </w:pPr>
-          <w:hyperlink w:anchor="_Toc121402086" w:history="1">
+          <w:hyperlink w:anchor="_Toc121823811" w:history="1">
             <w:r>
               <w:rPr>
                 <w:rStyle w:val="Hyperlink"/>
@@ -2888,7 +3069,7 @@
                 <w:noProof/>
                 <w:webHidden/>
               </w:rPr>
-              <w:instrText xml:space="preserve"> PAGEREF _Toc121402086 \h </w:instrText>
+              <w:instrText xml:space="preserve"> PAGEREF _Toc121823811 \h </w:instrText>
             </w:r>
             <w:r>
               <w:rPr>
@@ -2932,7 +3113,7 @@
               <w:lang w:val="nl-NL" w:eastAsia="nl-NL"/>
             </w:rPr>
           </w:pPr>
-          <w:hyperlink w:anchor="_Toc121402087" w:history="1">
+          <w:hyperlink w:anchor="_Toc121823812" w:history="1">
             <w:r>
               <w:rPr>
                 <w:rStyle w:val="Hyperlink"/>
@@ -2974,7 +3155,7 @@
                 <w:noProof/>
                 <w:webHidden/>
               </w:rPr>
-              <w:instrText xml:space="preserve"> PAGEREF _Toc121402087 \h </w:instrText>
+              <w:instrText xml:space="preserve"> PAGEREF _Toc121823812 \h </w:instrText>
             </w:r>
             <w:r>
               <w:rPr>
@@ -3018,7 +3199,7 @@
               <w:lang w:val="nl-NL" w:eastAsia="nl-NL"/>
             </w:rPr>
           </w:pPr>
-          <w:hyperlink w:anchor="_Toc121402088" w:history="1">
+          <w:hyperlink w:anchor="_Toc121823813" w:history="1">
             <w:r>
               <w:rPr>
                 <w:rStyle w:val="Hyperlink"/>
@@ -3060,7 +3241,7 @@
                 <w:noProof/>
                 <w:webHidden/>
               </w:rPr>
-              <w:instrText xml:space="preserve"> PAGEREF _Toc121402088 \h </w:instrText>
+              <w:instrText xml:space="preserve"> PAGEREF _Toc121823813 \h </w:instrText>
             </w:r>
             <w:r>
               <w:rPr>
@@ -3104,7 +3285,7 @@
               <w:lang w:val="nl-NL" w:eastAsia="nl-NL"/>
             </w:rPr>
           </w:pPr>
-          <w:hyperlink w:anchor="_Toc121402089" w:history="1">
+          <w:hyperlink w:anchor="_Toc121823814" w:history="1">
             <w:r>
               <w:rPr>
                 <w:rStyle w:val="Hyperlink"/>
@@ -3146,7 +3327,7 @@
                 <w:noProof/>
                 <w:webHidden/>
               </w:rPr>
-              <w:instrText xml:space="preserve"> PAGEREF _Toc121402089 \h </w:instrText>
+              <w:instrText xml:space="preserve"> PAGEREF _Toc121823814 \h </w:instrText>
             </w:r>
             <w:r>
               <w:rPr>
@@ -3190,7 +3371,7 @@
               <w:lang w:val="nl-NL" w:eastAsia="nl-NL"/>
             </w:rPr>
           </w:pPr>
-          <w:hyperlink w:anchor="_Toc121402090" w:history="1">
+          <w:hyperlink w:anchor="_Toc121823815" w:history="1">
             <w:r>
               <w:rPr>
                 <w:rStyle w:val="Hyperlink"/>
@@ -3232,7 +3413,7 @@
                 <w:noProof/>
                 <w:webHidden/>
               </w:rPr>
-              <w:instrText xml:space="preserve"> PAGEREF _Toc121402090 \h </w:instrText>
+              <w:instrText xml:space="preserve"> PAGEREF _Toc121823815 \h </w:instrText>
             </w:r>
             <w:r>
               <w:rPr>
@@ -3252,7 +3433,7 @@
                 <w:noProof/>
                 <w:webHidden/>
               </w:rPr>
-              <w:t>8</w:t>
+              <w:t>9</w:t>
             </w:r>
             <w:r>
               <w:rPr>
@@ -3276,7 +3457,7 @@
               <w:lang w:val="nl-NL" w:eastAsia="nl-NL"/>
             </w:rPr>
           </w:pPr>
-          <w:hyperlink w:anchor="_Toc121402091" w:history="1">
+          <w:hyperlink w:anchor="_Toc121823816" w:history="1">
             <w:r>
               <w:rPr>
                 <w:rStyle w:val="Hyperlink"/>
@@ -3318,7 +3499,7 @@
                 <w:noProof/>
                 <w:webHidden/>
               </w:rPr>
-              <w:instrText xml:space="preserve"> PAGEREF _Toc121402091 \h </w:instrText>
+              <w:instrText xml:space="preserve"> PAGEREF _Toc121823816 \h </w:instrText>
             </w:r>
             <w:r>
               <w:rPr>
@@ -3362,7 +3543,7 @@
               <w:lang w:val="nl-NL" w:eastAsia="nl-NL"/>
             </w:rPr>
           </w:pPr>
-          <w:hyperlink w:anchor="_Toc121402092" w:history="1">
+          <w:hyperlink w:anchor="_Toc121823817" w:history="1">
             <w:r>
               <w:rPr>
                 <w:rStyle w:val="Hyperlink"/>
@@ -3404,7 +3585,7 @@
                 <w:noProof/>
                 <w:webHidden/>
               </w:rPr>
-              <w:instrText xml:space="preserve"> PAGEREF _Toc121402092 \h </w:instrText>
+              <w:instrText xml:space="preserve"> PAGEREF _Toc121823817 \h </w:instrText>
             </w:r>
             <w:r>
               <w:rPr>
@@ -3448,7 +3629,7 @@
               <w:lang w:val="nl-NL" w:eastAsia="nl-NL"/>
             </w:rPr>
           </w:pPr>
-          <w:hyperlink w:anchor="_Toc121402093" w:history="1">
+          <w:hyperlink w:anchor="_Toc121823818" w:history="1">
             <w:r>
               <w:rPr>
                 <w:rStyle w:val="Hyperlink"/>
@@ -3490,7 +3671,7 @@
                 <w:noProof/>
                 <w:webHidden/>
               </w:rPr>
-              <w:instrText xml:space="preserve"> PAGEREF _Toc121402093 \h </w:instrText>
+              <w:instrText xml:space="preserve"> PAGEREF _Toc121823818 \h </w:instrText>
             </w:r>
             <w:r>
               <w:rPr>
@@ -3534,7 +3715,7 @@
               <w:lang w:val="nl-NL" w:eastAsia="nl-NL"/>
             </w:rPr>
           </w:pPr>
-          <w:hyperlink w:anchor="_Toc121402094" w:history="1">
+          <w:hyperlink w:anchor="_Toc121823819" w:history="1">
             <w:r>
               <w:rPr>
                 <w:rStyle w:val="Hyperlink"/>
@@ -3576,7 +3757,7 @@
                 <w:noProof/>
                 <w:webHidden/>
               </w:rPr>
-              <w:instrText xml:space="preserve"> PAGEREF _Toc121402094 \h </w:instrText>
+              <w:instrText xml:space="preserve"> PAGEREF _Toc121823819 \h </w:instrText>
             </w:r>
             <w:r>
               <w:rPr>
@@ -3620,7 +3801,7 @@
               <w:lang w:val="nl-NL" w:eastAsia="nl-NL"/>
             </w:rPr>
           </w:pPr>
-          <w:hyperlink w:anchor="_Toc121402095" w:history="1">
+          <w:hyperlink w:anchor="_Toc121823820" w:history="1">
             <w:r>
               <w:rPr>
                 <w:rStyle w:val="Hyperlink"/>
@@ -3662,7 +3843,7 @@
                 <w:noProof/>
                 <w:webHidden/>
               </w:rPr>
-              <w:instrText xml:space="preserve"> PAGEREF _Toc121402095 \h </w:instrText>
+              <w:instrText xml:space="preserve"> PAGEREF _Toc121823820 \h </w:instrText>
             </w:r>
             <w:r>
               <w:rPr>
@@ -3706,7 +3887,7 @@
               <w:lang w:val="nl-NL" w:eastAsia="nl-NL"/>
             </w:rPr>
           </w:pPr>
-          <w:hyperlink w:anchor="_Toc121402096" w:history="1">
+          <w:hyperlink w:anchor="_Toc121823821" w:history="1">
             <w:r>
               <w:rPr>
                 <w:rStyle w:val="Hyperlink"/>
@@ -3748,7 +3929,7 @@
                 <w:noProof/>
                 <w:webHidden/>
               </w:rPr>
-              <w:instrText xml:space="preserve"> PAGEREF _Toc121402096 \h </w:instrText>
+              <w:instrText xml:space="preserve"> PAGEREF _Toc121823821 \h </w:instrText>
             </w:r>
             <w:r>
               <w:rPr>
@@ -3792,7 +3973,7 @@
               <w:lang w:val="nl-NL" w:eastAsia="nl-NL"/>
             </w:rPr>
           </w:pPr>
-          <w:hyperlink w:anchor="_Toc121402097" w:history="1">
+          <w:hyperlink w:anchor="_Toc121823822" w:history="1">
             <w:r>
               <w:rPr>
                 <w:rStyle w:val="Hyperlink"/>
@@ -3834,7 +4015,7 @@
                 <w:noProof/>
                 <w:webHidden/>
               </w:rPr>
-              <w:instrText xml:space="preserve"> PAGEREF _Toc121402097 \h </w:instrText>
+              <w:instrText xml:space="preserve"> PAGEREF _Toc121823822 \h </w:instrText>
             </w:r>
             <w:r>
               <w:rPr>
@@ -3878,7 +4059,7 @@
               <w:lang w:val="nl-NL" w:eastAsia="nl-NL"/>
             </w:rPr>
           </w:pPr>
-          <w:hyperlink w:anchor="_Toc121402098" w:history="1">
+          <w:hyperlink w:anchor="_Toc121823823" w:history="1">
             <w:r>
               <w:rPr>
                 <w:rStyle w:val="Hyperlink"/>
@@ -3920,7 +4101,7 @@
                 <w:noProof/>
                 <w:webHidden/>
               </w:rPr>
-              <w:instrText xml:space="preserve"> PAGEREF _Toc121402098 \h </w:instrText>
+              <w:instrText xml:space="preserve"> PAGEREF _Toc121823823 \h </w:instrText>
             </w:r>
             <w:r>
               <w:rPr>
@@ -3964,7 +4145,7 @@
               <w:lang w:val="nl-NL" w:eastAsia="nl-NL"/>
             </w:rPr>
           </w:pPr>
-          <w:hyperlink w:anchor="_Toc121402099" w:history="1">
+          <w:hyperlink w:anchor="_Toc121823824" w:history="1">
             <w:r>
               <w:rPr>
                 <w:rStyle w:val="Hyperlink"/>
@@ -3985,7 +4166,7 @@
                 <w:rStyle w:val="Hyperlink"/>
                 <w:noProof/>
               </w:rPr>
-              <w:t>What I have learned</w:t>
+              <w:t>Reflection 13-12-2022</w:t>
             </w:r>
             <w:r>
               <w:rPr>
@@ -4006,7 +4187,7 @@
                 <w:noProof/>
                 <w:webHidden/>
               </w:rPr>
-              <w:instrText xml:space="preserve"> PAGEREF _Toc121402099 \h </w:instrText>
+              <w:instrText xml:space="preserve"> PAGEREF _Toc121823824 \h </w:instrText>
             </w:r>
             <w:r>
               <w:rPr>
@@ -4050,7 +4231,7 @@
               <w:lang w:val="nl-NL" w:eastAsia="nl-NL"/>
             </w:rPr>
           </w:pPr>
-          <w:hyperlink w:anchor="_Toc121402100" w:history="1">
+          <w:hyperlink w:anchor="_Toc121823825" w:history="1">
             <w:r>
               <w:rPr>
                 <w:rStyle w:val="Hyperlink"/>
@@ -4071,7 +4252,7 @@
                 <w:rStyle w:val="Hyperlink"/>
                 <w:noProof/>
               </w:rPr>
-              <w:t>What went well</w:t>
+              <w:t>What I have learned</w:t>
             </w:r>
             <w:r>
               <w:rPr>
@@ -4092,7 +4273,7 @@
                 <w:noProof/>
                 <w:webHidden/>
               </w:rPr>
-              <w:instrText xml:space="preserve"> PAGEREF _Toc121402100 \h </w:instrText>
+              <w:instrText xml:space="preserve"> PAGEREF _Toc121823825 \h </w:instrText>
             </w:r>
             <w:r>
               <w:rPr>
@@ -4112,7 +4293,7 @@
                 <w:noProof/>
                 <w:webHidden/>
               </w:rPr>
-              <w:t>14</w:t>
+              <w:t>15</w:t>
             </w:r>
             <w:r>
               <w:rPr>
@@ -4136,7 +4317,7 @@
               <w:lang w:val="nl-NL" w:eastAsia="nl-NL"/>
             </w:rPr>
           </w:pPr>
-          <w:hyperlink w:anchor="_Toc121402101" w:history="1">
+          <w:hyperlink w:anchor="_Toc121823826" w:history="1">
             <w:r>
               <w:rPr>
                 <w:rStyle w:val="Hyperlink"/>
@@ -4157,6 +4338,92 @@
                 <w:rStyle w:val="Hyperlink"/>
                 <w:noProof/>
               </w:rPr>
+              <w:t>What went well</w:t>
+            </w:r>
+            <w:r>
+              <w:rPr>
+                <w:noProof/>
+                <w:webHidden/>
+              </w:rPr>
+              <w:tab/>
+            </w:r>
+            <w:r>
+              <w:rPr>
+                <w:noProof/>
+                <w:webHidden/>
+              </w:rPr>
+              <w:fldChar w:fldCharType="begin"/>
+            </w:r>
+            <w:r>
+              <w:rPr>
+                <w:noProof/>
+                <w:webHidden/>
+              </w:rPr>
+              <w:instrText xml:space="preserve"> PAGEREF _Toc121823826 \h </w:instrText>
+            </w:r>
+            <w:r>
+              <w:rPr>
+                <w:noProof/>
+                <w:webHidden/>
+              </w:rPr>
+            </w:r>
+            <w:r>
+              <w:rPr>
+                <w:noProof/>
+                <w:webHidden/>
+              </w:rPr>
+              <w:fldChar w:fldCharType="separate"/>
+            </w:r>
+            <w:r>
+              <w:rPr>
+                <w:noProof/>
+                <w:webHidden/>
+              </w:rPr>
+              <w:t>15</w:t>
+            </w:r>
+            <w:r>
+              <w:rPr>
+                <w:noProof/>
+                <w:webHidden/>
+              </w:rPr>
+              <w:fldChar w:fldCharType="end"/>
+            </w:r>
+          </w:hyperlink>
+        </w:p>
+        <w:p>
+          <w:pPr>
+            <w:pStyle w:val="Inhopg2"/>
+            <w:tabs>
+              <w:tab w:val="left" w:pos="880"/>
+              <w:tab w:val="right" w:leader="dot" w:pos="9062"/>
+            </w:tabs>
+            <w:rPr>
+              <w:rFonts w:eastAsiaTheme="minorEastAsia"/>
+              <w:noProof/>
+              <w:lang w:val="nl-NL" w:eastAsia="nl-NL"/>
+            </w:rPr>
+          </w:pPr>
+          <w:hyperlink w:anchor="_Toc121823827" w:history="1">
+            <w:r>
+              <w:rPr>
+                <w:rStyle w:val="Hyperlink"/>
+                <w:noProof/>
+              </w:rPr>
+              <w:t>9.4</w:t>
+            </w:r>
+            <w:r>
+              <w:rPr>
+                <w:rFonts w:eastAsiaTheme="minorEastAsia"/>
+                <w:noProof/>
+                <w:lang w:val="nl-NL" w:eastAsia="nl-NL"/>
+              </w:rPr>
+              <w:tab/>
+            </w:r>
+            <w:r>
+              <w:rPr>
+                <w:rStyle w:val="Hyperlink"/>
+                <w:noProof/>
+              </w:rPr>
               <w:t>What can be improved</w:t>
             </w:r>
             <w:r>
@@ -4178,7 +4445,7 @@
                 <w:noProof/>
                 <w:webHidden/>
               </w:rPr>
-              <w:instrText xml:space="preserve"> PAGEREF _Toc121402101 \h </w:instrText>
+              <w:instrText xml:space="preserve"> PAGEREF _Toc121823827 \h </w:instrText>
             </w:r>
             <w:r>
               <w:rPr>
@@ -4198,7 +4465,7 @@
                 <w:noProof/>
                 <w:webHidden/>
               </w:rPr>
-              <w:t>14</w:t>
+              <w:t>15</w:t>
             </w:r>
             <w:r>
               <w:rPr>
@@ -4229,7 +4496,7 @@
       <w:pPr>
         <w:pStyle w:val="Kop1"/>
       </w:pPr>
-      <w:bookmarkStart w:id="3" w:name="_Toc121402075"/>
+      <w:bookmarkStart w:id="3" w:name="_Toc121823800"/>
       <w:r>
         <w:lastRenderedPageBreak/>
         <w:t>Introduction</w:t>
@@ -4249,7 +4516,7 @@
         <w:pStyle w:val="Kop1"/>
       </w:pPr>
       <w:bookmarkStart w:id="4" w:name="_Learning_outcomes"/>
-      <w:bookmarkStart w:id="5" w:name="_Toc121402076"/>
+      <w:bookmarkStart w:id="5" w:name="_Toc121823801"/>
       <w:bookmarkEnd w:id="4"/>
       <w:r>
         <w:t>Learning outcomes</w:t>
@@ -5494,7 +5761,7 @@
         <w:pStyle w:val="Kop1"/>
       </w:pPr>
       <w:bookmarkStart w:id="6" w:name="_Research"/>
-      <w:bookmarkStart w:id="7" w:name="_Toc121402077"/>
+      <w:bookmarkStart w:id="7" w:name="_Toc121823802"/>
       <w:bookmarkEnd w:id="6"/>
       <w:r>
         <w:lastRenderedPageBreak/>
@@ -5519,7 +5786,7 @@
       <w:r>
         <w:t xml:space="preserve"> </w:t>
       </w:r>
-      <w:bookmarkStart w:id="9" w:name="_Toc121402078"/>
+      <w:bookmarkStart w:id="9" w:name="_Toc121823803"/>
       <w:r>
         <w:t>Security</w:t>
       </w:r>
@@ -5536,45 +5803,6 @@
       </w:r>
       <w:r>
         <w:t>This research relates to learning outcomes 2 and 8: Software Quality and Professional.</w:t>
-      </w:r>
-    </w:p>
-    <w:p>
-      <w:hyperlink r:id="rId12" w:history="1">
-        <w:r>
-          <w:rPr>
-            <w:rStyle w:val="Hyperlink"/>
-          </w:rPr>
-          <w:t>View file</w:t>
-        </w:r>
-      </w:hyperlink>
-    </w:p>
-    <w:p>
-      <w:pPr>
-        <w:pStyle w:val="Kop2"/>
-      </w:pPr>
-      <w:bookmarkStart w:id="10" w:name="_Agile"/>
-      <w:bookmarkStart w:id="11" w:name="_Toc121402079"/>
-      <w:bookmarkEnd w:id="10"/>
-      <w:r>
-        <w:t>Agile</w:t>
-      </w:r>
-      <w:bookmarkEnd w:id="11"/>
-    </w:p>
-    <w:p>
-      <w:r>
-        <w:t xml:space="preserve">Software development is </w:t>
-      </w:r>
-      <w:r>
-        <w:t>i</w:t>
-      </w:r>
-      <w:r>
-        <w:t xml:space="preserve">n many cases upheld by Agile practices. During this semester I have utilized an Agile method called Scrum for my individual project and my group project. </w:t>
-      </w:r>
-      <w:r>
-        <w:t xml:space="preserve">I also used the story mapping method to map out all the user stories that I made for my individual project. </w:t>
-      </w:r>
-      <w:r>
-        <w:t>Yet, there are numerous other Agile methods accessible to utilize and each has their own utilization cases and advantages. I have carried out some analysis into the meaning of Agile, the various methods that are accessible, and the way things are utilized by and by. This item demonstrates my capability at learning outcome 3: Agile method.</w:t>
       </w:r>
     </w:p>
     <w:p>
@@ -5591,43 +5819,32 @@
       <w:pPr>
         <w:pStyle w:val="Kop2"/>
       </w:pPr>
-      <w:bookmarkStart w:id="12" w:name="_Techstack"/>
-      <w:bookmarkStart w:id="13" w:name="_Toc121402080"/>
-      <w:bookmarkEnd w:id="12"/>
-      <w:r>
-        <w:t>Techstack</w:t>
-      </w:r>
-      <w:bookmarkEnd w:id="13"/>
-    </w:p>
-    <w:p>
-      <w:r>
-        <w:t>Of course, a Web application does not spring up out of nowhere. For this, you use various languages to build the most complete application possible. Since we had a number of workshops concerning possible choices for a front-end and backend framework, I researched what would possibly be the best choice for a front-end framework, backend framework, in what database the data would be stored and possibly an API in between.</w:t>
-      </w:r>
-      <w:r>
-        <w:t xml:space="preserve"> </w:t>
-      </w:r>
-      <w:r>
-        <w:t xml:space="preserve">This product helps prove my proficiency at learning outcome </w:t>
-      </w:r>
-      <w:r>
-        <w:t>6</w:t>
-      </w:r>
-      <w:r>
-        <w:t xml:space="preserve">: </w:t>
-      </w:r>
-      <w:r>
-        <w:t>Requirements and design</w:t>
-      </w:r>
-      <w:r>
-        <w:t>.</w:t>
-      </w:r>
-    </w:p>
-    <w:p>
-      <w:pPr>
-        <w:rPr>
-          <w:rStyle w:val="Hyperlink"/>
-        </w:rPr>
-      </w:pPr>
+      <w:bookmarkStart w:id="10" w:name="_Agile"/>
+      <w:bookmarkStart w:id="11" w:name="_Toc121823804"/>
+      <w:bookmarkEnd w:id="10"/>
+      <w:r>
+        <w:t>Agile</w:t>
+      </w:r>
+      <w:bookmarkEnd w:id="11"/>
+    </w:p>
+    <w:p>
+      <w:r>
+        <w:t xml:space="preserve">Software development is </w:t>
+      </w:r>
+      <w:r>
+        <w:t>i</w:t>
+      </w:r>
+      <w:r>
+        <w:t xml:space="preserve">n many cases upheld by Agile practices. During this semester I have utilized an Agile method called Scrum for my individual project and my group project. </w:t>
+      </w:r>
+      <w:r>
+        <w:t xml:space="preserve">I also used the story mapping method to map out all the user stories that I made for my individual project. </w:t>
+      </w:r>
+      <w:r>
+        <w:t>Yet, there are numerous other Agile methods accessible to utilize and each has their own utilization cases and advantages. I have carried out some analysis into the meaning of Agile, the various methods that are accessible, and the way things are utilized by and by. This item demonstrates my capability at learning outcome 3: Agile method.</w:t>
+      </w:r>
+    </w:p>
+    <w:p>
       <w:hyperlink r:id="rId14" w:history="1">
         <w:r>
           <w:rPr>
@@ -5641,22 +5858,35 @@
       <w:pPr>
         <w:pStyle w:val="Kop2"/>
       </w:pPr>
-      <w:bookmarkStart w:id="14" w:name="_Business_Process"/>
-      <w:bookmarkStart w:id="15" w:name="_Toc121402081"/>
-      <w:bookmarkEnd w:id="14"/>
-      <w:r>
-        <w:t>Business Process</w:t>
-      </w:r>
-      <w:bookmarkEnd w:id="15"/>
-    </w:p>
-    <w:p>
-      <w:r>
-        <w:t>In this section, I examined business processes and how they are applied in software engineering. I also created an example of a business process.</w:t>
-      </w:r>
-    </w:p>
-    <w:p>
-      <w:r>
-        <w:t>In addition, I worked out my own business process here. This is the business process of my individual project.</w:t>
+      <w:bookmarkStart w:id="12" w:name="_Techstack"/>
+      <w:bookmarkStart w:id="13" w:name="_Toc121823805"/>
+      <w:bookmarkEnd w:id="12"/>
+      <w:r>
+        <w:t>Techstack</w:t>
+      </w:r>
+      <w:bookmarkEnd w:id="13"/>
+    </w:p>
+    <w:p>
+      <w:r>
+        <w:t>Of course, a Web application does not spring up out of nowhere. For this, you use various languages to build the most complete application possible. Since we had a number of workshops concerning possible choices for a front-end and backend framework, I researched what would possibly be the best choice for a front-end framework, backend framework, in what database the data would be stored and possibly an API in between.</w:t>
+      </w:r>
+      <w:r>
+        <w:t xml:space="preserve"> </w:t>
+      </w:r>
+      <w:r>
+        <w:t xml:space="preserve">This product helps prove my proficiency at learning outcome </w:t>
+      </w:r>
+      <w:r>
+        <w:t>6</w:t>
+      </w:r>
+      <w:r>
+        <w:t xml:space="preserve">: </w:t>
+      </w:r>
+      <w:r>
+        <w:t>Requirements and design</w:t>
+      </w:r>
+      <w:r>
+        <w:t>.</w:t>
       </w:r>
     </w:p>
     <w:p>
@@ -5674,43 +5904,32 @@
         </w:r>
       </w:hyperlink>
     </w:p>
-    <w:p/>
     <w:p>
       <w:pPr>
         <w:pStyle w:val="Kop2"/>
       </w:pPr>
-      <w:bookmarkStart w:id="16" w:name="_Cultural_differences_and"/>
-      <w:bookmarkStart w:id="17" w:name="_Toc121402082"/>
-      <w:bookmarkEnd w:id="16"/>
-      <w:r>
-        <w:lastRenderedPageBreak/>
-        <w:t>Cultural differences and ethics</w:t>
-      </w:r>
-      <w:bookmarkEnd w:id="17"/>
+      <w:bookmarkStart w:id="14" w:name="_Business_Process"/>
+      <w:bookmarkStart w:id="15" w:name="_Toc121823806"/>
+      <w:bookmarkEnd w:id="14"/>
+      <w:r>
+        <w:t>Business Process</w:t>
+      </w:r>
+      <w:bookmarkEnd w:id="15"/>
+    </w:p>
+    <w:p>
+      <w:r>
+        <w:t>In this section, I examined business processes and how they are applied in software engineering. I also created an example of a business process.</w:t>
+      </w:r>
+    </w:p>
+    <w:p>
+      <w:r>
+        <w:t>In addition, I worked out my own business process here. This is the business process of my individual project.</w:t>
+      </w:r>
     </w:p>
     <w:p>
       <w:pPr>
         <w:rPr>
           <w:rStyle w:val="Hyperlink"/>
-          <w:color w:val="auto"/>
-          <w:u w:val="none"/>
-        </w:rPr>
-      </w:pPr>
-      <w:r>
-        <w:rPr>
-          <w:rStyle w:val="Hyperlink"/>
-          <w:color w:val="auto"/>
-          <w:u w:val="none"/>
-        </w:rPr>
-        <w:t>In this section I examined the definition about cultural differences and ethics in general, and in software engineering. I also gave my own experience regarding the two.</w:t>
-      </w:r>
-    </w:p>
-    <w:p>
-      <w:pPr>
-        <w:rPr>
-          <w:rStyle w:val="Hyperlink"/>
-          <w:color w:val="auto"/>
-          <w:u w:val="none"/>
         </w:rPr>
       </w:pPr>
       <w:hyperlink r:id="rId16" w:history="1">
@@ -5722,18 +5941,36 @@
         </w:r>
       </w:hyperlink>
     </w:p>
-    <w:p>
-      <w:pPr>
-        <w:pStyle w:val="Kop1"/>
-      </w:pPr>
-      <w:bookmarkStart w:id="18" w:name="_Toc121402083"/>
-      <w:r>
-        <w:t>Individual project</w:t>
-      </w:r>
-      <w:r>
-        <w:t xml:space="preserve"> (Instruweb)</w:t>
-      </w:r>
-      <w:bookmarkEnd w:id="18"/>
+    <w:p/>
+    <w:p>
+      <w:pPr>
+        <w:pStyle w:val="Kop2"/>
+      </w:pPr>
+      <w:bookmarkStart w:id="16" w:name="_Cultural_differences_and"/>
+      <w:bookmarkStart w:id="17" w:name="_Toc121823807"/>
+      <w:bookmarkEnd w:id="16"/>
+      <w:r>
+        <w:lastRenderedPageBreak/>
+        <w:t>Cultural differences and ethics</w:t>
+      </w:r>
+      <w:bookmarkEnd w:id="17"/>
+    </w:p>
+    <w:p>
+      <w:pPr>
+        <w:rPr>
+          <w:rStyle w:val="Hyperlink"/>
+          <w:color w:val="auto"/>
+          <w:u w:val="none"/>
+        </w:rPr>
+      </w:pPr>
+      <w:r>
+        <w:rPr>
+          <w:rStyle w:val="Hyperlink"/>
+          <w:color w:val="auto"/>
+          <w:u w:val="none"/>
+        </w:rPr>
+        <w:t>In this section I examined the definition about cultural differences and ethics in general, and in software engineering. I also gave my own experience regarding the two.</w:t>
+      </w:r>
     </w:p>
     <w:p>
       <w:pPr>
@@ -5741,10 +5978,47 @@
           <w:rStyle w:val="Hyperlink"/>
         </w:rPr>
       </w:pPr>
+      <w:hyperlink r:id="rId17" w:history="1">
+        <w:r>
+          <w:rPr>
+            <w:rStyle w:val="Hyperlink"/>
+          </w:rPr>
+          <w:t>View file</w:t>
+        </w:r>
+      </w:hyperlink>
+    </w:p>
+    <w:p>
+      <w:pPr>
+        <w:rPr>
+          <w:rStyle w:val="Hyperlink"/>
+          <w:color w:val="auto"/>
+          <w:u w:val="none"/>
+        </w:rPr>
+      </w:pPr>
+    </w:p>
+    <w:p>
+      <w:pPr>
+        <w:pStyle w:val="Kop1"/>
+      </w:pPr>
+      <w:bookmarkStart w:id="18" w:name="_Toc121823808"/>
+      <w:r>
+        <w:t>Individual project</w:t>
+      </w:r>
+      <w:r>
+        <w:t xml:space="preserve"> (Instruweb)</w:t>
+      </w:r>
+      <w:bookmarkEnd w:id="18"/>
+    </w:p>
+    <w:p>
+      <w:pPr>
+        <w:rPr>
+          <w:rStyle w:val="Hyperlink"/>
+        </w:rPr>
+      </w:pPr>
       <w:r>
         <w:t xml:space="preserve">Inspired by: </w:t>
       </w:r>
-      <w:hyperlink r:id="rId17" w:history="1">
+      <w:hyperlink r:id="rId18" w:history="1">
         <w:proofErr w:type="spellStart"/>
         <w:r>
           <w:rPr>
@@ -5771,7 +6045,7 @@
       <w:pPr>
         <w:pStyle w:val="Kop2"/>
       </w:pPr>
-      <w:bookmarkStart w:id="19" w:name="_Toc121402084"/>
+      <w:bookmarkStart w:id="19" w:name="_Toc121823809"/>
       <w:r>
         <w:t>Description</w:t>
       </w:r>
@@ -5822,7 +6096,7 @@
       </w:r>
     </w:p>
     <w:p>
-      <w:hyperlink r:id="rId18" w:history="1">
+      <w:hyperlink r:id="rId19" w:history="1">
         <w:r>
           <w:rPr>
             <w:rStyle w:val="Hyperlink"/>
@@ -5885,7 +6159,7 @@
         <w:pStyle w:val="Kop2"/>
       </w:pPr>
       <w:bookmarkStart w:id="20" w:name="_Software_design"/>
-      <w:bookmarkStart w:id="21" w:name="_Toc121402085"/>
+      <w:bookmarkStart w:id="21" w:name="_Toc121823810"/>
       <w:bookmarkEnd w:id="20"/>
       <w:r>
         <w:t>Software d</w:t>
@@ -5902,10 +6176,23 @@
       <w:r>
         <w:t>or this project, I created such user stories. To make it a little easier for me in terms of layout also a concept diagram and some images related to the software architecture.</w:t>
       </w:r>
-    </w:p>
-    <w:p>
-      <w:r>
-        <w:t xml:space="preserve">These diagrams/models and related information can be found in the software design document for </w:t>
+      <w:r>
+        <w:br/>
+      </w:r>
+      <w:r>
+        <w:t>Information and explanations about async functionality, messaging and events can also be found here. With, of course, how these were applied in my individual project.</w:t>
+      </w:r>
+    </w:p>
+    <w:p>
+      <w:r>
+        <w:lastRenderedPageBreak/>
+        <w:t>These diagrams/models</w:t>
+      </w:r>
+      <w:r>
+        <w:t xml:space="preserve"> and explanations</w:t>
+      </w:r>
+      <w:r>
+        <w:t xml:space="preserve"> and related information can be found in the software design document for </w:t>
       </w:r>
       <w:r>
         <w:t>Instruweb</w:t>
@@ -5920,7 +6207,7 @@
           <w:rStyle w:val="Hyperlink"/>
         </w:rPr>
       </w:pPr>
-      <w:hyperlink r:id="rId19" w:history="1">
+      <w:hyperlink r:id="rId20" w:history="1">
         <w:r>
           <w:rPr>
             <w:rStyle w:val="Hyperlink"/>
@@ -5934,16 +6221,15 @@
         <w:pStyle w:val="Kop2"/>
       </w:pPr>
       <w:bookmarkStart w:id="22" w:name="_UX_Design_1"/>
-      <w:bookmarkStart w:id="23" w:name="UXDesign"/>
-      <w:bookmarkStart w:id="24" w:name="_Toc121402086"/>
+      <w:bookmarkStart w:id="23" w:name="_Toc121823811"/>
+      <w:bookmarkStart w:id="24" w:name="UXDesign"/>
       <w:bookmarkEnd w:id="22"/>
       <w:r>
-        <w:lastRenderedPageBreak/>
         <w:t>UX Design</w:t>
       </w:r>
-      <w:bookmarkEnd w:id="24"/>
-    </w:p>
-    <w:bookmarkEnd w:id="23"/>
+      <w:bookmarkEnd w:id="23"/>
+    </w:p>
+    <w:bookmarkEnd w:id="24"/>
     <w:p>
       <w:r>
         <w:t>UX design is a field of work devoted to assisting a user with clearing their path through a digital process or product with insignificant exertion and greatest worth. Since the UX design field is consistently advancing and somewhat new, we could hold returning to this definition and changing it — users, their concerns, and how visual developers tackle them will change that rapidly.</w:t>
@@ -5972,7 +6258,7 @@
                     </pic:cNvPicPr>
                   </pic:nvPicPr>
                   <pic:blipFill>
-                    <a:blip r:embed="rId20" cstate="print">
+                    <a:blip r:embed="rId21" cstate="print">
                       <a:extLst>
                         <a:ext uri="{28A0092B-C50C-407E-A947-70E740481C1C}">
                           <a14:useLocalDpi xmlns:a14="http://schemas.microsoft.com/office/drawing/2010/main" val="0"/>
@@ -6041,7 +6327,7 @@
       </w:r>
     </w:p>
     <w:p>
-      <w:hyperlink r:id="rId21" w:history="1">
+      <w:hyperlink r:id="rId22" w:history="1">
         <w:r>
           <w:rPr>
             <w:rStyle w:val="Hyperlink"/>
@@ -6054,14 +6340,14 @@
       <w:pPr>
         <w:pStyle w:val="Kop2"/>
       </w:pPr>
-      <w:bookmarkStart w:id="25" w:name="DataPersistence"/>
-      <w:bookmarkStart w:id="26" w:name="_Toc121402087"/>
+      <w:bookmarkStart w:id="25" w:name="_Toc121823812"/>
+      <w:bookmarkStart w:id="26" w:name="DataPersistence"/>
       <w:r>
         <w:t>Data Persistence</w:t>
       </w:r>
-      <w:bookmarkEnd w:id="26"/>
-    </w:p>
-    <w:bookmarkEnd w:id="25"/>
+      <w:bookmarkEnd w:id="25"/>
+    </w:p>
+    <w:bookmarkEnd w:id="26"/>
     <w:p>
       <w:r>
         <w:t>Persistence in computer science is defined as ‘the characteristic of state that outlives the process that created it’.</w:t>
@@ -6081,7 +6367,7 @@
         <w:pStyle w:val="Kop3"/>
       </w:pPr>
       <w:bookmarkStart w:id="27" w:name="_ORM"/>
-      <w:bookmarkStart w:id="28" w:name="_Toc121402088"/>
+      <w:bookmarkStart w:id="28" w:name="_Toc121823813"/>
       <w:bookmarkEnd w:id="27"/>
       <w:r>
         <w:t>ORM</w:t>
@@ -6095,6 +6381,7 @@
     </w:p>
     <w:p>
       <w:r>
+        <w:lastRenderedPageBreak/>
         <w:t>An ORM library is a completely ordinary library written in your language of choice that encapsulates the code needed to manipulate the data, so you don't use SQL anymore; you interact directly with an object in the same language you're using.</w:t>
       </w:r>
     </w:p>
@@ -6159,7 +6446,6 @@
           <w:szCs w:val="20"/>
           <w:lang w:eastAsia="nl-NL"/>
         </w:rPr>
-        <w:lastRenderedPageBreak/>
         <w:t>@ApplicationScoped</w:t>
       </w:r>
       <w:r>
@@ -6318,7 +6604,7 @@
                     <pic:cNvPicPr/>
                   </pic:nvPicPr>
                   <pic:blipFill>
-                    <a:blip r:embed="rId22"/>
+                    <a:blip r:embed="rId23"/>
                     <a:stretch>
                       <a:fillRect/>
                     </a:stretch>
@@ -6348,7 +6634,7 @@
       <w:pPr>
         <w:pStyle w:val="Kop3"/>
       </w:pPr>
-      <w:bookmarkStart w:id="29" w:name="_Toc121402089"/>
+      <w:bookmarkStart w:id="29" w:name="_Toc121823814"/>
       <w:r>
         <w:t>Database</w:t>
       </w:r>
@@ -6371,7 +6657,7 @@
       </w:r>
     </w:p>
     <w:p>
-      <w:hyperlink r:id="rId23" w:anchor="Database" w:history="1">
+      <w:hyperlink r:id="rId24" w:anchor="Database" w:history="1">
         <w:r>
           <w:rPr>
             <w:rStyle w:val="Hyperlink"/>
@@ -6385,9 +6671,10 @@
         <w:pStyle w:val="Kop2"/>
       </w:pPr>
       <w:bookmarkStart w:id="30" w:name="_Quality_Assurance"/>
-      <w:bookmarkStart w:id="31" w:name="_Toc121402090"/>
+      <w:bookmarkStart w:id="31" w:name="_Toc121823815"/>
       <w:bookmarkEnd w:id="30"/>
       <w:r>
+        <w:lastRenderedPageBreak/>
         <w:t>Quality</w:t>
       </w:r>
       <w:r>
@@ -6401,7 +6688,7 @@
       </w:r>
     </w:p>
     <w:p>
-      <w:hyperlink r:id="rId24" w:history="1">
+      <w:hyperlink r:id="rId25" w:history="1">
         <w:r>
           <w:rPr>
             <w:rStyle w:val="Hyperlink"/>
@@ -6412,7 +6699,6 @@
     </w:p>
     <w:p>
       <w:r>
-        <w:lastRenderedPageBreak/>
         <w:t>To ensure that the software I wrote for my individual project was actually reliable, I wrote a number of integration tests. Both for the front-end application and the backend application.</w:t>
       </w:r>
     </w:p>
@@ -6447,7 +6733,7 @@
       </w:r>
     </w:p>
     <w:p>
-      <w:hyperlink r:id="rId25" w:history="1">
+      <w:hyperlink r:id="rId26" w:history="1">
         <w:r>
           <w:rPr>
             <w:rStyle w:val="Hyperlink"/>
@@ -6473,8 +6759,8 @@
           <w:noProof/>
         </w:rPr>
         <w:drawing>
-          <wp:inline distT="0" distB="0" distL="0" distR="0" wp14:anchorId="071F58BC" wp14:editId="6258B493">
-            <wp:extent cx="5019110" cy="3609975"/>
+          <wp:inline distT="0" distB="0" distL="0" distR="0" wp14:anchorId="071F58BC" wp14:editId="24B44275">
+            <wp:extent cx="4860193" cy="3495675"/>
             <wp:effectExtent l="0" t="0" r="0" b="0"/>
             <wp:docPr id="5" name="Afbeelding 5" descr="Afbeelding met tekst&#10;&#10;Automatisch gegenereerde beschrijving"/>
             <wp:cNvGraphicFramePr>
@@ -6488,7 +6774,7 @@
                     <pic:cNvPicPr/>
                   </pic:nvPicPr>
                   <pic:blipFill>
-                    <a:blip r:embed="rId26"/>
+                    <a:blip r:embed="rId27"/>
                     <a:stretch>
                       <a:fillRect/>
                     </a:stretch>
@@ -6496,7 +6782,7 @@
                   <pic:spPr>
                     <a:xfrm>
                       <a:off x="0" y="0"/>
-                      <a:ext cx="5024810" cy="3614075"/>
+                      <a:ext cx="4871804" cy="3504026"/>
                     </a:xfrm>
                     <a:prstGeom prst="rect">
                       <a:avLst/>
@@ -6522,7 +6808,7 @@
       <w:r>
         <w:t xml:space="preserve">Together with these test I also made a few security tests. These can be found </w:t>
       </w:r>
-      <w:hyperlink r:id="rId27" w:history="1">
+      <w:hyperlink r:id="rId28" w:history="1">
         <w:r>
           <w:rPr>
             <w:rStyle w:val="Hyperlink"/>
@@ -6540,7 +6826,7 @@
           <w:rStyle w:val="Hyperlink"/>
         </w:rPr>
       </w:pPr>
-      <w:hyperlink r:id="rId28" w:history="1">
+      <w:hyperlink r:id="rId29" w:history="1">
         <w:r>
           <w:rPr>
             <w:rStyle w:val="Hyperlink"/>
@@ -6554,9 +6840,8 @@
       <w:pPr>
         <w:pStyle w:val="Kop2"/>
       </w:pPr>
-      <w:bookmarkStart w:id="32" w:name="_Toc121402091"/>
-      <w:r>
-        <w:lastRenderedPageBreak/>
+      <w:bookmarkStart w:id="32" w:name="_Toc121823816"/>
+      <w:r>
         <w:t>Software Release Management</w:t>
       </w:r>
       <w:bookmarkEnd w:id="32"/>
@@ -6566,7 +6851,7 @@
         <w:pStyle w:val="Kop3"/>
       </w:pPr>
       <w:bookmarkStart w:id="33" w:name="_CI"/>
-      <w:bookmarkStart w:id="34" w:name="_Toc121402092"/>
+      <w:bookmarkStart w:id="34" w:name="_Toc121823817"/>
       <w:bookmarkEnd w:id="33"/>
       <w:r>
         <w:t>CI</w:t>
@@ -6614,7 +6899,7 @@
                     <pic:cNvPicPr/>
                   </pic:nvPicPr>
                   <pic:blipFill>
-                    <a:blip r:embed="rId29"/>
+                    <a:blip r:embed="rId30"/>
                     <a:stretch>
                       <a:fillRect/>
                     </a:stretch>
@@ -6636,7 +6921,7 @@
       </w:r>
     </w:p>
     <w:p>
-      <w:hyperlink r:id="rId30" w:history="1">
+      <w:hyperlink r:id="rId31" w:history="1">
         <w:r>
           <w:rPr>
             <w:rStyle w:val="Hyperlink"/>
@@ -6646,7 +6931,7 @@
       </w:hyperlink>
     </w:p>
     <w:p>
-      <w:hyperlink r:id="rId31" w:history="1">
+      <w:hyperlink r:id="rId32" w:history="1">
         <w:r>
           <w:rPr>
             <w:rStyle w:val="Hyperlink"/>
@@ -6660,7 +6945,7 @@
         <w:pStyle w:val="Kop3"/>
       </w:pPr>
       <w:bookmarkStart w:id="35" w:name="_CD"/>
-      <w:bookmarkStart w:id="36" w:name="_Toc121402093"/>
+      <w:bookmarkStart w:id="36" w:name="_Toc121823818"/>
       <w:bookmarkEnd w:id="35"/>
       <w:r>
         <w:t>CD</w:t>
@@ -6707,7 +6992,7 @@
                     <pic:cNvPicPr/>
                   </pic:nvPicPr>
                   <pic:blipFill>
-                    <a:blip r:embed="rId32"/>
+                    <a:blip r:embed="rId33"/>
                     <a:stretch>
                       <a:fillRect/>
                     </a:stretch>
@@ -6730,7 +7015,7 @@
       <w:r>
         <w:t xml:space="preserve">The deployed application can be found on </w:t>
       </w:r>
-      <w:hyperlink r:id="rId33" w:history="1">
+      <w:hyperlink r:id="rId34" w:history="1">
         <w:r>
           <w:rPr>
             <w:rStyle w:val="Hyperlink"/>
@@ -6743,7 +7028,7 @@
       </w:r>
     </w:p>
     <w:p>
-      <w:hyperlink r:id="rId34" w:history="1">
+      <w:hyperlink r:id="rId35" w:history="1">
         <w:r>
           <w:rPr>
             <w:rStyle w:val="Hyperlink"/>
@@ -6757,7 +7042,7 @@
         <w:pStyle w:val="Kop1"/>
       </w:pPr>
       <w:bookmarkStart w:id="37" w:name="_Group_project_(World"/>
-      <w:bookmarkStart w:id="38" w:name="_Toc121402094"/>
+      <w:bookmarkStart w:id="38" w:name="_Toc121823819"/>
       <w:bookmarkEnd w:id="37"/>
       <w:r>
         <w:t>Group project (World of Content web- scraper/crawler)</w:t>
@@ -6811,7 +7096,7 @@
       </w:r>
     </w:p>
     <w:p>
-      <w:hyperlink r:id="rId35" w:history="1">
+      <w:hyperlink r:id="rId36" w:history="1">
         <w:r>
           <w:rPr>
             <w:rStyle w:val="Hyperlink"/>
@@ -6839,7 +7124,7 @@
         <w:pStyle w:val="Kop2"/>
       </w:pPr>
       <w:bookmarkStart w:id="39" w:name="_Software_design_1"/>
-      <w:bookmarkStart w:id="40" w:name="_Toc121402095"/>
+      <w:bookmarkStart w:id="40" w:name="_Toc121823820"/>
       <w:bookmarkEnd w:id="39"/>
       <w:r>
         <w:lastRenderedPageBreak/>
@@ -6873,7 +7158,7 @@
       </w:r>
     </w:p>
     <w:p>
-      <w:hyperlink r:id="rId36" w:history="1">
+      <w:hyperlink r:id="rId37" w:history="1">
         <w:r>
           <w:rPr>
             <w:rStyle w:val="Hyperlink"/>
@@ -6887,7 +7172,7 @@
         <w:pStyle w:val="Kop2"/>
       </w:pPr>
       <w:bookmarkStart w:id="41" w:name="_UX_Design"/>
-      <w:bookmarkStart w:id="42" w:name="_Toc121402096"/>
+      <w:bookmarkStart w:id="42" w:name="_Toc121823821"/>
       <w:bookmarkEnd w:id="41"/>
       <w:r>
         <w:t>UX Design</w:t>
@@ -6900,7 +7185,7 @@
       </w:r>
     </w:p>
     <w:p>
-      <w:hyperlink r:id="rId37" w:history="1">
+      <w:hyperlink r:id="rId38" w:history="1">
         <w:r>
           <w:rPr>
             <w:rStyle w:val="Hyperlink"/>
@@ -6931,7 +7216,7 @@
                     <pic:cNvPicPr/>
                   </pic:nvPicPr>
                   <pic:blipFill>
-                    <a:blip r:embed="rId38"/>
+                    <a:blip r:embed="rId39"/>
                     <a:stretch>
                       <a:fillRect/>
                     </a:stretch>
@@ -6982,7 +7267,7 @@
         <w:pStyle w:val="Kop2"/>
       </w:pPr>
       <w:bookmarkStart w:id="43" w:name="_My_contribution"/>
-      <w:bookmarkStart w:id="44" w:name="_Toc121402097"/>
+      <w:bookmarkStart w:id="44" w:name="_Toc121823822"/>
       <w:bookmarkEnd w:id="43"/>
       <w:r>
         <w:t>My contribution</w:t>
@@ -7052,7 +7337,7 @@
       </w:r>
     </w:p>
     <w:p>
-      <w:hyperlink r:id="rId39" w:history="1">
+      <w:hyperlink r:id="rId40" w:history="1">
         <w:r>
           <w:rPr>
             <w:rStyle w:val="Hyperlink"/>
@@ -7088,7 +7373,7 @@
                     </pic:cNvPicPr>
                   </pic:nvPicPr>
                   <pic:blipFill>
-                    <a:blip r:embed="rId40" cstate="print">
+                    <a:blip r:embed="rId41" cstate="print">
                       <a:extLst>
                         <a:ext uri="{28A0092B-C50C-407E-A947-70E740481C1C}">
                           <a14:useLocalDpi xmlns:a14="http://schemas.microsoft.com/office/drawing/2010/main" val="0"/>
@@ -7121,7 +7406,7 @@
       </w:r>
     </w:p>
     <w:p>
-      <w:hyperlink r:id="rId41" w:history="1">
+      <w:hyperlink r:id="rId42" w:history="1">
         <w:r>
           <w:rPr>
             <w:rStyle w:val="Hyperlink"/>
@@ -7164,7 +7449,7 @@
                     <pic:cNvPicPr/>
                   </pic:nvPicPr>
                   <pic:blipFill>
-                    <a:blip r:embed="rId42"/>
+                    <a:blip r:embed="rId43"/>
                     <a:stretch>
                       <a:fillRect/>
                     </a:stretch>
@@ -7220,7 +7505,7 @@
                     <pic:cNvPicPr/>
                   </pic:nvPicPr>
                   <pic:blipFill>
-                    <a:blip r:embed="rId43"/>
+                    <a:blip r:embed="rId44"/>
                     <a:stretch>
                       <a:fillRect/>
                     </a:stretch>
@@ -7257,7 +7542,7 @@
       </w:r>
     </w:p>
     <w:p>
-      <w:hyperlink r:id="rId44" w:anchor="L241" w:history="1">
+      <w:hyperlink r:id="rId45" w:anchor="L241" w:history="1">
         <w:r>
           <w:rPr>
             <w:rStyle w:val="Hyperlink"/>
@@ -7270,7 +7555,7 @@
       <w:pPr>
         <w:pStyle w:val="Kop1"/>
       </w:pPr>
-      <w:bookmarkStart w:id="45" w:name="_Toc121402098"/>
+      <w:bookmarkStart w:id="45" w:name="_Toc121823823"/>
       <w:r>
         <w:t>Reflection</w:t>
       </w:r>
@@ -7280,11 +7565,337 @@
       <w:pPr>
         <w:pStyle w:val="Kop2"/>
       </w:pPr>
-      <w:bookmarkStart w:id="46" w:name="_Toc121402099"/>
+      <w:bookmarkStart w:id="46" w:name="_Toc121823824"/>
+      <w:r>
+        <w:t>Reflection 13-12-2022</w:t>
+      </w:r>
+      <w:bookmarkEnd w:id="46"/>
+    </w:p>
+    <w:p>
+      <w:pPr>
+        <w:pStyle w:val="Lijstalinea"/>
+        <w:numPr>
+          <w:ilvl w:val="0"/>
+          <w:numId w:val="4"/>
+        </w:numPr>
+        <w:rPr>
+          <w:b/>
+          <w:bCs/>
+        </w:rPr>
+      </w:pPr>
+      <w:r>
+        <w:rPr>
+          <w:b/>
+          <w:bCs/>
+        </w:rPr>
+        <w:t>Web application</w:t>
+      </w:r>
+    </w:p>
+    <w:p>
+      <w:pPr>
+        <w:pStyle w:val="Lijstalinea"/>
+      </w:pPr>
+      <w:r>
+        <w:rPr>
+          <w:u w:val="single"/>
+        </w:rPr>
+        <w:t>Proficient</w:t>
+      </w:r>
+      <w:r>
+        <w:t xml:space="preserve">: </w:t>
+      </w:r>
+      <w:r>
+        <w:t>I understand well how it works from start to finish. New features I get implemented fairly easily and this is also fun to do.</w:t>
+      </w:r>
+    </w:p>
+    <w:p>
+      <w:pPr>
+        <w:pStyle w:val="Lijstalinea"/>
+        <w:numPr>
+          <w:ilvl w:val="0"/>
+          <w:numId w:val="4"/>
+        </w:numPr>
+        <w:rPr>
+          <w:b/>
+          <w:bCs/>
+        </w:rPr>
+      </w:pPr>
+      <w:r>
+        <w:rPr>
+          <w:b/>
+          <w:bCs/>
+        </w:rPr>
+        <w:t>Software Quality</w:t>
+      </w:r>
+    </w:p>
+    <w:p>
+      <w:pPr>
+        <w:pStyle w:val="Lijstalinea"/>
+      </w:pPr>
+      <w:r>
+        <w:rPr>
+          <w:u w:val="single"/>
+        </w:rPr>
+        <w:t>Beginning</w:t>
+      </w:r>
+      <w:r>
+        <w:t xml:space="preserve">: </w:t>
+      </w:r>
+      <w:r>
+        <w:t>I already have a fair amount of unit/integration testing in both my backend and front-end. These are not yet enough tests to achieve this learning outcome with a proficient. I still need to be able to add performance testing, regression testing &amp; a static code analysis.</w:t>
+      </w:r>
+    </w:p>
+    <w:p>
+      <w:pPr>
+        <w:pStyle w:val="Lijstalinea"/>
+        <w:numPr>
+          <w:ilvl w:val="0"/>
+          <w:numId w:val="4"/>
+        </w:numPr>
+        <w:rPr>
+          <w:b/>
+          <w:bCs/>
+        </w:rPr>
+      </w:pPr>
+      <w:r>
+        <w:rPr>
+          <w:b/>
+          <w:bCs/>
+        </w:rPr>
+        <w:t>Agile method</w:t>
+      </w:r>
+    </w:p>
+    <w:p>
+      <w:pPr>
+        <w:pStyle w:val="Lijstalinea"/>
+      </w:pPr>
+      <w:r>
+        <w:rPr>
+          <w:u w:val="single"/>
+        </w:rPr>
+        <w:t>Proficient</w:t>
+      </w:r>
+      <w:r>
+        <w:t>: B</w:t>
+      </w:r>
+      <w:r>
+        <w:t>oth individually, and in the group project, we made good use of the agile methodology. Every sprint we did a review and a retrospective. We also started each day with a stand-up. The scrum board was neatly maintained. And for my individual project, I also used story mapping.</w:t>
+      </w:r>
+    </w:p>
+    <w:p>
+      <w:pPr>
+        <w:pStyle w:val="Lijstalinea"/>
+        <w:numPr>
+          <w:ilvl w:val="0"/>
+          <w:numId w:val="4"/>
+        </w:numPr>
+        <w:rPr>
+          <w:b/>
+          <w:bCs/>
+        </w:rPr>
+      </w:pPr>
+      <w:r>
+        <w:rPr>
+          <w:b/>
+          <w:bCs/>
+        </w:rPr>
+        <w:t>CI/CD</w:t>
+      </w:r>
+    </w:p>
+    <w:p>
+      <w:pPr>
+        <w:pStyle w:val="Lijstalinea"/>
+      </w:pPr>
+      <w:r>
+        <w:rPr>
+          <w:u w:val="single"/>
+        </w:rPr>
+        <w:t>Proficient</w:t>
+      </w:r>
+      <w:r>
+        <w:t xml:space="preserve">: </w:t>
+      </w:r>
+      <w:r>
+        <w:t>In both my front and backend, I used CI. CD only in the front-end because for the backend it is quite difficult to find a good platform for students without paying too much for a hosting. I did start making docker images for the backend CD.</w:t>
+      </w:r>
+    </w:p>
+    <w:p>
+      <w:pPr>
+        <w:pStyle w:val="Lijstalinea"/>
+        <w:numPr>
+          <w:ilvl w:val="0"/>
+          <w:numId w:val="4"/>
+        </w:numPr>
+        <w:rPr>
+          <w:b/>
+          <w:bCs/>
+        </w:rPr>
+      </w:pPr>
+      <w:r>
+        <w:rPr>
+          <w:b/>
+          <w:bCs/>
+        </w:rPr>
+        <w:t>Cultural differences and ethics</w:t>
+      </w:r>
+    </w:p>
+    <w:p>
+      <w:pPr>
+        <w:pStyle w:val="Lijstalinea"/>
+      </w:pPr>
+      <w:r>
+        <w:rPr>
+          <w:u w:val="single"/>
+        </w:rPr>
+        <w:t>Beginning</w:t>
+      </w:r>
+      <w:r>
+        <w:t xml:space="preserve">: </w:t>
+      </w:r>
+      <w:r>
+        <w:t xml:space="preserve">Because so far we haven't had a workshop or anything in terms of good guidance on this, I don't know whether to put beginning or proficient here. I have done research on </w:t>
+      </w:r>
+      <w:r>
+        <w:lastRenderedPageBreak/>
+        <w:t>both subjects and this is also reflected in the portfolio. It also contains things I have experienced myself and how I have applied them in my individual project.</w:t>
+      </w:r>
+    </w:p>
+    <w:p>
+      <w:pPr>
+        <w:pStyle w:val="Lijstalinea"/>
+        <w:numPr>
+          <w:ilvl w:val="0"/>
+          <w:numId w:val="4"/>
+        </w:numPr>
+        <w:rPr>
+          <w:b/>
+          <w:bCs/>
+        </w:rPr>
+      </w:pPr>
+      <w:r>
+        <w:rPr>
+          <w:b/>
+          <w:bCs/>
+        </w:rPr>
+        <w:t>Requirements and design</w:t>
+      </w:r>
+    </w:p>
+    <w:p>
+      <w:pPr>
+        <w:pStyle w:val="Lijstalinea"/>
+      </w:pPr>
+      <w:r>
+        <w:rPr>
+          <w:u w:val="single"/>
+        </w:rPr>
+        <w:t>Proficient</w:t>
+      </w:r>
+      <w:r>
+        <w:t xml:space="preserve">: </w:t>
+      </w:r>
+      <w:r>
+        <w:t xml:space="preserve">For this, I used feedback from our stakeholder </w:t>
+      </w:r>
+      <w:proofErr w:type="spellStart"/>
+      <w:r>
+        <w:t>WoC</w:t>
+      </w:r>
+      <w:proofErr w:type="spellEnd"/>
+      <w:r>
+        <w:t xml:space="preserve"> in the group project during sprint deliveries. For both the individual project and the group project, we set up (functional and non-functional) requirements, used a UX design and even more software architect models things regarding software.</w:t>
+      </w:r>
+    </w:p>
+    <w:p>
+      <w:pPr>
+        <w:pStyle w:val="Lijstalinea"/>
+        <w:numPr>
+          <w:ilvl w:val="0"/>
+          <w:numId w:val="4"/>
+        </w:numPr>
+        <w:rPr>
+          <w:b/>
+          <w:bCs/>
+        </w:rPr>
+      </w:pPr>
+      <w:r>
+        <w:rPr>
+          <w:b/>
+          <w:bCs/>
+        </w:rPr>
+        <w:t>Business process</w:t>
+      </w:r>
+    </w:p>
+    <w:p>
+      <w:pPr>
+        <w:pStyle w:val="Lijstalinea"/>
+      </w:pPr>
+      <w:r>
+        <w:rPr>
+          <w:u w:val="single"/>
+        </w:rPr>
+        <w:t>Proficient</w:t>
+      </w:r>
+      <w:r>
+        <w:t xml:space="preserve">: </w:t>
+      </w:r>
+      <w:r>
+        <w:t>For both my individual project and in the group project, we created different business processes. Not all are equally complex but they show what the products do in such a process.</w:t>
+      </w:r>
+    </w:p>
+    <w:p>
+      <w:pPr>
+        <w:pStyle w:val="Lijstalinea"/>
+        <w:numPr>
+          <w:ilvl w:val="0"/>
+          <w:numId w:val="4"/>
+        </w:numPr>
+        <w:rPr>
+          <w:b/>
+          <w:bCs/>
+        </w:rPr>
+      </w:pPr>
+      <w:r>
+        <w:rPr>
+          <w:b/>
+          <w:bCs/>
+        </w:rPr>
+        <w:t>Professional</w:t>
+      </w:r>
+    </w:p>
+    <w:p>
+      <w:pPr>
+        <w:pStyle w:val="Lijstalinea"/>
+      </w:pPr>
+      <w:r>
+        <w:rPr>
+          <w:u w:val="single"/>
+        </w:rPr>
+        <w:t>Proficient</w:t>
+      </w:r>
+      <w:r>
+        <w:t xml:space="preserve">: </w:t>
+      </w:r>
+      <w:r>
+        <w:t xml:space="preserve">While making the group project, we behaved professionally towards our stakeholder </w:t>
+      </w:r>
+      <w:proofErr w:type="spellStart"/>
+      <w:r>
+        <w:t>WoC</w:t>
+      </w:r>
+      <w:proofErr w:type="spellEnd"/>
+      <w:r>
+        <w:t>. We also made a cooperation contract with the group together and we always followed well the methodologies we agreed on at the beginning.</w:t>
+      </w:r>
+    </w:p>
+    <w:p>
+      <w:pPr>
+        <w:pStyle w:val="Kop2"/>
+      </w:pPr>
+      <w:bookmarkStart w:id="47" w:name="_Toc121823825"/>
       <w:r>
         <w:t>What I have learned</w:t>
       </w:r>
-      <w:bookmarkEnd w:id="46"/>
+      <w:bookmarkEnd w:id="47"/>
     </w:p>
     <w:p>
       <w:r>
@@ -7295,11 +7906,11 @@
       <w:pPr>
         <w:pStyle w:val="Kop2"/>
       </w:pPr>
-      <w:bookmarkStart w:id="47" w:name="_Toc121402100"/>
+      <w:bookmarkStart w:id="48" w:name="_Toc121823826"/>
       <w:r>
         <w:t>What went well</w:t>
       </w:r>
-      <w:bookmarkEnd w:id="47"/>
+      <w:bookmarkEnd w:id="48"/>
     </w:p>
     <w:p>
       <w:r>
@@ -7310,11 +7921,11 @@
       <w:pPr>
         <w:pStyle w:val="Kop2"/>
       </w:pPr>
-      <w:bookmarkStart w:id="48" w:name="_Toc121402101"/>
+      <w:bookmarkStart w:id="49" w:name="_Toc121823827"/>
       <w:r>
         <w:t>What can be improved</w:t>
       </w:r>
-      <w:bookmarkEnd w:id="48"/>
+      <w:bookmarkEnd w:id="49"/>
     </w:p>
     <w:p>
       <w:r>
@@ -7322,7 +7933,7 @@
       </w:r>
     </w:p>
     <w:sectPr>
-      <w:footerReference w:type="default" r:id="rId45"/>
+      <w:footerReference w:type="default" r:id="rId46"/>
       <w:pgSz w:w="11906" w:h="16838"/>
       <w:pgMar w:top="1417" w:right="1417" w:bottom="1417" w:left="1417" w:header="708" w:footer="708" w:gutter="0"/>
       <w:pgNumType w:start="0"/>
@@ -7671,6 +8282,95 @@
     </w:lvl>
   </w:abstractNum>
   <w:abstractNum w:abstractNumId="2" w15:restartNumberingAfterBreak="0">
+    <w:nsid w:val="3135013A"/>
+    <w:multiLevelType w:val="hybridMultilevel"/>
+    <w:tmpl w:val="846C8ECE"/>
+    <w:lvl w:ilvl="0" w:tplc="0413000F">
+      <w:start w:val="1"/>
+      <w:numFmt w:val="decimal"/>
+      <w:lvlText w:val="%1."/>
+      <w:lvlJc w:val="left"/>
+      <w:pPr>
+        <w:ind w:left="720" w:hanging="360"/>
+      </w:pPr>
+      <w:rPr>
+        <w:rFonts w:hint="default"/>
+      </w:rPr>
+    </w:lvl>
+    <w:lvl w:ilvl="1" w:tplc="04130019" w:tentative="1">
+      <w:start w:val="1"/>
+      <w:numFmt w:val="lowerLetter"/>
+      <w:lvlText w:val="%2."/>
+      <w:lvlJc w:val="left"/>
+      <w:pPr>
+        <w:ind w:left="1440" w:hanging="360"/>
+      </w:pPr>
+    </w:lvl>
+    <w:lvl w:ilvl="2" w:tplc="0413001B" w:tentative="1">
+      <w:start w:val="1"/>
+      <w:numFmt w:val="lowerRoman"/>
+      <w:lvlText w:val="%3."/>
+      <w:lvlJc w:val="right"/>
+      <w:pPr>
+        <w:ind w:left="2160" w:hanging="180"/>
+      </w:pPr>
+    </w:lvl>
+    <w:lvl w:ilvl="3" w:tplc="0413000F" w:tentative="1">
+      <w:start w:val="1"/>
+      <w:numFmt w:val="decimal"/>
+      <w:lvlText w:val="%4."/>
+      <w:lvlJc w:val="left"/>
+      <w:pPr>
+        <w:ind w:left="2880" w:hanging="360"/>
+      </w:pPr>
+    </w:lvl>
+    <w:lvl w:ilvl="4" w:tplc="04130019" w:tentative="1">
+      <w:start w:val="1"/>
+      <w:numFmt w:val="lowerLetter"/>
+      <w:lvlText w:val="%5."/>
+      <w:lvlJc w:val="left"/>
+      <w:pPr>
+        <w:ind w:left="3600" w:hanging="360"/>
+      </w:pPr>
+    </w:lvl>
+    <w:lvl w:ilvl="5" w:tplc="0413001B" w:tentative="1">
+      <w:start w:val="1"/>
+      <w:numFmt w:val="lowerRoman"/>
+      <w:lvlText w:val="%6."/>
+      <w:lvlJc w:val="right"/>
+      <w:pPr>
+        <w:ind w:left="4320" w:hanging="180"/>
+      </w:pPr>
+    </w:lvl>
+    <w:lvl w:ilvl="6" w:tplc="0413000F" w:tentative="1">
+      <w:start w:val="1"/>
+      <w:numFmt w:val="decimal"/>
+      <w:lvlText w:val="%7."/>
+      <w:lvlJc w:val="left"/>
+      <w:pPr>
+        <w:ind w:left="5040" w:hanging="360"/>
+      </w:pPr>
+    </w:lvl>
+    <w:lvl w:ilvl="7" w:tplc="04130019" w:tentative="1">
+      <w:start w:val="1"/>
+      <w:numFmt w:val="lowerLetter"/>
+      <w:lvlText w:val="%8."/>
+      <w:lvlJc w:val="left"/>
+      <w:pPr>
+        <w:ind w:left="5760" w:hanging="360"/>
+      </w:pPr>
+    </w:lvl>
+    <w:lvl w:ilvl="8" w:tplc="0413001B" w:tentative="1">
+      <w:start w:val="1"/>
+      <w:numFmt w:val="lowerRoman"/>
+      <w:lvlText w:val="%9."/>
+      <w:lvlJc w:val="right"/>
+      <w:pPr>
+        <w:ind w:left="6480" w:hanging="180"/>
+      </w:pPr>
+    </w:lvl>
+  </w:abstractNum>
+  <w:abstractNum w:abstractNumId="3" w15:restartNumberingAfterBreak="0">
     <w:nsid w:val="61607CEC"/>
     <w:multiLevelType w:val="hybridMultilevel"/>
     <w:tmpl w:val="7C4AB64A"/>
@@ -7784,13 +8484,16 @@
     </w:lvl>
   </w:abstractNum>
   <w:num w:numId="1" w16cid:durableId="687022094">
-    <w:abstractNumId w:val="2"/>
+    <w:abstractNumId w:val="3"/>
   </w:num>
   <w:num w:numId="2" w16cid:durableId="225772534">
     <w:abstractNumId w:val="0"/>
   </w:num>
   <w:num w:numId="3" w16cid:durableId="558444428">
     <w:abstractNumId w:val="1"/>
+  </w:num>
+  <w:num w:numId="4" w16cid:durableId="919680848">
+    <w:abstractNumId w:val="2"/>
   </w:num>
 </w:numbering>
 </file>

</xml_diff>

<commit_message>
updated agile & cultural differences and ethics
</commit_message>
<xml_diff>
--- a/Documentation/Portfolio/Readers guide.docx
+++ b/Documentation/Portfolio/Readers guide.docx
@@ -1775,6 +1775,88 @@
           </w:p>
         </w:tc>
       </w:tr>
+      <w:tr>
+        <w:tc>
+          <w:tcPr>
+            <w:cnfStyle w:val="001000000000" w:firstRow="0" w:lastRow="0" w:firstColumn="1" w:lastColumn="0" w:oddVBand="0" w:evenVBand="0" w:oddHBand="0" w:evenHBand="0" w:firstRowFirstColumn="0" w:firstRowLastColumn="0" w:lastRowFirstColumn="0" w:lastRowLastColumn="0"/>
+            <w:tcW w:w="988" w:type="dxa"/>
+          </w:tcPr>
+          <w:p>
+            <w:r>
+              <w:t>V0.9.2</w:t>
+            </w:r>
+          </w:p>
+        </w:tc>
+        <w:tc>
+          <w:tcPr>
+            <w:tcW w:w="4677" w:type="dxa"/>
+          </w:tcPr>
+          <w:p>
+            <w:pPr>
+              <w:tabs>
+                <w:tab w:val="left" w:pos="1035"/>
+              </w:tabs>
+              <w:cnfStyle w:val="000000000000" w:firstRow="0" w:lastRow="0" w:firstColumn="0" w:lastColumn="0" w:oddVBand="0" w:evenVBand="0" w:oddHBand="0" w:evenHBand="0" w:firstRowFirstColumn="0" w:firstRowLastColumn="0" w:lastRowFirstColumn="0" w:lastRowLastColumn="0"/>
+            </w:pPr>
+            <w:r>
+              <w:t xml:space="preserve">Updated </w:t>
+            </w:r>
+            <w:hyperlink r:id="rId14" w:history="1">
+              <w:r>
+                <w:rPr>
+                  <w:rStyle w:val="Hyperlink"/>
+                </w:rPr>
+                <w:t>Agile</w:t>
+              </w:r>
+            </w:hyperlink>
+          </w:p>
+          <w:p>
+            <w:pPr>
+              <w:tabs>
+                <w:tab w:val="left" w:pos="1035"/>
+              </w:tabs>
+              <w:cnfStyle w:val="000000000000" w:firstRow="0" w:lastRow="0" w:firstColumn="0" w:lastColumn="0" w:oddVBand="0" w:evenVBand="0" w:oddHBand="0" w:evenHBand="0" w:firstRowFirstColumn="0" w:firstRowLastColumn="0" w:lastRowFirstColumn="0" w:lastRowLastColumn="0"/>
+            </w:pPr>
+            <w:r>
+              <w:t xml:space="preserve">Updated </w:t>
+            </w:r>
+            <w:hyperlink r:id="rId15" w:history="1">
+              <w:r>
+                <w:rPr>
+                  <w:rStyle w:val="Hyperlink"/>
+                </w:rPr>
+                <w:t>Cultural differences and ethics</w:t>
+              </w:r>
+            </w:hyperlink>
+          </w:p>
+        </w:tc>
+        <w:tc>
+          <w:tcPr>
+            <w:tcW w:w="1985" w:type="dxa"/>
+          </w:tcPr>
+          <w:p>
+            <w:pPr>
+              <w:cnfStyle w:val="000000000000" w:firstRow="0" w:lastRow="0" w:firstColumn="0" w:lastColumn="0" w:oddVBand="0" w:evenVBand="0" w:oddHBand="0" w:evenHBand="0" w:firstRowFirstColumn="0" w:firstRowLastColumn="0" w:lastRowFirstColumn="0" w:lastRowLastColumn="0"/>
+            </w:pPr>
+            <w:r>
+              <w:t>Nick Welles</w:t>
+            </w:r>
+          </w:p>
+        </w:tc>
+        <w:tc>
+          <w:tcPr>
+            <w:tcW w:w="1412" w:type="dxa"/>
+          </w:tcPr>
+          <w:p>
+            <w:pPr>
+              <w:cnfStyle w:val="000000000000" w:firstRow="0" w:lastRow="0" w:firstColumn="0" w:lastColumn="0" w:oddVBand="0" w:evenVBand="0" w:oddHBand="0" w:evenHBand="0" w:firstRowFirstColumn="0" w:firstRowLastColumn="0" w:lastRowFirstColumn="0" w:lastRowLastColumn="0"/>
+            </w:pPr>
+            <w:r>
+              <w:t>30-12-2022</w:t>
+            </w:r>
+          </w:p>
+        </w:tc>
+      </w:tr>
     </w:tbl>
     <w:p/>
     <w:p>
@@ -1850,10 +1932,7 @@
         <w:t xml:space="preserve">December </w:t>
       </w:r>
       <w:r>
-        <w:t>2</w:t>
-      </w:r>
-      <w:r>
-        <w:t>3</w:t>
+        <w:t>30</w:t>
       </w:r>
       <w:r>
         <w:rPr>
@@ -1880,7 +1959,10 @@
         <w:t>9</w:t>
       </w:r>
       <w:r>
-        <w:t>.1</w:t>
+        <w:t>.</w:t>
+      </w:r>
+      <w:r>
+        <w:t>2</w:t>
       </w:r>
     </w:p>
     <w:p>
@@ -5929,95 +6011,6 @@
       </w:r>
     </w:p>
     <w:p>
-      <w:hyperlink r:id="rId14" w:history="1">
-        <w:r>
-          <w:rPr>
-            <w:rStyle w:val="Hyperlink"/>
-          </w:rPr>
-          <w:t>View file</w:t>
-        </w:r>
-      </w:hyperlink>
-    </w:p>
-    <w:p>
-      <w:pPr>
-        <w:pStyle w:val="Kop2"/>
-      </w:pPr>
-      <w:bookmarkStart w:id="10" w:name="_Agile"/>
-      <w:bookmarkStart w:id="11" w:name="_Toc122612874"/>
-      <w:bookmarkEnd w:id="10"/>
-      <w:r>
-        <w:t>Agile</w:t>
-      </w:r>
-      <w:bookmarkEnd w:id="11"/>
-    </w:p>
-    <w:p>
-      <w:r>
-        <w:t xml:space="preserve">Software development is </w:t>
-      </w:r>
-      <w:r>
-        <w:t>i</w:t>
-      </w:r>
-      <w:r>
-        <w:t xml:space="preserve">n many cases upheld by Agile practices. During this semester I have utilized an Agile method called Scrum for my individual project and my group project. </w:t>
-      </w:r>
-      <w:r>
-        <w:t xml:space="preserve">I also used the story mapping method to map out all the user stories that I made for my individual project. </w:t>
-      </w:r>
-      <w:r>
-        <w:t>Yet, there are numerous other Agile methods accessible to utilize and each has their own utilization cases and advantages. I have carried out some analysis into the meaning of Agile, the various methods that are accessible, and the way things are utilized by and by. This item demonstrates my capability at learning outcome 3: Agile method.</w:t>
-      </w:r>
-    </w:p>
-    <w:p>
-      <w:hyperlink r:id="rId15" w:history="1">
-        <w:r>
-          <w:rPr>
-            <w:rStyle w:val="Hyperlink"/>
-          </w:rPr>
-          <w:t>View file</w:t>
-        </w:r>
-      </w:hyperlink>
-    </w:p>
-    <w:p>
-      <w:pPr>
-        <w:pStyle w:val="Kop2"/>
-      </w:pPr>
-      <w:bookmarkStart w:id="12" w:name="_Techstack"/>
-      <w:bookmarkStart w:id="13" w:name="_Toc122612875"/>
-      <w:bookmarkEnd w:id="12"/>
-      <w:r>
-        <w:t>Techstack</w:t>
-      </w:r>
-      <w:bookmarkEnd w:id="13"/>
-    </w:p>
-    <w:p>
-      <w:r>
-        <w:t>Of course, a Web application does not spring up out of nowhere. For this, you use various languages to build the most complete application possible. Since we had a number of workshops concerning possible choices for a front-end and backend framework, I researched what would possibly be the best choice for a front-end framework, backend framework, in what database the data would be stored and possibly an API in between.</w:t>
-      </w:r>
-      <w:r>
-        <w:t xml:space="preserve"> </w:t>
-      </w:r>
-      <w:r>
-        <w:t xml:space="preserve">This product helps prove my proficiency at learning outcome </w:t>
-      </w:r>
-      <w:r>
-        <w:t>6</w:t>
-      </w:r>
-      <w:r>
-        <w:t xml:space="preserve">: </w:t>
-      </w:r>
-      <w:r>
-        <w:t>Requirements and design</w:t>
-      </w:r>
-      <w:r>
-        <w:t>.</w:t>
-      </w:r>
-    </w:p>
-    <w:p>
-      <w:pPr>
-        <w:rPr>
-          <w:rStyle w:val="Hyperlink"/>
-        </w:rPr>
-      </w:pPr>
       <w:hyperlink r:id="rId16" w:history="1">
         <w:r>
           <w:rPr>
@@ -6031,30 +6024,32 @@
       <w:pPr>
         <w:pStyle w:val="Kop2"/>
       </w:pPr>
-      <w:bookmarkStart w:id="14" w:name="_Business_Process"/>
-      <w:bookmarkStart w:id="15" w:name="_Toc122612876"/>
-      <w:bookmarkEnd w:id="14"/>
-      <w:r>
-        <w:t>Business Process</w:t>
-      </w:r>
-      <w:bookmarkEnd w:id="15"/>
-    </w:p>
-    <w:p>
-      <w:r>
-        <w:t>In this section, I examined business processes and how they are applied in software engineering. I also created an example of a business process.</w:t>
-      </w:r>
-    </w:p>
-    <w:p>
-      <w:r>
-        <w:t>In addition, I worked out my own business process here. This is the business process of my individual project.</w:t>
-      </w:r>
-    </w:p>
-    <w:p>
-      <w:pPr>
-        <w:rPr>
-          <w:rStyle w:val="Hyperlink"/>
-        </w:rPr>
-      </w:pPr>
+      <w:bookmarkStart w:id="10" w:name="_Agile"/>
+      <w:bookmarkStart w:id="11" w:name="_Toc122612874"/>
+      <w:bookmarkEnd w:id="10"/>
+      <w:r>
+        <w:t>Agile</w:t>
+      </w:r>
+      <w:bookmarkEnd w:id="11"/>
+    </w:p>
+    <w:p>
+      <w:r>
+        <w:t xml:space="preserve">Software development is </w:t>
+      </w:r>
+      <w:r>
+        <w:t>i</w:t>
+      </w:r>
+      <w:r>
+        <w:t xml:space="preserve">n many cases upheld by Agile practices. During this semester I have utilized an Agile method called Scrum for my individual project and my group project. </w:t>
+      </w:r>
+      <w:r>
+        <w:t xml:space="preserve">I also used the story mapping method to map out all the user stories that I made for my individual project. </w:t>
+      </w:r>
+      <w:r>
+        <w:t>Yet, there are numerous other Agile methods accessible to utilize and each has their own utilization cases and advantages. I have carried out some analysis into the meaning of Agile, the various methods that are accessible, and the way things are utilized by and by. This item demonstrates my capability at learning outcome 3: Agile method.</w:t>
+      </w:r>
+    </w:p>
+    <w:p>
       <w:hyperlink r:id="rId17" w:history="1">
         <w:r>
           <w:rPr>
@@ -6064,35 +6059,39 @@
         </w:r>
       </w:hyperlink>
     </w:p>
-    <w:p/>
     <w:p>
       <w:pPr>
         <w:pStyle w:val="Kop2"/>
       </w:pPr>
-      <w:bookmarkStart w:id="16" w:name="_Cultural_differences_and"/>
-      <w:bookmarkStart w:id="17" w:name="_Toc122612877"/>
-      <w:bookmarkEnd w:id="16"/>
-      <w:r>
-        <w:lastRenderedPageBreak/>
-        <w:t>Cultural differences and ethics</w:t>
-      </w:r>
-      <w:bookmarkEnd w:id="17"/>
-    </w:p>
-    <w:p>
-      <w:pPr>
-        <w:rPr>
-          <w:rStyle w:val="Hyperlink"/>
-          <w:color w:val="auto"/>
-          <w:u w:val="none"/>
-        </w:rPr>
-      </w:pPr>
-      <w:r>
-        <w:rPr>
-          <w:rStyle w:val="Hyperlink"/>
-          <w:color w:val="auto"/>
-          <w:u w:val="none"/>
-        </w:rPr>
-        <w:t>In this section I examined the definition about cultural differences and ethics in general, and in software engineering. I also gave my own experience regarding the two.</w:t>
+      <w:bookmarkStart w:id="12" w:name="_Techstack"/>
+      <w:bookmarkStart w:id="13" w:name="_Toc122612875"/>
+      <w:bookmarkEnd w:id="12"/>
+      <w:r>
+        <w:t>Techstack</w:t>
+      </w:r>
+      <w:bookmarkEnd w:id="13"/>
+    </w:p>
+    <w:p>
+      <w:r>
+        <w:t>Of course, a Web application does not spring up out of nowhere. For this, you use various languages to build the most complete application possible. Since we had a number of workshops concerning possible choices for a front-end and backend framework, I researched what would possibly be the best choice for a front-end framework, backend framework, in what database the data would be stored and possibly an API in between.</w:t>
+      </w:r>
+      <w:r>
+        <w:t xml:space="preserve"> </w:t>
+      </w:r>
+      <w:r>
+        <w:t xml:space="preserve">This product helps prove my proficiency at learning outcome </w:t>
+      </w:r>
+      <w:r>
+        <w:t>6</w:t>
+      </w:r>
+      <w:r>
+        <w:t xml:space="preserve">: </w:t>
+      </w:r>
+      <w:r>
+        <w:t>Requirements and design</w:t>
+      </w:r>
+      <w:r>
+        <w:t>.</w:t>
       </w:r>
     </w:p>
     <w:p>
@@ -6112,25 +6111,71 @@
     </w:p>
     <w:p>
       <w:pPr>
+        <w:pStyle w:val="Kop2"/>
+      </w:pPr>
+      <w:bookmarkStart w:id="14" w:name="_Business_Process"/>
+      <w:bookmarkStart w:id="15" w:name="_Toc122612876"/>
+      <w:bookmarkEnd w:id="14"/>
+      <w:r>
+        <w:t>Business Process</w:t>
+      </w:r>
+      <w:bookmarkEnd w:id="15"/>
+    </w:p>
+    <w:p>
+      <w:r>
+        <w:t>In this section, I examined business processes and how they are applied in software engineering. I also created an example of a business process.</w:t>
+      </w:r>
+    </w:p>
+    <w:p>
+      <w:r>
+        <w:t>In addition, I worked out my own business process here. This is the business process of my individual project.</w:t>
+      </w:r>
+    </w:p>
+    <w:p>
+      <w:pPr>
+        <w:rPr>
+          <w:rStyle w:val="Hyperlink"/>
+        </w:rPr>
+      </w:pPr>
+      <w:hyperlink r:id="rId19" w:history="1">
+        <w:r>
+          <w:rPr>
+            <w:rStyle w:val="Hyperlink"/>
+          </w:rPr>
+          <w:t>View file</w:t>
+        </w:r>
+      </w:hyperlink>
+    </w:p>
+    <w:p/>
+    <w:p>
+      <w:pPr>
+        <w:pStyle w:val="Kop2"/>
+      </w:pPr>
+      <w:bookmarkStart w:id="16" w:name="_Cultural_differences_and"/>
+      <w:bookmarkStart w:id="17" w:name="_Toc122612877"/>
+      <w:bookmarkEnd w:id="16"/>
+      <w:r>
+        <w:lastRenderedPageBreak/>
+        <w:t>Cultural differences and ethics</w:t>
+      </w:r>
+      <w:bookmarkEnd w:id="17"/>
+    </w:p>
+    <w:p>
+      <w:pPr>
         <w:rPr>
           <w:rStyle w:val="Hyperlink"/>
           <w:color w:val="auto"/>
           <w:u w:val="none"/>
         </w:rPr>
       </w:pPr>
-    </w:p>
-    <w:p>
-      <w:pPr>
-        <w:pStyle w:val="Kop1"/>
-      </w:pPr>
-      <w:bookmarkStart w:id="18" w:name="_Toc122612878"/>
-      <w:r>
-        <w:t>Individual project</w:t>
-      </w:r>
-      <w:r>
-        <w:t xml:space="preserve"> (Instruweb)</w:t>
-      </w:r>
-      <w:bookmarkEnd w:id="18"/>
+      <w:r>
+        <w:rPr>
+          <w:rStyle w:val="Hyperlink"/>
+          <w:color w:val="auto"/>
+          <w:u w:val="none"/>
+        </w:rPr>
+        <w:t>In this section I examined the definition about cultural differences and ethics in general, and in software engineering. I also gave my own experience regarding the two.</w:t>
+      </w:r>
     </w:p>
     <w:p>
       <w:pPr>
@@ -6138,16 +6183,55 @@
           <w:rStyle w:val="Hyperlink"/>
         </w:rPr>
       </w:pPr>
+      <w:hyperlink r:id="rId20" w:history="1">
+        <w:r>
+          <w:rPr>
+            <w:rStyle w:val="Hyperlink"/>
+          </w:rPr>
+          <w:t>View file</w:t>
+        </w:r>
+      </w:hyperlink>
+    </w:p>
+    <w:p>
+      <w:pPr>
+        <w:rPr>
+          <w:rStyle w:val="Hyperlink"/>
+          <w:color w:val="auto"/>
+          <w:u w:val="none"/>
+        </w:rPr>
+      </w:pPr>
+    </w:p>
+    <w:p>
+      <w:pPr>
+        <w:pStyle w:val="Kop1"/>
+      </w:pPr>
+      <w:bookmarkStart w:id="18" w:name="_Toc122612878"/>
+      <w:r>
+        <w:t>Individual project</w:t>
+      </w:r>
+      <w:r>
+        <w:t xml:space="preserve"> (Instruweb)</w:t>
+      </w:r>
+      <w:bookmarkEnd w:id="18"/>
+    </w:p>
+    <w:p>
+      <w:pPr>
+        <w:rPr>
+          <w:rStyle w:val="Hyperlink"/>
+        </w:rPr>
+      </w:pPr>
       <w:r>
         <w:t xml:space="preserve">Inspired by: </w:t>
       </w:r>
-      <w:hyperlink r:id="rId19" w:history="1">
+      <w:hyperlink r:id="rId21" w:history="1">
+        <w:proofErr w:type="spellStart"/>
         <w:r>
           <w:rPr>
             <w:rStyle w:val="Hyperlink"/>
           </w:rPr>
           <w:t>Bax</w:t>
         </w:r>
+        <w:proofErr w:type="spellEnd"/>
         <w:r>
           <w:rPr>
             <w:rStyle w:val="Hyperlink"/>
@@ -6217,7 +6301,7 @@
       </w:r>
     </w:p>
     <w:p>
-      <w:hyperlink r:id="rId20" w:history="1">
+      <w:hyperlink r:id="rId22" w:history="1">
         <w:r>
           <w:rPr>
             <w:rStyle w:val="Hyperlink"/>
@@ -6233,12 +6317,36 @@
     </w:p>
     <w:p>
       <w:r>
-        <w:t>Having used .NET, C# and as frameworks ASP.NET a lot in recent years, in this semester I have chosen to build the front-end with Angular, and build the API/Back-end with Java with the framework Quarkus (REST API)</w:t>
-      </w:r>
-    </w:p>
-    <w:p>
-      <w:r>
-        <w:t>Since I had no previous experience with Java, I was informed by my subject teachers by what are the advantages and disadvantages of the framework Quarkus and Java in general. To get started with the knowledge, there was an online workshop to get acquainted with Java. This workshop had been given by an outside company. In addition, our subject teacher Hans gave another online workshop explaining how to write simple API calls within Quarkus.</w:t>
+        <w:t xml:space="preserve">Having used .NET, C# and as frameworks ASP.NET a lot in recent years, in this semester I have chosen to build the front-end with Angular, and build the API/Back-end with Java with the framework </w:t>
+      </w:r>
+      <w:proofErr w:type="spellStart"/>
+      <w:r>
+        <w:t>Quarkus</w:t>
+      </w:r>
+      <w:proofErr w:type="spellEnd"/>
+      <w:r>
+        <w:t xml:space="preserve"> (REST API)</w:t>
+      </w:r>
+    </w:p>
+    <w:p>
+      <w:r>
+        <w:t xml:space="preserve">Since I had no previous experience with Java, I was informed by my subject teachers by what are the advantages and disadvantages of the framework </w:t>
+      </w:r>
+      <w:proofErr w:type="spellStart"/>
+      <w:r>
+        <w:t>Quarkus</w:t>
+      </w:r>
+      <w:proofErr w:type="spellEnd"/>
+      <w:r>
+        <w:t xml:space="preserve"> and Java in general. To get started with the knowledge, there was an online workshop to get acquainted with Java. This workshop had been given by an outside company. In addition, our subject teacher Hans gave another online workshop explaining how to write simple API calls within </w:t>
+      </w:r>
+      <w:proofErr w:type="spellStart"/>
+      <w:r>
+        <w:t>Quarkus</w:t>
+      </w:r>
+      <w:proofErr w:type="spellEnd"/>
+      <w:r>
+        <w:t>.</w:t>
       </w:r>
     </w:p>
     <w:p>
@@ -6304,7 +6412,7 @@
           <w:rStyle w:val="Hyperlink"/>
         </w:rPr>
       </w:pPr>
-      <w:hyperlink r:id="rId21" w:history="1">
+      <w:hyperlink r:id="rId23" w:history="1">
         <w:r>
           <w:rPr>
             <w:rStyle w:val="Hyperlink"/>
@@ -6355,7 +6463,7 @@
                     </pic:cNvPicPr>
                   </pic:nvPicPr>
                   <pic:blipFill>
-                    <a:blip r:embed="rId22" cstate="print">
+                    <a:blip r:embed="rId24" cstate="print">
                       <a:extLst>
                         <a:ext uri="{28A0092B-C50C-407E-A947-70E740481C1C}">
                           <a14:useLocalDpi xmlns:a14="http://schemas.microsoft.com/office/drawing/2010/main" val="0"/>
@@ -6424,7 +6532,7 @@
       </w:r>
     </w:p>
     <w:p>
-      <w:hyperlink r:id="rId23" w:history="1">
+      <w:hyperlink r:id="rId25" w:history="1">
         <w:r>
           <w:rPr>
             <w:rStyle w:val="Hyperlink"/>
@@ -6484,7 +6592,23 @@
     </w:p>
     <w:p>
       <w:r>
-        <w:t>In the case of Java and Quarkus, I used the Hibernate function. Quarkus has a library on this called Panache. Our subject professor Hans also gave a short online workshop on this at the time.</w:t>
+        <w:t xml:space="preserve">In the case of Java and </w:t>
+      </w:r>
+      <w:proofErr w:type="spellStart"/>
+      <w:r>
+        <w:t>Quarkus</w:t>
+      </w:r>
+      <w:proofErr w:type="spellEnd"/>
+      <w:r>
+        <w:t xml:space="preserve">, I used the Hibernate function. </w:t>
+      </w:r>
+      <w:proofErr w:type="spellStart"/>
+      <w:r>
+        <w:t>Quarkus</w:t>
+      </w:r>
+      <w:proofErr w:type="spellEnd"/>
+      <w:r>
+        <w:t xml:space="preserve"> has a library on this called Panache. Our subject professor Hans also gave a short online workshop on this at the time.</w:t>
       </w:r>
     </w:p>
     <w:p>
@@ -6553,6 +6677,7 @@
         </w:rPr>
         <w:t xml:space="preserve">public class </w:t>
       </w:r>
+      <w:proofErr w:type="spellStart"/>
       <w:r>
         <w:rPr>
           <w:rFonts w:ascii="Courier New" w:eastAsia="Times New Roman" w:hAnsi="Courier New" w:cs="Courier New"/>
@@ -6561,7 +6686,18 @@
           <w:szCs w:val="20"/>
           <w:lang w:eastAsia="nl-NL"/>
         </w:rPr>
-        <w:t xml:space="preserve">MainCategoryRepository </w:t>
+        <w:t>MainCategoryRepository</w:t>
+      </w:r>
+      <w:proofErr w:type="spellEnd"/>
+      <w:r>
+        <w:rPr>
+          <w:rFonts w:ascii="Courier New" w:eastAsia="Times New Roman" w:hAnsi="Courier New" w:cs="Courier New"/>
+          <w:color w:val="E5C07B"/>
+          <w:sz w:val="20"/>
+          <w:szCs w:val="20"/>
+          <w:lang w:eastAsia="nl-NL"/>
+        </w:rPr>
+        <w:t xml:space="preserve"> </w:t>
       </w:r>
       <w:r>
         <w:rPr>
@@ -6575,6 +6711,7 @@
         </w:rPr>
         <w:t xml:space="preserve">implements </w:t>
       </w:r>
+      <w:proofErr w:type="spellStart"/>
       <w:r>
         <w:rPr>
           <w:rFonts w:ascii="Courier New" w:eastAsia="Times New Roman" w:hAnsi="Courier New" w:cs="Courier New"/>
@@ -6585,6 +6722,7 @@
         </w:rPr>
         <w:t>PanacheRepository</w:t>
       </w:r>
+      <w:proofErr w:type="spellEnd"/>
       <w:r>
         <w:rPr>
           <w:rFonts w:ascii="Courier New" w:eastAsia="Times New Roman" w:hAnsi="Courier New" w:cs="Courier New"/>
@@ -6595,6 +6733,7 @@
         </w:rPr>
         <w:t>&lt;</w:t>
       </w:r>
+      <w:proofErr w:type="spellStart"/>
       <w:r>
         <w:rPr>
           <w:rFonts w:ascii="Courier New" w:eastAsia="Times New Roman" w:hAnsi="Courier New" w:cs="Courier New"/>
@@ -6605,6 +6744,7 @@
         </w:rPr>
         <w:t>MainCategory</w:t>
       </w:r>
+      <w:proofErr w:type="spellEnd"/>
       <w:r>
         <w:rPr>
           <w:rFonts w:ascii="Courier New" w:eastAsia="Times New Roman" w:hAnsi="Courier New" w:cs="Courier New"/>
@@ -6621,7 +6761,31 @@
         <w:br/>
       </w:r>
       <w:r>
-        <w:t>Described above, this class (MainCategoryRepository) implements the PanacheRepository part with the MainCategory object as reference. In it, all the properties of the table are defined. (see image below)</w:t>
+        <w:t>Described above, this class (</w:t>
+      </w:r>
+      <w:proofErr w:type="spellStart"/>
+      <w:r>
+        <w:t>MainCategoryRepository</w:t>
+      </w:r>
+      <w:proofErr w:type="spellEnd"/>
+      <w:r>
+        <w:t xml:space="preserve">) implements the </w:t>
+      </w:r>
+      <w:proofErr w:type="spellStart"/>
+      <w:r>
+        <w:t>PanacheRepository</w:t>
+      </w:r>
+      <w:proofErr w:type="spellEnd"/>
+      <w:r>
+        <w:t xml:space="preserve"> part with the </w:t>
+      </w:r>
+      <w:proofErr w:type="spellStart"/>
+      <w:r>
+        <w:t>MainCategory</w:t>
+      </w:r>
+      <w:proofErr w:type="spellEnd"/>
+      <w:r>
+        <w:t xml:space="preserve"> object as reference. In it, all the properties of the table are defined. (see image below)</w:t>
       </w:r>
     </w:p>
     <w:p>
@@ -6645,7 +6809,7 @@
                     <pic:cNvPicPr/>
                   </pic:nvPicPr>
                   <pic:blipFill>
-                    <a:blip r:embed="rId24"/>
+                    <a:blip r:embed="rId26"/>
                     <a:stretch>
                       <a:fillRect/>
                     </a:stretch>
@@ -6698,7 +6862,7 @@
       </w:r>
     </w:p>
     <w:p>
-      <w:hyperlink r:id="rId25" w:anchor="Database" w:history="1">
+      <w:hyperlink r:id="rId27" w:anchor="Database" w:history="1">
         <w:r>
           <w:rPr>
             <w:rStyle w:val="Hyperlink"/>
@@ -6732,7 +6896,7 @@
       </w:r>
     </w:p>
     <w:p>
-      <w:hyperlink r:id="rId26" w:history="1">
+      <w:hyperlink r:id="rId28" w:history="1">
         <w:r>
           <w:rPr>
             <w:rStyle w:val="Hyperlink"/>
@@ -6757,14 +6921,22 @@
       </w:r>
       <w:r>
         <w:br/>
-        <w:t>In the backend, I used Quarkus Tests. With this you can easily test the services and endpoints.</w:t>
+        <w:t xml:space="preserve">In the backend, I used </w:t>
+      </w:r>
+      <w:proofErr w:type="spellStart"/>
+      <w:r>
+        <w:t>Quarkus</w:t>
+      </w:r>
+      <w:proofErr w:type="spellEnd"/>
+      <w:r>
+        <w:t xml:space="preserve"> Tests. With this you can easily test the services and endpoints.</w:t>
       </w:r>
     </w:p>
     <w:p>
       <w:r>
         <w:t xml:space="preserve">In </w:t>
       </w:r>
-      <w:hyperlink r:id="rId27" w:history="1">
+      <w:hyperlink r:id="rId29" w:history="1">
         <w:r>
           <w:rPr>
             <w:rStyle w:val="Hyperlink"/>
@@ -6777,7 +6949,7 @@
       </w:r>
     </w:p>
     <w:p>
-      <w:hyperlink r:id="rId28" w:history="1">
+      <w:hyperlink r:id="rId30" w:history="1">
         <w:r>
           <w:rPr>
             <w:rStyle w:val="Hyperlink"/>
@@ -6818,7 +6990,7 @@
                     <pic:cNvPicPr/>
                   </pic:nvPicPr>
                   <pic:blipFill>
-                    <a:blip r:embed="rId29"/>
+                    <a:blip r:embed="rId31"/>
                     <a:stretch>
                       <a:fillRect/>
                     </a:stretch>
@@ -6852,7 +7024,7 @@
       <w:r>
         <w:t xml:space="preserve">Together with these test I also made a few security tests. These can be found </w:t>
       </w:r>
-      <w:hyperlink r:id="rId30" w:history="1">
+      <w:hyperlink r:id="rId32" w:history="1">
         <w:r>
           <w:rPr>
             <w:rStyle w:val="Hyperlink"/>
@@ -6928,7 +7100,7 @@
                     <pic:cNvPicPr/>
                   </pic:nvPicPr>
                   <pic:blipFill>
-                    <a:blip r:embed="rId31"/>
+                    <a:blip r:embed="rId33"/>
                     <a:stretch>
                       <a:fillRect/>
                     </a:stretch>
@@ -6950,7 +7122,7 @@
       </w:r>
     </w:p>
     <w:p>
-      <w:hyperlink r:id="rId32" w:history="1">
+      <w:hyperlink r:id="rId34" w:history="1">
         <w:r>
           <w:rPr>
             <w:rStyle w:val="Hyperlink"/>
@@ -6960,7 +7132,7 @@
       </w:hyperlink>
     </w:p>
     <w:p>
-      <w:hyperlink r:id="rId33" w:history="1">
+      <w:hyperlink r:id="rId35" w:history="1">
         <w:r>
           <w:rPr>
             <w:rStyle w:val="Hyperlink"/>
@@ -6988,7 +7160,15 @@
     </w:p>
     <w:p>
       <w:r>
-        <w:t>My front-end application is deployed to Google Firebase after a fully approved merge and push between the development and main branches. For this, I have an npm package (firebase-tools) installed in my application. I also created a new workflow file for this purpose.</w:t>
+        <w:t xml:space="preserve">My front-end application is deployed to Google Firebase after a fully approved merge and push between the development and main branches. For this, I have an </w:t>
+      </w:r>
+      <w:proofErr w:type="spellStart"/>
+      <w:r>
+        <w:t>npm</w:t>
+      </w:r>
+      <w:proofErr w:type="spellEnd"/>
+      <w:r>
+        <w:t xml:space="preserve"> package (firebase-tools) installed in my application. I also created a new workflow file for this purpose.</w:t>
       </w:r>
     </w:p>
     <w:p>
@@ -7013,7 +7193,7 @@
                     <pic:cNvPicPr/>
                   </pic:nvPicPr>
                   <pic:blipFill>
-                    <a:blip r:embed="rId34"/>
+                    <a:blip r:embed="rId36"/>
                     <a:stretch>
                       <a:fillRect/>
                     </a:stretch>
@@ -7036,7 +7216,7 @@
       <w:r>
         <w:t xml:space="preserve">The deployed application can be found on </w:t>
       </w:r>
-      <w:hyperlink r:id="rId35" w:history="1">
+      <w:hyperlink r:id="rId37" w:history="1">
         <w:r>
           <w:rPr>
             <w:rStyle w:val="Hyperlink"/>
@@ -7049,7 +7229,7 @@
       </w:r>
     </w:p>
     <w:p>
-      <w:hyperlink r:id="rId36" w:history="1">
+      <w:hyperlink r:id="rId38" w:history="1">
         <w:r>
           <w:rPr>
             <w:rStyle w:val="Hyperlink"/>
@@ -7109,15 +7289,20 @@
       <w:r>
         <w:t xml:space="preserve"> used the Scrum form because </w:t>
       </w:r>
-      <w:r>
-        <w:t>we where going to use that in our individual project and we were already</w:t>
+      <w:proofErr w:type="spellStart"/>
+      <w:r>
+        <w:t>we where</w:t>
+      </w:r>
+      <w:proofErr w:type="spellEnd"/>
+      <w:r>
+        <w:t xml:space="preserve"> going to use that in our individual project and we were already</w:t>
       </w:r>
       <w:r>
         <w:t xml:space="preserve"> familiar with this and it complements the learning outcomes.</w:t>
       </w:r>
     </w:p>
     <w:p>
-      <w:hyperlink r:id="rId37" w:history="1">
+      <w:hyperlink r:id="rId39" w:history="1">
         <w:r>
           <w:rPr>
             <w:rStyle w:val="Hyperlink"/>
@@ -7127,8 +7312,13 @@
       </w:hyperlink>
     </w:p>
     <w:p>
-      <w:r>
-        <w:t xml:space="preserve">Jorn and I were mainly responsible for creating the web crawler and scraper. First, we created a crawler that will look by product name on a website for all existing URLs with that product name in them. Then we store those URLs in a small text file. Next, we are going to scrape these URLs. </w:t>
+      <w:proofErr w:type="spellStart"/>
+      <w:r>
+        <w:t>Jorn</w:t>
+      </w:r>
+      <w:proofErr w:type="spellEnd"/>
+      <w:r>
+        <w:t xml:space="preserve"> and I were mainly responsible for creating the web crawler and scraper. First, we created a crawler that will look by product name on a website for all existing URLs with that product name in them. Then we store those URLs in a small text file. Next, we are going to scrape these URLs. </w:t>
       </w:r>
       <w:r>
         <w:t>W</w:t>
@@ -7179,7 +7369,7 @@
       </w:r>
     </w:p>
     <w:p>
-      <w:hyperlink r:id="rId38" w:history="1">
+      <w:hyperlink r:id="rId40" w:history="1">
         <w:r>
           <w:rPr>
             <w:rStyle w:val="Hyperlink"/>
@@ -7206,7 +7396,7 @@
       </w:r>
     </w:p>
     <w:p>
-      <w:hyperlink r:id="rId39" w:history="1">
+      <w:hyperlink r:id="rId41" w:history="1">
         <w:r>
           <w:rPr>
             <w:rStyle w:val="Hyperlink"/>
@@ -7237,7 +7427,7 @@
                     <pic:cNvPicPr/>
                   </pic:nvPicPr>
                   <pic:blipFill>
-                    <a:blip r:embed="rId40"/>
+                    <a:blip r:embed="rId42"/>
                     <a:stretch>
                       <a:fillRect/>
                     </a:stretch>
@@ -7260,7 +7450,15 @@
     </w:p>
     <w:p>
       <w:r>
-        <w:t>Tom (who was our contact during development) reviewed the designs and also the design department at WoC gave us tips, as well as compliments on the designs they liked the most.</w:t>
+        <w:t xml:space="preserve">Tom (who was our contact during development) reviewed the designs and also the design department at </w:t>
+      </w:r>
+      <w:proofErr w:type="spellStart"/>
+      <w:r>
+        <w:t>WoC</w:t>
+      </w:r>
+      <w:proofErr w:type="spellEnd"/>
+      <w:r>
+        <w:t xml:space="preserve"> gave us tips, as well as compliments on the designs they liked the most.</w:t>
       </w:r>
       <w:r>
         <w:br/>
@@ -7289,20 +7487,68 @@
     </w:p>
     <w:p>
       <w:r>
-        <w:t>In WoC's project, Jorn and I were assigned to the backend. Together we made sure that the data from WoC was compared with the data that is on the website of one of the retailers (e.g. Jumbo, AH etc).</w:t>
+        <w:t xml:space="preserve">In </w:t>
+      </w:r>
+      <w:proofErr w:type="spellStart"/>
+      <w:r>
+        <w:t>WoC's</w:t>
+      </w:r>
+      <w:proofErr w:type="spellEnd"/>
+      <w:r>
+        <w:t xml:space="preserve"> project, </w:t>
+      </w:r>
+      <w:proofErr w:type="spellStart"/>
+      <w:r>
+        <w:t>Jorn</w:t>
+      </w:r>
+      <w:proofErr w:type="spellEnd"/>
+      <w:r>
+        <w:t xml:space="preserve"> and I were assigned to the backend. Together we made sure that the data from </w:t>
+      </w:r>
+      <w:proofErr w:type="spellStart"/>
+      <w:r>
+        <w:t>WoC</w:t>
+      </w:r>
+      <w:proofErr w:type="spellEnd"/>
+      <w:r>
+        <w:t xml:space="preserve"> was compared with the data that is on the website of one of the retailers (e.g. Jumbo, AH etc).</w:t>
       </w:r>
       <w:r>
         <w:br/>
-        <w:t>To accomplish this we created two scripts in Python (version 3.10). By using the BeautifulSoup library we can enter a URL and then start crawling for URLs throughout the website. We use these URLs to start retrieving the data when a product is located in the URL. We retrieve these products from our database which consists of data we got from WoC.</w:t>
-      </w:r>
-    </w:p>
-    <w:p>
-      <w:r>
-        <w:t>Together with Jorn we made a business process diagram of the complete scraper seen in the image below. More of these flows and designs can be found in the documentation repository of our group project.</w:t>
-      </w:r>
-    </w:p>
-    <w:p>
-      <w:hyperlink r:id="rId41" w:history="1">
+        <w:t xml:space="preserve">To accomplish this we created two scripts in Python (version 3.10). By using the </w:t>
+      </w:r>
+      <w:proofErr w:type="spellStart"/>
+      <w:r>
+        <w:t>BeautifulSoup</w:t>
+      </w:r>
+      <w:proofErr w:type="spellEnd"/>
+      <w:r>
+        <w:t xml:space="preserve"> library we can enter a URL and then start crawling for URLs throughout the website. We use these URLs to start retrieving the data when a product is located in the URL. We retrieve these products from our database which consists of data we got from </w:t>
+      </w:r>
+      <w:proofErr w:type="spellStart"/>
+      <w:r>
+        <w:t>WoC</w:t>
+      </w:r>
+      <w:proofErr w:type="spellEnd"/>
+      <w:r>
+        <w:t>.</w:t>
+      </w:r>
+    </w:p>
+    <w:p>
+      <w:r>
+        <w:t xml:space="preserve">Together with </w:t>
+      </w:r>
+      <w:proofErr w:type="spellStart"/>
+      <w:r>
+        <w:t>Jorn</w:t>
+      </w:r>
+      <w:proofErr w:type="spellEnd"/>
+      <w:r>
+        <w:t xml:space="preserve"> we made a business process diagram of the complete scraper seen in the image below. More of these flows and designs can be found in the documentation repository of our group project.</w:t>
+      </w:r>
+    </w:p>
+    <w:p>
+      <w:hyperlink r:id="rId43" w:history="1">
         <w:r>
           <w:rPr>
             <w:rStyle w:val="Hyperlink"/>
@@ -7338,7 +7584,7 @@
                     </pic:cNvPicPr>
                   </pic:nvPicPr>
                   <pic:blipFill>
-                    <a:blip r:embed="rId42" cstate="print">
+                    <a:blip r:embed="rId44" cstate="print">
                       <a:extLst>
                         <a:ext uri="{28A0092B-C50C-407E-A947-70E740481C1C}">
                           <a14:useLocalDpi xmlns:a14="http://schemas.microsoft.com/office/drawing/2010/main" val="0"/>
@@ -7371,7 +7617,7 @@
       </w:r>
     </w:p>
     <w:p>
-      <w:hyperlink r:id="rId43" w:history="1">
+      <w:hyperlink r:id="rId45" w:history="1">
         <w:r>
           <w:rPr>
             <w:rStyle w:val="Hyperlink"/>
@@ -7414,7 +7660,7 @@
                     <pic:cNvPicPr/>
                   </pic:nvPicPr>
                   <pic:blipFill>
-                    <a:blip r:embed="rId44"/>
+                    <a:blip r:embed="rId46"/>
                     <a:stretch>
                       <a:fillRect/>
                     </a:stretch>
@@ -7438,7 +7684,15 @@
     <w:p>
       <w:r>
         <w:lastRenderedPageBreak/>
-        <w:t>This part of the function checks if the product which I got from the database already has a URL, if so, the comparer (which compares the data from the database with the page, written by Jorn) gets the product and the URL. If the URL from the product is empty, the script will update the product in the database with the found URL. And if both statements are incorrect, the script will give the comparer the found URL by the crawler with the complete product.</w:t>
+        <w:t xml:space="preserve">This part of the function checks if the product which I got from the database already has a URL, if so, the comparer (which compares the data from the database with the page, written by </w:t>
+      </w:r>
+      <w:proofErr w:type="spellStart"/>
+      <w:r>
+        <w:t>Jorn</w:t>
+      </w:r>
+      <w:proofErr w:type="spellEnd"/>
+      <w:r>
+        <w:t>) gets the product and the URL. If the URL from the product is empty, the script will update the product in the database with the found URL. And if both statements are incorrect, the script will give the comparer the found URL by the crawler with the complete product.</w:t>
       </w:r>
     </w:p>
     <w:p>
@@ -7462,7 +7716,7 @@
                     <pic:cNvPicPr/>
                   </pic:nvPicPr>
                   <pic:blipFill>
-                    <a:blip r:embed="rId45"/>
+                    <a:blip r:embed="rId47"/>
                     <a:stretch>
                       <a:fillRect/>
                     </a:stretch>
@@ -7499,7 +7753,7 @@
       </w:r>
     </w:p>
     <w:p>
-      <w:hyperlink r:id="rId46" w:anchor="L241" w:history="1">
+      <w:hyperlink r:id="rId48" w:anchor="L241" w:history="1">
         <w:r>
           <w:rPr>
             <w:rStyle w:val="Hyperlink"/>
@@ -7751,7 +8005,15 @@
         <w:t xml:space="preserve">: </w:t>
       </w:r>
       <w:r>
-        <w:t>For this, I used feedback from our stakeholder WoC in the group project during sprint deliveries. For both the individual project and the group project, we set up (functional and non-functional) requirements, used a UX design and even more software architect models things regarding software.</w:t>
+        <w:t xml:space="preserve">For this, I used feedback from our stakeholder </w:t>
+      </w:r>
+      <w:proofErr w:type="spellStart"/>
+      <w:r>
+        <w:t>WoC</w:t>
+      </w:r>
+      <w:proofErr w:type="spellEnd"/>
+      <w:r>
+        <w:t xml:space="preserve"> in the group project during sprint deliveries. For both the individual project and the group project, we set up (functional and non-functional) requirements, used a UX design and even more software architect models things regarding software.</w:t>
       </w:r>
     </w:p>
     <w:p>
@@ -7825,7 +8087,15 @@
         <w:t xml:space="preserve">: </w:t>
       </w:r>
       <w:r>
-        <w:t>While making the group project, we behaved professionally towards our stakeholder WoC. We also made a cooperation contract with the group together and we always followed well the methodologies we agreed on at the beginning.</w:t>
+        <w:t xml:space="preserve">While making the group project, we behaved professionally towards our stakeholder </w:t>
+      </w:r>
+      <w:proofErr w:type="spellStart"/>
+      <w:r>
+        <w:t>WoC</w:t>
+      </w:r>
+      <w:proofErr w:type="spellEnd"/>
+      <w:r>
+        <w:t>. We also made a cooperation contract with the group together and we always followed well the methodologies we agreed on at the beginning.</w:t>
       </w:r>
     </w:p>
     <w:p>
@@ -7874,7 +8144,7 @@
       </w:r>
     </w:p>
     <w:sectPr>
-      <w:footerReference w:type="default" r:id="rId47"/>
+      <w:footerReference w:type="default" r:id="rId49"/>
       <w:pgSz w:w="11906" w:h="16838"/>
       <w:pgMar w:top="1417" w:right="1417" w:bottom="1417" w:left="1417" w:header="708" w:footer="708" w:gutter="0"/>
       <w:pgNumType w:start="0"/>

</xml_diff>

<commit_message>
updated my contribution and added final reflection
</commit_message>
<xml_diff>
--- a/Documentation/Portfolio/Readers guide.docx
+++ b/Documentation/Portfolio/Readers guide.docx
@@ -553,7 +553,7 @@
       <w:pPr>
         <w:pStyle w:val="Kop1"/>
       </w:pPr>
-      <w:bookmarkStart w:id="0" w:name="_Toc124335859"/>
+      <w:bookmarkStart w:id="0" w:name="_Toc124415818"/>
       <w:r>
         <w:lastRenderedPageBreak/>
         <w:t>Version control</w:t>
@@ -2049,13 +2049,95 @@
           </w:p>
         </w:tc>
       </w:tr>
+      <w:tr>
+        <w:tc>
+          <w:tcPr>
+            <w:cnfStyle w:val="001000000000" w:firstRow="0" w:lastRow="0" w:firstColumn="1" w:lastColumn="0" w:oddVBand="0" w:evenVBand="0" w:oddHBand="0" w:evenHBand="0" w:firstRowFirstColumn="0" w:firstRowLastColumn="0" w:lastRowFirstColumn="0" w:lastRowLastColumn="0"/>
+            <w:tcW w:w="988" w:type="dxa"/>
+          </w:tcPr>
+          <w:p>
+            <w:r>
+              <w:t>V1.0</w:t>
+            </w:r>
+          </w:p>
+        </w:tc>
+        <w:tc>
+          <w:tcPr>
+            <w:tcW w:w="4677" w:type="dxa"/>
+          </w:tcPr>
+          <w:p>
+            <w:pPr>
+              <w:tabs>
+                <w:tab w:val="left" w:pos="1035"/>
+              </w:tabs>
+              <w:cnfStyle w:val="000000000000" w:firstRow="0" w:lastRow="0" w:firstColumn="0" w:lastColumn="0" w:oddVBand="0" w:evenVBand="0" w:oddHBand="0" w:evenHBand="0" w:firstRowFirstColumn="0" w:firstRowLastColumn="0" w:lastRowFirstColumn="0" w:lastRowLastColumn="0"/>
+            </w:pPr>
+            <w:r>
+              <w:t xml:space="preserve">Updated </w:t>
+            </w:r>
+            <w:hyperlink w:anchor="_My_contribution" w:history="1">
+              <w:r>
+                <w:rPr>
+                  <w:rStyle w:val="Hyperlink"/>
+                </w:rPr>
+                <w:t>My contribution</w:t>
+              </w:r>
+            </w:hyperlink>
+          </w:p>
+          <w:p>
+            <w:pPr>
+              <w:tabs>
+                <w:tab w:val="left" w:pos="1035"/>
+              </w:tabs>
+              <w:cnfStyle w:val="000000000000" w:firstRow="0" w:lastRow="0" w:firstColumn="0" w:lastColumn="0" w:oddVBand="0" w:evenVBand="0" w:oddHBand="0" w:evenHBand="0" w:firstRowFirstColumn="0" w:firstRowLastColumn="0" w:lastRowFirstColumn="0" w:lastRowLastColumn="0"/>
+            </w:pPr>
+            <w:r>
+              <w:t xml:space="preserve">Added </w:t>
+            </w:r>
+            <w:hyperlink w:anchor="_Final_reflection" w:history="1">
+              <w:r>
+                <w:rPr>
+                  <w:rStyle w:val="Hyperlink"/>
+                </w:rPr>
+                <w:t>Final reflection</w:t>
+              </w:r>
+            </w:hyperlink>
+          </w:p>
+        </w:tc>
+        <w:tc>
+          <w:tcPr>
+            <w:tcW w:w="1985" w:type="dxa"/>
+          </w:tcPr>
+          <w:p>
+            <w:pPr>
+              <w:cnfStyle w:val="000000000000" w:firstRow="0" w:lastRow="0" w:firstColumn="0" w:lastColumn="0" w:oddVBand="0" w:evenVBand="0" w:oddHBand="0" w:evenHBand="0" w:firstRowFirstColumn="0" w:firstRowLastColumn="0" w:lastRowFirstColumn="0" w:lastRowLastColumn="0"/>
+            </w:pPr>
+            <w:r>
+              <w:t>Nick Welles</w:t>
+            </w:r>
+          </w:p>
+        </w:tc>
+        <w:tc>
+          <w:tcPr>
+            <w:tcW w:w="1412" w:type="dxa"/>
+          </w:tcPr>
+          <w:p>
+            <w:pPr>
+              <w:cnfStyle w:val="000000000000" w:firstRow="0" w:lastRow="0" w:firstColumn="0" w:lastColumn="0" w:oddVBand="0" w:evenVBand="0" w:oddHBand="0" w:evenHBand="0" w:firstRowFirstColumn="0" w:firstRowLastColumn="0" w:lastRowFirstColumn="0" w:lastRowLastColumn="0"/>
+            </w:pPr>
+            <w:r>
+              <w:t>12-1-2023</w:t>
+            </w:r>
+          </w:p>
+        </w:tc>
+      </w:tr>
     </w:tbl>
     <w:p/>
     <w:p>
       <w:pPr>
         <w:pStyle w:val="Kop1"/>
       </w:pPr>
-      <w:bookmarkStart w:id="1" w:name="_Toc124335860"/>
+      <w:bookmarkStart w:id="1" w:name="_Toc124415819"/>
       <w:r>
         <w:t>General information</w:t>
       </w:r>
@@ -2124,7 +2206,10 @@
         <w:t xml:space="preserve">January </w:t>
       </w:r>
       <w:r>
-        <w:t>11</w:t>
+        <w:t>1</w:t>
+      </w:r>
+      <w:r>
+        <w:t>2</w:t>
       </w:r>
       <w:r>
         <w:rPr>
@@ -2148,16 +2233,10 @@
         </w:numPr>
       </w:pPr>
       <w:r>
-        <w:t>Version: 0.</w:t>
-      </w:r>
-      <w:r>
-        <w:t>9</w:t>
-      </w:r>
-      <w:r>
-        <w:t>.</w:t>
-      </w:r>
-      <w:r>
-        <w:t>4</w:t>
+        <w:t xml:space="preserve">Version: </w:t>
+      </w:r>
+      <w:r>
+        <w:t>1.0</w:t>
       </w:r>
     </w:p>
     <w:p>
@@ -2165,12 +2244,7 @@
         <w:t>Portfolio for semester 3 of the bachelor's program of IT from Fontys University of Applied Sciences.</w:t>
       </w:r>
     </w:p>
-    <w:p>
-      <w:r>
-        <w:br w:type="page"/>
-      </w:r>
-    </w:p>
-    <w:bookmarkStart w:id="2" w:name="_Toc124335861" w:displacedByCustomXml="next"/>
+    <w:bookmarkStart w:id="2" w:name="_Toc124415820" w:displacedByCustomXml="next"/>
     <w:sdt>
       <w:sdtPr>
         <w:rPr>
@@ -2223,7 +2297,7 @@
           <w:r>
             <w:fldChar w:fldCharType="separate"/>
           </w:r>
-          <w:hyperlink w:anchor="_Toc124335859" w:history="1">
+          <w:hyperlink w:anchor="_Toc124415818" w:history="1">
             <w:r>
               <w:rPr>
                 <w:rStyle w:val="Hyperlink"/>
@@ -2265,7 +2339,7 @@
                 <w:noProof/>
                 <w:webHidden/>
               </w:rPr>
-              <w:instrText xml:space="preserve"> PAGEREF _Toc124335859 \h </w:instrText>
+              <w:instrText xml:space="preserve"> PAGEREF _Toc124415818 \h </w:instrText>
             </w:r>
             <w:r>
               <w:rPr>
@@ -2309,7 +2383,7 @@
               <w:lang w:val="nl-NL" w:eastAsia="nl-NL"/>
             </w:rPr>
           </w:pPr>
-          <w:hyperlink w:anchor="_Toc124335860" w:history="1">
+          <w:hyperlink w:anchor="_Toc124415819" w:history="1">
             <w:r>
               <w:rPr>
                 <w:rStyle w:val="Hyperlink"/>
@@ -2351,7 +2425,7 @@
                 <w:noProof/>
                 <w:webHidden/>
               </w:rPr>
-              <w:instrText xml:space="preserve"> PAGEREF _Toc124335860 \h </w:instrText>
+              <w:instrText xml:space="preserve"> PAGEREF _Toc124415819 \h </w:instrText>
             </w:r>
             <w:r>
               <w:rPr>
@@ -2395,7 +2469,7 @@
               <w:lang w:val="nl-NL" w:eastAsia="nl-NL"/>
             </w:rPr>
           </w:pPr>
-          <w:hyperlink w:anchor="_Toc124335861" w:history="1">
+          <w:hyperlink w:anchor="_Toc124415820" w:history="1">
             <w:r>
               <w:rPr>
                 <w:rStyle w:val="Hyperlink"/>
@@ -2437,7 +2511,7 @@
                 <w:noProof/>
                 <w:webHidden/>
               </w:rPr>
-              <w:instrText xml:space="preserve"> PAGEREF _Toc124335861 \h </w:instrText>
+              <w:instrText xml:space="preserve"> PAGEREF _Toc124415820 \h </w:instrText>
             </w:r>
             <w:r>
               <w:rPr>
@@ -2481,7 +2555,7 @@
               <w:lang w:val="nl-NL" w:eastAsia="nl-NL"/>
             </w:rPr>
           </w:pPr>
-          <w:hyperlink w:anchor="_Toc124335862" w:history="1">
+          <w:hyperlink w:anchor="_Toc124415821" w:history="1">
             <w:r>
               <w:rPr>
                 <w:rStyle w:val="Hyperlink"/>
@@ -2523,7 +2597,7 @@
                 <w:noProof/>
                 <w:webHidden/>
               </w:rPr>
-              <w:instrText xml:space="preserve"> PAGEREF _Toc124335862 \h </w:instrText>
+              <w:instrText xml:space="preserve"> PAGEREF _Toc124415821 \h </w:instrText>
             </w:r>
             <w:r>
               <w:rPr>
@@ -2543,7 +2617,7 @@
                 <w:noProof/>
                 <w:webHidden/>
               </w:rPr>
-              <w:t>4</w:t>
+              <w:t>3</w:t>
             </w:r>
             <w:r>
               <w:rPr>
@@ -2567,7 +2641,7 @@
               <w:lang w:val="nl-NL" w:eastAsia="nl-NL"/>
             </w:rPr>
           </w:pPr>
-          <w:hyperlink w:anchor="_Toc124335863" w:history="1">
+          <w:hyperlink w:anchor="_Toc124415822" w:history="1">
             <w:r>
               <w:rPr>
                 <w:rStyle w:val="Hyperlink"/>
@@ -2609,7 +2683,7 @@
                 <w:noProof/>
                 <w:webHidden/>
               </w:rPr>
-              <w:instrText xml:space="preserve"> PAGEREF _Toc124335863 \h </w:instrText>
+              <w:instrText xml:space="preserve"> PAGEREF _Toc124415822 \h </w:instrText>
             </w:r>
             <w:r>
               <w:rPr>
@@ -2629,7 +2703,7 @@
                 <w:noProof/>
                 <w:webHidden/>
               </w:rPr>
-              <w:t>4</w:t>
+              <w:t>3</w:t>
             </w:r>
             <w:r>
               <w:rPr>
@@ -2653,7 +2727,7 @@
               <w:lang w:val="nl-NL" w:eastAsia="nl-NL"/>
             </w:rPr>
           </w:pPr>
-          <w:hyperlink w:anchor="_Toc124335864" w:history="1">
+          <w:hyperlink w:anchor="_Toc124415823" w:history="1">
             <w:r>
               <w:rPr>
                 <w:rStyle w:val="Hyperlink"/>
@@ -2695,7 +2769,7 @@
                 <w:noProof/>
                 <w:webHidden/>
               </w:rPr>
-              <w:instrText xml:space="preserve"> PAGEREF _Toc124335864 \h </w:instrText>
+              <w:instrText xml:space="preserve"> PAGEREF _Toc124415823 \h </w:instrText>
             </w:r>
             <w:r>
               <w:rPr>
@@ -2715,7 +2789,7 @@
                 <w:noProof/>
                 <w:webHidden/>
               </w:rPr>
-              <w:t>6</w:t>
+              <w:t>5</w:t>
             </w:r>
             <w:r>
               <w:rPr>
@@ -2739,7 +2813,7 @@
               <w:lang w:val="nl-NL" w:eastAsia="nl-NL"/>
             </w:rPr>
           </w:pPr>
-          <w:hyperlink w:anchor="_Toc124335865" w:history="1">
+          <w:hyperlink w:anchor="_Toc124415824" w:history="1">
             <w:r>
               <w:rPr>
                 <w:rStyle w:val="Hyperlink"/>
@@ -2781,7 +2855,7 @@
                 <w:noProof/>
                 <w:webHidden/>
               </w:rPr>
-              <w:instrText xml:space="preserve"> PAGEREF _Toc124335865 \h </w:instrText>
+              <w:instrText xml:space="preserve"> PAGEREF _Toc124415824 \h </w:instrText>
             </w:r>
             <w:r>
               <w:rPr>
@@ -2801,7 +2875,7 @@
                 <w:noProof/>
                 <w:webHidden/>
               </w:rPr>
-              <w:t>6</w:t>
+              <w:t>5</w:t>
             </w:r>
             <w:r>
               <w:rPr>
@@ -2825,7 +2899,7 @@
               <w:lang w:val="nl-NL" w:eastAsia="nl-NL"/>
             </w:rPr>
           </w:pPr>
-          <w:hyperlink w:anchor="_Toc124335866" w:history="1">
+          <w:hyperlink w:anchor="_Toc124415825" w:history="1">
             <w:r>
               <w:rPr>
                 <w:rStyle w:val="Hyperlink"/>
@@ -2867,7 +2941,7 @@
                 <w:noProof/>
                 <w:webHidden/>
               </w:rPr>
-              <w:instrText xml:space="preserve"> PAGEREF _Toc124335866 \h </w:instrText>
+              <w:instrText xml:space="preserve"> PAGEREF _Toc124415825 \h </w:instrText>
             </w:r>
             <w:r>
               <w:rPr>
@@ -2887,7 +2961,7 @@
                 <w:noProof/>
                 <w:webHidden/>
               </w:rPr>
-              <w:t>6</w:t>
+              <w:t>5</w:t>
             </w:r>
             <w:r>
               <w:rPr>
@@ -2911,7 +2985,7 @@
               <w:lang w:val="nl-NL" w:eastAsia="nl-NL"/>
             </w:rPr>
           </w:pPr>
-          <w:hyperlink w:anchor="_Toc124335867" w:history="1">
+          <w:hyperlink w:anchor="_Toc124415826" w:history="1">
             <w:r>
               <w:rPr>
                 <w:rStyle w:val="Hyperlink"/>
@@ -2953,7 +3027,7 @@
                 <w:noProof/>
                 <w:webHidden/>
               </w:rPr>
-              <w:instrText xml:space="preserve"> PAGEREF _Toc124335867 \h </w:instrText>
+              <w:instrText xml:space="preserve"> PAGEREF _Toc124415826 \h </w:instrText>
             </w:r>
             <w:r>
               <w:rPr>
@@ -2973,7 +3047,7 @@
                 <w:noProof/>
                 <w:webHidden/>
               </w:rPr>
-              <w:t>6</w:t>
+              <w:t>5</w:t>
             </w:r>
             <w:r>
               <w:rPr>
@@ -2997,7 +3071,7 @@
               <w:lang w:val="nl-NL" w:eastAsia="nl-NL"/>
             </w:rPr>
           </w:pPr>
-          <w:hyperlink w:anchor="_Toc124335868" w:history="1">
+          <w:hyperlink w:anchor="_Toc124415827" w:history="1">
             <w:r>
               <w:rPr>
                 <w:rStyle w:val="Hyperlink"/>
@@ -3039,7 +3113,7 @@
                 <w:noProof/>
                 <w:webHidden/>
               </w:rPr>
-              <w:instrText xml:space="preserve"> PAGEREF _Toc124335868 \h </w:instrText>
+              <w:instrText xml:space="preserve"> PAGEREF _Toc124415827 \h </w:instrText>
             </w:r>
             <w:r>
               <w:rPr>
@@ -3059,7 +3133,7 @@
                 <w:noProof/>
                 <w:webHidden/>
               </w:rPr>
-              <w:t>6</w:t>
+              <w:t>5</w:t>
             </w:r>
             <w:r>
               <w:rPr>
@@ -3083,7 +3157,7 @@
               <w:lang w:val="nl-NL" w:eastAsia="nl-NL"/>
             </w:rPr>
           </w:pPr>
-          <w:hyperlink w:anchor="_Toc124335869" w:history="1">
+          <w:hyperlink w:anchor="_Toc124415828" w:history="1">
             <w:r>
               <w:rPr>
                 <w:rStyle w:val="Hyperlink"/>
@@ -3125,7 +3199,7 @@
                 <w:noProof/>
                 <w:webHidden/>
               </w:rPr>
-              <w:instrText xml:space="preserve"> PAGEREF _Toc124335869 \h </w:instrText>
+              <w:instrText xml:space="preserve"> PAGEREF _Toc124415828 \h </w:instrText>
             </w:r>
             <w:r>
               <w:rPr>
@@ -3145,7 +3219,7 @@
                 <w:noProof/>
                 <w:webHidden/>
               </w:rPr>
-              <w:t>7</w:t>
+              <w:t>5</w:t>
             </w:r>
             <w:r>
               <w:rPr>
@@ -3169,7 +3243,7 @@
               <w:lang w:val="nl-NL" w:eastAsia="nl-NL"/>
             </w:rPr>
           </w:pPr>
-          <w:hyperlink w:anchor="_Toc124335870" w:history="1">
+          <w:hyperlink w:anchor="_Toc124415829" w:history="1">
             <w:r>
               <w:rPr>
                 <w:rStyle w:val="Hyperlink"/>
@@ -3211,7 +3285,7 @@
                 <w:noProof/>
                 <w:webHidden/>
               </w:rPr>
-              <w:instrText xml:space="preserve"> PAGEREF _Toc124335870 \h </w:instrText>
+              <w:instrText xml:space="preserve"> PAGEREF _Toc124415829 \h </w:instrText>
             </w:r>
             <w:r>
               <w:rPr>
@@ -3231,7 +3305,7 @@
                 <w:noProof/>
                 <w:webHidden/>
               </w:rPr>
-              <w:t>7</w:t>
+              <w:t>6</w:t>
             </w:r>
             <w:r>
               <w:rPr>
@@ -3255,7 +3329,7 @@
               <w:lang w:val="nl-NL" w:eastAsia="nl-NL"/>
             </w:rPr>
           </w:pPr>
-          <w:hyperlink w:anchor="_Toc124335871" w:history="1">
+          <w:hyperlink w:anchor="_Toc124415830" w:history="1">
             <w:r>
               <w:rPr>
                 <w:rStyle w:val="Hyperlink"/>
@@ -3297,7 +3371,7 @@
                 <w:noProof/>
                 <w:webHidden/>
               </w:rPr>
-              <w:instrText xml:space="preserve"> PAGEREF _Toc124335871 \h </w:instrText>
+              <w:instrText xml:space="preserve"> PAGEREF _Toc124415830 \h </w:instrText>
             </w:r>
             <w:r>
               <w:rPr>
@@ -3317,7 +3391,7 @@
                 <w:noProof/>
                 <w:webHidden/>
               </w:rPr>
-              <w:t>7</w:t>
+              <w:t>6</w:t>
             </w:r>
             <w:r>
               <w:rPr>
@@ -3341,7 +3415,7 @@
               <w:lang w:val="nl-NL" w:eastAsia="nl-NL"/>
             </w:rPr>
           </w:pPr>
-          <w:hyperlink w:anchor="_Toc124335872" w:history="1">
+          <w:hyperlink w:anchor="_Toc124415831" w:history="1">
             <w:r>
               <w:rPr>
                 <w:rStyle w:val="Hyperlink"/>
@@ -3383,7 +3457,7 @@
                 <w:noProof/>
                 <w:webHidden/>
               </w:rPr>
-              <w:instrText xml:space="preserve"> PAGEREF _Toc124335872 \h </w:instrText>
+              <w:instrText xml:space="preserve"> PAGEREF _Toc124415831 \h </w:instrText>
             </w:r>
             <w:r>
               <w:rPr>
@@ -3403,7 +3477,7 @@
                 <w:noProof/>
                 <w:webHidden/>
               </w:rPr>
-              <w:t>7</w:t>
+              <w:t>6</w:t>
             </w:r>
             <w:r>
               <w:rPr>
@@ -3427,7 +3501,7 @@
               <w:lang w:val="nl-NL" w:eastAsia="nl-NL"/>
             </w:rPr>
           </w:pPr>
-          <w:hyperlink w:anchor="_Toc124335873" w:history="1">
+          <w:hyperlink w:anchor="_Toc124415832" w:history="1">
             <w:r>
               <w:rPr>
                 <w:rStyle w:val="Hyperlink"/>
@@ -3469,7 +3543,7 @@
                 <w:noProof/>
                 <w:webHidden/>
               </w:rPr>
-              <w:instrText xml:space="preserve"> PAGEREF _Toc124335873 \h </w:instrText>
+              <w:instrText xml:space="preserve"> PAGEREF _Toc124415832 \h </w:instrText>
             </w:r>
             <w:r>
               <w:rPr>
@@ -3489,7 +3563,7 @@
                 <w:noProof/>
                 <w:webHidden/>
               </w:rPr>
-              <w:t>8</w:t>
+              <w:t>6</w:t>
             </w:r>
             <w:r>
               <w:rPr>
@@ -3513,7 +3587,7 @@
               <w:lang w:val="nl-NL" w:eastAsia="nl-NL"/>
             </w:rPr>
           </w:pPr>
-          <w:hyperlink w:anchor="_Toc124335874" w:history="1">
+          <w:hyperlink w:anchor="_Toc124415833" w:history="1">
             <w:r>
               <w:rPr>
                 <w:rStyle w:val="Hyperlink"/>
@@ -3555,7 +3629,7 @@
                 <w:noProof/>
                 <w:webHidden/>
               </w:rPr>
-              <w:instrText xml:space="preserve"> PAGEREF _Toc124335874 \h </w:instrText>
+              <w:instrText xml:space="preserve"> PAGEREF _Toc124415833 \h </w:instrText>
             </w:r>
             <w:r>
               <w:rPr>
@@ -3575,7 +3649,7 @@
                 <w:noProof/>
                 <w:webHidden/>
               </w:rPr>
-              <w:t>8</w:t>
+              <w:t>7</w:t>
             </w:r>
             <w:r>
               <w:rPr>
@@ -3599,7 +3673,7 @@
               <w:lang w:val="nl-NL" w:eastAsia="nl-NL"/>
             </w:rPr>
           </w:pPr>
-          <w:hyperlink w:anchor="_Toc124335875" w:history="1">
+          <w:hyperlink w:anchor="_Toc124415834" w:history="1">
             <w:r>
               <w:rPr>
                 <w:rStyle w:val="Hyperlink"/>
@@ -3641,7 +3715,7 @@
                 <w:noProof/>
                 <w:webHidden/>
               </w:rPr>
-              <w:instrText xml:space="preserve"> PAGEREF _Toc124335875 \h </w:instrText>
+              <w:instrText xml:space="preserve"> PAGEREF _Toc124415834 \h </w:instrText>
             </w:r>
             <w:r>
               <w:rPr>
@@ -3661,7 +3735,7 @@
                 <w:noProof/>
                 <w:webHidden/>
               </w:rPr>
-              <w:t>8</w:t>
+              <w:t>7</w:t>
             </w:r>
             <w:r>
               <w:rPr>
@@ -3685,7 +3759,7 @@
               <w:lang w:val="nl-NL" w:eastAsia="nl-NL"/>
             </w:rPr>
           </w:pPr>
-          <w:hyperlink w:anchor="_Toc124335876" w:history="1">
+          <w:hyperlink w:anchor="_Toc124415835" w:history="1">
             <w:r>
               <w:rPr>
                 <w:rStyle w:val="Hyperlink"/>
@@ -3727,7 +3801,7 @@
                 <w:noProof/>
                 <w:webHidden/>
               </w:rPr>
-              <w:instrText xml:space="preserve"> PAGEREF _Toc124335876 \h </w:instrText>
+              <w:instrText xml:space="preserve"> PAGEREF _Toc124415835 \h </w:instrText>
             </w:r>
             <w:r>
               <w:rPr>
@@ -3747,7 +3821,7 @@
                 <w:noProof/>
                 <w:webHidden/>
               </w:rPr>
-              <w:t>9</w:t>
+              <w:t>8</w:t>
             </w:r>
             <w:r>
               <w:rPr>
@@ -3771,7 +3845,7 @@
               <w:lang w:val="nl-NL" w:eastAsia="nl-NL"/>
             </w:rPr>
           </w:pPr>
-          <w:hyperlink w:anchor="_Toc124335877" w:history="1">
+          <w:hyperlink w:anchor="_Toc124415836" w:history="1">
             <w:r>
               <w:rPr>
                 <w:rStyle w:val="Hyperlink"/>
@@ -3813,7 +3887,7 @@
                 <w:noProof/>
                 <w:webHidden/>
               </w:rPr>
-              <w:instrText xml:space="preserve"> PAGEREF _Toc124335877 \h </w:instrText>
+              <w:instrText xml:space="preserve"> PAGEREF _Toc124415836 \h </w:instrText>
             </w:r>
             <w:r>
               <w:rPr>
@@ -3833,7 +3907,7 @@
                 <w:noProof/>
                 <w:webHidden/>
               </w:rPr>
-              <w:t>10</w:t>
+              <w:t>8</w:t>
             </w:r>
             <w:r>
               <w:rPr>
@@ -3857,7 +3931,7 @@
               <w:lang w:val="nl-NL" w:eastAsia="nl-NL"/>
             </w:rPr>
           </w:pPr>
-          <w:hyperlink w:anchor="_Toc124335878" w:history="1">
+          <w:hyperlink w:anchor="_Toc124415837" w:history="1">
             <w:r>
               <w:rPr>
                 <w:rStyle w:val="Hyperlink"/>
@@ -3899,7 +3973,7 @@
                 <w:noProof/>
                 <w:webHidden/>
               </w:rPr>
-              <w:instrText xml:space="preserve"> PAGEREF _Toc124335878 \h </w:instrText>
+              <w:instrText xml:space="preserve"> PAGEREF _Toc124415837 \h </w:instrText>
             </w:r>
             <w:r>
               <w:rPr>
@@ -3919,7 +3993,7 @@
                 <w:noProof/>
                 <w:webHidden/>
               </w:rPr>
-              <w:t>11</w:t>
+              <w:t>9</w:t>
             </w:r>
             <w:r>
               <w:rPr>
@@ -3943,7 +4017,7 @@
               <w:lang w:val="nl-NL" w:eastAsia="nl-NL"/>
             </w:rPr>
           </w:pPr>
-          <w:hyperlink w:anchor="_Toc124335879" w:history="1">
+          <w:hyperlink w:anchor="_Toc124415838" w:history="1">
             <w:r>
               <w:rPr>
                 <w:rStyle w:val="Hyperlink"/>
@@ -3985,7 +4059,7 @@
                 <w:noProof/>
                 <w:webHidden/>
               </w:rPr>
-              <w:instrText xml:space="preserve"> PAGEREF _Toc124335879 \h </w:instrText>
+              <w:instrText xml:space="preserve"> PAGEREF _Toc124415838 \h </w:instrText>
             </w:r>
             <w:r>
               <w:rPr>
@@ -4005,7 +4079,7 @@
                 <w:noProof/>
                 <w:webHidden/>
               </w:rPr>
-              <w:t>11</w:t>
+              <w:t>9</w:t>
             </w:r>
             <w:r>
               <w:rPr>
@@ -4029,7 +4103,7 @@
               <w:lang w:val="nl-NL" w:eastAsia="nl-NL"/>
             </w:rPr>
           </w:pPr>
-          <w:hyperlink w:anchor="_Toc124335880" w:history="1">
+          <w:hyperlink w:anchor="_Toc124415839" w:history="1">
             <w:r>
               <w:rPr>
                 <w:rStyle w:val="Hyperlink"/>
@@ -4071,7 +4145,7 @@
                 <w:noProof/>
                 <w:webHidden/>
               </w:rPr>
-              <w:instrText xml:space="preserve"> PAGEREF _Toc124335880 \h </w:instrText>
+              <w:instrText xml:space="preserve"> PAGEREF _Toc124415839 \h </w:instrText>
             </w:r>
             <w:r>
               <w:rPr>
@@ -4091,7 +4165,7 @@
                 <w:noProof/>
                 <w:webHidden/>
               </w:rPr>
-              <w:t>11</w:t>
+              <w:t>10</w:t>
             </w:r>
             <w:r>
               <w:rPr>
@@ -4115,7 +4189,7 @@
               <w:lang w:val="nl-NL" w:eastAsia="nl-NL"/>
             </w:rPr>
           </w:pPr>
-          <w:hyperlink w:anchor="_Toc124335881" w:history="1">
+          <w:hyperlink w:anchor="_Toc124415840" w:history="1">
             <w:r>
               <w:rPr>
                 <w:rStyle w:val="Hyperlink"/>
@@ -4157,7 +4231,7 @@
                 <w:noProof/>
                 <w:webHidden/>
               </w:rPr>
-              <w:instrText xml:space="preserve"> PAGEREF _Toc124335881 \h </w:instrText>
+              <w:instrText xml:space="preserve"> PAGEREF _Toc124415840 \h </w:instrText>
             </w:r>
             <w:r>
               <w:rPr>
@@ -4177,7 +4251,7 @@
                 <w:noProof/>
                 <w:webHidden/>
               </w:rPr>
-              <w:t>12</w:t>
+              <w:t>10</w:t>
             </w:r>
             <w:r>
               <w:rPr>
@@ -4201,7 +4275,7 @@
               <w:lang w:val="nl-NL" w:eastAsia="nl-NL"/>
             </w:rPr>
           </w:pPr>
-          <w:hyperlink w:anchor="_Toc124335882" w:history="1">
+          <w:hyperlink w:anchor="_Toc124415841" w:history="1">
             <w:r>
               <w:rPr>
                 <w:rStyle w:val="Hyperlink"/>
@@ -4243,7 +4317,7 @@
                 <w:noProof/>
                 <w:webHidden/>
               </w:rPr>
-              <w:instrText xml:space="preserve"> PAGEREF _Toc124335882 \h </w:instrText>
+              <w:instrText xml:space="preserve"> PAGEREF _Toc124415841 \h </w:instrText>
             </w:r>
             <w:r>
               <w:rPr>
@@ -4263,7 +4337,7 @@
                 <w:noProof/>
                 <w:webHidden/>
               </w:rPr>
-              <w:t>13</w:t>
+              <w:t>11</w:t>
             </w:r>
             <w:r>
               <w:rPr>
@@ -4287,7 +4361,7 @@
               <w:lang w:val="nl-NL" w:eastAsia="nl-NL"/>
             </w:rPr>
           </w:pPr>
-          <w:hyperlink w:anchor="_Toc124335883" w:history="1">
+          <w:hyperlink w:anchor="_Toc124415842" w:history="1">
             <w:r>
               <w:rPr>
                 <w:rStyle w:val="Hyperlink"/>
@@ -4329,7 +4403,7 @@
                 <w:noProof/>
                 <w:webHidden/>
               </w:rPr>
-              <w:instrText xml:space="preserve"> PAGEREF _Toc124335883 \h </w:instrText>
+              <w:instrText xml:space="preserve"> PAGEREF _Toc124415842 \h </w:instrText>
             </w:r>
             <w:r>
               <w:rPr>
@@ -4349,7 +4423,7 @@
                 <w:noProof/>
                 <w:webHidden/>
               </w:rPr>
-              <w:t>13</w:t>
+              <w:t>11</w:t>
             </w:r>
             <w:r>
               <w:rPr>
@@ -4373,7 +4447,7 @@
               <w:lang w:val="nl-NL" w:eastAsia="nl-NL"/>
             </w:rPr>
           </w:pPr>
-          <w:hyperlink w:anchor="_Toc124335884" w:history="1">
+          <w:hyperlink w:anchor="_Toc124415843" w:history="1">
             <w:r>
               <w:rPr>
                 <w:rStyle w:val="Hyperlink"/>
@@ -4415,7 +4489,7 @@
                 <w:noProof/>
                 <w:webHidden/>
               </w:rPr>
-              <w:instrText xml:space="preserve"> PAGEREF _Toc124335884 \h </w:instrText>
+              <w:instrText xml:space="preserve"> PAGEREF _Toc124415843 \h </w:instrText>
             </w:r>
             <w:r>
               <w:rPr>
@@ -4435,7 +4509,7 @@
                 <w:noProof/>
                 <w:webHidden/>
               </w:rPr>
-              <w:t>13</w:t>
+              <w:t>12</w:t>
             </w:r>
             <w:r>
               <w:rPr>
@@ -4459,7 +4533,7 @@
               <w:lang w:val="nl-NL" w:eastAsia="nl-NL"/>
             </w:rPr>
           </w:pPr>
-          <w:hyperlink w:anchor="_Toc124335885" w:history="1">
+          <w:hyperlink w:anchor="_Toc124415844" w:history="1">
             <w:r>
               <w:rPr>
                 <w:rStyle w:val="Hyperlink"/>
@@ -4501,7 +4575,7 @@
                 <w:noProof/>
                 <w:webHidden/>
               </w:rPr>
-              <w:instrText xml:space="preserve"> PAGEREF _Toc124335885 \h </w:instrText>
+              <w:instrText xml:space="preserve"> PAGEREF _Toc124415844 \h </w:instrText>
             </w:r>
             <w:r>
               <w:rPr>
@@ -4521,7 +4595,7 @@
                 <w:noProof/>
                 <w:webHidden/>
               </w:rPr>
-              <w:t>15</w:t>
+              <w:t>14</w:t>
             </w:r>
             <w:r>
               <w:rPr>
@@ -4545,7 +4619,7 @@
               <w:lang w:val="nl-NL" w:eastAsia="nl-NL"/>
             </w:rPr>
           </w:pPr>
-          <w:hyperlink w:anchor="_Toc124335886" w:history="1">
+          <w:hyperlink w:anchor="_Toc124415845" w:history="1">
             <w:r>
               <w:rPr>
                 <w:rStyle w:val="Hyperlink"/>
@@ -4587,7 +4661,7 @@
                 <w:noProof/>
                 <w:webHidden/>
               </w:rPr>
-              <w:instrText xml:space="preserve"> PAGEREF _Toc124335886 \h </w:instrText>
+              <w:instrText xml:space="preserve"> PAGEREF _Toc124415845 \h </w:instrText>
             </w:r>
             <w:r>
               <w:rPr>
@@ -4607,7 +4681,7 @@
                 <w:noProof/>
                 <w:webHidden/>
               </w:rPr>
-              <w:t>15</w:t>
+              <w:t>14</w:t>
             </w:r>
             <w:r>
               <w:rPr>
@@ -4631,7 +4705,7 @@
               <w:lang w:val="nl-NL" w:eastAsia="nl-NL"/>
             </w:rPr>
           </w:pPr>
-          <w:hyperlink w:anchor="_Toc124335887" w:history="1">
+          <w:hyperlink w:anchor="_Toc124415846" w:history="1">
             <w:r>
               <w:rPr>
                 <w:rStyle w:val="Hyperlink"/>
@@ -4673,7 +4747,7 @@
                 <w:noProof/>
                 <w:webHidden/>
               </w:rPr>
-              <w:instrText xml:space="preserve"> PAGEREF _Toc124335887 \h </w:instrText>
+              <w:instrText xml:space="preserve"> PAGEREF _Toc124415846 \h </w:instrText>
             </w:r>
             <w:r>
               <w:rPr>
@@ -4693,7 +4767,7 @@
                 <w:noProof/>
                 <w:webHidden/>
               </w:rPr>
-              <w:t>16</w:t>
+              <w:t>15</w:t>
             </w:r>
             <w:r>
               <w:rPr>
@@ -4717,7 +4791,7 @@
               <w:lang w:val="nl-NL" w:eastAsia="nl-NL"/>
             </w:rPr>
           </w:pPr>
-          <w:hyperlink w:anchor="_Toc124335888" w:history="1">
+          <w:hyperlink w:anchor="_Toc124415847" w:history="1">
             <w:r>
               <w:rPr>
                 <w:rStyle w:val="Hyperlink"/>
@@ -4759,7 +4833,7 @@
                 <w:noProof/>
                 <w:webHidden/>
               </w:rPr>
-              <w:instrText xml:space="preserve"> PAGEREF _Toc124335888 \h </w:instrText>
+              <w:instrText xml:space="preserve"> PAGEREF _Toc124415847 \h </w:instrText>
             </w:r>
             <w:r>
               <w:rPr>
@@ -4779,7 +4853,7 @@
                 <w:noProof/>
                 <w:webHidden/>
               </w:rPr>
-              <w:t>16</w:t>
+              <w:t>15</w:t>
             </w:r>
             <w:r>
               <w:rPr>
@@ -4803,7 +4877,7 @@
               <w:lang w:val="nl-NL" w:eastAsia="nl-NL"/>
             </w:rPr>
           </w:pPr>
-          <w:hyperlink w:anchor="_Toc124335889" w:history="1">
+          <w:hyperlink w:anchor="_Toc124415848" w:history="1">
             <w:r>
               <w:rPr>
                 <w:rStyle w:val="Hyperlink"/>
@@ -4845,7 +4919,7 @@
                 <w:noProof/>
                 <w:webHidden/>
               </w:rPr>
-              <w:instrText xml:space="preserve"> PAGEREF _Toc124335889 \h </w:instrText>
+              <w:instrText xml:space="preserve"> PAGEREF _Toc124415848 \h </w:instrText>
             </w:r>
             <w:r>
               <w:rPr>
@@ -4865,7 +4939,7 @@
                 <w:noProof/>
                 <w:webHidden/>
               </w:rPr>
-              <w:t>16</w:t>
+              <w:t>15</w:t>
             </w:r>
             <w:r>
               <w:rPr>
@@ -4889,7 +4963,7 @@
               <w:lang w:val="nl-NL" w:eastAsia="nl-NL"/>
             </w:rPr>
           </w:pPr>
-          <w:hyperlink w:anchor="_Toc124335890" w:history="1">
+          <w:hyperlink w:anchor="_Toc124415849" w:history="1">
             <w:r>
               <w:rPr>
                 <w:rStyle w:val="Hyperlink"/>
@@ -4931,7 +5005,7 @@
                 <w:noProof/>
                 <w:webHidden/>
               </w:rPr>
-              <w:instrText xml:space="preserve"> PAGEREF _Toc124335890 \h </w:instrText>
+              <w:instrText xml:space="preserve"> PAGEREF _Toc124415849 \h </w:instrText>
             </w:r>
             <w:r>
               <w:rPr>
@@ -4951,7 +5025,7 @@
                 <w:noProof/>
                 <w:webHidden/>
               </w:rPr>
-              <w:t>16</w:t>
+              <w:t>15</w:t>
             </w:r>
             <w:r>
               <w:rPr>
@@ -4975,7 +5049,7 @@
               <w:lang w:val="nl-NL" w:eastAsia="nl-NL"/>
             </w:rPr>
           </w:pPr>
-          <w:hyperlink w:anchor="_Toc124335891" w:history="1">
+          <w:hyperlink w:anchor="_Toc124415850" w:history="1">
             <w:r>
               <w:rPr>
                 <w:rStyle w:val="Hyperlink"/>
@@ -5017,7 +5091,7 @@
                 <w:noProof/>
                 <w:webHidden/>
               </w:rPr>
-              <w:instrText xml:space="preserve"> PAGEREF _Toc124335891 \h </w:instrText>
+              <w:instrText xml:space="preserve"> PAGEREF _Toc124415850 \h </w:instrText>
             </w:r>
             <w:r>
               <w:rPr>
@@ -5037,7 +5111,7 @@
                 <w:noProof/>
                 <w:webHidden/>
               </w:rPr>
-              <w:t>17</w:t>
+              <w:t>16</w:t>
             </w:r>
             <w:r>
               <w:rPr>
@@ -5061,7 +5135,7 @@
               <w:lang w:val="nl-NL" w:eastAsia="nl-NL"/>
             </w:rPr>
           </w:pPr>
-          <w:hyperlink w:anchor="_Toc124335892" w:history="1">
+          <w:hyperlink w:anchor="_Toc124415851" w:history="1">
             <w:r>
               <w:rPr>
                 <w:rStyle w:val="Hyperlink"/>
@@ -5103,7 +5177,7 @@
                 <w:noProof/>
                 <w:webHidden/>
               </w:rPr>
-              <w:instrText xml:space="preserve"> PAGEREF _Toc124335892 \h </w:instrText>
+              <w:instrText xml:space="preserve"> PAGEREF _Toc124415851 \h </w:instrText>
             </w:r>
             <w:r>
               <w:rPr>
@@ -5147,7 +5221,7 @@
               <w:lang w:val="nl-NL" w:eastAsia="nl-NL"/>
             </w:rPr>
           </w:pPr>
-          <w:hyperlink w:anchor="_Toc124335893" w:history="1">
+          <w:hyperlink w:anchor="_Toc124415852" w:history="1">
             <w:r>
               <w:rPr>
                 <w:rStyle w:val="Hyperlink"/>
@@ -5189,7 +5263,7 @@
                 <w:noProof/>
                 <w:webHidden/>
               </w:rPr>
-              <w:instrText xml:space="preserve"> PAGEREF _Toc124335893 \h </w:instrText>
+              <w:instrText xml:space="preserve"> PAGEREF _Toc124415852 \h </w:instrText>
             </w:r>
             <w:r>
               <w:rPr>
@@ -5235,7 +5309,7 @@
       <w:pPr>
         <w:pStyle w:val="Kop1"/>
       </w:pPr>
-      <w:bookmarkStart w:id="3" w:name="_Toc124335862"/>
+      <w:bookmarkStart w:id="3" w:name="_Toc124415821"/>
       <w:r>
         <w:lastRenderedPageBreak/>
         <w:t>Introduction</w:t>
@@ -5255,7 +5329,7 @@
         <w:pStyle w:val="Kop1"/>
       </w:pPr>
       <w:bookmarkStart w:id="4" w:name="_Learning_outcomes"/>
-      <w:bookmarkStart w:id="5" w:name="_Toc124335863"/>
+      <w:bookmarkStart w:id="5" w:name="_Toc124415822"/>
       <w:bookmarkEnd w:id="4"/>
       <w:r>
         <w:t>Learning outcomes</w:t>
@@ -6501,7 +6575,7 @@
         <w:pStyle w:val="Kop1"/>
       </w:pPr>
       <w:bookmarkStart w:id="6" w:name="_Research"/>
-      <w:bookmarkStart w:id="7" w:name="_Toc124335864"/>
+      <w:bookmarkStart w:id="7" w:name="_Toc124415823"/>
       <w:bookmarkEnd w:id="6"/>
       <w:r>
         <w:lastRenderedPageBreak/>
@@ -6526,7 +6600,7 @@
       <w:r>
         <w:t xml:space="preserve"> </w:t>
       </w:r>
-      <w:bookmarkStart w:id="9" w:name="_Toc124335865"/>
+      <w:bookmarkStart w:id="9" w:name="_Toc124415824"/>
       <w:r>
         <w:t>Security</w:t>
       </w:r>
@@ -6551,19 +6625,7 @@
           <w:rPr>
             <w:rStyle w:val="Hyperlink"/>
           </w:rPr>
-          <w:t>View fi</w:t>
-        </w:r>
-        <w:r>
-          <w:rPr>
-            <w:rStyle w:val="Hyperlink"/>
-          </w:rPr>
-          <w:t>l</w:t>
-        </w:r>
-        <w:r>
-          <w:rPr>
-            <w:rStyle w:val="Hyperlink"/>
-          </w:rPr>
-          <w:t>e</w:t>
+          <w:t>View file</w:t>
         </w:r>
       </w:hyperlink>
     </w:p>
@@ -6572,7 +6634,7 @@
         <w:pStyle w:val="Kop2"/>
       </w:pPr>
       <w:bookmarkStart w:id="10" w:name="_Agile"/>
-      <w:bookmarkStart w:id="11" w:name="_Toc124335866"/>
+      <w:bookmarkStart w:id="11" w:name="_Toc124415825"/>
       <w:bookmarkEnd w:id="10"/>
       <w:r>
         <w:t>Agile</w:t>
@@ -6602,19 +6664,7 @@
           <w:rPr>
             <w:rStyle w:val="Hyperlink"/>
           </w:rPr>
-          <w:t>View</w:t>
-        </w:r>
-        <w:r>
-          <w:rPr>
-            <w:rStyle w:val="Hyperlink"/>
-          </w:rPr>
-          <w:t xml:space="preserve"> </w:t>
-        </w:r>
-        <w:r>
-          <w:rPr>
-            <w:rStyle w:val="Hyperlink"/>
-          </w:rPr>
-          <w:t>file</w:t>
+          <w:t>View file</w:t>
         </w:r>
       </w:hyperlink>
     </w:p>
@@ -6623,7 +6673,7 @@
         <w:pStyle w:val="Kop2"/>
       </w:pPr>
       <w:bookmarkStart w:id="12" w:name="_Techstack"/>
-      <w:bookmarkStart w:id="13" w:name="_Toc124335867"/>
+      <w:bookmarkStart w:id="13" w:name="_Toc124415826"/>
       <w:bookmarkEnd w:id="12"/>
       <w:r>
         <w:t>Techstack</w:t>
@@ -6664,19 +6714,7 @@
           <w:rPr>
             <w:rStyle w:val="Hyperlink"/>
           </w:rPr>
-          <w:t xml:space="preserve">View </w:t>
-        </w:r>
-        <w:r>
-          <w:rPr>
-            <w:rStyle w:val="Hyperlink"/>
-          </w:rPr>
-          <w:t>f</w:t>
-        </w:r>
-        <w:r>
-          <w:rPr>
-            <w:rStyle w:val="Hyperlink"/>
-          </w:rPr>
-          <w:t>ile</w:t>
+          <w:t>View file</w:t>
         </w:r>
       </w:hyperlink>
     </w:p>
@@ -6685,7 +6723,7 @@
         <w:pStyle w:val="Kop2"/>
       </w:pPr>
       <w:bookmarkStart w:id="14" w:name="_Business_Process"/>
-      <w:bookmarkStart w:id="15" w:name="_Toc124335868"/>
+      <w:bookmarkStart w:id="15" w:name="_Toc124415827"/>
       <w:bookmarkEnd w:id="14"/>
       <w:r>
         <w:t>Business Process</w:t>
@@ -6714,19 +6752,7 @@
           <w:rPr>
             <w:rStyle w:val="Hyperlink"/>
           </w:rPr>
-          <w:t>View f</w:t>
-        </w:r>
-        <w:r>
-          <w:rPr>
-            <w:rStyle w:val="Hyperlink"/>
-          </w:rPr>
-          <w:t>i</w:t>
-        </w:r>
-        <w:r>
-          <w:rPr>
-            <w:rStyle w:val="Hyperlink"/>
-          </w:rPr>
-          <w:t>le</w:t>
+          <w:t>View file</w:t>
         </w:r>
       </w:hyperlink>
     </w:p>
@@ -6735,7 +6761,7 @@
         <w:pStyle w:val="Kop2"/>
       </w:pPr>
       <w:bookmarkStart w:id="16" w:name="_Cultural_differences_and"/>
-      <w:bookmarkStart w:id="17" w:name="_Toc124335869"/>
+      <w:bookmarkStart w:id="17" w:name="_Toc124415828"/>
       <w:bookmarkEnd w:id="16"/>
       <w:r>
         <w:t>Cultural differences and ethics</w:t>
@@ -6770,19 +6796,7 @@
           <w:rPr>
             <w:rStyle w:val="Hyperlink"/>
           </w:rPr>
-          <w:t xml:space="preserve">View </w:t>
-        </w:r>
-        <w:r>
-          <w:rPr>
-            <w:rStyle w:val="Hyperlink"/>
-          </w:rPr>
-          <w:t>f</w:t>
-        </w:r>
-        <w:r>
-          <w:rPr>
-            <w:rStyle w:val="Hyperlink"/>
-          </w:rPr>
-          <w:t>ile</w:t>
+          <w:t>View file</w:t>
         </w:r>
       </w:hyperlink>
     </w:p>
@@ -6790,7 +6804,7 @@
       <w:pPr>
         <w:pStyle w:val="Kop1"/>
       </w:pPr>
-      <w:bookmarkStart w:id="18" w:name="_Toc124335870"/>
+      <w:bookmarkStart w:id="18" w:name="_Toc124415829"/>
       <w:r>
         <w:lastRenderedPageBreak/>
         <w:t>Individual project</w:t>
@@ -6836,7 +6850,7 @@
       <w:pPr>
         <w:pStyle w:val="Kop2"/>
       </w:pPr>
-      <w:bookmarkStart w:id="19" w:name="_Toc124335871"/>
+      <w:bookmarkStart w:id="19" w:name="_Toc124415830"/>
       <w:r>
         <w:t>Description</w:t>
       </w:r>
@@ -6892,19 +6906,7 @@
           <w:rPr>
             <w:rStyle w:val="Hyperlink"/>
           </w:rPr>
-          <w:t>View Scrum</w:t>
-        </w:r>
-        <w:r>
-          <w:rPr>
-            <w:rStyle w:val="Hyperlink"/>
-          </w:rPr>
-          <w:t xml:space="preserve"> </w:t>
-        </w:r>
-        <w:r>
-          <w:rPr>
-            <w:rStyle w:val="Hyperlink"/>
-          </w:rPr>
-          <w:t>board on GitHub</w:t>
+          <w:t>View Scrum board on GitHub</w:t>
         </w:r>
       </w:hyperlink>
     </w:p>
@@ -6938,7 +6940,7 @@
         <w:pStyle w:val="Kop2"/>
       </w:pPr>
       <w:bookmarkStart w:id="20" w:name="_Software_design"/>
-      <w:bookmarkStart w:id="21" w:name="_Toc124335872"/>
+      <w:bookmarkStart w:id="21" w:name="_Toc124415831"/>
       <w:bookmarkEnd w:id="20"/>
       <w:r>
         <w:t>Software d</w:t>
@@ -6990,19 +6992,7 @@
           <w:rPr>
             <w:rStyle w:val="Hyperlink"/>
           </w:rPr>
-          <w:t>Vie</w:t>
-        </w:r>
-        <w:r>
-          <w:rPr>
-            <w:rStyle w:val="Hyperlink"/>
-          </w:rPr>
-          <w:t>w</w:t>
-        </w:r>
-        <w:r>
-          <w:rPr>
-            <w:rStyle w:val="Hyperlink"/>
-          </w:rPr>
-          <w:t xml:space="preserve"> file</w:t>
+          <w:t>View file</w:t>
         </w:r>
       </w:hyperlink>
     </w:p>
@@ -7011,15 +7001,15 @@
         <w:pStyle w:val="Kop2"/>
       </w:pPr>
       <w:bookmarkStart w:id="22" w:name="_UX_Design_1"/>
-      <w:bookmarkStart w:id="23" w:name="_Toc124335873"/>
-      <w:bookmarkStart w:id="24" w:name="UXDesign"/>
+      <w:bookmarkStart w:id="23" w:name="UXDesign"/>
+      <w:bookmarkStart w:id="24" w:name="_Toc124415832"/>
       <w:bookmarkEnd w:id="22"/>
       <w:r>
         <w:t>UX Design</w:t>
       </w:r>
-      <w:bookmarkEnd w:id="23"/>
-    </w:p>
-    <w:bookmarkEnd w:id="24"/>
+      <w:bookmarkEnd w:id="24"/>
+    </w:p>
+    <w:bookmarkEnd w:id="23"/>
     <w:p>
       <w:r>
         <w:t>UX design is a field of work devoted to assisting a user with clearing their path through a digital process or product with insignificant exertion and greatest worth. Since the UX design field is consistently advancing and somewhat new, we could hold returning to this definition and changing it — users, their concerns, and how visual developers tackle them will change that rapidly.</w:t>
@@ -7123,19 +7113,7 @@
           <w:rPr>
             <w:rStyle w:val="Hyperlink"/>
           </w:rPr>
-          <w:t>Vie</w:t>
-        </w:r>
-        <w:r>
-          <w:rPr>
-            <w:rStyle w:val="Hyperlink"/>
-          </w:rPr>
-          <w:t>w</w:t>
-        </w:r>
-        <w:r>
-          <w:rPr>
-            <w:rStyle w:val="Hyperlink"/>
-          </w:rPr>
-          <w:t xml:space="preserve"> file</w:t>
+          <w:t>View file</w:t>
         </w:r>
       </w:hyperlink>
     </w:p>
@@ -7143,14 +7121,14 @@
       <w:pPr>
         <w:pStyle w:val="Kop2"/>
       </w:pPr>
-      <w:bookmarkStart w:id="25" w:name="_Toc124335874"/>
-      <w:bookmarkStart w:id="26" w:name="DataPersistence"/>
+      <w:bookmarkStart w:id="25" w:name="DataPersistence"/>
+      <w:bookmarkStart w:id="26" w:name="_Toc124415833"/>
       <w:r>
         <w:t>Data Persistence</w:t>
       </w:r>
-      <w:bookmarkEnd w:id="25"/>
-    </w:p>
-    <w:bookmarkEnd w:id="26"/>
+      <w:bookmarkEnd w:id="26"/>
+    </w:p>
+    <w:bookmarkEnd w:id="25"/>
     <w:p>
       <w:r>
         <w:t>Persistence in computer science is defined as ‘the characteristic of state that outlives the process that created it’.</w:t>
@@ -7170,7 +7148,7 @@
         <w:pStyle w:val="Kop3"/>
       </w:pPr>
       <w:bookmarkStart w:id="27" w:name="_ORM"/>
-      <w:bookmarkStart w:id="28" w:name="_Toc124335875"/>
+      <w:bookmarkStart w:id="28" w:name="_Toc124415834"/>
       <w:bookmarkEnd w:id="27"/>
       <w:r>
         <w:t>ORM</w:t>
@@ -7421,7 +7399,7 @@
       <w:pPr>
         <w:pStyle w:val="Kop3"/>
       </w:pPr>
-      <w:bookmarkStart w:id="29" w:name="_Toc124335876"/>
+      <w:bookmarkStart w:id="29" w:name="_Toc124415835"/>
       <w:r>
         <w:t>Database</w:t>
       </w:r>
@@ -7449,19 +7427,7 @@
           <w:rPr>
             <w:rStyle w:val="Hyperlink"/>
           </w:rPr>
-          <w:t>View f</w:t>
-        </w:r>
-        <w:r>
-          <w:rPr>
-            <w:rStyle w:val="Hyperlink"/>
-          </w:rPr>
-          <w:t>i</w:t>
-        </w:r>
-        <w:r>
-          <w:rPr>
-            <w:rStyle w:val="Hyperlink"/>
-          </w:rPr>
-          <w:t>le</w:t>
+          <w:t>View file</w:t>
         </w:r>
       </w:hyperlink>
     </w:p>
@@ -7470,7 +7436,7 @@
         <w:pStyle w:val="Kop2"/>
       </w:pPr>
       <w:bookmarkStart w:id="30" w:name="_Quality_Assurance"/>
-      <w:bookmarkStart w:id="31" w:name="_Toc124335877"/>
+      <w:bookmarkStart w:id="31" w:name="_Toc124415836"/>
       <w:bookmarkEnd w:id="30"/>
       <w:r>
         <w:t>Quality</w:t>
@@ -7494,19 +7460,7 @@
           <w:rPr>
             <w:rStyle w:val="Hyperlink"/>
           </w:rPr>
-          <w:t>View Quality Assur</w:t>
-        </w:r>
-        <w:r>
-          <w:rPr>
-            <w:rStyle w:val="Hyperlink"/>
-          </w:rPr>
-          <w:t>a</w:t>
-        </w:r>
-        <w:r>
-          <w:rPr>
-            <w:rStyle w:val="Hyperlink"/>
-          </w:rPr>
-          <w:t>nce file</w:t>
+          <w:t>View Quality Assurance file</w:t>
         </w:r>
       </w:hyperlink>
     </w:p>
@@ -7539,19 +7493,7 @@
           <w:rPr>
             <w:rStyle w:val="Hyperlink"/>
           </w:rPr>
-          <w:t>th</w:t>
-        </w:r>
-        <w:r>
-          <w:rPr>
-            <w:rStyle w:val="Hyperlink"/>
-          </w:rPr>
-          <w:t>i</w:t>
-        </w:r>
-        <w:r>
-          <w:rPr>
-            <w:rStyle w:val="Hyperlink"/>
-          </w:rPr>
-          <w:t>s</w:t>
+          <w:t>this</w:t>
         </w:r>
       </w:hyperlink>
       <w:r>
@@ -7564,19 +7506,7 @@
           <w:rPr>
             <w:rStyle w:val="Hyperlink"/>
           </w:rPr>
-          <w:t>View</w:t>
-        </w:r>
-        <w:r>
-          <w:rPr>
-            <w:rStyle w:val="Hyperlink"/>
-          </w:rPr>
-          <w:t xml:space="preserve"> </w:t>
-        </w:r>
-        <w:r>
-          <w:rPr>
-            <w:rStyle w:val="Hyperlink"/>
-          </w:rPr>
-          <w:t>file</w:t>
+          <w:t>View file</w:t>
         </w:r>
       </w:hyperlink>
     </w:p>
@@ -7651,19 +7581,7 @@
           <w:rPr>
             <w:rStyle w:val="Hyperlink"/>
           </w:rPr>
-          <w:t>he</w:t>
-        </w:r>
-        <w:r>
-          <w:rPr>
-            <w:rStyle w:val="Hyperlink"/>
-          </w:rPr>
-          <w:t>r</w:t>
-        </w:r>
-        <w:r>
-          <w:rPr>
-            <w:rStyle w:val="Hyperlink"/>
-          </w:rPr>
-          <w:t>e</w:t>
+          <w:t>here</w:t>
         </w:r>
       </w:hyperlink>
       <w:r>
@@ -7674,7 +7592,7 @@
       <w:pPr>
         <w:pStyle w:val="Kop2"/>
       </w:pPr>
-      <w:bookmarkStart w:id="32" w:name="_Toc124335878"/>
+      <w:bookmarkStart w:id="32" w:name="_Toc124415837"/>
       <w:r>
         <w:t>Software Release Management</w:t>
       </w:r>
@@ -7685,7 +7603,7 @@
         <w:pStyle w:val="Kop3"/>
       </w:pPr>
       <w:bookmarkStart w:id="33" w:name="_CI"/>
-      <w:bookmarkStart w:id="34" w:name="_Toc124335879"/>
+      <w:bookmarkStart w:id="34" w:name="_Toc124415838"/>
       <w:bookmarkEnd w:id="33"/>
       <w:r>
         <w:t>CI</w:t>
@@ -7761,19 +7679,7 @@
           <w:rPr>
             <w:rStyle w:val="Hyperlink"/>
           </w:rPr>
-          <w:t>View front-en</w:t>
-        </w:r>
-        <w:r>
-          <w:rPr>
-            <w:rStyle w:val="Hyperlink"/>
-          </w:rPr>
-          <w:t>d</w:t>
-        </w:r>
-        <w:r>
-          <w:rPr>
-            <w:rStyle w:val="Hyperlink"/>
-          </w:rPr>
-          <w:t xml:space="preserve"> CI file</w:t>
+          <w:t>View front-end CI file</w:t>
         </w:r>
       </w:hyperlink>
     </w:p>
@@ -7783,19 +7689,7 @@
           <w:rPr>
             <w:rStyle w:val="Hyperlink"/>
           </w:rPr>
-          <w:t>View backen</w:t>
-        </w:r>
-        <w:r>
-          <w:rPr>
-            <w:rStyle w:val="Hyperlink"/>
-          </w:rPr>
-          <w:t>d</w:t>
-        </w:r>
-        <w:r>
-          <w:rPr>
-            <w:rStyle w:val="Hyperlink"/>
-          </w:rPr>
-          <w:t xml:space="preserve"> CI file</w:t>
+          <w:t>View backend CI file</w:t>
         </w:r>
       </w:hyperlink>
     </w:p>
@@ -7804,7 +7698,7 @@
         <w:pStyle w:val="Kop3"/>
       </w:pPr>
       <w:bookmarkStart w:id="35" w:name="_CD"/>
-      <w:bookmarkStart w:id="36" w:name="_Toc124335880"/>
+      <w:bookmarkStart w:id="36" w:name="_Toc124415839"/>
       <w:bookmarkEnd w:id="35"/>
       <w:r>
         <w:t>CD</w:t>
@@ -7878,19 +7772,7 @@
           <w:rPr>
             <w:rStyle w:val="Hyperlink"/>
           </w:rPr>
-          <w:t>https://instruweb-cd.w</w:t>
-        </w:r>
-        <w:r>
-          <w:rPr>
-            <w:rStyle w:val="Hyperlink"/>
-          </w:rPr>
-          <w:t>e</w:t>
-        </w:r>
-        <w:r>
-          <w:rPr>
-            <w:rStyle w:val="Hyperlink"/>
-          </w:rPr>
-          <w:t>b.app</w:t>
+          <w:t>https://instruweb-cd.web.app</w:t>
         </w:r>
       </w:hyperlink>
       <w:r>
@@ -7903,19 +7785,7 @@
           <w:rPr>
             <w:rStyle w:val="Hyperlink"/>
           </w:rPr>
-          <w:t>View front-end C</w:t>
-        </w:r>
-        <w:r>
-          <w:rPr>
-            <w:rStyle w:val="Hyperlink"/>
-          </w:rPr>
-          <w:t>D</w:t>
-        </w:r>
-        <w:r>
-          <w:rPr>
-            <w:rStyle w:val="Hyperlink"/>
-          </w:rPr>
-          <w:t xml:space="preserve"> file</w:t>
+          <w:t>View front-end CD file</w:t>
         </w:r>
       </w:hyperlink>
     </w:p>
@@ -7924,7 +7794,7 @@
         <w:pStyle w:val="Kop1"/>
       </w:pPr>
       <w:bookmarkStart w:id="37" w:name="_Group_project_(World"/>
-      <w:bookmarkStart w:id="38" w:name="_Toc124335881"/>
+      <w:bookmarkStart w:id="38" w:name="_Toc124415840"/>
       <w:bookmarkEnd w:id="37"/>
       <w:r>
         <w:t>Group project (World of Content web- scraper/crawler)</w:t>
@@ -7990,19 +7860,7 @@
           <w:rPr>
             <w:rStyle w:val="Hyperlink"/>
           </w:rPr>
-          <w:t>View Scrum board on G</w:t>
-        </w:r>
-        <w:r>
-          <w:rPr>
-            <w:rStyle w:val="Hyperlink"/>
-          </w:rPr>
-          <w:t>i</w:t>
-        </w:r>
-        <w:r>
-          <w:rPr>
-            <w:rStyle w:val="Hyperlink"/>
-          </w:rPr>
-          <w:t>tHub</w:t>
+          <w:t>View Scrum board on GitHub</w:t>
         </w:r>
       </w:hyperlink>
     </w:p>
@@ -8030,7 +7888,7 @@
         <w:pStyle w:val="Kop2"/>
       </w:pPr>
       <w:bookmarkStart w:id="39" w:name="_Software_design_1"/>
-      <w:bookmarkStart w:id="40" w:name="_Toc124335882"/>
+      <w:bookmarkStart w:id="40" w:name="_Toc124415841"/>
       <w:bookmarkEnd w:id="39"/>
       <w:r>
         <w:t>Software d</w:t>
@@ -8068,19 +7926,7 @@
           <w:rPr>
             <w:rStyle w:val="Hyperlink"/>
           </w:rPr>
-          <w:t>View</w:t>
-        </w:r>
-        <w:r>
-          <w:rPr>
-            <w:rStyle w:val="Hyperlink"/>
-          </w:rPr>
-          <w:t xml:space="preserve"> </w:t>
-        </w:r>
-        <w:r>
-          <w:rPr>
-            <w:rStyle w:val="Hyperlink"/>
-          </w:rPr>
-          <w:t>file</w:t>
+          <w:t>View file</w:t>
         </w:r>
       </w:hyperlink>
     </w:p>
@@ -8089,7 +7935,7 @@
         <w:pStyle w:val="Kop2"/>
       </w:pPr>
       <w:bookmarkStart w:id="41" w:name="_UX_Design"/>
-      <w:bookmarkStart w:id="42" w:name="_Toc124335883"/>
+      <w:bookmarkStart w:id="42" w:name="_Toc124415842"/>
       <w:bookmarkEnd w:id="41"/>
       <w:r>
         <w:t>UX Design</w:t>
@@ -8108,21 +7954,7 @@
             <w:rStyle w:val="Hyperlink"/>
             <w:noProof/>
           </w:rPr>
-          <w:t>View design</w:t>
-        </w:r>
-        <w:r>
-          <w:rPr>
-            <w:rStyle w:val="Hyperlink"/>
-            <w:noProof/>
-          </w:rPr>
-          <w:t xml:space="preserve"> </w:t>
-        </w:r>
-        <w:r>
-          <w:rPr>
-            <w:rStyle w:val="Hyperlink"/>
-            <w:noProof/>
-          </w:rPr>
-          <w:t>file</w:t>
+          <w:t>View design file</w:t>
         </w:r>
       </w:hyperlink>
     </w:p>
@@ -8199,7 +8031,7 @@
         <w:pStyle w:val="Kop2"/>
       </w:pPr>
       <w:bookmarkStart w:id="43" w:name="_My_contribution"/>
-      <w:bookmarkStart w:id="44" w:name="_Toc124335884"/>
+      <w:bookmarkStart w:id="44" w:name="_Toc124415843"/>
       <w:bookmarkEnd w:id="43"/>
       <w:r>
         <w:t>My contribution</w:t>
@@ -8274,19 +8106,7 @@
           <w:rPr>
             <w:rStyle w:val="Hyperlink"/>
           </w:rPr>
-          <w:t>View repo</w:t>
-        </w:r>
-        <w:r>
-          <w:rPr>
-            <w:rStyle w:val="Hyperlink"/>
-          </w:rPr>
-          <w:t>s</w:t>
-        </w:r>
-        <w:r>
-          <w:rPr>
-            <w:rStyle w:val="Hyperlink"/>
-          </w:rPr>
-          <w:t>itory</w:t>
+          <w:t>View repository</w:t>
         </w:r>
       </w:hyperlink>
     </w:p>
@@ -8355,19 +8175,7 @@
           <w:rPr>
             <w:rStyle w:val="Hyperlink"/>
           </w:rPr>
-          <w:t>View ima</w:t>
-        </w:r>
-        <w:r>
-          <w:rPr>
-            <w:rStyle w:val="Hyperlink"/>
-          </w:rPr>
-          <w:t>g</w:t>
-        </w:r>
-        <w:r>
-          <w:rPr>
-            <w:rStyle w:val="Hyperlink"/>
-          </w:rPr>
-          <w:t>e in full size</w:t>
+          <w:t>View image in full size</w:t>
         </w:r>
       </w:hyperlink>
     </w:p>
@@ -8501,33 +8309,61 @@
       </w:r>
     </w:p>
     <w:p>
+      <w:pPr>
+        <w:rPr>
+          <w:rStyle w:val="Hyperlink"/>
+        </w:rPr>
+      </w:pPr>
       <w:hyperlink r:id="rId52" w:anchor="L241" w:history="1">
         <w:r>
           <w:rPr>
             <w:rStyle w:val="Hyperlink"/>
           </w:rPr>
-          <w:t>View fun</w:t>
+          <w:t>View function</w:t>
         </w:r>
+      </w:hyperlink>
+    </w:p>
+    <w:p>
+      <w:pPr>
+        <w:rPr>
+          <w:rStyle w:val="Hyperlink"/>
+          <w:color w:val="auto"/>
+          <w:u w:val="none"/>
+        </w:rPr>
+      </w:pPr>
+      <w:r>
+        <w:rPr>
+          <w:rStyle w:val="Hyperlink"/>
+          <w:color w:val="auto"/>
+          <w:u w:val="none"/>
+        </w:rPr>
+        <w:t xml:space="preserve">What I am also really proud of is making the script complete and that it is able to run on a server. In the front-end application you can press ‘Start scraper’ and a Boolean in the database changes value. I’ve made a simple script that checks every second if that specific value has changed to true. If so, the script starts the scraper and everything goes to work. Because Fontys gives us a $100 in Azure subscription, I made a simple Ubuntu server where the script can run as long as I’m not out of my subscription money. When the scraper is done doing all of it work, the checker script changes the value back to false. </w:t>
+      </w:r>
+    </w:p>
+    <w:p>
+      <w:pPr>
+        <w:rPr>
+          <w:rStyle w:val="Hyperlink"/>
+          <w:color w:val="auto"/>
+          <w:u w:val="none"/>
+        </w:rPr>
+      </w:pPr>
+      <w:hyperlink r:id="rId53" w:history="1">
         <w:r>
           <w:rPr>
             <w:rStyle w:val="Hyperlink"/>
           </w:rPr>
-          <w:t>c</w:t>
-        </w:r>
-        <w:r>
-          <w:rPr>
-            <w:rStyle w:val="Hyperlink"/>
-          </w:rPr>
-          <w:t>tion</w:t>
+          <w:t>View check script</w:t>
         </w:r>
       </w:hyperlink>
     </w:p>
+    <w:p/>
     <w:p>
       <w:pPr>
         <w:pStyle w:val="Kop1"/>
       </w:pPr>
       <w:bookmarkStart w:id="45" w:name="_Reflection"/>
-      <w:bookmarkStart w:id="46" w:name="_Toc124335885"/>
+      <w:bookmarkStart w:id="46" w:name="_Toc124415844"/>
       <w:bookmarkEnd w:id="45"/>
       <w:r>
         <w:t>Reflection</w:t>
@@ -8538,7 +8374,7 @@
       <w:pPr>
         <w:pStyle w:val="Kop2"/>
       </w:pPr>
-      <w:bookmarkStart w:id="47" w:name="_Toc124335886"/>
+      <w:bookmarkStart w:id="47" w:name="_Toc124415845"/>
       <w:r>
         <w:t>Reflection 13-12-2022</w:t>
       </w:r>
@@ -8672,6 +8508,7 @@
           <w:b/>
           <w:bCs/>
         </w:rPr>
+        <w:lastRenderedPageBreak/>
         <w:t>CI/CD</w:t>
       </w:r>
     </w:p>
@@ -8757,7 +8594,6 @@
         <w:rPr>
           <w:u w:val="single"/>
         </w:rPr>
-        <w:lastRenderedPageBreak/>
         <w:t>Proficient</w:t>
       </w:r>
       <w:r>
@@ -8861,7 +8697,7 @@
       <w:pPr>
         <w:pStyle w:val="Kop3"/>
       </w:pPr>
-      <w:bookmarkStart w:id="48" w:name="_Toc124335887"/>
+      <w:bookmarkStart w:id="48" w:name="_Toc124415846"/>
       <w:r>
         <w:t>What I have learned</w:t>
       </w:r>
@@ -8876,7 +8712,7 @@
       <w:pPr>
         <w:pStyle w:val="Kop3"/>
       </w:pPr>
-      <w:bookmarkStart w:id="49" w:name="_Toc124335888"/>
+      <w:bookmarkStart w:id="49" w:name="_Toc124415847"/>
       <w:r>
         <w:t>What went well</w:t>
       </w:r>
@@ -8897,7 +8733,7 @@
       <w:pPr>
         <w:pStyle w:val="Kop3"/>
       </w:pPr>
-      <w:bookmarkStart w:id="50" w:name="_Toc124335889"/>
+      <w:bookmarkStart w:id="50" w:name="_Toc124415848"/>
       <w:r>
         <w:t>What can be improved</w:t>
       </w:r>
@@ -8918,7 +8754,9 @@
       <w:pPr>
         <w:pStyle w:val="Kop2"/>
       </w:pPr>
-      <w:bookmarkStart w:id="51" w:name="_Toc124335890"/>
+      <w:bookmarkStart w:id="51" w:name="_Toc124415849"/>
+      <w:bookmarkStart w:id="52" w:name="_Final_reflection"/>
+      <w:bookmarkEnd w:id="52"/>
       <w:r>
         <w:t>Final reflection</w:t>
       </w:r>
@@ -9029,6 +8867,7 @@
           <w:b/>
           <w:bCs/>
         </w:rPr>
+        <w:lastRenderedPageBreak/>
         <w:t>Agile method</w:t>
       </w:r>
     </w:p>
@@ -9117,7 +8956,6 @@
           <w:b/>
           <w:bCs/>
         </w:rPr>
-        <w:lastRenderedPageBreak/>
         <w:t>Cultural differences and ethics</w:t>
       </w:r>
     </w:p>
@@ -9276,45 +9114,104 @@
       <w:pPr>
         <w:pStyle w:val="Kop3"/>
       </w:pPr>
-      <w:bookmarkStart w:id="52" w:name="_Toc124335891"/>
+      <w:bookmarkStart w:id="53" w:name="_Toc124415850"/>
       <w:r>
         <w:t>What I have learned</w:t>
       </w:r>
-      <w:bookmarkEnd w:id="52"/>
-    </w:p>
-    <w:p>
-      <w:r>
-        <w:t>…</w:t>
+      <w:bookmarkEnd w:id="53"/>
+    </w:p>
+    <w:p>
+      <w:r>
+        <w:t>The most fundamental things in semester 3 that I have learned are building a full-stack application. From the backend as a REST API to the front-end as a framework. To research, design and develop products like these is very enjoyable. In here I’ve selected languages and frameworks that I was pretty unfamiliar with. Such as Java, Quarkus and Angular. The basic knowledge of JavaScript didn’t do me any favours in Angular, but the knowledge of C# did in building the backend with Quarkus. The two look very familiar.</w:t>
+      </w:r>
+    </w:p>
+    <w:p>
+      <w:r>
+        <w:t>Also a thing that I have tried to do many times myself, and failed, is CI/CD. When this was put out as one of the learning outcomes I got scared for a bit. Thanks to my groupmates and a lot of time spend perfecting the pipeline, it is a good, and fundamental technique to understand for projects in the future.</w:t>
+      </w:r>
+    </w:p>
+    <w:p>
+      <w:r>
+        <w:t>I knew that communication in IT was important, hence the C in ICT. So to learn about cultural differences and ethics in software development was a good term to research and understand. Nowadays with more and more cultures integrated in your team, these things are very important to keep into account when communicating with other people.</w:t>
       </w:r>
     </w:p>
     <w:p>
       <w:pPr>
         <w:pStyle w:val="Kop3"/>
       </w:pPr>
-      <w:bookmarkStart w:id="53" w:name="_Toc124335892"/>
-      <w:r>
+      <w:bookmarkStart w:id="54" w:name="_Toc124415851"/>
+      <w:r>
+        <w:lastRenderedPageBreak/>
         <w:t>What went well</w:t>
       </w:r>
-      <w:bookmarkEnd w:id="53"/>
-    </w:p>
-    <w:p>
-      <w:r>
-        <w:t>…</w:t>
+      <w:bookmarkEnd w:id="54"/>
+    </w:p>
+    <w:p>
+      <w:r>
+        <w:t xml:space="preserve">What went really well in this semester was picking up new techniques. So I created my backend with Quarkus/Java and the front-end in Angular. I had never worked with Java before and I found this to be quite fluent myself. </w:t>
+      </w:r>
+    </w:p>
+    <w:p>
+      <w:r>
+        <w:t>Also in the group project, working with my groupmates was very enjoyable. The project itself also went well and I really enjoyed it while building this product</w:t>
+      </w:r>
+      <w:r>
+        <w:t xml:space="preserve">. We took the Agile method very seriously. Every sprint we did a review, a retrospective and what not. Our GitHub SCRUM board was neatly maintained and this made the whole process a lot more enjoyable with my groupmates. </w:t>
+      </w:r>
+      <w:r>
+        <w:t>For my own contribution, I am quite happy and proud about being on time</w:t>
+      </w:r>
+      <w:r>
+        <w:t>, the days</w:t>
+      </w:r>
+      <w:r>
+        <w:t xml:space="preserve"> that we worked on the group project, as well as</w:t>
+      </w:r>
+      <w:r>
+        <w:t xml:space="preserve"> the complex functions I wrote for the backend part of the project.</w:t>
+      </w:r>
+      <w:r>
+        <w:t xml:space="preserve"> All in all communication in our team went very well and I really enjoyed working with each of them during this semester.</w:t>
       </w:r>
     </w:p>
     <w:p>
       <w:pPr>
         <w:pStyle w:val="Kop3"/>
       </w:pPr>
-      <w:bookmarkStart w:id="54" w:name="_Toc124335893"/>
+      <w:bookmarkStart w:id="55" w:name="_Toc124415852"/>
       <w:r>
         <w:t>What can be improved</w:t>
       </w:r>
-      <w:bookmarkEnd w:id="54"/>
-    </w:p>
-    <w:p>
-      <w:r>
-        <w:t>…</w:t>
+      <w:bookmarkEnd w:id="55"/>
+    </w:p>
+    <w:p>
+      <w:r>
+        <w:t xml:space="preserve">Things that could be better for next time are scheduling certain tasks on time and not leaving them until later. </w:t>
+      </w:r>
+      <w:r>
+        <w:t>I also could have asked for feedback more often, in particular for my individual project. I was in my own space and I didn’t always feel the need to ask for feedback when that could be a very helpful tool to check some learning outcomes early on.</w:t>
+      </w:r>
+    </w:p>
+    <w:p>
+      <w:r>
+        <w:t xml:space="preserve">A more clear planning in my SCRUM board would also be something I could do better. Yes, I did have enough user stories and cards that complement those user stories, but if small things were updated or added I didn’t include them in my planning. </w:t>
+      </w:r>
+      <w:r>
+        <w:t>This is something that can come in very handy when you've had a week of vacation and don't remember what you were doing before the vacation.</w:t>
+      </w:r>
+    </w:p>
+    <w:p>
+      <w:r>
+        <w:t>I also made a few choices in my individual project which</w:t>
+      </w:r>
+      <w:r>
+        <w:t xml:space="preserve">, to me, seemed pretty logical, but I did not come up with an argument to defend myself against my teachers. </w:t>
+      </w:r>
+      <w:r>
+        <w:t>I had nothing to substantiate these choices while this proves that you have thought carefully about a choice and thus will apply it in your project.</w:t>
+      </w:r>
+      <w:r>
+        <w:t xml:space="preserve"> These things are something to keep in mind when the same sort of situation occurs again.</w:t>
       </w:r>
     </w:p>
     <w:p>
@@ -9325,7 +9222,7 @@
       </w:pPr>
     </w:p>
     <w:sectPr>
-      <w:footerReference w:type="default" r:id="rId53"/>
+      <w:footerReference w:type="default" r:id="rId54"/>
       <w:pgSz w:w="11906" w:h="16838"/>
       <w:pgMar w:top="993" w:right="1417" w:bottom="1417" w:left="1417" w:header="708" w:footer="708" w:gutter="0"/>
       <w:pgNumType w:start="0"/>

</xml_diff>